<commit_message>
Sửa lỗi chính tả giúp tớ
Mai: Tóm tắt (báo cáo này nói về cái j)
Thư: Đơn vị của MQ-3, giao thức HTTP
</commit_message>
<xml_diff>
--- a/report/Air-Measurement-Report.docx
+++ b/report/Air-Measurement-Report.docx
@@ -1624,7 +1624,7 @@
         </w:rPr>
         <w:fldChar w:fldCharType="separate"/>
       </w:r>
-      <w:hyperlink w:anchor="_Toc41736962" w:history="1">
+      <w:hyperlink w:anchor="_Toc41748258" w:history="1">
         <w:r>
           <w:rPr>
             <w:rStyle w:val="Hyperlink"/>
@@ -1652,7 +1652,7 @@
             <w:noProof/>
             <w:webHidden/>
           </w:rPr>
-          <w:instrText xml:space="preserve"> PAGEREF _Toc41736962 \h </w:instrText>
+          <w:instrText xml:space="preserve"> PAGEREF _Toc41748258 \h </w:instrText>
         </w:r>
         <w:r>
           <w:rPr>
@@ -1696,14 +1696,14 @@
           <w:lang w:val="en-US"/>
         </w:rPr>
       </w:pPr>
-      <w:hyperlink w:anchor="_Toc41736963" w:history="1">
+      <w:hyperlink w:anchor="_Toc41748259" w:history="1">
         <w:r>
           <w:rPr>
             <w:rStyle w:val="Hyperlink"/>
             <w:noProof/>
             <w:lang w:val="en-US"/>
           </w:rPr>
-          <w:t>1. ĐẶT VẤN ĐỀ VÀ MÔ TẢ BÀI TOÁN</w:t>
+          <w:t>1. MÔ TẢ BÀI TOÁN</w:t>
         </w:r>
         <w:r>
           <w:rPr>
@@ -1724,7 +1724,7 @@
             <w:noProof/>
             <w:webHidden/>
           </w:rPr>
-          <w:instrText xml:space="preserve"> PAGEREF _Toc41736963 \h </w:instrText>
+          <w:instrText xml:space="preserve"> PAGEREF _Toc41748259 \h </w:instrText>
         </w:r>
         <w:r>
           <w:rPr>
@@ -1745,6 +1745,366 @@
             <w:webHidden/>
           </w:rPr>
           <w:t>6</w:t>
+        </w:r>
+        <w:r>
+          <w:rPr>
+            <w:noProof/>
+            <w:webHidden/>
+          </w:rPr>
+          <w:fldChar w:fldCharType="end"/>
+        </w:r>
+      </w:hyperlink>
+    </w:p>
+    <w:p>
+      <w:pPr>
+        <w:pStyle w:val="TOC2"/>
+        <w:tabs>
+          <w:tab w:val="right" w:leader="dot" w:pos="9344"/>
+        </w:tabs>
+        <w:rPr>
+          <w:rFonts w:asciiTheme="minorHAnsi" w:eastAsiaTheme="minorEastAsia" w:hAnsiTheme="minorHAnsi"/>
+          <w:noProof/>
+          <w:sz w:val="22"/>
+          <w:lang w:val="en-US"/>
+        </w:rPr>
+      </w:pPr>
+      <w:hyperlink w:anchor="_Toc41748260" w:history="1">
+        <w:r>
+          <w:rPr>
+            <w:rStyle w:val="Hyperlink"/>
+            <w:noProof/>
+            <w:lang w:val="en-US"/>
+          </w:rPr>
+          <w:t>2. MỤC TIÊU ĐỀ TÀI</w:t>
+        </w:r>
+        <w:r>
+          <w:rPr>
+            <w:noProof/>
+            <w:webHidden/>
+          </w:rPr>
+          <w:tab/>
+        </w:r>
+        <w:r>
+          <w:rPr>
+            <w:noProof/>
+            <w:webHidden/>
+          </w:rPr>
+          <w:fldChar w:fldCharType="begin"/>
+        </w:r>
+        <w:r>
+          <w:rPr>
+            <w:noProof/>
+            <w:webHidden/>
+          </w:rPr>
+          <w:instrText xml:space="preserve"> PAGEREF _Toc41748260 \h </w:instrText>
+        </w:r>
+        <w:r>
+          <w:rPr>
+            <w:noProof/>
+            <w:webHidden/>
+          </w:rPr>
+        </w:r>
+        <w:r>
+          <w:rPr>
+            <w:noProof/>
+            <w:webHidden/>
+          </w:rPr>
+          <w:fldChar w:fldCharType="separate"/>
+        </w:r>
+        <w:r>
+          <w:rPr>
+            <w:noProof/>
+            <w:webHidden/>
+          </w:rPr>
+          <w:t>6</w:t>
+        </w:r>
+        <w:r>
+          <w:rPr>
+            <w:noProof/>
+            <w:webHidden/>
+          </w:rPr>
+          <w:fldChar w:fldCharType="end"/>
+        </w:r>
+      </w:hyperlink>
+    </w:p>
+    <w:p>
+      <w:pPr>
+        <w:pStyle w:val="TOC2"/>
+        <w:tabs>
+          <w:tab w:val="right" w:leader="dot" w:pos="9344"/>
+        </w:tabs>
+        <w:rPr>
+          <w:rFonts w:asciiTheme="minorHAnsi" w:eastAsiaTheme="minorEastAsia" w:hAnsiTheme="minorHAnsi"/>
+          <w:noProof/>
+          <w:sz w:val="22"/>
+          <w:lang w:val="en-US"/>
+        </w:rPr>
+      </w:pPr>
+      <w:hyperlink w:anchor="_Toc41748261" w:history="1">
+        <w:r>
+          <w:rPr>
+            <w:rStyle w:val="Hyperlink"/>
+            <w:noProof/>
+            <w:lang w:val="en-US"/>
+          </w:rPr>
+          <w:t>3. ĐỐI TƯỢNG VÀ PHẠM VI</w:t>
+        </w:r>
+        <w:r>
+          <w:rPr>
+            <w:noProof/>
+            <w:webHidden/>
+          </w:rPr>
+          <w:tab/>
+        </w:r>
+        <w:r>
+          <w:rPr>
+            <w:noProof/>
+            <w:webHidden/>
+          </w:rPr>
+          <w:fldChar w:fldCharType="begin"/>
+        </w:r>
+        <w:r>
+          <w:rPr>
+            <w:noProof/>
+            <w:webHidden/>
+          </w:rPr>
+          <w:instrText xml:space="preserve"> PAGEREF _Toc41748261 \h </w:instrText>
+        </w:r>
+        <w:r>
+          <w:rPr>
+            <w:noProof/>
+            <w:webHidden/>
+          </w:rPr>
+        </w:r>
+        <w:r>
+          <w:rPr>
+            <w:noProof/>
+            <w:webHidden/>
+          </w:rPr>
+          <w:fldChar w:fldCharType="separate"/>
+        </w:r>
+        <w:r>
+          <w:rPr>
+            <w:noProof/>
+            <w:webHidden/>
+          </w:rPr>
+          <w:t>6</w:t>
+        </w:r>
+        <w:r>
+          <w:rPr>
+            <w:noProof/>
+            <w:webHidden/>
+          </w:rPr>
+          <w:fldChar w:fldCharType="end"/>
+        </w:r>
+      </w:hyperlink>
+    </w:p>
+    <w:p>
+      <w:pPr>
+        <w:pStyle w:val="TOC2"/>
+        <w:tabs>
+          <w:tab w:val="right" w:leader="dot" w:pos="9344"/>
+        </w:tabs>
+        <w:rPr>
+          <w:rFonts w:asciiTheme="minorHAnsi" w:eastAsiaTheme="minorEastAsia" w:hAnsiTheme="minorHAnsi"/>
+          <w:noProof/>
+          <w:sz w:val="22"/>
+          <w:lang w:val="en-US"/>
+        </w:rPr>
+      </w:pPr>
+      <w:hyperlink w:anchor="_Toc41748262" w:history="1">
+        <w:r>
+          <w:rPr>
+            <w:rStyle w:val="Hyperlink"/>
+            <w:noProof/>
+            <w:lang w:val="en-US"/>
+          </w:rPr>
+          <w:t>4. NỘI DUNG NGHIÊN CỨU</w:t>
+        </w:r>
+        <w:r>
+          <w:rPr>
+            <w:noProof/>
+            <w:webHidden/>
+          </w:rPr>
+          <w:tab/>
+        </w:r>
+        <w:r>
+          <w:rPr>
+            <w:noProof/>
+            <w:webHidden/>
+          </w:rPr>
+          <w:fldChar w:fldCharType="begin"/>
+        </w:r>
+        <w:r>
+          <w:rPr>
+            <w:noProof/>
+            <w:webHidden/>
+          </w:rPr>
+          <w:instrText xml:space="preserve"> PAGEREF _Toc41748262 \h </w:instrText>
+        </w:r>
+        <w:r>
+          <w:rPr>
+            <w:noProof/>
+            <w:webHidden/>
+          </w:rPr>
+        </w:r>
+        <w:r>
+          <w:rPr>
+            <w:noProof/>
+            <w:webHidden/>
+          </w:rPr>
+          <w:fldChar w:fldCharType="separate"/>
+        </w:r>
+        <w:r>
+          <w:rPr>
+            <w:noProof/>
+            <w:webHidden/>
+          </w:rPr>
+          <w:t>6</w:t>
+        </w:r>
+        <w:r>
+          <w:rPr>
+            <w:noProof/>
+            <w:webHidden/>
+          </w:rPr>
+          <w:fldChar w:fldCharType="end"/>
+        </w:r>
+      </w:hyperlink>
+    </w:p>
+    <w:p>
+      <w:pPr>
+        <w:pStyle w:val="TOC1"/>
+        <w:tabs>
+          <w:tab w:val="right" w:leader="dot" w:pos="9344"/>
+        </w:tabs>
+        <w:rPr>
+          <w:rFonts w:asciiTheme="minorHAnsi" w:eastAsiaTheme="minorEastAsia" w:hAnsiTheme="minorHAnsi"/>
+          <w:noProof/>
+          <w:sz w:val="22"/>
+          <w:lang w:val="en-US"/>
+        </w:rPr>
+      </w:pPr>
+      <w:hyperlink w:anchor="_Toc41748263" w:history="1">
+        <w:r>
+          <w:rPr>
+            <w:rStyle w:val="Hyperlink"/>
+            <w:noProof/>
+            <w:lang w:val="en-US"/>
+          </w:rPr>
+          <w:t>PHẦN II. CƠ SỞ LÝ THUYẾT</w:t>
+        </w:r>
+        <w:r>
+          <w:rPr>
+            <w:noProof/>
+            <w:webHidden/>
+          </w:rPr>
+          <w:tab/>
+        </w:r>
+        <w:r>
+          <w:rPr>
+            <w:noProof/>
+            <w:webHidden/>
+          </w:rPr>
+          <w:fldChar w:fldCharType="begin"/>
+        </w:r>
+        <w:r>
+          <w:rPr>
+            <w:noProof/>
+            <w:webHidden/>
+          </w:rPr>
+          <w:instrText xml:space="preserve"> PAGEREF _Toc41748263 \h </w:instrText>
+        </w:r>
+        <w:r>
+          <w:rPr>
+            <w:noProof/>
+            <w:webHidden/>
+          </w:rPr>
+        </w:r>
+        <w:r>
+          <w:rPr>
+            <w:noProof/>
+            <w:webHidden/>
+          </w:rPr>
+          <w:fldChar w:fldCharType="separate"/>
+        </w:r>
+        <w:r>
+          <w:rPr>
+            <w:noProof/>
+            <w:webHidden/>
+          </w:rPr>
+          <w:t>7</w:t>
+        </w:r>
+        <w:r>
+          <w:rPr>
+            <w:noProof/>
+            <w:webHidden/>
+          </w:rPr>
+          <w:fldChar w:fldCharType="end"/>
+        </w:r>
+      </w:hyperlink>
+    </w:p>
+    <w:p>
+      <w:pPr>
+        <w:pStyle w:val="TOC2"/>
+        <w:tabs>
+          <w:tab w:val="right" w:leader="dot" w:pos="9344"/>
+        </w:tabs>
+        <w:rPr>
+          <w:rFonts w:asciiTheme="minorHAnsi" w:eastAsiaTheme="minorEastAsia" w:hAnsiTheme="minorHAnsi"/>
+          <w:noProof/>
+          <w:sz w:val="22"/>
+          <w:lang w:val="en-US"/>
+        </w:rPr>
+      </w:pPr>
+      <w:hyperlink w:anchor="_Toc41748264" w:history="1">
+        <w:r>
+          <w:rPr>
+            <w:rStyle w:val="Hyperlink"/>
+            <w:noProof/>
+            <w:lang w:val="en-US"/>
+          </w:rPr>
+          <w:t>1. Module linh kiện</w:t>
+        </w:r>
+        <w:r>
+          <w:rPr>
+            <w:noProof/>
+            <w:webHidden/>
+          </w:rPr>
+          <w:tab/>
+        </w:r>
+        <w:r>
+          <w:rPr>
+            <w:noProof/>
+            <w:webHidden/>
+          </w:rPr>
+          <w:fldChar w:fldCharType="begin"/>
+        </w:r>
+        <w:r>
+          <w:rPr>
+            <w:noProof/>
+            <w:webHidden/>
+          </w:rPr>
+          <w:instrText xml:space="preserve"> PAGEREF _Toc41748264 \h </w:instrText>
+        </w:r>
+        <w:r>
+          <w:rPr>
+            <w:noProof/>
+            <w:webHidden/>
+          </w:rPr>
+        </w:r>
+        <w:r>
+          <w:rPr>
+            <w:noProof/>
+            <w:webHidden/>
+          </w:rPr>
+          <w:fldChar w:fldCharType="separate"/>
+        </w:r>
+        <w:r>
+          <w:rPr>
+            <w:noProof/>
+            <w:webHidden/>
+          </w:rPr>
+          <w:t>7</w:t>
         </w:r>
         <w:r>
           <w:rPr>
@@ -1768,14 +2128,14 @@
           <w:lang w:val="en-US"/>
         </w:rPr>
       </w:pPr>
-      <w:hyperlink w:anchor="_Toc41736964" w:history="1">
+      <w:hyperlink w:anchor="_Toc41748265" w:history="1">
         <w:r>
           <w:rPr>
             <w:rStyle w:val="Hyperlink"/>
             <w:noProof/>
             <w:lang w:val="en-US"/>
           </w:rPr>
-          <w:t>1.1. Đặt vấn đề</w:t>
+          <w:t>1.1. Chip ESP8266 xử lý tích hợp thu phát WiFi</w:t>
         </w:r>
         <w:r>
           <w:rPr>
@@ -1796,7 +2156,7 @@
             <w:noProof/>
             <w:webHidden/>
           </w:rPr>
-          <w:instrText xml:space="preserve"> PAGEREF _Toc41736964 \h </w:instrText>
+          <w:instrText xml:space="preserve"> PAGEREF _Toc41748265 \h </w:instrText>
         </w:r>
         <w:r>
           <w:rPr>
@@ -1816,7 +2176,7 @@
             <w:noProof/>
             <w:webHidden/>
           </w:rPr>
-          <w:t>6</w:t>
+          <w:t>7</w:t>
         </w:r>
         <w:r>
           <w:rPr>
@@ -1840,14 +2200,14 @@
           <w:lang w:val="en-US"/>
         </w:rPr>
       </w:pPr>
-      <w:hyperlink w:anchor="_Toc41736965" w:history="1">
+      <w:hyperlink w:anchor="_Toc41748266" w:history="1">
         <w:r>
           <w:rPr>
             <w:rStyle w:val="Hyperlink"/>
             <w:noProof/>
             <w:lang w:val="en-US"/>
           </w:rPr>
-          <w:t>1.2. Mô tả bài toán</w:t>
+          <w:t>1.2. Module cảm biến nhiệt độ, độ ẩm DHT11</w:t>
         </w:r>
         <w:r>
           <w:rPr>
@@ -1868,7 +2228,7 @@
             <w:noProof/>
             <w:webHidden/>
           </w:rPr>
-          <w:instrText xml:space="preserve"> PAGEREF _Toc41736965 \h </w:instrText>
+          <w:instrText xml:space="preserve"> PAGEREF _Toc41748266 \h </w:instrText>
         </w:r>
         <w:r>
           <w:rPr>
@@ -1888,7 +2248,151 @@
             <w:noProof/>
             <w:webHidden/>
           </w:rPr>
-          <w:t>7</w:t>
+          <w:t>8</w:t>
+        </w:r>
+        <w:r>
+          <w:rPr>
+            <w:noProof/>
+            <w:webHidden/>
+          </w:rPr>
+          <w:fldChar w:fldCharType="end"/>
+        </w:r>
+      </w:hyperlink>
+    </w:p>
+    <w:p>
+      <w:pPr>
+        <w:pStyle w:val="TOC3"/>
+        <w:tabs>
+          <w:tab w:val="right" w:leader="dot" w:pos="9344"/>
+        </w:tabs>
+        <w:rPr>
+          <w:rFonts w:asciiTheme="minorHAnsi" w:eastAsiaTheme="minorEastAsia" w:hAnsiTheme="minorHAnsi"/>
+          <w:noProof/>
+          <w:sz w:val="22"/>
+          <w:lang w:val="en-US"/>
+        </w:rPr>
+      </w:pPr>
+      <w:hyperlink w:anchor="_Toc41748267" w:history="1">
+        <w:r>
+          <w:rPr>
+            <w:rStyle w:val="Hyperlink"/>
+            <w:noProof/>
+            <w:lang w:val="en-US"/>
+          </w:rPr>
+          <w:t>1.3. Module cảm biến lửa 3 chân</w:t>
+        </w:r>
+        <w:r>
+          <w:rPr>
+            <w:noProof/>
+            <w:webHidden/>
+          </w:rPr>
+          <w:tab/>
+        </w:r>
+        <w:r>
+          <w:rPr>
+            <w:noProof/>
+            <w:webHidden/>
+          </w:rPr>
+          <w:fldChar w:fldCharType="begin"/>
+        </w:r>
+        <w:r>
+          <w:rPr>
+            <w:noProof/>
+            <w:webHidden/>
+          </w:rPr>
+          <w:instrText xml:space="preserve"> PAGEREF _Toc41748267 \h </w:instrText>
+        </w:r>
+        <w:r>
+          <w:rPr>
+            <w:noProof/>
+            <w:webHidden/>
+          </w:rPr>
+        </w:r>
+        <w:r>
+          <w:rPr>
+            <w:noProof/>
+            <w:webHidden/>
+          </w:rPr>
+          <w:fldChar w:fldCharType="separate"/>
+        </w:r>
+        <w:r>
+          <w:rPr>
+            <w:noProof/>
+            <w:webHidden/>
+          </w:rPr>
+          <w:t>9</w:t>
+        </w:r>
+        <w:r>
+          <w:rPr>
+            <w:noProof/>
+            <w:webHidden/>
+          </w:rPr>
+          <w:fldChar w:fldCharType="end"/>
+        </w:r>
+      </w:hyperlink>
+    </w:p>
+    <w:p>
+      <w:pPr>
+        <w:pStyle w:val="TOC3"/>
+        <w:tabs>
+          <w:tab w:val="right" w:leader="dot" w:pos="9344"/>
+        </w:tabs>
+        <w:rPr>
+          <w:rFonts w:asciiTheme="minorHAnsi" w:eastAsiaTheme="minorEastAsia" w:hAnsiTheme="minorHAnsi"/>
+          <w:noProof/>
+          <w:sz w:val="22"/>
+          <w:lang w:val="en-US"/>
+        </w:rPr>
+      </w:pPr>
+      <w:hyperlink w:anchor="_Toc41748268" w:history="1">
+        <w:r>
+          <w:rPr>
+            <w:rStyle w:val="Hyperlink"/>
+            <w:noProof/>
+            <w:lang w:val="en-US"/>
+          </w:rPr>
+          <w:t>1.4. Module cảm biến cồn MQ-3</w:t>
+        </w:r>
+        <w:r>
+          <w:rPr>
+            <w:noProof/>
+            <w:webHidden/>
+          </w:rPr>
+          <w:tab/>
+        </w:r>
+        <w:r>
+          <w:rPr>
+            <w:noProof/>
+            <w:webHidden/>
+          </w:rPr>
+          <w:fldChar w:fldCharType="begin"/>
+        </w:r>
+        <w:r>
+          <w:rPr>
+            <w:noProof/>
+            <w:webHidden/>
+          </w:rPr>
+          <w:instrText xml:space="preserve"> PAGEREF _Toc41748268 \h </w:instrText>
+        </w:r>
+        <w:r>
+          <w:rPr>
+            <w:noProof/>
+            <w:webHidden/>
+          </w:rPr>
+        </w:r>
+        <w:r>
+          <w:rPr>
+            <w:noProof/>
+            <w:webHidden/>
+          </w:rPr>
+          <w:fldChar w:fldCharType="separate"/>
+        </w:r>
+        <w:r>
+          <w:rPr>
+            <w:noProof/>
+            <w:webHidden/>
+          </w:rPr>
+          <w:t>9</w:t>
         </w:r>
         <w:r>
           <w:rPr>
@@ -1912,14 +2416,14 @@
           <w:lang w:val="en-US"/>
         </w:rPr>
       </w:pPr>
-      <w:hyperlink w:anchor="_Toc41736966" w:history="1">
+      <w:hyperlink w:anchor="_Toc41748269" w:history="1">
         <w:r>
           <w:rPr>
             <w:rStyle w:val="Hyperlink"/>
             <w:noProof/>
             <w:lang w:val="en-US"/>
           </w:rPr>
-          <w:t>2. MỤC TIÊU ĐỀ TÀI</w:t>
+          <w:t>2. Phần mềm IDE và ????</w:t>
         </w:r>
         <w:r>
           <w:rPr>
@@ -1940,7 +2444,7 @@
             <w:noProof/>
             <w:webHidden/>
           </w:rPr>
-          <w:instrText xml:space="preserve"> PAGEREF _Toc41736966 \h </w:instrText>
+          <w:instrText xml:space="preserve"> PAGEREF _Toc41748269 \h </w:instrText>
         </w:r>
         <w:r>
           <w:rPr>
@@ -1960,7 +2464,151 @@
             <w:noProof/>
             <w:webHidden/>
           </w:rPr>
-          <w:t>7</w:t>
+          <w:t>10</w:t>
+        </w:r>
+        <w:r>
+          <w:rPr>
+            <w:noProof/>
+            <w:webHidden/>
+          </w:rPr>
+          <w:fldChar w:fldCharType="end"/>
+        </w:r>
+      </w:hyperlink>
+    </w:p>
+    <w:p>
+      <w:pPr>
+        <w:pStyle w:val="TOC3"/>
+        <w:tabs>
+          <w:tab w:val="right" w:leader="dot" w:pos="9344"/>
+        </w:tabs>
+        <w:rPr>
+          <w:rFonts w:asciiTheme="minorHAnsi" w:eastAsiaTheme="minorEastAsia" w:hAnsiTheme="minorHAnsi"/>
+          <w:noProof/>
+          <w:sz w:val="22"/>
+          <w:lang w:val="en-US"/>
+        </w:rPr>
+      </w:pPr>
+      <w:hyperlink w:anchor="_Toc41748270" w:history="1">
+        <w:r>
+          <w:rPr>
+            <w:rStyle w:val="Hyperlink"/>
+            <w:noProof/>
+            <w:lang w:val="en-US"/>
+          </w:rPr>
+          <w:t>2.1. Adruino IDE</w:t>
+        </w:r>
+        <w:r>
+          <w:rPr>
+            <w:noProof/>
+            <w:webHidden/>
+          </w:rPr>
+          <w:tab/>
+        </w:r>
+        <w:r>
+          <w:rPr>
+            <w:noProof/>
+            <w:webHidden/>
+          </w:rPr>
+          <w:fldChar w:fldCharType="begin"/>
+        </w:r>
+        <w:r>
+          <w:rPr>
+            <w:noProof/>
+            <w:webHidden/>
+          </w:rPr>
+          <w:instrText xml:space="preserve"> PAGEREF _Toc41748270 \h </w:instrText>
+        </w:r>
+        <w:r>
+          <w:rPr>
+            <w:noProof/>
+            <w:webHidden/>
+          </w:rPr>
+        </w:r>
+        <w:r>
+          <w:rPr>
+            <w:noProof/>
+            <w:webHidden/>
+          </w:rPr>
+          <w:fldChar w:fldCharType="separate"/>
+        </w:r>
+        <w:r>
+          <w:rPr>
+            <w:noProof/>
+            <w:webHidden/>
+          </w:rPr>
+          <w:t>10</w:t>
+        </w:r>
+        <w:r>
+          <w:rPr>
+            <w:noProof/>
+            <w:webHidden/>
+          </w:rPr>
+          <w:fldChar w:fldCharType="end"/>
+        </w:r>
+      </w:hyperlink>
+    </w:p>
+    <w:p>
+      <w:pPr>
+        <w:pStyle w:val="TOC3"/>
+        <w:tabs>
+          <w:tab w:val="right" w:leader="dot" w:pos="9344"/>
+        </w:tabs>
+        <w:rPr>
+          <w:rFonts w:asciiTheme="minorHAnsi" w:eastAsiaTheme="minorEastAsia" w:hAnsiTheme="minorHAnsi"/>
+          <w:noProof/>
+          <w:sz w:val="22"/>
+          <w:lang w:val="en-US"/>
+        </w:rPr>
+      </w:pPr>
+      <w:hyperlink w:anchor="_Toc41748271" w:history="1">
+        <w:r>
+          <w:rPr>
+            <w:rStyle w:val="Hyperlink"/>
+            <w:noProof/>
+            <w:lang w:val="en-US"/>
+          </w:rPr>
+          <w:t>2.2. Thingspeak</w:t>
+        </w:r>
+        <w:r>
+          <w:rPr>
+            <w:noProof/>
+            <w:webHidden/>
+          </w:rPr>
+          <w:tab/>
+        </w:r>
+        <w:r>
+          <w:rPr>
+            <w:noProof/>
+            <w:webHidden/>
+          </w:rPr>
+          <w:fldChar w:fldCharType="begin"/>
+        </w:r>
+        <w:r>
+          <w:rPr>
+            <w:noProof/>
+            <w:webHidden/>
+          </w:rPr>
+          <w:instrText xml:space="preserve"> PAGEREF _Toc41748271 \h </w:instrText>
+        </w:r>
+        <w:r>
+          <w:rPr>
+            <w:noProof/>
+            <w:webHidden/>
+          </w:rPr>
+        </w:r>
+        <w:r>
+          <w:rPr>
+            <w:noProof/>
+            <w:webHidden/>
+          </w:rPr>
+          <w:fldChar w:fldCharType="separate"/>
+        </w:r>
+        <w:r>
+          <w:rPr>
+            <w:noProof/>
+            <w:webHidden/>
+          </w:rPr>
+          <w:t>11</w:t>
         </w:r>
         <w:r>
           <w:rPr>
@@ -1984,14 +2632,14 @@
           <w:lang w:val="en-US"/>
         </w:rPr>
       </w:pPr>
-      <w:hyperlink w:anchor="_Toc41736967" w:history="1">
+      <w:hyperlink w:anchor="_Toc41748272" w:history="1">
         <w:r>
           <w:rPr>
             <w:rStyle w:val="Hyperlink"/>
             <w:noProof/>
             <w:lang w:val="en-US"/>
           </w:rPr>
-          <w:t>3. ĐỐI TƯỢNG VÀ PHẠM VI</w:t>
+          <w:t>3. Các công nghệ ứng dụng</w:t>
         </w:r>
         <w:r>
           <w:rPr>
@@ -2012,7 +2660,7 @@
             <w:noProof/>
             <w:webHidden/>
           </w:rPr>
-          <w:instrText xml:space="preserve"> PAGEREF _Toc41736967 \h </w:instrText>
+          <w:instrText xml:space="preserve"> PAGEREF _Toc41748272 \h </w:instrText>
         </w:r>
         <w:r>
           <w:rPr>
@@ -2032,7 +2680,367 @@
             <w:noProof/>
             <w:webHidden/>
           </w:rPr>
-          <w:t>7</w:t>
+          <w:t>12</w:t>
+        </w:r>
+        <w:r>
+          <w:rPr>
+            <w:noProof/>
+            <w:webHidden/>
+          </w:rPr>
+          <w:fldChar w:fldCharType="end"/>
+        </w:r>
+      </w:hyperlink>
+    </w:p>
+    <w:p>
+      <w:pPr>
+        <w:pStyle w:val="TOC3"/>
+        <w:tabs>
+          <w:tab w:val="right" w:leader="dot" w:pos="9344"/>
+        </w:tabs>
+        <w:rPr>
+          <w:rFonts w:asciiTheme="minorHAnsi" w:eastAsiaTheme="minorEastAsia" w:hAnsiTheme="minorHAnsi"/>
+          <w:noProof/>
+          <w:sz w:val="22"/>
+          <w:lang w:val="en-US"/>
+        </w:rPr>
+      </w:pPr>
+      <w:hyperlink w:anchor="_Toc41748273" w:history="1">
+        <w:r>
+          <w:rPr>
+            <w:rStyle w:val="Hyperlink"/>
+            <w:noProof/>
+            <w:lang w:val="en-US"/>
+          </w:rPr>
+          <w:t>3.1. Hệ thống tệp flash giao diện ngoại vi nối tiếp SPIFFS</w:t>
+        </w:r>
+        <w:r>
+          <w:rPr>
+            <w:noProof/>
+            <w:webHidden/>
+          </w:rPr>
+          <w:tab/>
+        </w:r>
+        <w:r>
+          <w:rPr>
+            <w:noProof/>
+            <w:webHidden/>
+          </w:rPr>
+          <w:fldChar w:fldCharType="begin"/>
+        </w:r>
+        <w:r>
+          <w:rPr>
+            <w:noProof/>
+            <w:webHidden/>
+          </w:rPr>
+          <w:instrText xml:space="preserve"> PAGEREF _Toc41748273 \h </w:instrText>
+        </w:r>
+        <w:r>
+          <w:rPr>
+            <w:noProof/>
+            <w:webHidden/>
+          </w:rPr>
+        </w:r>
+        <w:r>
+          <w:rPr>
+            <w:noProof/>
+            <w:webHidden/>
+          </w:rPr>
+          <w:fldChar w:fldCharType="separate"/>
+        </w:r>
+        <w:r>
+          <w:rPr>
+            <w:noProof/>
+            <w:webHidden/>
+          </w:rPr>
+          <w:t>12</w:t>
+        </w:r>
+        <w:r>
+          <w:rPr>
+            <w:noProof/>
+            <w:webHidden/>
+          </w:rPr>
+          <w:fldChar w:fldCharType="end"/>
+        </w:r>
+      </w:hyperlink>
+    </w:p>
+    <w:p>
+      <w:pPr>
+        <w:pStyle w:val="TOC3"/>
+        <w:tabs>
+          <w:tab w:val="right" w:leader="dot" w:pos="9344"/>
+        </w:tabs>
+        <w:rPr>
+          <w:rFonts w:asciiTheme="minorHAnsi" w:eastAsiaTheme="minorEastAsia" w:hAnsiTheme="minorHAnsi"/>
+          <w:noProof/>
+          <w:sz w:val="22"/>
+          <w:lang w:val="en-US"/>
+        </w:rPr>
+      </w:pPr>
+      <w:hyperlink w:anchor="_Toc41748274" w:history="1">
+        <w:r>
+          <w:rPr>
+            <w:rStyle w:val="Hyperlink"/>
+            <w:noProof/>
+            <w:lang w:val="en-US"/>
+          </w:rPr>
+          <w:t>3.2. Giao thức HTTP</w:t>
+        </w:r>
+        <w:r>
+          <w:rPr>
+            <w:noProof/>
+            <w:webHidden/>
+          </w:rPr>
+          <w:tab/>
+        </w:r>
+        <w:r>
+          <w:rPr>
+            <w:noProof/>
+            <w:webHidden/>
+          </w:rPr>
+          <w:fldChar w:fldCharType="begin"/>
+        </w:r>
+        <w:r>
+          <w:rPr>
+            <w:noProof/>
+            <w:webHidden/>
+          </w:rPr>
+          <w:instrText xml:space="preserve"> PAGEREF _Toc41748274 \h </w:instrText>
+        </w:r>
+        <w:r>
+          <w:rPr>
+            <w:noProof/>
+            <w:webHidden/>
+          </w:rPr>
+        </w:r>
+        <w:r>
+          <w:rPr>
+            <w:noProof/>
+            <w:webHidden/>
+          </w:rPr>
+          <w:fldChar w:fldCharType="separate"/>
+        </w:r>
+        <w:r>
+          <w:rPr>
+            <w:noProof/>
+            <w:webHidden/>
+          </w:rPr>
+          <w:t>13</w:t>
+        </w:r>
+        <w:r>
+          <w:rPr>
+            <w:noProof/>
+            <w:webHidden/>
+          </w:rPr>
+          <w:fldChar w:fldCharType="end"/>
+        </w:r>
+      </w:hyperlink>
+    </w:p>
+    <w:p>
+      <w:pPr>
+        <w:pStyle w:val="TOC3"/>
+        <w:tabs>
+          <w:tab w:val="right" w:leader="dot" w:pos="9344"/>
+        </w:tabs>
+        <w:rPr>
+          <w:rFonts w:asciiTheme="minorHAnsi" w:eastAsiaTheme="minorEastAsia" w:hAnsiTheme="minorHAnsi"/>
+          <w:noProof/>
+          <w:sz w:val="22"/>
+          <w:lang w:val="en-US"/>
+        </w:rPr>
+      </w:pPr>
+      <w:hyperlink w:anchor="_Toc41748275" w:history="1">
+        <w:r>
+          <w:rPr>
+            <w:rStyle w:val="Hyperlink"/>
+            <w:noProof/>
+            <w:lang w:val="en-US"/>
+          </w:rPr>
+          <w:t>3.3. Xử lý bất đồng bộ</w:t>
+        </w:r>
+        <w:r>
+          <w:rPr>
+            <w:noProof/>
+            <w:webHidden/>
+          </w:rPr>
+          <w:tab/>
+        </w:r>
+        <w:r>
+          <w:rPr>
+            <w:noProof/>
+            <w:webHidden/>
+          </w:rPr>
+          <w:fldChar w:fldCharType="begin"/>
+        </w:r>
+        <w:r>
+          <w:rPr>
+            <w:noProof/>
+            <w:webHidden/>
+          </w:rPr>
+          <w:instrText xml:space="preserve"> PAGEREF _Toc41748275 \h </w:instrText>
+        </w:r>
+        <w:r>
+          <w:rPr>
+            <w:noProof/>
+            <w:webHidden/>
+          </w:rPr>
+        </w:r>
+        <w:r>
+          <w:rPr>
+            <w:noProof/>
+            <w:webHidden/>
+          </w:rPr>
+          <w:fldChar w:fldCharType="separate"/>
+        </w:r>
+        <w:r>
+          <w:rPr>
+            <w:noProof/>
+            <w:webHidden/>
+          </w:rPr>
+          <w:t>13</w:t>
+        </w:r>
+        <w:r>
+          <w:rPr>
+            <w:noProof/>
+            <w:webHidden/>
+          </w:rPr>
+          <w:fldChar w:fldCharType="end"/>
+        </w:r>
+      </w:hyperlink>
+    </w:p>
+    <w:p>
+      <w:pPr>
+        <w:pStyle w:val="TOC3"/>
+        <w:tabs>
+          <w:tab w:val="right" w:leader="dot" w:pos="9344"/>
+        </w:tabs>
+        <w:rPr>
+          <w:rFonts w:asciiTheme="minorHAnsi" w:eastAsiaTheme="minorEastAsia" w:hAnsiTheme="minorHAnsi"/>
+          <w:noProof/>
+          <w:sz w:val="22"/>
+          <w:lang w:val="en-US"/>
+        </w:rPr>
+      </w:pPr>
+      <w:hyperlink w:anchor="_Toc41748276" w:history="1">
+        <w:r>
+          <w:rPr>
+            <w:rStyle w:val="Hyperlink"/>
+            <w:noProof/>
+            <w:lang w:val="en-US"/>
+          </w:rPr>
+          <w:t>3.4. Các ngôn ngữ, công nghệ web khác</w:t>
+        </w:r>
+        <w:r>
+          <w:rPr>
+            <w:noProof/>
+            <w:webHidden/>
+          </w:rPr>
+          <w:tab/>
+        </w:r>
+        <w:r>
+          <w:rPr>
+            <w:noProof/>
+            <w:webHidden/>
+          </w:rPr>
+          <w:fldChar w:fldCharType="begin"/>
+        </w:r>
+        <w:r>
+          <w:rPr>
+            <w:noProof/>
+            <w:webHidden/>
+          </w:rPr>
+          <w:instrText xml:space="preserve"> PAGEREF _Toc41748276 \h </w:instrText>
+        </w:r>
+        <w:r>
+          <w:rPr>
+            <w:noProof/>
+            <w:webHidden/>
+          </w:rPr>
+        </w:r>
+        <w:r>
+          <w:rPr>
+            <w:noProof/>
+            <w:webHidden/>
+          </w:rPr>
+          <w:fldChar w:fldCharType="separate"/>
+        </w:r>
+        <w:r>
+          <w:rPr>
+            <w:noProof/>
+            <w:webHidden/>
+          </w:rPr>
+          <w:t>14</w:t>
+        </w:r>
+        <w:r>
+          <w:rPr>
+            <w:noProof/>
+            <w:webHidden/>
+          </w:rPr>
+          <w:fldChar w:fldCharType="end"/>
+        </w:r>
+      </w:hyperlink>
+    </w:p>
+    <w:p>
+      <w:pPr>
+        <w:pStyle w:val="TOC1"/>
+        <w:tabs>
+          <w:tab w:val="right" w:leader="dot" w:pos="9344"/>
+        </w:tabs>
+        <w:rPr>
+          <w:rFonts w:asciiTheme="minorHAnsi" w:eastAsiaTheme="minorEastAsia" w:hAnsiTheme="minorHAnsi"/>
+          <w:noProof/>
+          <w:sz w:val="22"/>
+          <w:lang w:val="en-US"/>
+        </w:rPr>
+      </w:pPr>
+      <w:hyperlink w:anchor="_Toc41748277" w:history="1">
+        <w:r>
+          <w:rPr>
+            <w:rStyle w:val="Hyperlink"/>
+            <w:noProof/>
+            <w:lang w:val="en-US"/>
+          </w:rPr>
+          <w:t>PHẦN III. THIẾT KẾ VÀ CÀI ĐẶT</w:t>
+        </w:r>
+        <w:r>
+          <w:rPr>
+            <w:noProof/>
+            <w:webHidden/>
+          </w:rPr>
+          <w:tab/>
+        </w:r>
+        <w:r>
+          <w:rPr>
+            <w:noProof/>
+            <w:webHidden/>
+          </w:rPr>
+          <w:fldChar w:fldCharType="begin"/>
+        </w:r>
+        <w:r>
+          <w:rPr>
+            <w:noProof/>
+            <w:webHidden/>
+          </w:rPr>
+          <w:instrText xml:space="preserve"> PAGEREF _Toc41748277 \h </w:instrText>
+        </w:r>
+        <w:r>
+          <w:rPr>
+            <w:noProof/>
+            <w:webHidden/>
+          </w:rPr>
+        </w:r>
+        <w:r>
+          <w:rPr>
+            <w:noProof/>
+            <w:webHidden/>
+          </w:rPr>
+          <w:fldChar w:fldCharType="separate"/>
+        </w:r>
+        <w:r>
+          <w:rPr>
+            <w:noProof/>
+            <w:webHidden/>
+          </w:rPr>
+          <w:t>14</w:t>
         </w:r>
         <w:r>
           <w:rPr>
@@ -2056,14 +3064,14 @@
           <w:lang w:val="en-US"/>
         </w:rPr>
       </w:pPr>
-      <w:hyperlink w:anchor="_Toc41736968" w:history="1">
+      <w:hyperlink w:anchor="_Toc41748278" w:history="1">
         <w:r>
           <w:rPr>
             <w:rStyle w:val="Hyperlink"/>
             <w:noProof/>
             <w:lang w:val="en-US"/>
           </w:rPr>
-          <w:t>4. NỘI DUNG NGHIÊN CỨU</w:t>
+          <w:t>1. Khối điều khiển và cảm biến</w:t>
         </w:r>
         <w:r>
           <w:rPr>
@@ -2084,7 +3092,7 @@
             <w:noProof/>
             <w:webHidden/>
           </w:rPr>
-          <w:instrText xml:space="preserve"> PAGEREF _Toc41736968 \h </w:instrText>
+          <w:instrText xml:space="preserve"> PAGEREF _Toc41748278 \h </w:instrText>
         </w:r>
         <w:r>
           <w:rPr>
@@ -2104,7 +3112,79 @@
             <w:noProof/>
             <w:webHidden/>
           </w:rPr>
-          <w:t>7</w:t>
+          <w:t>14</w:t>
+        </w:r>
+        <w:r>
+          <w:rPr>
+            <w:noProof/>
+            <w:webHidden/>
+          </w:rPr>
+          <w:fldChar w:fldCharType="end"/>
+        </w:r>
+      </w:hyperlink>
+    </w:p>
+    <w:p>
+      <w:pPr>
+        <w:pStyle w:val="TOC2"/>
+        <w:tabs>
+          <w:tab w:val="right" w:leader="dot" w:pos="9344"/>
+        </w:tabs>
+        <w:rPr>
+          <w:rFonts w:asciiTheme="minorHAnsi" w:eastAsiaTheme="minorEastAsia" w:hAnsiTheme="minorHAnsi"/>
+          <w:noProof/>
+          <w:sz w:val="22"/>
+          <w:lang w:val="en-US"/>
+        </w:rPr>
+      </w:pPr>
+      <w:hyperlink w:anchor="_Toc41748279" w:history="1">
+        <w:r>
+          <w:rPr>
+            <w:rStyle w:val="Hyperlink"/>
+            <w:noProof/>
+            <w:lang w:val="en-US"/>
+          </w:rPr>
+          <w:t>2. Mô hình hệ thống và nguyên lý hoạt động</w:t>
+        </w:r>
+        <w:r>
+          <w:rPr>
+            <w:noProof/>
+            <w:webHidden/>
+          </w:rPr>
+          <w:tab/>
+        </w:r>
+        <w:r>
+          <w:rPr>
+            <w:noProof/>
+            <w:webHidden/>
+          </w:rPr>
+          <w:fldChar w:fldCharType="begin"/>
+        </w:r>
+        <w:r>
+          <w:rPr>
+            <w:noProof/>
+            <w:webHidden/>
+          </w:rPr>
+          <w:instrText xml:space="preserve"> PAGEREF _Toc41748279 \h </w:instrText>
+        </w:r>
+        <w:r>
+          <w:rPr>
+            <w:noProof/>
+            <w:webHidden/>
+          </w:rPr>
+        </w:r>
+        <w:r>
+          <w:rPr>
+            <w:noProof/>
+            <w:webHidden/>
+          </w:rPr>
+          <w:fldChar w:fldCharType="separate"/>
+        </w:r>
+        <w:r>
+          <w:rPr>
+            <w:noProof/>
+            <w:webHidden/>
+          </w:rPr>
+          <w:t>15</w:t>
         </w:r>
         <w:r>
           <w:rPr>
@@ -2128,14 +3208,14 @@
           <w:lang w:val="en-US"/>
         </w:rPr>
       </w:pPr>
-      <w:hyperlink w:anchor="_Toc41736969" w:history="1">
+      <w:hyperlink w:anchor="_Toc41748280" w:history="1">
         <w:r>
           <w:rPr>
             <w:rStyle w:val="Hyperlink"/>
             <w:noProof/>
             <w:lang w:val="en-US"/>
           </w:rPr>
-          <w:t>PHẦN II. CƠ SỞ LÝ THUYẾT</w:t>
+          <w:t>PHẦN IV. KẾT LUẬN</w:t>
         </w:r>
         <w:r>
           <w:rPr>
@@ -2156,7 +3236,7 @@
             <w:noProof/>
             <w:webHidden/>
           </w:rPr>
-          <w:instrText xml:space="preserve"> PAGEREF _Toc41736969 \h </w:instrText>
+          <w:instrText xml:space="preserve"> PAGEREF _Toc41748280 \h </w:instrText>
         </w:r>
         <w:r>
           <w:rPr>
@@ -2176,943 +3256,7 @@
             <w:noProof/>
             <w:webHidden/>
           </w:rPr>
-          <w:t>7</w:t>
-        </w:r>
-        <w:r>
-          <w:rPr>
-            <w:noProof/>
-            <w:webHidden/>
-          </w:rPr>
-          <w:fldChar w:fldCharType="end"/>
-        </w:r>
-      </w:hyperlink>
-    </w:p>
-    <w:p>
-      <w:pPr>
-        <w:pStyle w:val="TOC2"/>
-        <w:tabs>
-          <w:tab w:val="right" w:leader="dot" w:pos="9344"/>
-        </w:tabs>
-        <w:rPr>
-          <w:rFonts w:asciiTheme="minorHAnsi" w:eastAsiaTheme="minorEastAsia" w:hAnsiTheme="minorHAnsi"/>
-          <w:noProof/>
-          <w:sz w:val="22"/>
-          <w:lang w:val="en-US"/>
-        </w:rPr>
-      </w:pPr>
-      <w:hyperlink w:anchor="_Toc41736970" w:history="1">
-        <w:r>
-          <w:rPr>
-            <w:rStyle w:val="Hyperlink"/>
-            <w:noProof/>
-            <w:lang w:val="en-US"/>
-          </w:rPr>
-          <w:t>1. Module linh kiện</w:t>
-        </w:r>
-        <w:r>
-          <w:rPr>
-            <w:noProof/>
-            <w:webHidden/>
-          </w:rPr>
-          <w:tab/>
-        </w:r>
-        <w:r>
-          <w:rPr>
-            <w:noProof/>
-            <w:webHidden/>
-          </w:rPr>
-          <w:fldChar w:fldCharType="begin"/>
-        </w:r>
-        <w:r>
-          <w:rPr>
-            <w:noProof/>
-            <w:webHidden/>
-          </w:rPr>
-          <w:instrText xml:space="preserve"> PAGEREF _Toc41736970 \h </w:instrText>
-        </w:r>
-        <w:r>
-          <w:rPr>
-            <w:noProof/>
-            <w:webHidden/>
-          </w:rPr>
-        </w:r>
-        <w:r>
-          <w:rPr>
-            <w:noProof/>
-            <w:webHidden/>
-          </w:rPr>
-          <w:fldChar w:fldCharType="separate"/>
-        </w:r>
-        <w:r>
-          <w:rPr>
-            <w:noProof/>
-            <w:webHidden/>
-          </w:rPr>
-          <w:t>7</w:t>
-        </w:r>
-        <w:r>
-          <w:rPr>
-            <w:noProof/>
-            <w:webHidden/>
-          </w:rPr>
-          <w:fldChar w:fldCharType="end"/>
-        </w:r>
-      </w:hyperlink>
-    </w:p>
-    <w:p>
-      <w:pPr>
-        <w:pStyle w:val="TOC3"/>
-        <w:tabs>
-          <w:tab w:val="right" w:leader="dot" w:pos="9344"/>
-        </w:tabs>
-        <w:rPr>
-          <w:rFonts w:asciiTheme="minorHAnsi" w:eastAsiaTheme="minorEastAsia" w:hAnsiTheme="minorHAnsi"/>
-          <w:noProof/>
-          <w:sz w:val="22"/>
-          <w:lang w:val="en-US"/>
-        </w:rPr>
-      </w:pPr>
-      <w:hyperlink w:anchor="_Toc41736971" w:history="1">
-        <w:r>
-          <w:rPr>
-            <w:rStyle w:val="Hyperlink"/>
-            <w:noProof/>
-            <w:lang w:val="en-US"/>
-          </w:rPr>
-          <w:t>1.1. Chip ESP8266 xử lý tích hợp thu phát WiFi</w:t>
-        </w:r>
-        <w:r>
-          <w:rPr>
-            <w:noProof/>
-            <w:webHidden/>
-          </w:rPr>
-          <w:tab/>
-        </w:r>
-        <w:r>
-          <w:rPr>
-            <w:noProof/>
-            <w:webHidden/>
-          </w:rPr>
-          <w:fldChar w:fldCharType="begin"/>
-        </w:r>
-        <w:r>
-          <w:rPr>
-            <w:noProof/>
-            <w:webHidden/>
-          </w:rPr>
-          <w:instrText xml:space="preserve"> PAGEREF _Toc41736971 \h </w:instrText>
-        </w:r>
-        <w:r>
-          <w:rPr>
-            <w:noProof/>
-            <w:webHidden/>
-          </w:rPr>
-        </w:r>
-        <w:r>
-          <w:rPr>
-            <w:noProof/>
-            <w:webHidden/>
-          </w:rPr>
-          <w:fldChar w:fldCharType="separate"/>
-        </w:r>
-        <w:r>
-          <w:rPr>
-            <w:noProof/>
-            <w:webHidden/>
-          </w:rPr>
-          <w:t>7</w:t>
-        </w:r>
-        <w:r>
-          <w:rPr>
-            <w:noProof/>
-            <w:webHidden/>
-          </w:rPr>
-          <w:fldChar w:fldCharType="end"/>
-        </w:r>
-      </w:hyperlink>
-    </w:p>
-    <w:p>
-      <w:pPr>
-        <w:pStyle w:val="TOC3"/>
-        <w:tabs>
-          <w:tab w:val="right" w:leader="dot" w:pos="9344"/>
-        </w:tabs>
-        <w:rPr>
-          <w:rFonts w:asciiTheme="minorHAnsi" w:eastAsiaTheme="minorEastAsia" w:hAnsiTheme="minorHAnsi"/>
-          <w:noProof/>
-          <w:sz w:val="22"/>
-          <w:lang w:val="en-US"/>
-        </w:rPr>
-      </w:pPr>
-      <w:hyperlink w:anchor="_Toc41736972" w:history="1">
-        <w:r>
-          <w:rPr>
-            <w:rStyle w:val="Hyperlink"/>
-            <w:noProof/>
-            <w:lang w:val="en-US"/>
-          </w:rPr>
-          <w:t>1.2. Module cảm biến nhiệt độ, độ ẩm DHT11</w:t>
-        </w:r>
-        <w:r>
-          <w:rPr>
-            <w:noProof/>
-            <w:webHidden/>
-          </w:rPr>
-          <w:tab/>
-        </w:r>
-        <w:r>
-          <w:rPr>
-            <w:noProof/>
-            <w:webHidden/>
-          </w:rPr>
-          <w:fldChar w:fldCharType="begin"/>
-        </w:r>
-        <w:r>
-          <w:rPr>
-            <w:noProof/>
-            <w:webHidden/>
-          </w:rPr>
-          <w:instrText xml:space="preserve"> PAGEREF _Toc41736972 \h </w:instrText>
-        </w:r>
-        <w:r>
-          <w:rPr>
-            <w:noProof/>
-            <w:webHidden/>
-          </w:rPr>
-        </w:r>
-        <w:r>
-          <w:rPr>
-            <w:noProof/>
-            <w:webHidden/>
-          </w:rPr>
-          <w:fldChar w:fldCharType="separate"/>
-        </w:r>
-        <w:r>
-          <w:rPr>
-            <w:noProof/>
-            <w:webHidden/>
-          </w:rPr>
-          <w:t>8</w:t>
-        </w:r>
-        <w:r>
-          <w:rPr>
-            <w:noProof/>
-            <w:webHidden/>
-          </w:rPr>
-          <w:fldChar w:fldCharType="end"/>
-        </w:r>
-      </w:hyperlink>
-    </w:p>
-    <w:p>
-      <w:pPr>
-        <w:pStyle w:val="TOC3"/>
-        <w:tabs>
-          <w:tab w:val="right" w:leader="dot" w:pos="9344"/>
-        </w:tabs>
-        <w:rPr>
-          <w:rFonts w:asciiTheme="minorHAnsi" w:eastAsiaTheme="minorEastAsia" w:hAnsiTheme="minorHAnsi"/>
-          <w:noProof/>
-          <w:sz w:val="22"/>
-          <w:lang w:val="en-US"/>
-        </w:rPr>
-      </w:pPr>
-      <w:hyperlink w:anchor="_Toc41736973" w:history="1">
-        <w:r>
-          <w:rPr>
-            <w:rStyle w:val="Hyperlink"/>
-            <w:noProof/>
-            <w:lang w:val="en-US"/>
-          </w:rPr>
-          <w:t>1.3. Module cảm biến lửa 3 chân</w:t>
-        </w:r>
-        <w:r>
-          <w:rPr>
-            <w:noProof/>
-            <w:webHidden/>
-          </w:rPr>
-          <w:tab/>
-        </w:r>
-        <w:r>
-          <w:rPr>
-            <w:noProof/>
-            <w:webHidden/>
-          </w:rPr>
-          <w:fldChar w:fldCharType="begin"/>
-        </w:r>
-        <w:r>
-          <w:rPr>
-            <w:noProof/>
-            <w:webHidden/>
-          </w:rPr>
-          <w:instrText xml:space="preserve"> PAGEREF _Toc41736973 \h </w:instrText>
-        </w:r>
-        <w:r>
-          <w:rPr>
-            <w:noProof/>
-            <w:webHidden/>
-          </w:rPr>
-        </w:r>
-        <w:r>
-          <w:rPr>
-            <w:noProof/>
-            <w:webHidden/>
-          </w:rPr>
-          <w:fldChar w:fldCharType="separate"/>
-        </w:r>
-        <w:r>
-          <w:rPr>
-            <w:noProof/>
-            <w:webHidden/>
-          </w:rPr>
-          <w:t>8</w:t>
-        </w:r>
-        <w:r>
-          <w:rPr>
-            <w:noProof/>
-            <w:webHidden/>
-          </w:rPr>
-          <w:fldChar w:fldCharType="end"/>
-        </w:r>
-      </w:hyperlink>
-    </w:p>
-    <w:p>
-      <w:pPr>
-        <w:pStyle w:val="TOC3"/>
-        <w:tabs>
-          <w:tab w:val="right" w:leader="dot" w:pos="9344"/>
-        </w:tabs>
-        <w:rPr>
-          <w:rFonts w:asciiTheme="minorHAnsi" w:eastAsiaTheme="minorEastAsia" w:hAnsiTheme="minorHAnsi"/>
-          <w:noProof/>
-          <w:sz w:val="22"/>
-          <w:lang w:val="en-US"/>
-        </w:rPr>
-      </w:pPr>
-      <w:hyperlink w:anchor="_Toc41736974" w:history="1">
-        <w:r>
-          <w:rPr>
-            <w:rStyle w:val="Hyperlink"/>
-            <w:noProof/>
-            <w:lang w:val="en-US"/>
-          </w:rPr>
-          <w:t>1.4. Module cảm biến cồn MQ-3</w:t>
-        </w:r>
-        <w:r>
-          <w:rPr>
-            <w:noProof/>
-            <w:webHidden/>
-          </w:rPr>
-          <w:tab/>
-        </w:r>
-        <w:r>
-          <w:rPr>
-            <w:noProof/>
-            <w:webHidden/>
-          </w:rPr>
-          <w:fldChar w:fldCharType="begin"/>
-        </w:r>
-        <w:r>
-          <w:rPr>
-            <w:noProof/>
-            <w:webHidden/>
-          </w:rPr>
-          <w:instrText xml:space="preserve"> PAGEREF _Toc41736974 \h </w:instrText>
-        </w:r>
-        <w:r>
-          <w:rPr>
-            <w:noProof/>
-            <w:webHidden/>
-          </w:rPr>
-        </w:r>
-        <w:r>
-          <w:rPr>
-            <w:noProof/>
-            <w:webHidden/>
-          </w:rPr>
-          <w:fldChar w:fldCharType="separate"/>
-        </w:r>
-        <w:r>
-          <w:rPr>
-            <w:noProof/>
-            <w:webHidden/>
-          </w:rPr>
-          <w:t>9</w:t>
-        </w:r>
-        <w:r>
-          <w:rPr>
-            <w:noProof/>
-            <w:webHidden/>
-          </w:rPr>
-          <w:fldChar w:fldCharType="end"/>
-        </w:r>
-      </w:hyperlink>
-    </w:p>
-    <w:p>
-      <w:pPr>
-        <w:pStyle w:val="TOC2"/>
-        <w:tabs>
-          <w:tab w:val="right" w:leader="dot" w:pos="9344"/>
-        </w:tabs>
-        <w:rPr>
-          <w:rFonts w:asciiTheme="minorHAnsi" w:eastAsiaTheme="minorEastAsia" w:hAnsiTheme="minorHAnsi"/>
-          <w:noProof/>
-          <w:sz w:val="22"/>
-          <w:lang w:val="en-US"/>
-        </w:rPr>
-      </w:pPr>
-      <w:hyperlink w:anchor="_Toc41736975" w:history="1">
-        <w:r>
-          <w:rPr>
-            <w:rStyle w:val="Hyperlink"/>
-            <w:noProof/>
-            <w:lang w:val="en-US"/>
-          </w:rPr>
-          <w:t>2. Phần mềm IDE và ????</w:t>
-        </w:r>
-        <w:r>
-          <w:rPr>
-            <w:noProof/>
-            <w:webHidden/>
-          </w:rPr>
-          <w:tab/>
-        </w:r>
-        <w:r>
-          <w:rPr>
-            <w:noProof/>
-            <w:webHidden/>
-          </w:rPr>
-          <w:fldChar w:fldCharType="begin"/>
-        </w:r>
-        <w:r>
-          <w:rPr>
-            <w:noProof/>
-            <w:webHidden/>
-          </w:rPr>
-          <w:instrText xml:space="preserve"> PAGEREF _Toc41736975 \h </w:instrText>
-        </w:r>
-        <w:r>
-          <w:rPr>
-            <w:noProof/>
-            <w:webHidden/>
-          </w:rPr>
-        </w:r>
-        <w:r>
-          <w:rPr>
-            <w:noProof/>
-            <w:webHidden/>
-          </w:rPr>
-          <w:fldChar w:fldCharType="separate"/>
-        </w:r>
-        <w:r>
-          <w:rPr>
-            <w:noProof/>
-            <w:webHidden/>
-          </w:rPr>
-          <w:t>9</w:t>
-        </w:r>
-        <w:r>
-          <w:rPr>
-            <w:noProof/>
-            <w:webHidden/>
-          </w:rPr>
-          <w:fldChar w:fldCharType="end"/>
-        </w:r>
-      </w:hyperlink>
-    </w:p>
-    <w:p>
-      <w:pPr>
-        <w:pStyle w:val="TOC3"/>
-        <w:tabs>
-          <w:tab w:val="right" w:leader="dot" w:pos="9344"/>
-        </w:tabs>
-        <w:rPr>
-          <w:rFonts w:asciiTheme="minorHAnsi" w:eastAsiaTheme="minorEastAsia" w:hAnsiTheme="minorHAnsi"/>
-          <w:noProof/>
-          <w:sz w:val="22"/>
-          <w:lang w:val="en-US"/>
-        </w:rPr>
-      </w:pPr>
-      <w:hyperlink w:anchor="_Toc41736976" w:history="1">
-        <w:r>
-          <w:rPr>
-            <w:rStyle w:val="Hyperlink"/>
-            <w:noProof/>
-            <w:lang w:val="en-US"/>
-          </w:rPr>
-          <w:t>2.1. Adruino IDE</w:t>
-        </w:r>
-        <w:r>
-          <w:rPr>
-            <w:noProof/>
-            <w:webHidden/>
-          </w:rPr>
-          <w:tab/>
-        </w:r>
-        <w:r>
-          <w:rPr>
-            <w:noProof/>
-            <w:webHidden/>
-          </w:rPr>
-          <w:fldChar w:fldCharType="begin"/>
-        </w:r>
-        <w:r>
-          <w:rPr>
-            <w:noProof/>
-            <w:webHidden/>
-          </w:rPr>
-          <w:instrText xml:space="preserve"> PAGEREF _Toc41736976 \h </w:instrText>
-        </w:r>
-        <w:r>
-          <w:rPr>
-            <w:noProof/>
-            <w:webHidden/>
-          </w:rPr>
-        </w:r>
-        <w:r>
-          <w:rPr>
-            <w:noProof/>
-            <w:webHidden/>
-          </w:rPr>
-          <w:fldChar w:fldCharType="separate"/>
-        </w:r>
-        <w:r>
-          <w:rPr>
-            <w:noProof/>
-            <w:webHidden/>
-          </w:rPr>
-          <w:t>10</w:t>
-        </w:r>
-        <w:r>
-          <w:rPr>
-            <w:noProof/>
-            <w:webHidden/>
-          </w:rPr>
-          <w:fldChar w:fldCharType="end"/>
-        </w:r>
-      </w:hyperlink>
-    </w:p>
-    <w:p>
-      <w:pPr>
-        <w:pStyle w:val="TOC3"/>
-        <w:tabs>
-          <w:tab w:val="right" w:leader="dot" w:pos="9344"/>
-        </w:tabs>
-        <w:rPr>
-          <w:rFonts w:asciiTheme="minorHAnsi" w:eastAsiaTheme="minorEastAsia" w:hAnsiTheme="minorHAnsi"/>
-          <w:noProof/>
-          <w:sz w:val="22"/>
-          <w:lang w:val="en-US"/>
-        </w:rPr>
-      </w:pPr>
-      <w:hyperlink w:anchor="_Toc41736977" w:history="1">
-        <w:r>
-          <w:rPr>
-            <w:rStyle w:val="Hyperlink"/>
-            <w:noProof/>
-            <w:lang w:val="en-US"/>
-          </w:rPr>
-          <w:t>2.2. Thingspeak</w:t>
-        </w:r>
-        <w:r>
-          <w:rPr>
-            <w:noProof/>
-            <w:webHidden/>
-          </w:rPr>
-          <w:tab/>
-        </w:r>
-        <w:r>
-          <w:rPr>
-            <w:noProof/>
-            <w:webHidden/>
-          </w:rPr>
-          <w:fldChar w:fldCharType="begin"/>
-        </w:r>
-        <w:r>
-          <w:rPr>
-            <w:noProof/>
-            <w:webHidden/>
-          </w:rPr>
-          <w:instrText xml:space="preserve"> PAGEREF _Toc41736977 \h </w:instrText>
-        </w:r>
-        <w:r>
-          <w:rPr>
-            <w:noProof/>
-            <w:webHidden/>
-          </w:rPr>
-        </w:r>
-        <w:r>
-          <w:rPr>
-            <w:noProof/>
-            <w:webHidden/>
-          </w:rPr>
-          <w:fldChar w:fldCharType="separate"/>
-        </w:r>
-        <w:r>
-          <w:rPr>
-            <w:noProof/>
-            <w:webHidden/>
-          </w:rPr>
-          <w:t>10</w:t>
-        </w:r>
-        <w:r>
-          <w:rPr>
-            <w:noProof/>
-            <w:webHidden/>
-          </w:rPr>
-          <w:fldChar w:fldCharType="end"/>
-        </w:r>
-      </w:hyperlink>
-    </w:p>
-    <w:p>
-      <w:pPr>
-        <w:pStyle w:val="TOC2"/>
-        <w:tabs>
-          <w:tab w:val="right" w:leader="dot" w:pos="9344"/>
-        </w:tabs>
-        <w:rPr>
-          <w:rFonts w:asciiTheme="minorHAnsi" w:eastAsiaTheme="minorEastAsia" w:hAnsiTheme="minorHAnsi"/>
-          <w:noProof/>
-          <w:sz w:val="22"/>
-          <w:lang w:val="en-US"/>
-        </w:rPr>
-      </w:pPr>
-      <w:hyperlink w:anchor="_Toc41736978" w:history="1">
-        <w:r>
-          <w:rPr>
-            <w:rStyle w:val="Hyperlink"/>
-            <w:noProof/>
-            <w:lang w:val="en-US"/>
-          </w:rPr>
-          <w:t>3. Các công nghệ ứng dụng</w:t>
-        </w:r>
-        <w:r>
-          <w:rPr>
-            <w:noProof/>
-            <w:webHidden/>
-          </w:rPr>
-          <w:tab/>
-        </w:r>
-        <w:r>
-          <w:rPr>
-            <w:noProof/>
-            <w:webHidden/>
-          </w:rPr>
-          <w:fldChar w:fldCharType="begin"/>
-        </w:r>
-        <w:r>
-          <w:rPr>
-            <w:noProof/>
-            <w:webHidden/>
-          </w:rPr>
-          <w:instrText xml:space="preserve"> PAGEREF _Toc41736978 \h </w:instrText>
-        </w:r>
-        <w:r>
-          <w:rPr>
-            <w:noProof/>
-            <w:webHidden/>
-          </w:rPr>
-        </w:r>
-        <w:r>
-          <w:rPr>
-            <w:noProof/>
-            <w:webHidden/>
-          </w:rPr>
-          <w:fldChar w:fldCharType="separate"/>
-        </w:r>
-        <w:r>
-          <w:rPr>
-            <w:noProof/>
-            <w:webHidden/>
-          </w:rPr>
-          <w:t>11</w:t>
-        </w:r>
-        <w:r>
-          <w:rPr>
-            <w:noProof/>
-            <w:webHidden/>
-          </w:rPr>
-          <w:fldChar w:fldCharType="end"/>
-        </w:r>
-      </w:hyperlink>
-    </w:p>
-    <w:p>
-      <w:pPr>
-        <w:pStyle w:val="TOC3"/>
-        <w:tabs>
-          <w:tab w:val="right" w:leader="dot" w:pos="9344"/>
-        </w:tabs>
-        <w:rPr>
-          <w:rFonts w:asciiTheme="minorHAnsi" w:eastAsiaTheme="minorEastAsia" w:hAnsiTheme="minorHAnsi"/>
-          <w:noProof/>
-          <w:sz w:val="22"/>
-          <w:lang w:val="en-US"/>
-        </w:rPr>
-      </w:pPr>
-      <w:hyperlink w:anchor="_Toc41736979" w:history="1">
-        <w:r>
-          <w:rPr>
-            <w:rStyle w:val="Hyperlink"/>
-            <w:noProof/>
-            <w:lang w:val="en-US"/>
-          </w:rPr>
-          <w:t>3.1. Hệ thống tệp flash giao diện ngoại vi nối tiếp SPIFFS</w:t>
-        </w:r>
-        <w:r>
-          <w:rPr>
-            <w:noProof/>
-            <w:webHidden/>
-          </w:rPr>
-          <w:tab/>
-        </w:r>
-        <w:r>
-          <w:rPr>
-            <w:noProof/>
-            <w:webHidden/>
-          </w:rPr>
-          <w:fldChar w:fldCharType="begin"/>
-        </w:r>
-        <w:r>
-          <w:rPr>
-            <w:noProof/>
-            <w:webHidden/>
-          </w:rPr>
-          <w:instrText xml:space="preserve"> PAGEREF _Toc41736979 \h </w:instrText>
-        </w:r>
-        <w:r>
-          <w:rPr>
-            <w:noProof/>
-            <w:webHidden/>
-          </w:rPr>
-        </w:r>
-        <w:r>
-          <w:rPr>
-            <w:noProof/>
-            <w:webHidden/>
-          </w:rPr>
-          <w:fldChar w:fldCharType="separate"/>
-        </w:r>
-        <w:r>
-          <w:rPr>
-            <w:noProof/>
-            <w:webHidden/>
-          </w:rPr>
-          <w:t>11</w:t>
-        </w:r>
-        <w:r>
-          <w:rPr>
-            <w:noProof/>
-            <w:webHidden/>
-          </w:rPr>
-          <w:fldChar w:fldCharType="end"/>
-        </w:r>
-      </w:hyperlink>
-    </w:p>
-    <w:p>
-      <w:pPr>
-        <w:pStyle w:val="TOC3"/>
-        <w:tabs>
-          <w:tab w:val="right" w:leader="dot" w:pos="9344"/>
-        </w:tabs>
-        <w:rPr>
-          <w:rFonts w:asciiTheme="minorHAnsi" w:eastAsiaTheme="minorEastAsia" w:hAnsiTheme="minorHAnsi"/>
-          <w:noProof/>
-          <w:sz w:val="22"/>
-          <w:lang w:val="en-US"/>
-        </w:rPr>
-      </w:pPr>
-      <w:hyperlink w:anchor="_Toc41736980" w:history="1">
-        <w:r>
-          <w:rPr>
-            <w:rStyle w:val="Hyperlink"/>
-            <w:noProof/>
-            <w:lang w:val="en-US"/>
-          </w:rPr>
-          <w:t>3.2. Giao thức HTTP</w:t>
-        </w:r>
-        <w:r>
-          <w:rPr>
-            <w:noProof/>
-            <w:webHidden/>
-          </w:rPr>
-          <w:tab/>
-        </w:r>
-        <w:r>
-          <w:rPr>
-            <w:noProof/>
-            <w:webHidden/>
-          </w:rPr>
-          <w:fldChar w:fldCharType="begin"/>
-        </w:r>
-        <w:r>
-          <w:rPr>
-            <w:noProof/>
-            <w:webHidden/>
-          </w:rPr>
-          <w:instrText xml:space="preserve"> PAGEREF _Toc41736980 \h </w:instrText>
-        </w:r>
-        <w:r>
-          <w:rPr>
-            <w:noProof/>
-            <w:webHidden/>
-          </w:rPr>
-        </w:r>
-        <w:r>
-          <w:rPr>
-            <w:noProof/>
-            <w:webHidden/>
-          </w:rPr>
-          <w:fldChar w:fldCharType="separate"/>
-        </w:r>
-        <w:r>
-          <w:rPr>
-            <w:noProof/>
-            <w:webHidden/>
-          </w:rPr>
-          <w:t>12</w:t>
-        </w:r>
-        <w:r>
-          <w:rPr>
-            <w:noProof/>
-            <w:webHidden/>
-          </w:rPr>
-          <w:fldChar w:fldCharType="end"/>
-        </w:r>
-      </w:hyperlink>
-    </w:p>
-    <w:p>
-      <w:pPr>
-        <w:pStyle w:val="TOC3"/>
-        <w:tabs>
-          <w:tab w:val="right" w:leader="dot" w:pos="9344"/>
-        </w:tabs>
-        <w:rPr>
-          <w:rFonts w:asciiTheme="minorHAnsi" w:eastAsiaTheme="minorEastAsia" w:hAnsiTheme="minorHAnsi"/>
-          <w:noProof/>
-          <w:sz w:val="22"/>
-          <w:lang w:val="en-US"/>
-        </w:rPr>
-      </w:pPr>
-      <w:hyperlink w:anchor="_Toc41736981" w:history="1">
-        <w:r>
-          <w:rPr>
-            <w:rStyle w:val="Hyperlink"/>
-            <w:noProof/>
-            <w:lang w:val="en-US"/>
-          </w:rPr>
-          <w:t>3.3. Xử lý bất đồng bộ</w:t>
-        </w:r>
-        <w:r>
-          <w:rPr>
-            <w:noProof/>
-            <w:webHidden/>
-          </w:rPr>
-          <w:tab/>
-        </w:r>
-        <w:r>
-          <w:rPr>
-            <w:noProof/>
-            <w:webHidden/>
-          </w:rPr>
-          <w:fldChar w:fldCharType="begin"/>
-        </w:r>
-        <w:r>
-          <w:rPr>
-            <w:noProof/>
-            <w:webHidden/>
-          </w:rPr>
-          <w:instrText xml:space="preserve"> PAGEREF _Toc41736981 \h </w:instrText>
-        </w:r>
-        <w:r>
-          <w:rPr>
-            <w:noProof/>
-            <w:webHidden/>
-          </w:rPr>
-        </w:r>
-        <w:r>
-          <w:rPr>
-            <w:noProof/>
-            <w:webHidden/>
-          </w:rPr>
-          <w:fldChar w:fldCharType="separate"/>
-        </w:r>
-        <w:r>
-          <w:rPr>
-            <w:noProof/>
-            <w:webHidden/>
-          </w:rPr>
-          <w:t>12</w:t>
-        </w:r>
-        <w:r>
-          <w:rPr>
-            <w:noProof/>
-            <w:webHidden/>
-          </w:rPr>
-          <w:fldChar w:fldCharType="end"/>
-        </w:r>
-      </w:hyperlink>
-    </w:p>
-    <w:p>
-      <w:pPr>
-        <w:pStyle w:val="TOC3"/>
-        <w:tabs>
-          <w:tab w:val="right" w:leader="dot" w:pos="9344"/>
-        </w:tabs>
-        <w:rPr>
-          <w:rFonts w:asciiTheme="minorHAnsi" w:eastAsiaTheme="minorEastAsia" w:hAnsiTheme="minorHAnsi"/>
-          <w:noProof/>
-          <w:sz w:val="22"/>
-          <w:lang w:val="en-US"/>
-        </w:rPr>
-      </w:pPr>
-      <w:hyperlink w:anchor="_Toc41736982" w:history="1">
-        <w:r>
-          <w:rPr>
-            <w:rStyle w:val="Hyperlink"/>
-            <w:noProof/>
-            <w:lang w:val="en-US"/>
-          </w:rPr>
-          <w:t>3.4. Các ngôn ngữ, công nghệ web khác</w:t>
-        </w:r>
-        <w:r>
-          <w:rPr>
-            <w:noProof/>
-            <w:webHidden/>
-          </w:rPr>
-          <w:tab/>
-        </w:r>
-        <w:r>
-          <w:rPr>
-            <w:noProof/>
-            <w:webHidden/>
-          </w:rPr>
-          <w:fldChar w:fldCharType="begin"/>
-        </w:r>
-        <w:r>
-          <w:rPr>
-            <w:noProof/>
-            <w:webHidden/>
-          </w:rPr>
-          <w:instrText xml:space="preserve"> PAGEREF _Toc41736982 \h </w:instrText>
-        </w:r>
-        <w:r>
-          <w:rPr>
-            <w:noProof/>
-            <w:webHidden/>
-          </w:rPr>
-        </w:r>
-        <w:r>
-          <w:rPr>
-            <w:noProof/>
-            <w:webHidden/>
-          </w:rPr>
-          <w:fldChar w:fldCharType="separate"/>
-        </w:r>
-        <w:r>
-          <w:rPr>
-            <w:noProof/>
-            <w:webHidden/>
-          </w:rPr>
-          <w:t>13</w:t>
+          <w:t>15</w:t>
         </w:r>
         <w:r>
           <w:rPr>
@@ -3136,14 +3280,14 @@
           <w:lang w:val="en-US"/>
         </w:rPr>
       </w:pPr>
-      <w:hyperlink w:anchor="_Toc41736983" w:history="1">
+      <w:hyperlink w:anchor="_Toc41748281" w:history="1">
         <w:r>
           <w:rPr>
             <w:rStyle w:val="Hyperlink"/>
             <w:noProof/>
             <w:lang w:val="en-US"/>
           </w:rPr>
-          <w:t>PHẦN III. THIẾT KẾ VÀ CÀI ĐẶT</w:t>
+          <w:t>TÀI LIỆU THAM KHẢO</w:t>
         </w:r>
         <w:r>
           <w:rPr>
@@ -3164,7 +3308,7 @@
             <w:noProof/>
             <w:webHidden/>
           </w:rPr>
-          <w:instrText xml:space="preserve"> PAGEREF _Toc41736983 \h </w:instrText>
+          <w:instrText xml:space="preserve"> PAGEREF _Toc41748281 \h </w:instrText>
         </w:r>
         <w:r>
           <w:rPr>
@@ -3184,7 +3328,7 @@
             <w:noProof/>
             <w:webHidden/>
           </w:rPr>
-          <w:t>13</w:t>
+          <w:t>16</w:t>
         </w:r>
         <w:r>
           <w:rPr>
@@ -3197,294 +3341,6 @@
     </w:p>
     <w:p>
       <w:pPr>
-        <w:pStyle w:val="TOC2"/>
-        <w:tabs>
-          <w:tab w:val="right" w:leader="dot" w:pos="9344"/>
-        </w:tabs>
-        <w:rPr>
-          <w:rFonts w:asciiTheme="minorHAnsi" w:eastAsiaTheme="minorEastAsia" w:hAnsiTheme="minorHAnsi"/>
-          <w:noProof/>
-          <w:sz w:val="22"/>
-          <w:lang w:val="en-US"/>
-        </w:rPr>
-      </w:pPr>
-      <w:hyperlink w:anchor="_Toc41736984" w:history="1">
-        <w:r>
-          <w:rPr>
-            <w:rStyle w:val="Hyperlink"/>
-            <w:noProof/>
-            <w:lang w:val="en-US"/>
-          </w:rPr>
-          <w:t>1. Khối điều khiển và cảm biến</w:t>
-        </w:r>
-        <w:r>
-          <w:rPr>
-            <w:noProof/>
-            <w:webHidden/>
-          </w:rPr>
-          <w:tab/>
-        </w:r>
-        <w:r>
-          <w:rPr>
-            <w:noProof/>
-            <w:webHidden/>
-          </w:rPr>
-          <w:fldChar w:fldCharType="begin"/>
-        </w:r>
-        <w:r>
-          <w:rPr>
-            <w:noProof/>
-            <w:webHidden/>
-          </w:rPr>
-          <w:instrText xml:space="preserve"> PAGEREF _Toc41736984 \h </w:instrText>
-        </w:r>
-        <w:r>
-          <w:rPr>
-            <w:noProof/>
-            <w:webHidden/>
-          </w:rPr>
-        </w:r>
-        <w:r>
-          <w:rPr>
-            <w:noProof/>
-            <w:webHidden/>
-          </w:rPr>
-          <w:fldChar w:fldCharType="separate"/>
-        </w:r>
-        <w:r>
-          <w:rPr>
-            <w:noProof/>
-            <w:webHidden/>
-          </w:rPr>
-          <w:t>13</w:t>
-        </w:r>
-        <w:r>
-          <w:rPr>
-            <w:noProof/>
-            <w:webHidden/>
-          </w:rPr>
-          <w:fldChar w:fldCharType="end"/>
-        </w:r>
-      </w:hyperlink>
-    </w:p>
-    <w:p>
-      <w:pPr>
-        <w:pStyle w:val="TOC2"/>
-        <w:tabs>
-          <w:tab w:val="right" w:leader="dot" w:pos="9344"/>
-        </w:tabs>
-        <w:rPr>
-          <w:rFonts w:asciiTheme="minorHAnsi" w:eastAsiaTheme="minorEastAsia" w:hAnsiTheme="minorHAnsi"/>
-          <w:noProof/>
-          <w:sz w:val="22"/>
-          <w:lang w:val="en-US"/>
-        </w:rPr>
-      </w:pPr>
-      <w:hyperlink w:anchor="_Toc41736985" w:history="1">
-        <w:r>
-          <w:rPr>
-            <w:rStyle w:val="Hyperlink"/>
-            <w:noProof/>
-            <w:lang w:val="en-US"/>
-          </w:rPr>
-          <w:t>2. Mô hình hệ thống gì đó :v idk :&lt;</w:t>
-        </w:r>
-        <w:r>
-          <w:rPr>
-            <w:noProof/>
-            <w:webHidden/>
-          </w:rPr>
-          <w:tab/>
-        </w:r>
-        <w:r>
-          <w:rPr>
-            <w:noProof/>
-            <w:webHidden/>
-          </w:rPr>
-          <w:fldChar w:fldCharType="begin"/>
-        </w:r>
-        <w:r>
-          <w:rPr>
-            <w:noProof/>
-            <w:webHidden/>
-          </w:rPr>
-          <w:instrText xml:space="preserve"> PAGEREF _Toc41736985 \h </w:instrText>
-        </w:r>
-        <w:r>
-          <w:rPr>
-            <w:noProof/>
-            <w:webHidden/>
-          </w:rPr>
-        </w:r>
-        <w:r>
-          <w:rPr>
-            <w:noProof/>
-            <w:webHidden/>
-          </w:rPr>
-          <w:fldChar w:fldCharType="separate"/>
-        </w:r>
-        <w:r>
-          <w:rPr>
-            <w:noProof/>
-            <w:webHidden/>
-          </w:rPr>
-          <w:t>14</w:t>
-        </w:r>
-        <w:r>
-          <w:rPr>
-            <w:noProof/>
-            <w:webHidden/>
-          </w:rPr>
-          <w:fldChar w:fldCharType="end"/>
-        </w:r>
-      </w:hyperlink>
-    </w:p>
-    <w:p>
-      <w:pPr>
-        <w:pStyle w:val="TOC1"/>
-        <w:tabs>
-          <w:tab w:val="right" w:leader="dot" w:pos="9344"/>
-        </w:tabs>
-        <w:rPr>
-          <w:rFonts w:asciiTheme="minorHAnsi" w:eastAsiaTheme="minorEastAsia" w:hAnsiTheme="minorHAnsi"/>
-          <w:noProof/>
-          <w:sz w:val="22"/>
-          <w:lang w:val="en-US"/>
-        </w:rPr>
-      </w:pPr>
-      <w:hyperlink w:anchor="_Toc41736986" w:history="1">
-        <w:r>
-          <w:rPr>
-            <w:rStyle w:val="Hyperlink"/>
-            <w:noProof/>
-            <w:lang w:val="en-US"/>
-          </w:rPr>
-          <w:t>PHẦN IV. KẾT LUẬN</w:t>
-        </w:r>
-        <w:r>
-          <w:rPr>
-            <w:noProof/>
-            <w:webHidden/>
-          </w:rPr>
-          <w:tab/>
-        </w:r>
-        <w:r>
-          <w:rPr>
-            <w:noProof/>
-            <w:webHidden/>
-          </w:rPr>
-          <w:fldChar w:fldCharType="begin"/>
-        </w:r>
-        <w:r>
-          <w:rPr>
-            <w:noProof/>
-            <w:webHidden/>
-          </w:rPr>
-          <w:instrText xml:space="preserve"> PAGEREF _Toc41736986 \h </w:instrText>
-        </w:r>
-        <w:r>
-          <w:rPr>
-            <w:noProof/>
-            <w:webHidden/>
-          </w:rPr>
-        </w:r>
-        <w:r>
-          <w:rPr>
-            <w:noProof/>
-            <w:webHidden/>
-          </w:rPr>
-          <w:fldChar w:fldCharType="separate"/>
-        </w:r>
-        <w:r>
-          <w:rPr>
-            <w:noProof/>
-            <w:webHidden/>
-          </w:rPr>
-          <w:t>14</w:t>
-        </w:r>
-        <w:r>
-          <w:rPr>
-            <w:noProof/>
-            <w:webHidden/>
-          </w:rPr>
-          <w:fldChar w:fldCharType="end"/>
-        </w:r>
-      </w:hyperlink>
-    </w:p>
-    <w:p>
-      <w:pPr>
-        <w:pStyle w:val="TOC1"/>
-        <w:tabs>
-          <w:tab w:val="right" w:leader="dot" w:pos="9344"/>
-        </w:tabs>
-        <w:rPr>
-          <w:rFonts w:asciiTheme="minorHAnsi" w:eastAsiaTheme="minorEastAsia" w:hAnsiTheme="minorHAnsi"/>
-          <w:noProof/>
-          <w:sz w:val="22"/>
-          <w:lang w:val="en-US"/>
-        </w:rPr>
-      </w:pPr>
-      <w:hyperlink w:anchor="_Toc41736987" w:history="1">
-        <w:r>
-          <w:rPr>
-            <w:rStyle w:val="Hyperlink"/>
-            <w:noProof/>
-            <w:lang w:val="en-US"/>
-          </w:rPr>
-          <w:t>TÀI LIỆU THAM KHẢO</w:t>
-        </w:r>
-        <w:r>
-          <w:rPr>
-            <w:noProof/>
-            <w:webHidden/>
-          </w:rPr>
-          <w:tab/>
-        </w:r>
-        <w:r>
-          <w:rPr>
-            <w:noProof/>
-            <w:webHidden/>
-          </w:rPr>
-          <w:fldChar w:fldCharType="begin"/>
-        </w:r>
-        <w:r>
-          <w:rPr>
-            <w:noProof/>
-            <w:webHidden/>
-          </w:rPr>
-          <w:instrText xml:space="preserve"> PAGEREF _Toc41736987 \h </w:instrText>
-        </w:r>
-        <w:r>
-          <w:rPr>
-            <w:noProof/>
-            <w:webHidden/>
-          </w:rPr>
-        </w:r>
-        <w:r>
-          <w:rPr>
-            <w:noProof/>
-            <w:webHidden/>
-          </w:rPr>
-          <w:fldChar w:fldCharType="separate"/>
-        </w:r>
-        <w:r>
-          <w:rPr>
-            <w:noProof/>
-            <w:webHidden/>
-          </w:rPr>
-          <w:t>14</w:t>
-        </w:r>
-        <w:r>
-          <w:rPr>
-            <w:noProof/>
-            <w:webHidden/>
-          </w:rPr>
-          <w:fldChar w:fldCharType="end"/>
-        </w:r>
-      </w:hyperlink>
-    </w:p>
-    <w:p>
-      <w:pPr>
         <w:rPr>
           <w:lang w:val="en-US"/>
         </w:rPr>
@@ -3517,7 +3373,7 @@
           <w:lang w:val="en-US"/>
         </w:rPr>
       </w:pPr>
-      <w:bookmarkStart w:id="0" w:name="_Toc41736962"/>
+      <w:bookmarkStart w:id="0" w:name="_Toc41748258"/>
       <w:r>
         <w:rPr>
           <w:lang w:val="en-US"/>
@@ -3534,7 +3390,7 @@
           <w:lang w:val="en-US"/>
         </w:rPr>
       </w:pPr>
-      <w:bookmarkStart w:id="1" w:name="_Toc41736963"/>
+      <w:bookmarkStart w:id="1" w:name="_Toc41748259"/>
       <w:r>
         <w:rPr>
           <w:lang w:val="en-US"/>
@@ -3542,14 +3398,13 @@
         <w:t>MÔ TẢ BÀI TOÁN</w:t>
       </w:r>
       <w:bookmarkEnd w:id="1"/>
-      <w:r>
-        <w:rPr>
-          <w:lang w:val="en-US"/>
-        </w:rPr>
-        <w:t xml:space="preserve"> VÀ MỤC TIÊU ĐỀ TÀI</w:t>
-      </w:r>
-    </w:p>
-    <w:p>
+    </w:p>
+    <w:p>
+      <w:pPr>
+        <w:rPr>
+          <w:lang w:val="en-US"/>
+        </w:rPr>
+      </w:pPr>
       <w:r>
         <w:rPr>
           <w:lang w:val="en-US"/>
@@ -3560,7 +3415,19 @@
         <w:rPr>
           <w:lang w:val="en-US"/>
         </w:rPr>
-        <w:t xml:space="preserve">ới sự phát triển của Internet, </w:t>
+        <w:t xml:space="preserve">ới sự </w:t>
+      </w:r>
+      <w:r>
+        <w:rPr>
+          <w:lang w:val="en-US"/>
+        </w:rPr>
+        <w:t>bùng nổ</w:t>
+      </w:r>
+      <w:r>
+        <w:rPr>
+          <w:lang w:val="en-US"/>
+        </w:rPr>
+        <w:t xml:space="preserve"> của Internet, </w:t>
       </w:r>
       <w:r>
         <w:rPr>
@@ -3572,37 +3439,190 @@
         <w:rPr>
           <w:lang w:val="en-US"/>
         </w:rPr>
-        <w:t xml:space="preserve"> cùng với những tiến bộ của khoa học kĩ thuật, ngày càng có nhiều sản phẩm ứng dụng những tính năng đa dạng và phong phú mà không thể không nhắc tới các ứng dụng IoT hay còn gọi là Internet vạn vật trong</w:t>
-      </w:r>
-      <w:r>
-        <w:rPr>
-          <w:lang w:val="en-US"/>
-        </w:rPr>
-        <w:t xml:space="preserve"> cuộc sống thường ngày</w:t>
-      </w:r>
-      <w:r>
-        <w:rPr>
-          <w:lang w:val="en-US"/>
-        </w:rPr>
-        <w:t>. Một trong những ứng dụng phổ biến có thể nhắc đến là</w:t>
-      </w:r>
-      <w:r>
-        <w:rPr>
-          <w:lang w:val="en-US"/>
-        </w:rPr>
-        <w:t xml:space="preserve"> ứng dụng thu thập độ ẩm và nhiệt độ, phục vụ trong nông nghiệp, công nghiệp và đời sống hằng ngày.</w:t>
-      </w:r>
-      <w:r>
-        <w:rPr>
-          <w:lang w:val="en-US"/>
-        </w:rPr>
-        <w:t xml:space="preserve"> Chính vì lẽ đó mà chúng em</w:t>
-      </w:r>
-      <w:r>
-        <w:rPr>
-          <w:lang w:val="en-US"/>
-        </w:rPr>
-        <w:t xml:space="preserve"> quyết định sẽ thực hiện đề tài “…” nhằm mục đích sẽ ứng dụng được các công nghệ sẵn có để tạo ra một sản phẩm thu thập các thông số nhiệt độ và độ ẩm, bên cạnh đó, còn tích hợp thêm chức năng thu thập thông số nồng độ cồn trong không khí và cảnh báo cháy có thể chạy trên nền tảng web.</w:t>
+        <w:t xml:space="preserve"> cùng với những tiến bộ của khoa học kĩ thuật, ngày càng có nhiều sản phẩm </w:t>
+      </w:r>
+      <w:r>
+        <w:rPr>
+          <w:lang w:val="en-US"/>
+        </w:rPr>
+        <w:t xml:space="preserve">có </w:t>
+      </w:r>
+      <w:r>
+        <w:rPr>
+          <w:lang w:val="en-US"/>
+        </w:rPr>
+        <w:t>những tính năng đa dạng và phong phú mà không thể không nhắc tới các ứng dụng I</w:t>
+      </w:r>
+      <w:r>
+        <w:rPr>
+          <w:lang w:val="en-US"/>
+        </w:rPr>
+        <w:t>nternet of Things</w:t>
+      </w:r>
+      <w:r>
+        <w:rPr>
+          <w:lang w:val="en-US"/>
+        </w:rPr>
+        <w:t xml:space="preserve"> hay còn gọi là Internet vạn vật</w:t>
+      </w:r>
+      <w:r>
+        <w:rPr>
+          <w:lang w:val="en-US"/>
+        </w:rPr>
+        <w:t xml:space="preserve">, một xu hướng đang phát triển mạnh mẽ và hứa hẹn sẽ còn phát triển hơn nữa trong tương lai. Lấy ý tưởng cốt lõi là kết nối mọi vật thông qua mạng lưới Internet, IoT giúp cho con người có thể kiểm soát mọi đồ vật một cách dễ dàng và tiện lợi thông qua các thiết bị công nghệ hiện đại như laptop, smartphone, máy tính bảng,… </w:t>
+      </w:r>
+      <w:r>
+        <w:rPr>
+          <w:lang w:val="en-US"/>
+        </w:rPr>
+        <w:t xml:space="preserve">Bên cạnh đó, nển tảng web là một trong </w:t>
+      </w:r>
+      <w:r>
+        <w:rPr>
+          <w:lang w:val="en-US"/>
+        </w:rPr>
+        <w:t xml:space="preserve">những nền tảng phổ biến nhất hiện này vì độ </w:t>
+      </w:r>
+      <w:r>
+        <w:rPr>
+          <w:lang w:val="en-US"/>
+        </w:rPr>
+        <w:t>tương thích</w:t>
+      </w:r>
+      <w:r>
+        <w:rPr>
+          <w:lang w:val="en-US"/>
+        </w:rPr>
+        <w:t xml:space="preserve"> của nó, chúng ta có thể truy cập web bằng nhiều thiết bị khác nhau vào bất cứ khi nào tại bất cứ đâu chỉ cần có kết nối với Internet</w:t>
+      </w:r>
+      <w:r>
+        <w:rPr>
+          <w:lang w:val="en-US"/>
+        </w:rPr>
+        <w:t xml:space="preserve">. </w:t>
+      </w:r>
+    </w:p>
+    <w:p>
+      <w:r>
+        <w:rPr>
+          <w:lang w:val="en-US"/>
+        </w:rPr>
+        <w:t xml:space="preserve">Nhận thấy những thuận lợi mà IoT </w:t>
+      </w:r>
+      <w:r>
+        <w:rPr>
+          <w:lang w:val="en-US"/>
+        </w:rPr>
+        <w:t xml:space="preserve">và web </w:t>
+      </w:r>
+      <w:r>
+        <w:rPr>
+          <w:lang w:val="en-US"/>
+        </w:rPr>
+        <w:t xml:space="preserve">mang lại, nhóm chúng em quyết định thực hiện đề tài </w:t>
+      </w:r>
+      <w:r>
+        <w:rPr>
+          <w:color w:val="FF0000"/>
+          <w:lang w:val="en-US"/>
+        </w:rPr>
+        <w:t>“…”</w:t>
+      </w:r>
+      <w:r>
+        <w:rPr>
+          <w:lang w:val="en-US"/>
+        </w:rPr>
+        <w:t xml:space="preserve"> nhằm mục đích sẽ ứng dụng được các công nghệ sẵn có để tạo ra một sản phẩm </w:t>
+      </w:r>
+      <w:r>
+        <w:rPr>
+          <w:lang w:val="en-US"/>
+        </w:rPr>
+        <w:t>IoT có chức năng thu thập</w:t>
+      </w:r>
+      <w:r>
+        <w:rPr>
+          <w:lang w:val="en-US"/>
+        </w:rPr>
+        <w:t xml:space="preserve"> nhiệt độ, độ ẩm, nồng độ cồn trong không khí có tích hợp cảnh báo cháy có thể</w:t>
+      </w:r>
+      <w:r>
+        <w:rPr>
+          <w:lang w:val="en-US"/>
+        </w:rPr>
+        <w:t xml:space="preserve"> chạy trên nền tảng web</w:t>
+      </w:r>
+      <w:r>
+        <w:rPr>
+          <w:lang w:val="en-US"/>
+        </w:rPr>
+        <w:t>.</w:t>
+      </w:r>
+      <w:r>
+        <w:rPr>
+          <w:lang w:val="en-US"/>
+        </w:rPr>
+        <w:t xml:space="preserve"> Ứng dụng này</w:t>
+      </w:r>
+      <w:r>
+        <w:rPr>
+          <w:lang w:val="en-US"/>
+        </w:rPr>
+        <w:t xml:space="preserve"> tuy đơn giản nhưng có phạm vi áp dụng rộng lớn. Một số ví dụ có thể kể đến là</w:t>
+      </w:r>
+      <w:r>
+        <w:rPr>
+          <w:lang w:val="en-US"/>
+        </w:rPr>
+        <w:t xml:space="preserve"> hỗ trợ giám sát điều kiện trồng nông sản trong</w:t>
+      </w:r>
+      <w:r>
+        <w:rPr>
+          <w:lang w:val="en-US"/>
+        </w:rPr>
+        <w:t xml:space="preserve"> nông nghiệ</w:t>
+      </w:r>
+      <w:r>
+        <w:rPr>
+          <w:lang w:val="en-US"/>
+        </w:rPr>
+        <w:t>p,</w:t>
+      </w:r>
+      <w:r>
+        <w:rPr>
+          <w:lang w:val="en-US"/>
+        </w:rPr>
+        <w:t xml:space="preserve"> </w:t>
+      </w:r>
+      <w:r>
+        <w:rPr>
+          <w:lang w:val="en-US"/>
+        </w:rPr>
+        <w:t xml:space="preserve">bảo quản thực phẩm, sản phẩm trong </w:t>
+      </w:r>
+      <w:r>
+        <w:rPr>
+          <w:lang w:val="en-US"/>
+        </w:rPr>
+        <w:t xml:space="preserve">công nhiệp </w:t>
+      </w:r>
+      <w:r>
+        <w:rPr>
+          <w:lang w:val="en-US"/>
+        </w:rPr>
+        <w:t>và còn nhiều ứng dụng trong nhiều lĩnh vực khác</w:t>
+      </w:r>
+      <w:r>
+        <w:rPr>
+          <w:lang w:val="en-US"/>
+        </w:rPr>
+        <w:t xml:space="preserve"> nữa</w:t>
+      </w:r>
+      <w:r>
+        <w:rPr>
+          <w:lang w:val="en-US"/>
+        </w:rPr>
+        <w:t>.</w:t>
       </w:r>
     </w:p>
     <w:p>
@@ -3612,14 +3632,115 @@
           <w:lang w:val="en-US"/>
         </w:rPr>
       </w:pPr>
-      <w:bookmarkStart w:id="2" w:name="_Toc41736967"/>
+      <w:bookmarkStart w:id="2" w:name="_Toc41748260"/>
+      <w:r>
+        <w:rPr>
+          <w:lang w:val="en-US"/>
+        </w:rPr>
+        <w:t>MỤC TIÊU ĐỀ TÀI</w:t>
+      </w:r>
+      <w:bookmarkEnd w:id="2"/>
+    </w:p>
+    <w:p>
+      <w:pPr>
+        <w:rPr>
+          <w:lang w:val="en-US"/>
+        </w:rPr>
+      </w:pPr>
+      <w:r>
+        <w:rPr>
+          <w:lang w:val="en-US"/>
+        </w:rPr>
+        <w:t>Giúp sinh viên hiểu hơn về công dụng và cách sử dụng của một số linh kiệ</w:t>
+      </w:r>
+      <w:r>
+        <w:rPr>
+          <w:lang w:val="en-US"/>
+        </w:rPr>
+        <w:t>n, vi điều khiể</w:t>
+      </w:r>
+      <w:r>
+        <w:rPr>
+          <w:lang w:val="en-US"/>
+        </w:rPr>
+        <w:t>n Adruino cũng như các công nghệ web hiện có.</w:t>
+      </w:r>
+      <w:r>
+        <w:rPr>
+          <w:lang w:val="en-US"/>
+        </w:rPr>
+        <w:t xml:space="preserve"> </w:t>
+      </w:r>
+      <w:r>
+        <w:rPr>
+          <w:lang w:val="en-US"/>
+        </w:rPr>
+        <w:t xml:space="preserve">Đồng thời, </w:t>
+      </w:r>
+      <w:r>
+        <w:rPr>
+          <w:lang w:val="en-US"/>
+        </w:rPr>
+        <w:t>t</w:t>
+      </w:r>
+      <w:r>
+        <w:rPr>
+          <w:lang w:val="en-US"/>
+        </w:rPr>
+        <w:t xml:space="preserve">ạo một </w:t>
+      </w:r>
+      <w:r>
+        <w:rPr>
+          <w:lang w:val="en-US"/>
+        </w:rPr>
+        <w:t>ứng dụng</w:t>
+      </w:r>
+      <w:r>
+        <w:rPr>
+          <w:lang w:val="en-US"/>
+        </w:rPr>
+        <w:t xml:space="preserve"> web</w:t>
+      </w:r>
+      <w:r>
+        <w:rPr>
+          <w:lang w:val="en-US"/>
+        </w:rPr>
+        <w:t xml:space="preserve"> giúp thu thập các thông số</w:t>
+      </w:r>
+      <w:r>
+        <w:rPr>
+          <w:lang w:val="en-US"/>
+        </w:rPr>
+        <w:t xml:space="preserve"> </w:t>
+      </w:r>
+      <w:r>
+        <w:rPr>
+          <w:lang w:val="en-US"/>
+        </w:rPr>
+        <w:t xml:space="preserve">nhiệt độ, độ ẩm, độ cồn trong không khí và cảnh báo cháy </w:t>
+      </w:r>
+      <w:r>
+        <w:rPr>
+          <w:lang w:val="en-US"/>
+        </w:rPr>
+        <w:t>có tính ứng dụng cao trong thực tiễn.</w:t>
+      </w:r>
+    </w:p>
+    <w:p>
+      <w:pPr>
+        <w:pStyle w:val="Heading2"/>
+        <w:rPr>
+          <w:lang w:val="en-US"/>
+        </w:rPr>
+      </w:pPr>
+      <w:bookmarkStart w:id="3" w:name="_Toc41748261"/>
       <w:r>
         <w:rPr>
           <w:lang w:val="en-US"/>
         </w:rPr>
         <w:t>ĐỐI TƯỢNG VÀ PHẠM VI</w:t>
       </w:r>
-      <w:bookmarkEnd w:id="2"/>
+      <w:bookmarkEnd w:id="3"/>
     </w:p>
     <w:p>
       <w:pPr>
@@ -3711,18 +3832,6 @@
         </w:rPr>
         <w:t xml:space="preserve">. </w:t>
       </w:r>
-      <w:r>
-        <w:rPr>
-          <w:lang w:val="en-US"/>
-        </w:rPr>
-        <w:t>Mục tiêu</w:t>
-      </w:r>
-      <w:r>
-        <w:rPr>
-          <w:lang w:val="en-US"/>
-        </w:rPr>
-        <w:t xml:space="preserve"> của nhóm là lập trình được một ứng dụng IoT chạy trên nền tảng web có khả năng thu thập các thông số về nhiệt độ, độ ẩm, nồng độ cồn của môi trường và cảnh báo cháy khi cần thiết.</w:t>
-      </w:r>
     </w:p>
     <w:p>
       <w:pPr>
@@ -3731,14 +3840,14 @@
           <w:lang w:val="en-US"/>
         </w:rPr>
       </w:pPr>
-      <w:bookmarkStart w:id="3" w:name="_Toc41736968"/>
+      <w:bookmarkStart w:id="4" w:name="_Toc41748262"/>
       <w:r>
         <w:rPr>
           <w:lang w:val="en-US"/>
         </w:rPr>
         <w:t>NỘI DUNG NGHIÊN CỨU</w:t>
       </w:r>
-      <w:bookmarkEnd w:id="3"/>
+      <w:bookmarkEnd w:id="4"/>
     </w:p>
     <w:p>
       <w:pPr>
@@ -3812,19 +3921,34 @@
     </w:p>
     <w:p>
       <w:pPr>
+        <w:jc w:val="left"/>
+        <w:rPr>
+          <w:lang w:val="en-US"/>
+        </w:rPr>
+      </w:pPr>
+      <w:r>
+        <w:rPr>
+          <w:lang w:val="en-US"/>
+        </w:rPr>
+        <w:br w:type="page"/>
+      </w:r>
+    </w:p>
+    <w:p>
+      <w:pPr>
         <w:pStyle w:val="Heading1"/>
         <w:rPr>
           <w:lang w:val="en-US"/>
         </w:rPr>
       </w:pPr>
-      <w:bookmarkStart w:id="4" w:name="_Toc41736969"/>
-      <w:r>
-        <w:rPr>
-          <w:lang w:val="en-US"/>
-        </w:rPr>
+      <w:bookmarkStart w:id="5" w:name="_Toc41748263"/>
+      <w:r>
+        <w:rPr>
+          <w:lang w:val="en-US"/>
+        </w:rPr>
+        <w:lastRenderedPageBreak/>
         <w:t>CƠ SỞ LÝ THUYẾT</w:t>
       </w:r>
-      <w:bookmarkEnd w:id="4"/>
+      <w:bookmarkEnd w:id="5"/>
     </w:p>
     <w:p>
       <w:pPr>
@@ -3833,14 +3957,14 @@
           <w:lang w:val="en-US"/>
         </w:rPr>
       </w:pPr>
-      <w:bookmarkStart w:id="5" w:name="_Toc41736970"/>
+      <w:bookmarkStart w:id="6" w:name="_Toc41748264"/>
       <w:r>
         <w:rPr>
           <w:lang w:val="en-US"/>
         </w:rPr>
         <w:t>Module linh kiện</w:t>
       </w:r>
-      <w:bookmarkEnd w:id="5"/>
+      <w:bookmarkEnd w:id="6"/>
     </w:p>
     <w:p>
       <w:pPr>
@@ -3849,7 +3973,7 @@
           <w:lang w:val="en-US"/>
         </w:rPr>
       </w:pPr>
-      <w:bookmarkStart w:id="6" w:name="_Toc41736971"/>
+      <w:bookmarkStart w:id="7" w:name="_Toc41748265"/>
       <w:r>
         <w:rPr>
           <w:lang w:val="en-US"/>
@@ -3874,7 +3998,7 @@
         </w:rPr>
         <w:t>WiFi</w:t>
       </w:r>
-      <w:bookmarkEnd w:id="6"/>
+      <w:bookmarkEnd w:id="7"/>
       <w:r>
         <w:rPr>
           <w:lang w:val="en-US"/>
@@ -3928,6 +4052,7 @@
     </w:p>
     <w:p>
       <w:pPr>
+        <w:jc w:val="center"/>
         <w:rPr>
           <w:color w:val="FF0000"/>
           <w:lang w:val="en-US"/>
@@ -3935,23 +4060,70 @@
       </w:pPr>
       <w:r>
         <w:rPr>
+          <w:noProof/>
           <w:color w:val="FF0000"/>
           <w:lang w:val="en-US"/>
         </w:rPr>
-        <w:t>&lt;Ảnh&gt;</w:t>
-      </w:r>
-    </w:p>
-    <w:p>
-      <w:pPr>
-        <w:rPr>
-          <w:lang w:val="en-US"/>
-        </w:rPr>
-      </w:pPr>
-      <w:r>
-        <w:rPr>
-          <w:lang w:val="en-US"/>
-        </w:rPr>
-        <w:lastRenderedPageBreak/>
+        <w:drawing>
+          <wp:inline distT="0" distB="0" distL="0" distR="0" wp14:anchorId="45A5208C" wp14:editId="60FFD71B">
+            <wp:extent cx="4762500" cy="2317750"/>
+            <wp:effectExtent l="0" t="0" r="0" b="6350"/>
+            <wp:docPr id="12" name="Picture 12"/>
+            <wp:cNvGraphicFramePr>
+              <a:graphicFrameLocks xmlns:a="http://schemas.openxmlformats.org/drawingml/2006/main" noChangeAspect="1"/>
+            </wp:cNvGraphicFramePr>
+            <a:graphic xmlns:a="http://schemas.openxmlformats.org/drawingml/2006/main">
+              <a:graphicData uri="http://schemas.openxmlformats.org/drawingml/2006/picture">
+                <pic:pic xmlns:pic="http://schemas.openxmlformats.org/drawingml/2006/picture">
+                  <pic:nvPicPr>
+                    <pic:cNvPr id="12" name="esp8266-serial-wireless-module-nodemcu-v3-lua-wifi-internet.jpg"/>
+                    <pic:cNvPicPr/>
+                  </pic:nvPicPr>
+                  <pic:blipFill rotWithShape="1">
+                    <a:blip r:embed="rId9">
+                      <a:extLst>
+                        <a:ext uri="{28A0092B-C50C-407E-A947-70E740481C1C}">
+                          <a14:useLocalDpi xmlns:a14="http://schemas.microsoft.com/office/drawing/2010/main" val="0"/>
+                        </a:ext>
+                      </a:extLst>
+                    </a:blip>
+                    <a:srcRect t="9396" b="8949"/>
+                    <a:stretch/>
+                  </pic:blipFill>
+                  <pic:spPr bwMode="auto">
+                    <a:xfrm>
+                      <a:off x="0" y="0"/>
+                      <a:ext cx="4762500" cy="2317750"/>
+                    </a:xfrm>
+                    <a:prstGeom prst="rect">
+                      <a:avLst/>
+                    </a:prstGeom>
+                    <a:ln>
+                      <a:noFill/>
+                    </a:ln>
+                    <a:extLst>
+                      <a:ext uri="{53640926-AAD7-44D8-BBD7-CCE9431645EC}">
+                        <a14:shadowObscured xmlns:a14="http://schemas.microsoft.com/office/drawing/2010/main"/>
+                      </a:ext>
+                    </a:extLst>
+                  </pic:spPr>
+                </pic:pic>
+              </a:graphicData>
+            </a:graphic>
+          </wp:inline>
+        </w:drawing>
+      </w:r>
+    </w:p>
+    <w:p>
+      <w:pPr>
+        <w:rPr>
+          <w:lang w:val="en-US"/>
+        </w:rPr>
+      </w:pPr>
+      <w:r>
+        <w:rPr>
+          <w:lang w:val="en-US"/>
+        </w:rPr>
         <w:t>Thông số kỹ thuật:</w:t>
       </w:r>
     </w:p>
@@ -4094,12 +4266,12 @@
           <w:lang w:val="en-US"/>
         </w:rPr>
       </w:pPr>
-      <w:bookmarkStart w:id="7" w:name="_GoBack"/>
       <w:r>
         <w:rPr>
           <w:noProof/>
           <w:lang w:val="en-US"/>
         </w:rPr>
+        <w:lastRenderedPageBreak/>
         <w:drawing>
           <wp:inline distT="0" distB="0" distL="0" distR="0" wp14:anchorId="4AB21759" wp14:editId="4FA487DB">
             <wp:extent cx="5939790" cy="4419600"/>
@@ -4116,7 +4288,7 @@
                     <pic:cNvPicPr/>
                   </pic:nvPicPr>
                   <pic:blipFill rotWithShape="1">
-                    <a:blip r:embed="rId9">
+                    <a:blip r:embed="rId10">
                       <a:extLst>
                         <a:ext uri="{28A0092B-C50C-407E-A947-70E740481C1C}">
                           <a14:useLocalDpi xmlns:a14="http://schemas.microsoft.com/office/drawing/2010/main" val="0"/>
@@ -4149,7 +4321,6 @@
           </wp:inline>
         </w:drawing>
       </w:r>
-      <w:bookmarkEnd w:id="7"/>
       <w:r>
         <w:rPr>
           <w:lang w:val="en-US"/>
@@ -4176,7 +4347,7 @@
           <w:lang w:val="en-US"/>
         </w:rPr>
       </w:pPr>
-      <w:bookmarkStart w:id="8" w:name="_Toc41736972"/>
+      <w:bookmarkStart w:id="8" w:name="_Toc41748266"/>
       <w:r>
         <w:rPr>
           <w:lang w:val="en-US"/>
@@ -4349,7 +4520,6 @@
         <w:rPr>
           <w:lang w:val="en-US"/>
         </w:rPr>
-        <w:lastRenderedPageBreak/>
         <w:t>Dãi nhiệt độ hoạt động: 0°C ~ 50°C, sai số ±2°C</w:t>
       </w:r>
     </w:p>
@@ -4457,11 +4627,12 @@
           <w:lang w:val="en-US"/>
         </w:rPr>
       </w:pPr>
-      <w:bookmarkStart w:id="9" w:name="_Toc41736973"/>
-      <w:r>
-        <w:rPr>
-          <w:lang w:val="en-US"/>
-        </w:rPr>
+      <w:bookmarkStart w:id="9" w:name="_Toc41748267"/>
+      <w:r>
+        <w:rPr>
+          <w:lang w:val="en-US"/>
+        </w:rPr>
+        <w:lastRenderedPageBreak/>
         <w:t>Module c</w:t>
       </w:r>
       <w:r>
@@ -4775,7 +4946,7 @@
           <w:lang w:val="en-US"/>
         </w:rPr>
       </w:pPr>
-      <w:bookmarkStart w:id="10" w:name="_Toc41736974"/>
+      <w:bookmarkStart w:id="10" w:name="_Toc41748268"/>
       <w:r>
         <w:rPr>
           <w:lang w:val="en-US"/>
@@ -5089,7 +5260,6 @@
           <w:color w:val="FF0000"/>
           <w:lang w:val="en-US"/>
         </w:rPr>
-        <w:lastRenderedPageBreak/>
         <w:t>&lt;Ảnh&gt;</w:t>
       </w:r>
     </w:p>
@@ -5429,6 +5599,7 @@
           <w:szCs w:val="26"/>
           <w:lang w:val="en-US"/>
         </w:rPr>
+        <w:lastRenderedPageBreak/>
         <w:t xml:space="preserve">Sơ đồ </w:t>
       </w:r>
       <w:r>
@@ -5554,7 +5725,7 @@
           <w:lang w:val="en-US"/>
         </w:rPr>
       </w:pPr>
-      <w:bookmarkStart w:id="11" w:name="_Toc41736975"/>
+      <w:bookmarkStart w:id="11" w:name="_Toc41748269"/>
       <w:r>
         <w:rPr>
           <w:lang w:val="en-US"/>
@@ -5571,7 +5742,14 @@
         <w:rPr>
           <w:lang w:val="en-US"/>
         </w:rPr>
-        <w:t xml:space="preserve"> IDE và ????</w:t>
+        <w:t xml:space="preserve"> IDE và </w:t>
+      </w:r>
+      <w:r>
+        <w:rPr>
+          <w:color w:val="FF0000"/>
+          <w:lang w:val="en-US"/>
+        </w:rPr>
+        <w:t>????</w:t>
       </w:r>
       <w:bookmarkEnd w:id="11"/>
       <w:r>
@@ -5580,6 +5758,8 @@
         </w:rPr>
         <w:t xml:space="preserve"> </w:t>
       </w:r>
+      <w:bookmarkStart w:id="12" w:name="_GoBack"/>
+      <w:bookmarkEnd w:id="12"/>
     </w:p>
     <w:p>
       <w:pPr>
@@ -5588,14 +5768,14 @@
           <w:lang w:val="en-US"/>
         </w:rPr>
       </w:pPr>
-      <w:bookmarkStart w:id="12" w:name="_Toc41736976"/>
+      <w:bookmarkStart w:id="13" w:name="_Toc41748270"/>
       <w:r>
         <w:rPr>
           <w:lang w:val="en-US"/>
         </w:rPr>
         <w:t>Adruino IDE</w:t>
       </w:r>
-      <w:bookmarkEnd w:id="12"/>
+      <w:bookmarkEnd w:id="13"/>
     </w:p>
     <w:p>
       <w:pPr>
@@ -5699,15 +5879,14 @@
       <w:r>
         <w:rPr>
           <w:noProof/>
-          <w:color w:val="FF0000"/>
           <w:lang w:val="en-US"/>
         </w:rPr>
         <w:lastRenderedPageBreak/>
         <w:drawing>
-          <wp:inline distT="0" distB="0" distL="0" distR="0" wp14:anchorId="7098CAE9" wp14:editId="407A8184">
-            <wp:extent cx="4629150" cy="5648325"/>
+          <wp:inline distT="0" distB="0" distL="0" distR="0" wp14:anchorId="20CF82F3" wp14:editId="554A441C">
+            <wp:extent cx="5486400" cy="5420185"/>
             <wp:effectExtent l="0" t="0" r="0" b="9525"/>
-            <wp:docPr id="4" name="Picture 4"/>
+            <wp:docPr id="13" name="Picture 13"/>
             <wp:cNvGraphicFramePr>
               <a:graphicFrameLocks xmlns:a="http://schemas.openxmlformats.org/drawingml/2006/main" noChangeAspect="1"/>
             </wp:cNvGraphicFramePr>
@@ -5715,17 +5894,11 @@
               <a:graphicData uri="http://schemas.openxmlformats.org/drawingml/2006/picture">
                 <pic:pic xmlns:pic="http://schemas.openxmlformats.org/drawingml/2006/picture">
                   <pic:nvPicPr>
-                    <pic:cNvPr id="4" name="adruino IDE.png"/>
+                    <pic:cNvPr id="1" name=""/>
                     <pic:cNvPicPr/>
                   </pic:nvPicPr>
                   <pic:blipFill>
-                    <a:blip r:embed="rId10">
-                      <a:extLst>
-                        <a:ext uri="{28A0092B-C50C-407E-A947-70E740481C1C}">
-                          <a14:useLocalDpi xmlns:a14="http://schemas.microsoft.com/office/drawing/2010/main" val="0"/>
-                        </a:ext>
-                      </a:extLst>
-                    </a:blip>
+                    <a:blip r:embed="rId11"/>
                     <a:stretch>
                       <a:fillRect/>
                     </a:stretch>
@@ -5733,7 +5906,7 @@
                   <pic:spPr>
                     <a:xfrm>
                       <a:off x="0" y="0"/>
-                      <a:ext cx="4629150" cy="5648325"/>
+                      <a:ext cx="5486400" cy="5420185"/>
                     </a:xfrm>
                     <a:prstGeom prst="rect">
                       <a:avLst/>
@@ -5753,26 +5926,26 @@
           <w:lang w:val="en-US"/>
         </w:rPr>
       </w:pPr>
-      <w:bookmarkStart w:id="13" w:name="_Toc41736977"/>
+      <w:bookmarkStart w:id="14" w:name="_Toc41748271"/>
       <w:r>
         <w:rPr>
           <w:lang w:val="en-US"/>
         </w:rPr>
         <w:t>Thingspeak</w:t>
       </w:r>
-      <w:bookmarkEnd w:id="13"/>
-    </w:p>
-    <w:p>
-      <w:pPr>
-        <w:rPr>
-          <w:lang w:val="en-US"/>
-        </w:rPr>
-      </w:pPr>
-      <w:r>
-        <w:rPr>
-          <w:lang w:val="en-US"/>
-        </w:rPr>
-        <w:t xml:space="preserve">Thingspeak là một nền tảng Internet of Things (IoT), một clound service khá phổ biến cho phép người dùng thu thập dữ liệu và lưu dữ liệu cảm biến trên clound và phát triển các ứng dụng IoT. Thingspeak cung cấp các ứng dụng phân tích và trực quan hóa dữ liệu của người dùng trong MATLAB, người dùng dễ dàng gửi dữ liệu và cung cấp các giao thức đồ họa hiển thị dữ liệu thông qua giao thức HTTP. Thiết bị hoặc ứng dụng của người dùng có thể giao tiếp với Thingspeak bằng API RESTful và người dùng có thể giữ dữ liệu của mình ở chế độ riêng tư hoặc chế độ công khai. </w:t>
+      <w:bookmarkEnd w:id="14"/>
+    </w:p>
+    <w:p>
+      <w:pPr>
+        <w:rPr>
+          <w:lang w:val="en-US"/>
+        </w:rPr>
+      </w:pPr>
+      <w:r>
+        <w:rPr>
+          <w:lang w:val="en-US"/>
+        </w:rPr>
+        <w:t xml:space="preserve">Thingspeak là một nền tảng Internet of Things, một clound service khá phổ biến cho phép người dùng thu thập dữ liệu và lưu dữ liệu cảm biến trên clound và phát triển các ứng dụng IoT. Thingspeak cung cấp các ứng dụng phân tích và trực quan hóa dữ liệu của người dùng trong MATLAB, người dùng dễ dàng gửi dữ liệu và cung cấp các giao thức đồ họa hiển thị dữ liệu thông qua giao thức HTTP. Thiết bị hoặc ứng dụng của người dùng có thể giao tiếp với Thingspeak bằng API RESTful và người dùng có thể giữ dữ liệu của mình ở chế độ riêng tư hoặc chế độ công khai. </w:t>
       </w:r>
     </w:p>
     <w:p>
@@ -5804,7 +5977,7 @@
                     <pic:cNvPicPr/>
                   </pic:nvPicPr>
                   <pic:blipFill rotWithShape="1">
-                    <a:blip r:embed="rId11" cstate="print">
+                    <a:blip r:embed="rId12" cstate="print">
                       <a:extLst>
                         <a:ext uri="{28A0092B-C50C-407E-A947-70E740481C1C}">
                           <a14:useLocalDpi xmlns:a14="http://schemas.microsoft.com/office/drawing/2010/main" val="0"/>
@@ -5845,14 +6018,14 @@
           <w:lang w:val="en-US"/>
         </w:rPr>
       </w:pPr>
-      <w:bookmarkStart w:id="14" w:name="_Toc41736978"/>
+      <w:bookmarkStart w:id="15" w:name="_Toc41748272"/>
       <w:r>
         <w:rPr>
           <w:lang w:val="en-US"/>
         </w:rPr>
         <w:t>Các công nghệ ứng dụng</w:t>
       </w:r>
-      <w:bookmarkEnd w:id="14"/>
+      <w:bookmarkEnd w:id="15"/>
     </w:p>
     <w:p>
       <w:pPr>
@@ -5861,7 +6034,7 @@
           <w:lang w:val="en-US"/>
         </w:rPr>
       </w:pPr>
-      <w:bookmarkStart w:id="15" w:name="_Toc41736979"/>
+      <w:bookmarkStart w:id="16" w:name="_Toc41748273"/>
       <w:r>
         <w:rPr>
           <w:lang w:val="en-US"/>
@@ -5874,7 +6047,7 @@
         </w:rPr>
         <w:t xml:space="preserve"> SPIFFS</w:t>
       </w:r>
-      <w:bookmarkEnd w:id="15"/>
+      <w:bookmarkEnd w:id="16"/>
     </w:p>
     <w:p>
       <w:pPr>
@@ -6095,7 +6268,7 @@
                     <pic:cNvPicPr/>
                   </pic:nvPicPr>
                   <pic:blipFill>
-                    <a:blip r:embed="rId12">
+                    <a:blip r:embed="rId13">
                       <a:extLst>
                         <a:ext uri="{28A0092B-C50C-407E-A947-70E740481C1C}">
                           <a14:useLocalDpi xmlns:a14="http://schemas.microsoft.com/office/drawing/2010/main" val="0"/>
@@ -6126,17 +6299,19 @@
       <w:pPr>
         <w:pStyle w:val="Heading30"/>
         <w:rPr>
-          <w:lang w:val="en-US"/>
-        </w:rPr>
-      </w:pPr>
-      <w:bookmarkStart w:id="16" w:name="_Toc41736980"/>
-      <w:r>
-        <w:rPr>
+          <w:color w:val="FF0000"/>
+          <w:lang w:val="en-US"/>
+        </w:rPr>
+      </w:pPr>
+      <w:bookmarkStart w:id="17" w:name="_Toc41748274"/>
+      <w:r>
+        <w:rPr>
+          <w:color w:val="FF0000"/>
           <w:lang w:val="en-US"/>
         </w:rPr>
         <w:t>Giao thức HTTP</w:t>
       </w:r>
-      <w:bookmarkEnd w:id="16"/>
+      <w:bookmarkEnd w:id="17"/>
     </w:p>
     <w:p>
       <w:pPr>
@@ -6152,14 +6327,14 @@
           <w:lang w:val="en-US"/>
         </w:rPr>
       </w:pPr>
-      <w:bookmarkStart w:id="17" w:name="_Toc41736981"/>
+      <w:bookmarkStart w:id="18" w:name="_Toc41748275"/>
       <w:r>
         <w:rPr>
           <w:lang w:val="en-US"/>
         </w:rPr>
         <w:t>Xử lý bất đồng bộ</w:t>
       </w:r>
-      <w:bookmarkEnd w:id="17"/>
+      <w:bookmarkEnd w:id="18"/>
     </w:p>
     <w:p>
       <w:pPr>
@@ -6202,7 +6377,7 @@
                     <pic:cNvPicPr/>
                   </pic:nvPicPr>
                   <pic:blipFill>
-                    <a:blip r:embed="rId13">
+                    <a:blip r:embed="rId14">
                       <a:extLst>
                         <a:ext uri="{28A0092B-C50C-407E-A947-70E740481C1C}">
                           <a14:useLocalDpi xmlns:a14="http://schemas.microsoft.com/office/drawing/2010/main" val="0"/>
@@ -6296,7 +6471,7 @@
                     <pic:cNvPicPr/>
                   </pic:nvPicPr>
                   <pic:blipFill>
-                    <a:blip r:embed="rId14">
+                    <a:blip r:embed="rId15">
                       <a:extLst>
                         <a:ext uri="{28A0092B-C50C-407E-A947-70E740481C1C}">
                           <a14:useLocalDpi xmlns:a14="http://schemas.microsoft.com/office/drawing/2010/main" val="0"/>
@@ -6344,7 +6519,7 @@
           <w:lang w:val="en-US"/>
         </w:rPr>
       </w:pPr>
-      <w:bookmarkStart w:id="18" w:name="_Toc41736982"/>
+      <w:bookmarkStart w:id="19" w:name="_Toc41748276"/>
       <w:r>
         <w:rPr>
           <w:szCs w:val="26"/>
@@ -6365,7 +6540,7 @@
         </w:rPr>
         <w:t>, công nghệ web khác</w:t>
       </w:r>
-      <w:bookmarkEnd w:id="18"/>
+      <w:bookmarkEnd w:id="19"/>
     </w:p>
     <w:p>
       <w:pPr>
@@ -6440,7 +6615,19 @@
         <w:rPr>
           <w:lang w:val="en-US"/>
         </w:rPr>
-        <w:t xml:space="preserve"> là một bộ các kỹ thuật thiết kế web giúp cho các ứng dụng web hoạt động bất đồng bộ. Và trong đó, yếu tố quyết định của AJAX là đối tượng XMLHttpRequest.Tất cả các trình duyết hiện tại đều hỗ trợ đối tượng XMLHttpRequest. Đối tượng XMLHttpRequest cho phép các trang web được cập nhật không đồng bộ bằng cách trao đổi dữ liệu với máy chủ web từ phía sau và điều này có nghĩa là có thể cập nhật các phần của trang web mà không cần tải lại toàn bộ trang</w:t>
+        <w:t xml:space="preserve"> là một bộ các kỹ thuật thiết kế web giúp cho các ứng dụng web hoạt động bất đồng bộ. Và trong đó, yếu tố quyết định của AJAX là đối tượng XMLHttpRequest.</w:t>
+      </w:r>
+      <w:r>
+        <w:rPr>
+          <w:lang w:val="en-US"/>
+        </w:rPr>
+        <w:t xml:space="preserve"> </w:t>
+      </w:r>
+      <w:r>
+        <w:rPr>
+          <w:lang w:val="en-US"/>
+        </w:rPr>
+        <w:t>Tất cả các trình duyết hiện tại đều hỗ trợ đối tượng XMLHttpRequest. Đối tượng XMLHttpRequest cho phép các trang web được cập nhật không đồng bộ bằng cách trao đổi dữ liệu với máy chủ web từ phía sau và điều này có nghĩa là có thể cập nhật các phần của trang web mà không cần tải lại toàn bộ trang</w:t>
       </w:r>
     </w:p>
     <w:p>
@@ -6450,7 +6637,7 @@
           <w:lang w:val="en-US"/>
         </w:rPr>
       </w:pPr>
-      <w:bookmarkStart w:id="19" w:name="_Toc41736983"/>
+      <w:bookmarkStart w:id="20" w:name="_Toc41748277"/>
       <w:r>
         <w:rPr>
           <w:caps w:val="0"/>
@@ -6458,7 +6645,7 @@
         </w:rPr>
         <w:t>THIẾT KẾ VÀ CÀI ĐẶT</w:t>
       </w:r>
-      <w:bookmarkEnd w:id="19"/>
+      <w:bookmarkEnd w:id="20"/>
     </w:p>
     <w:p>
       <w:pPr>
@@ -6468,7 +6655,7 @@
           <w:lang w:val="en-US"/>
         </w:rPr>
       </w:pPr>
-      <w:bookmarkStart w:id="20" w:name="_Toc41736984"/>
+      <w:bookmarkStart w:id="21" w:name="_Toc41748278"/>
       <w:r>
         <w:rPr>
           <w:caps w:val="0"/>
@@ -6476,7 +6663,7 @@
         </w:rPr>
         <w:t>Khối điều khiển và cảm biến</w:t>
       </w:r>
-      <w:bookmarkEnd w:id="20"/>
+      <w:bookmarkEnd w:id="21"/>
     </w:p>
     <w:p>
       <w:pPr>
@@ -6489,6 +6676,19 @@
           <w:lang w:val="en-US"/>
         </w:rPr>
         <w:t>Khối điều khiển và cảm biến gồm có 4 linh kiện chính: ESP8266, DHT11, MQ-3 và cảm biến lửa. Trong đó ESP8266 là mạch xử lý chính, giữ nhiệm vụ cấp nguồn, điều khiển và nhận dữ liệu từ các cảm biến kể trên. Nguồn cấp cho mạch ESP8266 từ cổng</w:t>
+      </w:r>
+      <w:r>
+        <w:rPr>
+          <w:lang w:val="en-US"/>
+        </w:rPr>
+        <w:t xml:space="preserve"> </w:t>
+      </w:r>
+      <w:r>
+        <w:rPr>
+          <w:color w:val="FF0000"/>
+          <w:lang w:val="en-US"/>
+        </w:rPr>
+        <w:t>…</w:t>
       </w:r>
     </w:p>
     <w:p>
@@ -6520,7 +6720,7 @@
                     <pic:cNvPicPr/>
                   </pic:nvPicPr>
                   <pic:blipFill>
-                    <a:blip r:embed="rId15" cstate="print">
+                    <a:blip r:embed="rId16" cstate="print">
                       <a:extLst>
                         <a:ext uri="{28A0092B-C50C-407E-A947-70E740481C1C}">
                           <a14:useLocalDpi xmlns:a14="http://schemas.microsoft.com/office/drawing/2010/main" val="0"/>
@@ -7346,7 +7546,7 @@
           <w:lang w:val="en-US"/>
         </w:rPr>
       </w:pPr>
-      <w:bookmarkStart w:id="21" w:name="_Toc41736985"/>
+      <w:bookmarkStart w:id="22" w:name="_Toc41748279"/>
       <w:r>
         <w:rPr>
           <w:lang w:val="en-US"/>
@@ -7357,69 +7557,106 @@
         <w:rPr>
           <w:lang w:val="en-US"/>
         </w:rPr>
-        <w:t>ô hình hệ thống gì đó :v</w:t>
-      </w:r>
-      <w:r>
-        <w:rPr>
-          <w:lang w:val="en-US"/>
-        </w:rPr>
-        <w:t xml:space="preserve"> idk :&lt;</w:t>
-      </w:r>
-      <w:bookmarkEnd w:id="21"/>
-    </w:p>
-    <w:p>
-      <w:pPr>
-        <w:rPr>
-          <w:lang w:val="en-US"/>
-        </w:rPr>
-      </w:pPr>
-      <w:r>
-        <w:rPr>
-          <w:lang w:val="en-US"/>
-        </w:rPr>
-        <w:t>&lt;ảnh server – client – thingspeak&gt;</w:t>
+        <w:t xml:space="preserve">ô hình hệ thống </w:t>
+      </w:r>
+      <w:r>
+        <w:rPr>
+          <w:lang w:val="en-US"/>
+        </w:rPr>
+        <w:t>và nguyên lý hoạt động</w:t>
+      </w:r>
+      <w:bookmarkEnd w:id="22"/>
+    </w:p>
+    <w:p>
+      <w:pPr>
+        <w:rPr>
+          <w:lang w:val="en-US"/>
+        </w:rPr>
+      </w:pPr>
+      <w:r>
+        <w:rPr>
+          <w:noProof/>
+          <w:lang w:val="en-US"/>
+        </w:rPr>
+        <w:drawing>
+          <wp:inline distT="0" distB="0" distL="0" distR="0" wp14:anchorId="13C7D9A4" wp14:editId="48B54AF8">
+            <wp:extent cx="5939790" cy="3213735"/>
+            <wp:effectExtent l="0" t="0" r="3810" b="5715"/>
+            <wp:docPr id="5" name="Picture 5"/>
+            <wp:cNvGraphicFramePr>
+              <a:graphicFrameLocks xmlns:a="http://schemas.openxmlformats.org/drawingml/2006/main" noChangeAspect="1"/>
+            </wp:cNvGraphicFramePr>
+            <a:graphic xmlns:a="http://schemas.openxmlformats.org/drawingml/2006/main">
+              <a:graphicData uri="http://schemas.openxmlformats.org/drawingml/2006/picture">
+                <pic:pic xmlns:pic="http://schemas.openxmlformats.org/drawingml/2006/picture">
+                  <pic:nvPicPr>
+                    <pic:cNvPr id="5" name="system.png"/>
+                    <pic:cNvPicPr/>
+                  </pic:nvPicPr>
+                  <pic:blipFill>
+                    <a:blip r:embed="rId17">
+                      <a:extLst>
+                        <a:ext uri="{28A0092B-C50C-407E-A947-70E740481C1C}">
+                          <a14:useLocalDpi xmlns:a14="http://schemas.microsoft.com/office/drawing/2010/main" val="0"/>
+                        </a:ext>
+                      </a:extLst>
+                    </a:blip>
+                    <a:stretch>
+                      <a:fillRect/>
+                    </a:stretch>
+                  </pic:blipFill>
+                  <pic:spPr>
+                    <a:xfrm>
+                      <a:off x="0" y="0"/>
+                      <a:ext cx="5939790" cy="3213735"/>
+                    </a:xfrm>
+                    <a:prstGeom prst="rect">
+                      <a:avLst/>
+                    </a:prstGeom>
+                  </pic:spPr>
+                </pic:pic>
+              </a:graphicData>
+            </a:graphic>
+          </wp:inline>
+        </w:drawing>
       </w:r>
     </w:p>
     <w:p>
       <w:pPr>
         <w:pStyle w:val="Heading1"/>
         <w:rPr>
-          <w:lang w:val="en-US"/>
-        </w:rPr>
-      </w:pPr>
-      <w:bookmarkStart w:id="22" w:name="_Toc41736986"/>
-      <w:r>
-        <w:rPr>
+          <w:color w:val="FF0000"/>
+          <w:lang w:val="en-US"/>
+        </w:rPr>
+      </w:pPr>
+      <w:bookmarkStart w:id="23" w:name="_Toc41748280"/>
+      <w:r>
+        <w:rPr>
+          <w:color w:val="FF0000"/>
           <w:lang w:val="en-US"/>
         </w:rPr>
         <w:t>KẾT LUẬN</w:t>
       </w:r>
-      <w:bookmarkEnd w:id="22"/>
-    </w:p>
-    <w:p>
-      <w:pPr>
-        <w:rPr>
-          <w:lang w:val="en-US"/>
-        </w:rPr>
-      </w:pPr>
-      <w:r>
-        <w:rPr>
-          <w:lang w:val="en-US"/>
-        </w:rPr>
-        <w:t>Kết luận</w:t>
-      </w:r>
-    </w:p>
-    <w:p>
-      <w:pPr>
-        <w:rPr>
-          <w:lang w:val="en-US"/>
-        </w:rPr>
-      </w:pPr>
-      <w:r>
-        <w:rPr>
-          <w:lang w:val="en-US"/>
-        </w:rPr>
-        <w:t>Sau thời gian tìm hiểu và thử nghiệm nhóm đã cơ bản xây dựng được sản phẩm là…. Qua đề tài này chúng em được tiếp cận và hiểu biết nhiều hơn về Adruino và một số công nghệ web hiện nay. Đồng thời nhóm cũng đề ra một số hướng phát triển đối với đề tài này. Đầu tiên, webserve trên ESP8266 -&gt; webserver ngoài, l</w:t>
+      <w:bookmarkEnd w:id="23"/>
+    </w:p>
+    <w:p>
+      <w:pPr>
+        <w:rPr>
+          <w:lang w:val="en-US"/>
+        </w:rPr>
+      </w:pPr>
+      <w:r>
+        <w:rPr>
+          <w:lang w:val="en-US"/>
+        </w:rPr>
+        <w:t xml:space="preserve">Sau thời gian tìm hiểu và thử nghiệm nhóm đã cơ bản xây dựng được sản phẩm là…. Qua đề tài này chúng em được tiếp cận và hiểu biết nhiều hơn về Adruino và một số công nghệ </w:t>
+      </w:r>
+      <w:r>
+        <w:rPr>
+          <w:lang w:val="en-US"/>
+        </w:rPr>
+        <w:lastRenderedPageBreak/>
+        <w:t>web hiện nay. Đồng thời nhóm cũng đề ra một số hướng phát triển đối với đề tài này. Đầu tiên, webserve trên ESP8266 -&gt; webserver ngoài, l</w:t>
       </w:r>
       <w:r>
         <w:rPr>
@@ -7432,19 +7669,6 @@
           <w:lang w:val="en-US"/>
         </w:rPr>
         <w:t>web domain :v Có thể kết hợp thêm một số các cảm biến khác cũng như tích hợp thêm màng hình LCD để … -&gt; làm đẹp cho khối cảm biến</w:t>
-      </w:r>
-    </w:p>
-    <w:p>
-      <w:pPr>
-        <w:rPr>
-          <w:lang w:val="en-US"/>
-        </w:rPr>
-      </w:pPr>
-      <w:r>
-        <w:rPr>
-          <w:lang w:val="en-US"/>
-        </w:rPr>
-        <w:t>Hướng phát triển</w:t>
       </w:r>
     </w:p>
     <w:p>
@@ -7458,14 +7682,14 @@
           <w:lang w:val="en-US"/>
         </w:rPr>
       </w:pPr>
-      <w:bookmarkStart w:id="23" w:name="_Toc41736987"/>
+      <w:bookmarkStart w:id="24" w:name="_Toc41748281"/>
       <w:r>
         <w:rPr>
           <w:lang w:val="en-US"/>
         </w:rPr>
         <w:t>TÀI LIỆU THAM KHẢO</w:t>
       </w:r>
-      <w:bookmarkEnd w:id="23"/>
+      <w:bookmarkEnd w:id="24"/>
     </w:p>
     <w:p>
       <w:pPr>
@@ -7478,7 +7702,7 @@
           <w:lang w:eastAsia="en-GB"/>
         </w:rPr>
       </w:pPr>
-      <w:hyperlink r:id="rId16" w:history="1">
+      <w:hyperlink r:id="rId18" w:history="1">
         <w:r>
           <w:rPr>
             <w:rStyle w:val="Hyperlink"/>
@@ -7509,7 +7733,7 @@
           <w:lang w:val="en-US"/>
         </w:rPr>
       </w:pPr>
-      <w:hyperlink r:id="rId17" w:history="1">
+      <w:hyperlink r:id="rId19" w:history="1">
         <w:r>
           <w:rPr>
             <w:rStyle w:val="Hyperlink"/>
@@ -10942,7 +11166,7 @@
 </file>
 
 <file path=customXml/itemProps1.xml><?xml version="1.0" encoding="utf-8"?>
-<ds:datastoreItem xmlns:ds="http://schemas.openxmlformats.org/officeDocument/2006/customXml" ds:itemID="{40666641-FA93-4841-B331-83A4E140D9FC}">
+<ds:datastoreItem xmlns:ds="http://schemas.openxmlformats.org/officeDocument/2006/customXml" ds:itemID="{4D2FF81B-BD5A-473A-A92F-079C48280E9E}">
   <ds:schemaRefs>
     <ds:schemaRef ds:uri="http://schemas.openxmlformats.org/officeDocument/2006/bibliography"/>
   </ds:schemaRefs>

</xml_diff>

<commit_message>
Cập nhật hình xóa phông + Kết luận chưa xong
</commit_message>
<xml_diff>
--- a/report/Air-Measurement-Report.docx
+++ b/report/Air-Measurement-Report.docx
@@ -1,6 +1,6 @@
 
 <file path=word/document.xml><?xml version="1.0" encoding="utf-8"?>
-<w:document xmlns:wpc="http://schemas.microsoft.com/office/word/2010/wordprocessingCanvas" xmlns:mc="http://schemas.openxmlformats.org/markup-compatibility/2006" xmlns:o="urn:schemas-microsoft-com:office:office" xmlns:r="http://schemas.openxmlformats.org/officeDocument/2006/relationships" xmlns:m="http://schemas.openxmlformats.org/officeDocument/2006/math" xmlns:v="urn:schemas-microsoft-com:vml" xmlns:wp14="http://schemas.microsoft.com/office/word/2010/wordprocessingDrawing" xmlns:wp="http://schemas.openxmlformats.org/drawingml/2006/wordprocessingDrawing" xmlns:w10="urn:schemas-microsoft-com:office:word" xmlns:w="http://schemas.openxmlformats.org/wordprocessingml/2006/main" xmlns:w14="http://schemas.microsoft.com/office/word/2010/wordml" xmlns:w15="http://schemas.microsoft.com/office/word/2012/wordml" xmlns:wpg="http://schemas.microsoft.com/office/word/2010/wordprocessingGroup" xmlns:wpi="http://schemas.microsoft.com/office/word/2010/wordprocessingInk" xmlns:wne="http://schemas.microsoft.com/office/word/2006/wordml" xmlns:wps="http://schemas.microsoft.com/office/word/2010/wordprocessingShape" mc:Ignorable="w14 w15 wp14">
+<w:document xmlns:wpc="http://schemas.microsoft.com/office/word/2010/wordprocessingCanvas" xmlns:cx="http://schemas.microsoft.com/office/drawing/2014/chartex" xmlns:mc="http://schemas.openxmlformats.org/markup-compatibility/2006" xmlns:o="urn:schemas-microsoft-com:office:office" xmlns:r="http://schemas.openxmlformats.org/officeDocument/2006/relationships" xmlns:m="http://schemas.openxmlformats.org/officeDocument/2006/math" xmlns:v="urn:schemas-microsoft-com:vml" xmlns:wp14="http://schemas.microsoft.com/office/word/2010/wordprocessingDrawing" xmlns:wp="http://schemas.openxmlformats.org/drawingml/2006/wordprocessingDrawing" xmlns:w10="urn:schemas-microsoft-com:office:word" xmlns:w="http://schemas.openxmlformats.org/wordprocessingml/2006/main" xmlns:w14="http://schemas.microsoft.com/office/word/2010/wordml" xmlns:w15="http://schemas.microsoft.com/office/word/2012/wordml" xmlns:w16se="http://schemas.microsoft.com/office/word/2015/wordml/symex" xmlns:wpg="http://schemas.microsoft.com/office/word/2010/wordprocessingGroup" xmlns:wpi="http://schemas.microsoft.com/office/word/2010/wordprocessingInk" xmlns:wne="http://schemas.microsoft.com/office/word/2006/wordml" xmlns:wps="http://schemas.microsoft.com/office/word/2010/wordprocessingShape" mc:Ignorable="w14 w15 w16se wp14">
   <w:body>
     <w:p>
       <w:pPr>
@@ -157,7 +157,7 @@
       <w:r>
         <w:rPr>
           <w:noProof/>
-          <w:lang w:val="en-US"/>
+          <w:lang w:eastAsia="vi-VN"/>
         </w:rPr>
         <w:drawing>
           <wp:inline distT="0" distB="0" distL="0" distR="0" wp14:anchorId="47F155B1" wp14:editId="10713109">
@@ -4787,11 +4787,14 @@
         <w:pStyle w:val="Picture"/>
       </w:pPr>
       <w:r>
+        <w:rPr>
+          <w:lang w:val="vi-VN" w:eastAsia="vi-VN"/>
+        </w:rPr>
         <w:drawing>
-          <wp:inline distT="0" distB="0" distL="0" distR="0" wp14:anchorId="45A5208C" wp14:editId="2B66D277">
-            <wp:extent cx="4697260" cy="2286000"/>
-            <wp:effectExtent l="0" t="0" r="8255" b="0"/>
-            <wp:docPr id="12" name="Picture 12"/>
+          <wp:inline distT="0" distB="0" distL="0" distR="0" wp14:anchorId="253E7D51" wp14:editId="772A38BB">
+            <wp:extent cx="4761230" cy="2228741"/>
+            <wp:effectExtent l="0" t="0" r="0" b="0"/>
+            <wp:docPr id="21" name="Picture 21"/>
             <wp:cNvGraphicFramePr>
               <a:graphicFrameLocks xmlns:a="http://schemas.openxmlformats.org/drawingml/2006/main" noChangeAspect="1"/>
             </wp:cNvGraphicFramePr>
@@ -4799,7 +4802,7 @@
               <a:graphicData uri="http://schemas.openxmlformats.org/drawingml/2006/picture">
                 <pic:pic xmlns:pic="http://schemas.openxmlformats.org/drawingml/2006/picture">
                   <pic:nvPicPr>
-                    <pic:cNvPr id="12" name="esp8266-serial-wireless-module-nodemcu-v3-lua-wifi-internet.jpg"/>
+                    <pic:cNvPr id="21" name="esp8266-serial-wireless-module-nodemcu-v3-lua-wifi-internet.jpg"/>
                     <pic:cNvPicPr/>
                   </pic:nvPicPr>
                   <pic:blipFill rotWithShape="1">
@@ -4810,13 +4813,13 @@
                         </a:ext>
                       </a:extLst>
                     </a:blip>
-                    <a:srcRect t="9396" b="8949"/>
+                    <a:srcRect t="10742" b="10718"/>
                     <a:stretch/>
                   </pic:blipFill>
                   <pic:spPr bwMode="auto">
                     <a:xfrm>
                       <a:off x="0" y="0"/>
-                      <a:ext cx="4697260" cy="2286000"/>
+                      <a:ext cx="4761905" cy="2229057"/>
                     </a:xfrm>
                     <a:prstGeom prst="rect">
                       <a:avLst/>
@@ -4998,15 +5001,14 @@
     <w:p>
       <w:pPr>
         <w:pStyle w:val="Picture"/>
-        <w:jc w:val="both"/>
       </w:pPr>
       <w:r>
         <w:lastRenderedPageBreak/>
         <w:drawing>
-          <wp:inline distT="0" distB="0" distL="0" distR="0" wp14:anchorId="4AB21759" wp14:editId="17C9549C">
-            <wp:extent cx="5898826" cy="4389120"/>
-            <wp:effectExtent l="0" t="0" r="6985" b="0"/>
-            <wp:docPr id="9" name="Picture 9"/>
+          <wp:inline distT="0" distB="0" distL="0" distR="0" wp14:anchorId="04B07542" wp14:editId="77E9D565">
+            <wp:extent cx="4761865" cy="2876550"/>
+            <wp:effectExtent l="0" t="0" r="0" b="0"/>
+            <wp:docPr id="20" name="Picture 20"/>
             <wp:cNvGraphicFramePr>
               <a:graphicFrameLocks xmlns:a="http://schemas.openxmlformats.org/drawingml/2006/main" noChangeAspect="1"/>
             </wp:cNvGraphicFramePr>
@@ -5014,7 +5016,7 @@
               <a:graphicData uri="http://schemas.openxmlformats.org/drawingml/2006/picture">
                 <pic:pic xmlns:pic="http://schemas.openxmlformats.org/drawingml/2006/picture">
                   <pic:nvPicPr>
-                    <pic:cNvPr id="9" name="esp8266-nodemcu-v10-lua.jpg"/>
+                    <pic:cNvPr id="20" name="sodochan.png"/>
                     <pic:cNvPicPr/>
                   </pic:nvPicPr>
                   <pic:blipFill rotWithShape="1">
@@ -5025,13 +5027,13 @@
                         </a:ext>
                       </a:extLst>
                     </a:blip>
-                    <a:srcRect t="13575" b="12017"/>
+                    <a:srcRect t="27604" b="11988"/>
                     <a:stretch/>
                   </pic:blipFill>
                   <pic:spPr bwMode="auto">
                     <a:xfrm>
                       <a:off x="0" y="0"/>
-                      <a:ext cx="5898826" cy="4389120"/>
+                      <a:ext cx="4761905" cy="2876574"/>
                     </a:xfrm>
                     <a:prstGeom prst="rect">
                       <a:avLst/>
@@ -5179,6 +5181,9 @@
         <w:pStyle w:val="Picture"/>
       </w:pPr>
       <w:r>
+        <w:rPr>
+          <w:lang w:val="vi-VN" w:eastAsia="vi-VN"/>
+        </w:rPr>
         <w:drawing>
           <wp:inline distT="0" distB="0" distL="0" distR="0" wp14:anchorId="13FB54D1" wp14:editId="511C9A5E">
             <wp:extent cx="4086412" cy="2286000"/>
@@ -5265,7 +5270,6 @@
         <w:rPr>
           <w:lang w:val="en-US"/>
         </w:rPr>
-        <w:lastRenderedPageBreak/>
         <w:t>Điện áp hoạt động: 3V - 5V (DC)</w:t>
       </w:r>
       <w:r>
@@ -5368,6 +5372,7 @@
         <w:rPr>
           <w:color w:val="FF0000"/>
         </w:rPr>
+        <w:lastRenderedPageBreak/>
         <w:t>&lt;chèn ảnh</w:t>
       </w:r>
       <w:r>
@@ -5497,6 +5502,9 @@
         <w:pStyle w:val="Picture"/>
       </w:pPr>
       <w:r>
+        <w:rPr>
+          <w:lang w:val="vi-VN" w:eastAsia="vi-VN"/>
+        </w:rPr>
         <w:drawing>
           <wp:inline distT="0" distB="0" distL="0" distR="0" wp14:anchorId="639D4D7B" wp14:editId="77484ED6">
             <wp:extent cx="5040796" cy="2286000"/>
@@ -5729,16 +5737,131 @@
         <w:t xml:space="preserve">Sơ đồ chân </w:t>
       </w:r>
     </w:p>
-    <w:p>
-      <w:pPr>
-        <w:pStyle w:val="Picture"/>
-      </w:pPr>
-      <w:r>
-        <w:rPr>
-          <w:color w:val="FF0000"/>
-        </w:rPr>
-        <w:t>&lt;chèn ảnh + chú thích&gt;</w:t>
-      </w:r>
+    <w:tbl>
+      <w:tblPr>
+        <w:tblStyle w:val="TableGrid"/>
+        <w:tblW w:w="0" w:type="auto"/>
+        <w:tblLook w:val="04A0" w:firstRow="1" w:lastRow="0" w:firstColumn="1" w:lastColumn="0" w:noHBand="0" w:noVBand="1"/>
+      </w:tblPr>
+      <w:tblGrid>
+        <w:gridCol w:w="4672"/>
+        <w:gridCol w:w="4672"/>
+      </w:tblGrid>
+      <w:tr>
+        <w:tc>
+          <w:tcPr>
+            <w:tcW w:w="4672" w:type="dxa"/>
+          </w:tcPr>
+          <w:p>
+            <w:pPr>
+              <w:rPr>
+                <w:lang w:val="en-US"/>
+              </w:rPr>
+            </w:pPr>
+            <w:r>
+              <w:rPr>
+                <w:lang w:val="en-US"/>
+              </w:rPr>
+              <w:t>VCC</w:t>
+            </w:r>
+          </w:p>
+        </w:tc>
+        <w:tc>
+          <w:tcPr>
+            <w:tcW w:w="4672" w:type="dxa"/>
+          </w:tcPr>
+          <w:p>
+            <w:pPr>
+              <w:rPr>
+                <w:lang w:val="en-US"/>
+              </w:rPr>
+            </w:pPr>
+            <w:r>
+              <w:rPr>
+                <w:lang w:val="en-US"/>
+              </w:rPr>
+              <w:t>Nguồn (3.3V)</w:t>
+            </w:r>
+          </w:p>
+        </w:tc>
+      </w:tr>
+      <w:tr>
+        <w:tc>
+          <w:tcPr>
+            <w:tcW w:w="4672" w:type="dxa"/>
+          </w:tcPr>
+          <w:p>
+            <w:pPr>
+              <w:rPr>
+                <w:lang w:val="en-US"/>
+              </w:rPr>
+            </w:pPr>
+            <w:r>
+              <w:rPr>
+                <w:lang w:val="en-US"/>
+              </w:rPr>
+              <w:t>GND</w:t>
+            </w:r>
+          </w:p>
+        </w:tc>
+        <w:tc>
+          <w:tcPr>
+            <w:tcW w:w="4672" w:type="dxa"/>
+          </w:tcPr>
+          <w:p>
+            <w:pPr>
+              <w:rPr>
+                <w:lang w:val="en-US"/>
+              </w:rPr>
+            </w:pPr>
+            <w:r>
+              <w:rPr>
+                <w:lang w:val="en-US"/>
+              </w:rPr>
+              <w:t>Chân đất</w:t>
+            </w:r>
+          </w:p>
+        </w:tc>
+      </w:tr>
+      <w:tr>
+        <w:tc>
+          <w:tcPr>
+            <w:tcW w:w="4672" w:type="dxa"/>
+          </w:tcPr>
+          <w:p>
+            <w:pPr>
+              <w:rPr>
+                <w:lang w:val="en-US"/>
+              </w:rPr>
+            </w:pPr>
+            <w:r>
+              <w:rPr>
+                <w:lang w:val="en-US"/>
+              </w:rPr>
+              <w:t>DO</w:t>
+            </w:r>
+          </w:p>
+        </w:tc>
+        <w:tc>
+          <w:tcPr>
+            <w:tcW w:w="4672" w:type="dxa"/>
+          </w:tcPr>
+          <w:p>
+            <w:pPr>
+              <w:rPr>
+                <w:lang w:val="en-US"/>
+              </w:rPr>
+            </w:pPr>
+          </w:p>
+        </w:tc>
+      </w:tr>
+    </w:tbl>
+    <w:p>
+      <w:pPr>
+        <w:rPr>
+          <w:lang w:val="en-US"/>
+        </w:rPr>
+      </w:pPr>
     </w:p>
     <w:p>
       <w:pPr>
@@ -5789,7 +5912,6 @@
         <w:rPr>
           <w:lang w:val="en-US"/>
         </w:rPr>
-        <w:lastRenderedPageBreak/>
         <w:t>Module cảm biến cồn MQ-3</w:t>
       </w:r>
       <w:bookmarkEnd w:id="10"/>
@@ -6011,10 +6133,7 @@
           <w:szCs w:val="26"/>
           <w:lang w:val="en-US" w:eastAsia="vi-VN"/>
         </w:rPr>
-        <w:t xml:space="preserve">Khi nhiệt độ bề mặt cảm biến được sấy nóng tới </w:t>
-      </w:r>
-      <w:r>
-        <w:t>60ºC</w:t>
+        <w:t xml:space="preserve">Khi nhiệt độ bề mặt </w:t>
       </w:r>
       <w:r>
         <w:rPr>
@@ -6023,7 +6142,11 @@
           <w:szCs w:val="26"/>
           <w:lang w:val="en-US" w:eastAsia="vi-VN"/>
         </w:rPr>
-        <w:t xml:space="preserve">, thời gian cần thiết để phát hiện nồng độ cồn kéo dài khoảng </w:t>
+        <w:lastRenderedPageBreak/>
+        <w:t xml:space="preserve">cảm biến được sấy nóng tới </w:t>
+      </w:r>
+      <w:r>
+        <w:t>60ºC</w:t>
       </w:r>
       <w:r>
         <w:rPr>
@@ -6032,7 +6155,7 @@
           <w:szCs w:val="26"/>
           <w:lang w:val="en-US" w:eastAsia="vi-VN"/>
         </w:rPr>
-        <w:t>6</w:t>
+        <w:t xml:space="preserve">, thời gian cần thiết để phát hiện nồng độ cồn kéo dài khoảng </w:t>
       </w:r>
       <w:r>
         <w:rPr>
@@ -6041,10 +6164,7 @@
           <w:szCs w:val="26"/>
           <w:lang w:val="en-US" w:eastAsia="vi-VN"/>
         </w:rPr>
-        <w:t xml:space="preserve"> giây. Cũng trong môi trường đó, khi nhiệt độ bề mặt cảm biến là </w:t>
-      </w:r>
-      <w:r>
-        <w:t>20ºC</w:t>
+        <w:t>6</w:t>
       </w:r>
       <w:r>
         <w:rPr>
@@ -6053,7 +6173,10 @@
           <w:szCs w:val="26"/>
           <w:lang w:val="en-US" w:eastAsia="vi-VN"/>
         </w:rPr>
-        <w:t xml:space="preserve"> </w:t>
+        <w:t xml:space="preserve"> giây. Cũng trong môi trường đó, khi nhiệt độ bề mặt cảm biến là </w:t>
+      </w:r>
+      <w:r>
+        <w:t>20ºC</w:t>
       </w:r>
       <w:r>
         <w:rPr>
@@ -6062,7 +6185,7 @@
           <w:szCs w:val="26"/>
           <w:lang w:val="en-US" w:eastAsia="vi-VN"/>
         </w:rPr>
-        <w:t>thời gian phát hiện nồng độ cồn kéo dài từ 3 đến 5 phút.</w:t>
+        <w:t xml:space="preserve"> </w:t>
       </w:r>
       <w:r>
         <w:rPr>
@@ -6071,6 +6194,15 @@
           <w:szCs w:val="26"/>
           <w:lang w:val="en-US" w:eastAsia="vi-VN"/>
         </w:rPr>
+        <w:t>thời gian phát hiện nồng độ cồn kéo dài từ 3 đến 5 phút.</w:t>
+      </w:r>
+      <w:r>
+        <w:rPr>
+          <w:rFonts w:ascii="Times New Roman" w:eastAsia="Times New Roman" w:hAnsi="Times New Roman" w:cs="Times New Roman"/>
+          <w:color w:val="FFC000"/>
+          <w:szCs w:val="26"/>
+          <w:lang w:val="en-US" w:eastAsia="vi-VN"/>
+        </w:rPr>
         <w:t xml:space="preserve"> [1]</w:t>
       </w:r>
     </w:p>
@@ -6079,6 +6211,9 @@
         <w:pStyle w:val="Picture"/>
       </w:pPr>
       <w:r>
+        <w:rPr>
+          <w:lang w:val="vi-VN" w:eastAsia="vi-VN"/>
+        </w:rPr>
         <w:drawing>
           <wp:inline distT="0" distB="0" distL="0" distR="0" wp14:anchorId="6108D8F3" wp14:editId="792E349A">
             <wp:extent cx="3492686" cy="2286000"/>
@@ -6688,102 +6823,99 @@
         <w:rPr>
           <w:lang w:val="en-US"/>
         </w:rPr>
-        <w:t xml:space="preserve">để có thể sử dụng các </w:t>
-      </w:r>
-      <w:r>
-        <w:rPr>
-          <w:lang w:val="en-US"/>
+        <w:t xml:space="preserve">để có thể sử dụng các cảm biến, linh kiện tùy chỉnh để phù hợp với từng mục đích nhu cầu </w:t>
+      </w:r>
+      <w:r>
+        <w:rPr>
+          <w:lang w:val="en-US"/>
+        </w:rPr>
+        <w:t>khác nhau</w:t>
+      </w:r>
+      <w:r>
+        <w:rPr>
+          <w:lang w:val="en-US"/>
+        </w:rPr>
+        <w:t>.</w:t>
+      </w:r>
+      <w:r>
+        <w:rPr>
+          <w:lang w:val="en-US"/>
+        </w:rPr>
+        <w:t xml:space="preserve"> Adruino IDE cung cấp đầy đủ các thư viện, các mô hình mẫu giúp người dùng có thể dễ dàng thao tác tạo và thử nghiệm các sản phẩm.</w:t>
+      </w:r>
+      <w:r>
+        <w:rPr>
+          <w:lang w:val="en-US"/>
+        </w:rPr>
+        <w:t xml:space="preserve"> Một mã bản phá</w:t>
+      </w:r>
+      <w:r>
+        <w:rPr>
+          <w:lang w:val="en-US"/>
+        </w:rPr>
+        <w:t>c</w:t>
+      </w:r>
+      <w:r>
+        <w:rPr>
+          <w:lang w:val="en-US"/>
+        </w:rPr>
+        <w:t xml:space="preserve"> thảo Adruino gồm có hai hàm chính: một hàm</w:t>
+      </w:r>
+      <w:r>
+        <w:rPr>
+          <w:lang w:val="en-US"/>
+        </w:rPr>
+        <w:t xml:space="preserve"> bắt đầu bản phá</w:t>
+      </w:r>
+      <w:r>
+        <w:rPr>
+          <w:lang w:val="en-US"/>
+        </w:rPr>
+        <w:t>c</w:t>
+      </w:r>
+      <w:r>
+        <w:rPr>
+          <w:lang w:val="en-US"/>
+        </w:rPr>
+        <w:t xml:space="preserve"> thảo chỉ thực thi một lần mỗi khi cấp nguồn hoặc reset board</w:t>
+      </w:r>
+      <w:r>
+        <w:rPr>
+          <w:lang w:val="en-US"/>
+        </w:rPr>
+        <w:t xml:space="preserve"> và một</w:t>
+      </w:r>
+      <w:r>
+        <w:rPr>
+          <w:lang w:val="en-US"/>
+        </w:rPr>
+        <w:t xml:space="preserve"> hàm</w:t>
+      </w:r>
+      <w:r>
+        <w:rPr>
+          <w:lang w:val="en-US"/>
+        </w:rPr>
+        <w:t xml:space="preserve"> </w:t>
+      </w:r>
+      <w:r>
+        <w:rPr>
+          <w:lang w:val="en-US"/>
+        </w:rPr>
+        <w:t>lặp chính.</w:t>
+      </w:r>
+    </w:p>
+    <w:p>
+      <w:pPr>
+        <w:pStyle w:val="Picture"/>
+        <w:rPr>
+          <w:color w:val="FF0000"/>
+        </w:rPr>
+      </w:pPr>
+      <w:r>
+        <w:rPr>
+          <w:lang w:val="vi-VN" w:eastAsia="vi-VN"/>
         </w:rPr>
         <w:lastRenderedPageBreak/>
-        <w:t xml:space="preserve">cảm biến, linh kiện tùy chỉnh để phù hợp với từng mục đích nhu cầu </w:t>
-      </w:r>
-      <w:r>
-        <w:rPr>
-          <w:lang w:val="en-US"/>
-        </w:rPr>
-        <w:t>khác nhau</w:t>
-      </w:r>
-      <w:r>
-        <w:rPr>
-          <w:lang w:val="en-US"/>
-        </w:rPr>
-        <w:t>.</w:t>
-      </w:r>
-      <w:r>
-        <w:rPr>
-          <w:lang w:val="en-US"/>
-        </w:rPr>
-        <w:t xml:space="preserve"> Adruino IDE cung cấp đầy đủ các thư viện, các mô hình mẫu giúp người dùng có thể dễ dàng thao tác tạo và thử nghiệm các sản phẩm.</w:t>
-      </w:r>
-      <w:r>
-        <w:rPr>
-          <w:lang w:val="en-US"/>
-        </w:rPr>
-        <w:t xml:space="preserve"> Một mã bản phá</w:t>
-      </w:r>
-      <w:r>
-        <w:rPr>
-          <w:lang w:val="en-US"/>
-        </w:rPr>
-        <w:t>c</w:t>
-      </w:r>
-      <w:r>
-        <w:rPr>
-          <w:lang w:val="en-US"/>
-        </w:rPr>
-        <w:t xml:space="preserve"> thảo Adruino gồm có hai hàm chính: một hàm</w:t>
-      </w:r>
-      <w:r>
-        <w:rPr>
-          <w:lang w:val="en-US"/>
-        </w:rPr>
-        <w:t xml:space="preserve"> bắt đầu bản phá</w:t>
-      </w:r>
-      <w:r>
-        <w:rPr>
-          <w:lang w:val="en-US"/>
-        </w:rPr>
-        <w:t>c</w:t>
-      </w:r>
-      <w:r>
-        <w:rPr>
-          <w:lang w:val="en-US"/>
-        </w:rPr>
-        <w:t xml:space="preserve"> thảo chỉ thực thi một lần mỗi khi cấp nguồn hoặc reset board</w:t>
-      </w:r>
-      <w:r>
-        <w:rPr>
-          <w:lang w:val="en-US"/>
-        </w:rPr>
-        <w:t xml:space="preserve"> và một</w:t>
-      </w:r>
-      <w:r>
-        <w:rPr>
-          <w:lang w:val="en-US"/>
-        </w:rPr>
-        <w:t xml:space="preserve"> hàm</w:t>
-      </w:r>
-      <w:r>
-        <w:rPr>
-          <w:lang w:val="en-US"/>
-        </w:rPr>
-        <w:t xml:space="preserve"> </w:t>
-      </w:r>
-      <w:r>
-        <w:rPr>
-          <w:lang w:val="en-US"/>
-        </w:rPr>
-        <w:t>lặp chính.</w:t>
-      </w:r>
-    </w:p>
-    <w:p>
-      <w:pPr>
-        <w:pStyle w:val="Picture"/>
-        <w:rPr>
-          <w:color w:val="FF0000"/>
-        </w:rPr>
-      </w:pPr>
-      <w:r>
         <w:drawing>
           <wp:inline distT="0" distB="0" distL="0" distR="0" wp14:anchorId="20CF82F3" wp14:editId="47A20303">
             <wp:extent cx="5394960" cy="5329859"/>
@@ -6855,6 +6987,9 @@
         <w:pStyle w:val="Picture"/>
       </w:pPr>
       <w:r>
+        <w:rPr>
+          <w:lang w:val="vi-VN" w:eastAsia="vi-VN"/>
+        </w:rPr>
         <w:lastRenderedPageBreak/>
         <w:drawing>
           <wp:inline distT="0" distB="0" distL="0" distR="0" wp14:anchorId="1A05F40E" wp14:editId="218DFB8B">
@@ -7166,6 +7301,9 @@
         <w:pStyle w:val="Picture"/>
       </w:pPr>
       <w:r>
+        <w:rPr>
+          <w:lang w:val="vi-VN" w:eastAsia="vi-VN"/>
+        </w:rPr>
         <w:lastRenderedPageBreak/>
         <w:drawing>
           <wp:inline distT="0" distB="0" distL="0" distR="0" wp14:anchorId="320AE2F3" wp14:editId="1160B56C">
@@ -7401,6 +7539,9 @@
         <w:pStyle w:val="Picture"/>
       </w:pPr>
       <w:r>
+        <w:rPr>
+          <w:lang w:val="vi-VN" w:eastAsia="vi-VN"/>
+        </w:rPr>
         <w:drawing>
           <wp:inline distT="0" distB="0" distL="0" distR="0" wp14:anchorId="3D03AAB4" wp14:editId="58842750">
             <wp:extent cx="5852160" cy="1404543"/>
@@ -7901,6 +8042,9 @@
         <w:pStyle w:val="Picture"/>
       </w:pPr>
       <w:r>
+        <w:rPr>
+          <w:lang w:val="vi-VN" w:eastAsia="vi-VN"/>
+        </w:rPr>
         <w:drawing>
           <wp:inline distT="0" distB="0" distL="0" distR="0" wp14:anchorId="390509A8" wp14:editId="1150359F">
             <wp:extent cx="5943600" cy="1171575"/>
@@ -7986,6 +8130,9 @@
         <w:pStyle w:val="Picture"/>
       </w:pPr>
       <w:r>
+        <w:rPr>
+          <w:lang w:val="vi-VN" w:eastAsia="vi-VN"/>
+        </w:rPr>
         <w:drawing>
           <wp:inline distT="0" distB="0" distL="0" distR="0" wp14:anchorId="4D25C218" wp14:editId="6BCE05E1">
             <wp:extent cx="3291840" cy="3586207"/>
@@ -8465,12 +8612,15 @@
         <w:pStyle w:val="Picture"/>
       </w:pPr>
       <w:r>
+        <w:rPr>
+          <w:lang w:val="vi-VN" w:eastAsia="vi-VN"/>
+        </w:rPr>
         <w:lastRenderedPageBreak/>
         <w:drawing>
-          <wp:inline distT="0" distB="0" distL="0" distR="0" wp14:anchorId="41D43405" wp14:editId="261F1913">
-            <wp:extent cx="5760720" cy="2614394"/>
-            <wp:effectExtent l="0" t="0" r="0" b="0"/>
-            <wp:docPr id="7" name="Picture 7"/>
+          <wp:inline distT="0" distB="0" distL="0" distR="0" wp14:anchorId="3FE801B8" wp14:editId="2041ECAE">
+            <wp:extent cx="5942911" cy="2447925"/>
+            <wp:effectExtent l="0" t="0" r="1270" b="0"/>
+            <wp:docPr id="22" name="Picture 22"/>
             <wp:cNvGraphicFramePr>
               <a:graphicFrameLocks xmlns:a="http://schemas.openxmlformats.org/drawingml/2006/main" noChangeAspect="1"/>
             </wp:cNvGraphicFramePr>
@@ -8478,10 +8628,10 @@
               <a:graphicData uri="http://schemas.openxmlformats.org/drawingml/2006/picture">
                 <pic:pic xmlns:pic="http://schemas.openxmlformats.org/drawingml/2006/picture">
                   <pic:nvPicPr>
-                    <pic:cNvPr id="7" name="AirMeasurement.png"/>
+                    <pic:cNvPr id="22" name="AirMeasurement.png"/>
                     <pic:cNvPicPr/>
                   </pic:nvPicPr>
-                  <pic:blipFill>
+                  <pic:blipFill rotWithShape="1">
                     <a:blip r:embed="rId20" cstate="print">
                       <a:extLst>
                         <a:ext uri="{28A0092B-C50C-407E-A947-70E740481C1C}">
@@ -8489,18 +8639,25 @@
                         </a:ext>
                       </a:extLst>
                     </a:blip>
-                    <a:stretch>
-                      <a:fillRect/>
-                    </a:stretch>
+                    <a:srcRect b="9038"/>
+                    <a:stretch/>
                   </pic:blipFill>
-                  <pic:spPr>
+                  <pic:spPr bwMode="auto">
                     <a:xfrm>
                       <a:off x="0" y="0"/>
-                      <a:ext cx="5760720" cy="2614394"/>
+                      <a:ext cx="5943600" cy="2448209"/>
                     </a:xfrm>
                     <a:prstGeom prst="rect">
                       <a:avLst/>
                     </a:prstGeom>
+                    <a:ln>
+                      <a:noFill/>
+                    </a:ln>
+                    <a:extLst>
+                      <a:ext uri="{53640926-AAD7-44D8-BBD7-CCE9431645EC}">
+                        <a14:shadowObscured xmlns:a14="http://schemas.microsoft.com/office/drawing/2010/main"/>
+                      </a:ext>
+                    </a:extLst>
                   </pic:spPr>
                 </pic:pic>
               </a:graphicData>
@@ -9305,35 +9462,49 @@
       <w:pPr>
         <w:pStyle w:val="Heading2"/>
         <w:rPr>
+          <w:color w:val="FF0000"/>
           <w:lang w:val="en-US"/>
         </w:rPr>
       </w:pPr>
       <w:bookmarkStart w:id="21" w:name="_Toc41909469"/>
       <w:r>
         <w:rPr>
+          <w:color w:val="FF0000"/>
           <w:lang w:val="en-US"/>
         </w:rPr>
         <w:t>M</w:t>
       </w:r>
       <w:r>
         <w:rPr>
+          <w:color w:val="FF0000"/>
           <w:lang w:val="en-US"/>
         </w:rPr>
         <w:t xml:space="preserve">ô hình hệ thống </w:t>
       </w:r>
       <w:r>
         <w:rPr>
+          <w:color w:val="FF0000"/>
           <w:lang w:val="en-US"/>
         </w:rPr>
         <w:t>và nguyên lý hoạt động</w:t>
       </w:r>
       <w:bookmarkEnd w:id="21"/>
+      <w:r>
+        <w:rPr>
+          <w:color w:val="FF0000"/>
+          <w:lang w:val="en-US"/>
+        </w:rPr>
+        <w:t xml:space="preserve"> &lt;sửa hình&gt;</w:t>
+      </w:r>
     </w:p>
     <w:p>
       <w:pPr>
         <w:pStyle w:val="Picture"/>
       </w:pPr>
       <w:r>
+        <w:rPr>
+          <w:lang w:val="vi-VN" w:eastAsia="vi-VN"/>
+        </w:rPr>
         <w:drawing>
           <wp:inline distT="0" distB="0" distL="0" distR="0" wp14:anchorId="4EA6D17A" wp14:editId="4B1AC09E">
             <wp:extent cx="5939790" cy="3183890"/>
@@ -9381,14 +9552,12 @@
       <w:pPr>
         <w:pStyle w:val="Heading2"/>
         <w:rPr>
-          <w:color w:val="FF0000"/>
           <w:lang w:val="en-US"/>
         </w:rPr>
       </w:pPr>
       <w:bookmarkStart w:id="22" w:name="_Toc41909470"/>
       <w:r>
         <w:rPr>
-          <w:color w:val="FF0000"/>
           <w:lang w:val="en-US"/>
         </w:rPr>
         <w:t>Kết quả đạt được</w:t>
@@ -9424,27 +9593,30 @@
         <w:rPr>
           <w:lang w:val="en-US"/>
         </w:rPr>
+        <w:t xml:space="preserve">Trang chủ </w:t>
+      </w:r>
+      <w:r>
+        <w:rPr>
+          <w:lang w:val="en-US"/>
+        </w:rPr>
+        <w:t>tên và tóm tắt nộ</w:t>
+      </w:r>
+      <w:r>
+        <w:rPr>
+          <w:lang w:val="en-US"/>
+        </w:rPr>
+        <w:t>i dung trang web</w:t>
+      </w:r>
+    </w:p>
+    <w:p>
+      <w:pPr>
+        <w:pStyle w:val="Picture"/>
+      </w:pPr>
+      <w:r>
+        <w:rPr>
+          <w:lang w:val="vi-VN" w:eastAsia="vi-VN"/>
+        </w:rPr>
         <w:lastRenderedPageBreak/>
-        <w:t xml:space="preserve">Trang chủ </w:t>
-      </w:r>
-      <w:r>
-        <w:rPr>
-          <w:lang w:val="en-US"/>
-        </w:rPr>
-        <w:t>tên và tóm tắt nộ</w:t>
-      </w:r>
-      <w:r>
-        <w:rPr>
-          <w:lang w:val="en-US"/>
-        </w:rPr>
-        <w:t>i dung trang web</w:t>
-      </w:r>
-    </w:p>
-    <w:p>
-      <w:pPr>
-        <w:pStyle w:val="Picture"/>
-      </w:pPr>
-      <w:r>
         <w:drawing>
           <wp:inline distT="0" distB="0" distL="0" distR="0" wp14:anchorId="14E71D0E" wp14:editId="4F9E82BB">
             <wp:extent cx="5939790" cy="3158197"/>
@@ -9560,7 +9732,21 @@
           <w:color w:val="FF0000"/>
           <w:lang w:val="en-US"/>
         </w:rPr>
-        <w:t xml:space="preserve"> &lt;chỉnh hình&gt;</w:t>
+        <w:t xml:space="preserve"> &lt;chỉnh hình</w:t>
+      </w:r>
+      <w:r>
+        <w:rPr>
+          <w:color w:val="FF0000"/>
+          <w:lang w:val="en-US"/>
+        </w:rPr>
+        <w:t xml:space="preserve"> chỗ mg/L</w:t>
+      </w:r>
+      <w:r>
+        <w:rPr>
+          <w:color w:val="FF0000"/>
+          <w:lang w:val="en-US"/>
+        </w:rPr>
+        <w:t>&gt;</w:t>
       </w:r>
     </w:p>
     <w:p>
@@ -9568,6 +9754,9 @@
         <w:pStyle w:val="Picture"/>
       </w:pPr>
       <w:r>
+        <w:rPr>
+          <w:lang w:val="vi-VN" w:eastAsia="vi-VN"/>
+        </w:rPr>
         <w:drawing>
           <wp:inline distT="0" distB="0" distL="0" distR="0" wp14:anchorId="4ED53A67" wp14:editId="5736C3A9">
             <wp:extent cx="5943600" cy="2996466"/>
@@ -9687,6 +9876,9 @@
         <w:pStyle w:val="Picture"/>
       </w:pPr>
       <w:r>
+        <w:rPr>
+          <w:lang w:val="vi-VN" w:eastAsia="vi-VN"/>
+        </w:rPr>
         <w:lastRenderedPageBreak/>
         <w:drawing>
           <wp:inline distT="0" distB="0" distL="0" distR="0" wp14:anchorId="462CF387" wp14:editId="6C9E2F3C">
@@ -9762,6 +9954,9 @@
         <w:pStyle w:val="Picture"/>
       </w:pPr>
       <w:r>
+        <w:rPr>
+          <w:lang w:val="vi-VN" w:eastAsia="vi-VN"/>
+        </w:rPr>
         <w:drawing>
           <wp:inline distT="0" distB="0" distL="0" distR="0" wp14:anchorId="43B895D2" wp14:editId="60035A05">
             <wp:extent cx="5939790" cy="3158197"/>
@@ -9877,62 +10072,77 @@
         <w:rPr>
           <w:lang w:val="en-US"/>
         </w:rPr>
-        <w:t xml:space="preserve">Bên cạnh đó nhóm chúng em cũng đề xuất một số hướng phát triển cho đề tài thêm phần hoàn thiện hơn. Đầu tiên, nhóm đang sử dụng Webserver được lập trình trực tiếp trên mạch xử lý ESP8266. Điều này có những thuận lợi về &lt;&gt;, nhưng . </w:t>
+        <w:t>Bên cạnh đó nhóm chúng em cũng đề xuất một số hướng phát triển cho đề tài thêm phần hoàn thiện hơn. Đầu tiên, nhóm đang sử dụng Webserver</w:t>
+      </w:r>
+      <w:r>
+        <w:rPr>
+          <w:lang w:val="en-US"/>
+        </w:rPr>
+        <w:t xml:space="preserve"> bất đồng bộ</w:t>
+      </w:r>
+      <w:r>
+        <w:rPr>
+          <w:lang w:val="en-US"/>
+        </w:rPr>
+        <w:t xml:space="preserve"> được lập trình trực tiếp trên mạch xử</w:t>
+      </w:r>
+      <w:r>
+        <w:rPr>
+          <w:lang w:val="en-US"/>
+        </w:rPr>
+        <w:t xml:space="preserve"> lý ESP8266 do có thể khai thác được ưu điểm tiện lợi và dễ dàng cập </w:t>
+      </w:r>
+      <w:r>
+        <w:rPr>
+          <w:lang w:val="en-US"/>
+        </w:rPr>
+        <w:lastRenderedPageBreak/>
+        <w:t>nhật, chỉnh sửa trong quá trình thử nghiệm sản phẩm, sau này khi ứng dụng vào thực tế hệ thống vẫn cần một địa chỉ server chính thống (hoàn chình)??</w:t>
+      </w:r>
+      <w:r>
+        <w:rPr>
+          <w:lang w:val="en-US"/>
+        </w:rPr>
+        <w:t xml:space="preserve">. </w:t>
+      </w:r>
+      <w:r>
+        <w:rPr>
+          <w:lang w:val="en-US"/>
+        </w:rPr>
+        <w:t>Có thể phát triển thêm hệ thống bằng cách tích hợp thêm một một số cảm biến tùy ý (:v) và các linh kiện bổ trợ khác như màng hình LCD, đèn LED, loa vào khối cảm biến</w:t>
+      </w:r>
+      <w:r>
+        <w:rPr>
+          <w:lang w:val="en-US"/>
+        </w:rPr>
+        <w:t xml:space="preserve"> đồng thời cấp nguồn cho khối cảm biến qua </w:t>
+      </w:r>
+      <w:r>
+        <w:rPr>
+          <w:lang w:val="en-US"/>
+        </w:rPr>
+        <w:t>pin rời</w:t>
+      </w:r>
+      <w:r>
+        <w:rPr>
+          <w:lang w:val="en-US"/>
+        </w:rPr>
+        <w:t xml:space="preserve"> mà không cần sử dụng</w:t>
+      </w:r>
+      <w:r>
+        <w:rPr>
+          <w:lang w:val="en-US"/>
+        </w:rPr>
+        <w:t xml:space="preserve"> nguồn trực tiếp từ laptop</w:t>
+      </w:r>
+      <w:r>
+        <w:rPr>
+          <w:lang w:val="en-US"/>
+        </w:rPr>
+        <w:t>.</w:t>
       </w:r>
       <w:bookmarkStart w:id="24" w:name="_GoBack"/>
       <w:bookmarkEnd w:id="24"/>
-    </w:p>
-    <w:p>
-      <w:pPr>
-        <w:rPr>
-          <w:lang w:val="en-US"/>
-        </w:rPr>
-      </w:pPr>
-      <w:r>
-        <w:rPr>
-          <w:lang w:val="en-US"/>
-        </w:rPr>
-        <w:lastRenderedPageBreak/>
-        <w:t>Qua đề tài này chúng em</w:t>
-      </w:r>
-      <w:r>
-        <w:rPr>
-          <w:lang w:val="en-US"/>
-        </w:rPr>
-        <w:t xml:space="preserve"> đã</w:t>
-      </w:r>
-      <w:r>
-        <w:rPr>
-          <w:lang w:val="en-US"/>
-        </w:rPr>
-        <w:t xml:space="preserve"> được tiếp cận và hiểu biết nhiều hơn về Adruino và một số công nghệ web hiện nay. Đồng thời nhóm cũng đề ra một số hướng phát triển đối với đề tài này. Đầu tiên, webserve trên ESP8266 -&gt; webserver ngoài, l</w:t>
-      </w:r>
-      <w:r>
-        <w:rPr>
-          <w:lang w:val="en-US"/>
-        </w:rPr>
-        <w:t xml:space="preserve">ocal IP -&gt; </w:t>
-      </w:r>
-      <w:r>
-        <w:rPr>
-          <w:lang w:val="en-US"/>
-        </w:rPr>
-        <w:t>web domain :v Có thể kết hợp thêm một số các cảm biến khác cũng như tích hợp thêm màng hình LCD để … -&gt; làm đẹp cho khối cảm biến</w:t>
-      </w:r>
-      <w:r>
-        <w:rPr>
-          <w:lang w:val="en-US"/>
-        </w:rPr>
-        <w:t>, chỉnh cho auto nhận wifi</w:t>
-      </w:r>
-    </w:p>
-    <w:p>
-      <w:pPr>
-        <w:jc w:val="left"/>
-        <w:rPr>
-          <w:lang w:val="en-US"/>
-        </w:rPr>
-      </w:pPr>
       <w:r>
         <w:rPr>
           <w:lang w:val="en-US"/>
@@ -10040,7 +10250,7 @@
 </file>
 
 <file path=word/endnotes.xml><?xml version="1.0" encoding="utf-8"?>
-<w:endnotes xmlns:wpc="http://schemas.microsoft.com/office/word/2010/wordprocessingCanvas" xmlns:mc="http://schemas.openxmlformats.org/markup-compatibility/2006" xmlns:o="urn:schemas-microsoft-com:office:office" xmlns:r="http://schemas.openxmlformats.org/officeDocument/2006/relationships" xmlns:m="http://schemas.openxmlformats.org/officeDocument/2006/math" xmlns:v="urn:schemas-microsoft-com:vml" xmlns:wp14="http://schemas.microsoft.com/office/word/2010/wordprocessingDrawing" xmlns:wp="http://schemas.openxmlformats.org/drawingml/2006/wordprocessingDrawing" xmlns:w10="urn:schemas-microsoft-com:office:word" xmlns:w="http://schemas.openxmlformats.org/wordprocessingml/2006/main" xmlns:w14="http://schemas.microsoft.com/office/word/2010/wordml" xmlns:w15="http://schemas.microsoft.com/office/word/2012/wordml" xmlns:wpg="http://schemas.microsoft.com/office/word/2010/wordprocessingGroup" xmlns:wpi="http://schemas.microsoft.com/office/word/2010/wordprocessingInk" xmlns:wne="http://schemas.microsoft.com/office/word/2006/wordml" xmlns:wps="http://schemas.microsoft.com/office/word/2010/wordprocessingShape" mc:Ignorable="w14 w15 wp14">
+<w:endnotes xmlns:wpc="http://schemas.microsoft.com/office/word/2010/wordprocessingCanvas" xmlns:cx="http://schemas.microsoft.com/office/drawing/2014/chartex" xmlns:mc="http://schemas.openxmlformats.org/markup-compatibility/2006" xmlns:o="urn:schemas-microsoft-com:office:office" xmlns:r="http://schemas.openxmlformats.org/officeDocument/2006/relationships" xmlns:m="http://schemas.openxmlformats.org/officeDocument/2006/math" xmlns:v="urn:schemas-microsoft-com:vml" xmlns:wp14="http://schemas.microsoft.com/office/word/2010/wordprocessingDrawing" xmlns:wp="http://schemas.openxmlformats.org/drawingml/2006/wordprocessingDrawing" xmlns:w10="urn:schemas-microsoft-com:office:word" xmlns:w="http://schemas.openxmlformats.org/wordprocessingml/2006/main" xmlns:w14="http://schemas.microsoft.com/office/word/2010/wordml" xmlns:w15="http://schemas.microsoft.com/office/word/2012/wordml" xmlns:w16se="http://schemas.microsoft.com/office/word/2015/wordml/symex" xmlns:wpg="http://schemas.microsoft.com/office/word/2010/wordprocessingGroup" xmlns:wpi="http://schemas.microsoft.com/office/word/2010/wordprocessingInk" xmlns:wne="http://schemas.microsoft.com/office/word/2006/wordml" xmlns:wps="http://schemas.microsoft.com/office/word/2010/wordprocessingShape" mc:Ignorable="w14 w15 w16se wp14">
   <w:endnote w:type="separator" w:id="-1">
     <w:p>
       <w:pPr>
@@ -10065,7 +10275,7 @@
 </file>
 
 <file path=word/footnotes.xml><?xml version="1.0" encoding="utf-8"?>
-<w:footnotes xmlns:wpc="http://schemas.microsoft.com/office/word/2010/wordprocessingCanvas" xmlns:mc="http://schemas.openxmlformats.org/markup-compatibility/2006" xmlns:o="urn:schemas-microsoft-com:office:office" xmlns:r="http://schemas.openxmlformats.org/officeDocument/2006/relationships" xmlns:m="http://schemas.openxmlformats.org/officeDocument/2006/math" xmlns:v="urn:schemas-microsoft-com:vml" xmlns:wp14="http://schemas.microsoft.com/office/word/2010/wordprocessingDrawing" xmlns:wp="http://schemas.openxmlformats.org/drawingml/2006/wordprocessingDrawing" xmlns:w10="urn:schemas-microsoft-com:office:word" xmlns:w="http://schemas.openxmlformats.org/wordprocessingml/2006/main" xmlns:w14="http://schemas.microsoft.com/office/word/2010/wordml" xmlns:w15="http://schemas.microsoft.com/office/word/2012/wordml" xmlns:wpg="http://schemas.microsoft.com/office/word/2010/wordprocessingGroup" xmlns:wpi="http://schemas.microsoft.com/office/word/2010/wordprocessingInk" xmlns:wne="http://schemas.microsoft.com/office/word/2006/wordml" xmlns:wps="http://schemas.microsoft.com/office/word/2010/wordprocessingShape" mc:Ignorable="w14 w15 wp14">
+<w:footnotes xmlns:wpc="http://schemas.microsoft.com/office/word/2010/wordprocessingCanvas" xmlns:cx="http://schemas.microsoft.com/office/drawing/2014/chartex" xmlns:mc="http://schemas.openxmlformats.org/markup-compatibility/2006" xmlns:o="urn:schemas-microsoft-com:office:office" xmlns:r="http://schemas.openxmlformats.org/officeDocument/2006/relationships" xmlns:m="http://schemas.openxmlformats.org/officeDocument/2006/math" xmlns:v="urn:schemas-microsoft-com:vml" xmlns:wp14="http://schemas.microsoft.com/office/word/2010/wordprocessingDrawing" xmlns:wp="http://schemas.openxmlformats.org/drawingml/2006/wordprocessingDrawing" xmlns:w10="urn:schemas-microsoft-com:office:word" xmlns:w="http://schemas.openxmlformats.org/wordprocessingml/2006/main" xmlns:w14="http://schemas.microsoft.com/office/word/2010/wordml" xmlns:w15="http://schemas.microsoft.com/office/word/2012/wordml" xmlns:w16se="http://schemas.microsoft.com/office/word/2015/wordml/symex" xmlns:wpg="http://schemas.microsoft.com/office/word/2010/wordprocessingGroup" xmlns:wpi="http://schemas.microsoft.com/office/word/2010/wordprocessingInk" xmlns:wne="http://schemas.microsoft.com/office/word/2006/wordml" xmlns:wps="http://schemas.microsoft.com/office/word/2010/wordprocessingShape" mc:Ignorable="w14 w15 w16se wp14">
   <w:footnote w:type="separator" w:id="-1">
     <w:p>
       <w:pPr>
@@ -10090,8 +10300,8 @@
 </file>
 
 <file path=word/numbering.xml><?xml version="1.0" encoding="utf-8"?>
-<w:numbering xmlns:wpc="http://schemas.microsoft.com/office/word/2010/wordprocessingCanvas" xmlns:mc="http://schemas.openxmlformats.org/markup-compatibility/2006" xmlns:o="urn:schemas-microsoft-com:office:office" xmlns:r="http://schemas.openxmlformats.org/officeDocument/2006/relationships" xmlns:m="http://schemas.openxmlformats.org/officeDocument/2006/math" xmlns:v="urn:schemas-microsoft-com:vml" xmlns:wp14="http://schemas.microsoft.com/office/word/2010/wordprocessingDrawing" xmlns:wp="http://schemas.openxmlformats.org/drawingml/2006/wordprocessingDrawing" xmlns:w10="urn:schemas-microsoft-com:office:word" xmlns:w="http://schemas.openxmlformats.org/wordprocessingml/2006/main" xmlns:w14="http://schemas.microsoft.com/office/word/2010/wordml" xmlns:w15="http://schemas.microsoft.com/office/word/2012/wordml" xmlns:wpg="http://schemas.microsoft.com/office/word/2010/wordprocessingGroup" xmlns:wpi="http://schemas.microsoft.com/office/word/2010/wordprocessingInk" xmlns:wne="http://schemas.microsoft.com/office/word/2006/wordml" xmlns:wps="http://schemas.microsoft.com/office/word/2010/wordprocessingShape" mc:Ignorable="w14 w15 wp14">
-  <w:abstractNum w:abstractNumId="0">
+<w:numbering xmlns:wpc="http://schemas.microsoft.com/office/word/2010/wordprocessingCanvas" xmlns:cx="http://schemas.microsoft.com/office/drawing/2014/chartex" xmlns:mc="http://schemas.openxmlformats.org/markup-compatibility/2006" xmlns:o="urn:schemas-microsoft-com:office:office" xmlns:r="http://schemas.openxmlformats.org/officeDocument/2006/relationships" xmlns:m="http://schemas.openxmlformats.org/officeDocument/2006/math" xmlns:v="urn:schemas-microsoft-com:vml" xmlns:wp14="http://schemas.microsoft.com/office/word/2010/wordprocessingDrawing" xmlns:wp="http://schemas.openxmlformats.org/drawingml/2006/wordprocessingDrawing" xmlns:w10="urn:schemas-microsoft-com:office:word" xmlns:w="http://schemas.openxmlformats.org/wordprocessingml/2006/main" xmlns:w14="http://schemas.microsoft.com/office/word/2010/wordml" xmlns:w15="http://schemas.microsoft.com/office/word/2012/wordml" xmlns:w16se="http://schemas.microsoft.com/office/word/2015/wordml/symex" xmlns:wpg="http://schemas.microsoft.com/office/word/2010/wordprocessingGroup" xmlns:wpi="http://schemas.microsoft.com/office/word/2010/wordprocessingInk" xmlns:wne="http://schemas.microsoft.com/office/word/2006/wordml" xmlns:wps="http://schemas.microsoft.com/office/word/2010/wordprocessingShape" mc:Ignorable="w14 w15 w16se wp14">
+  <w:abstractNum w:abstractNumId="0" w15:restartNumberingAfterBreak="0">
     <w:nsid w:val="01597491"/>
     <w:multiLevelType w:val="hybridMultilevel"/>
     <w:tmpl w:val="672C8822"/>
@@ -10204,7 +10414,7 @@
       </w:rPr>
     </w:lvl>
   </w:abstractNum>
-  <w:abstractNum w:abstractNumId="1">
+  <w:abstractNum w:abstractNumId="1" w15:restartNumberingAfterBreak="0">
     <w:nsid w:val="0C7F1E0F"/>
     <w:multiLevelType w:val="multilevel"/>
     <w:tmpl w:val="C4EC47DC"/>
@@ -10353,7 +10563,7 @@
       </w:rPr>
     </w:lvl>
   </w:abstractNum>
-  <w:abstractNum w:abstractNumId="2">
+  <w:abstractNum w:abstractNumId="2" w15:restartNumberingAfterBreak="0">
     <w:nsid w:val="0D5414E0"/>
     <w:multiLevelType w:val="hybridMultilevel"/>
     <w:tmpl w:val="B6DA628E"/>
@@ -10465,7 +10675,7 @@
       </w:rPr>
     </w:lvl>
   </w:abstractNum>
-  <w:abstractNum w:abstractNumId="3">
+  <w:abstractNum w:abstractNumId="3" w15:restartNumberingAfterBreak="0">
     <w:nsid w:val="17611350"/>
     <w:multiLevelType w:val="hybridMultilevel"/>
     <w:tmpl w:val="478C498E"/>
@@ -10578,7 +10788,7 @@
       </w:rPr>
     </w:lvl>
   </w:abstractNum>
-  <w:abstractNum w:abstractNumId="4">
+  <w:abstractNum w:abstractNumId="4" w15:restartNumberingAfterBreak="0">
     <w:nsid w:val="1C9942F1"/>
     <w:multiLevelType w:val="hybridMultilevel"/>
     <w:tmpl w:val="D95AFF04"/>
@@ -10691,7 +10901,7 @@
       </w:rPr>
     </w:lvl>
   </w:abstractNum>
-  <w:abstractNum w:abstractNumId="5">
+  <w:abstractNum w:abstractNumId="5" w15:restartNumberingAfterBreak="0">
     <w:nsid w:val="1E7D6BA8"/>
     <w:multiLevelType w:val="hybridMultilevel"/>
     <w:tmpl w:val="DA50DA80"/>
@@ -10804,7 +11014,7 @@
       </w:rPr>
     </w:lvl>
   </w:abstractNum>
-  <w:abstractNum w:abstractNumId="6">
+  <w:abstractNum w:abstractNumId="6" w15:restartNumberingAfterBreak="0">
     <w:nsid w:val="249056EA"/>
     <w:multiLevelType w:val="hybridMultilevel"/>
     <w:tmpl w:val="34063EB4"/>
@@ -10917,7 +11127,7 @@
       </w:rPr>
     </w:lvl>
   </w:abstractNum>
-  <w:abstractNum w:abstractNumId="7">
+  <w:abstractNum w:abstractNumId="7" w15:restartNumberingAfterBreak="0">
     <w:nsid w:val="2622281A"/>
     <w:multiLevelType w:val="hybridMultilevel"/>
     <w:tmpl w:val="3B7A1B30"/>
@@ -11030,7 +11240,7 @@
       </w:rPr>
     </w:lvl>
   </w:abstractNum>
-  <w:abstractNum w:abstractNumId="8">
+  <w:abstractNum w:abstractNumId="8" w15:restartNumberingAfterBreak="0">
     <w:nsid w:val="2C4348FB"/>
     <w:multiLevelType w:val="hybridMultilevel"/>
     <w:tmpl w:val="32484458"/>
@@ -11143,7 +11353,7 @@
       </w:rPr>
     </w:lvl>
   </w:abstractNum>
-  <w:abstractNum w:abstractNumId="9">
+  <w:abstractNum w:abstractNumId="9" w15:restartNumberingAfterBreak="0">
     <w:nsid w:val="3C123E97"/>
     <w:multiLevelType w:val="hybridMultilevel"/>
     <w:tmpl w:val="DADA6218"/>
@@ -11256,7 +11466,7 @@
       </w:rPr>
     </w:lvl>
   </w:abstractNum>
-  <w:abstractNum w:abstractNumId="10">
+  <w:abstractNum w:abstractNumId="10" w15:restartNumberingAfterBreak="0">
     <w:nsid w:val="440D71A1"/>
     <w:multiLevelType w:val="hybridMultilevel"/>
     <w:tmpl w:val="2D44E968"/>
@@ -11370,7 +11580,7 @@
       </w:rPr>
     </w:lvl>
   </w:abstractNum>
-  <w:abstractNum w:abstractNumId="11">
+  <w:abstractNum w:abstractNumId="11" w15:restartNumberingAfterBreak="0">
     <w:nsid w:val="48923D92"/>
     <w:multiLevelType w:val="multilevel"/>
     <w:tmpl w:val="95FC4A86"/>
@@ -11484,7 +11694,7 @@
       </w:rPr>
     </w:lvl>
   </w:abstractNum>
-  <w:abstractNum w:abstractNumId="12">
+  <w:abstractNum w:abstractNumId="12" w15:restartNumberingAfterBreak="0">
     <w:nsid w:val="499A5211"/>
     <w:multiLevelType w:val="multilevel"/>
     <w:tmpl w:val="3CC6D4C8"/>
@@ -11605,7 +11815,7 @@
       </w:rPr>
     </w:lvl>
   </w:abstractNum>
-  <w:abstractNum w:abstractNumId="13">
+  <w:abstractNum w:abstractNumId="13" w15:restartNumberingAfterBreak="0">
     <w:nsid w:val="54B74323"/>
     <w:multiLevelType w:val="hybridMultilevel"/>
     <w:tmpl w:val="C53AC130"/>
@@ -11718,7 +11928,7 @@
       </w:rPr>
     </w:lvl>
   </w:abstractNum>
-  <w:abstractNum w:abstractNumId="14">
+  <w:abstractNum w:abstractNumId="14" w15:restartNumberingAfterBreak="0">
     <w:nsid w:val="58B138A5"/>
     <w:multiLevelType w:val="hybridMultilevel"/>
     <w:tmpl w:val="3C0E5F9A"/>
@@ -11831,7 +12041,7 @@
       </w:rPr>
     </w:lvl>
   </w:abstractNum>
-  <w:abstractNum w:abstractNumId="15">
+  <w:abstractNum w:abstractNumId="15" w15:restartNumberingAfterBreak="0">
     <w:nsid w:val="634358AE"/>
     <w:multiLevelType w:val="hybridMultilevel"/>
     <w:tmpl w:val="9C421734"/>
@@ -11944,7 +12154,7 @@
       </w:rPr>
     </w:lvl>
   </w:abstractNum>
-  <w:abstractNum w:abstractNumId="16">
+  <w:abstractNum w:abstractNumId="16" w15:restartNumberingAfterBreak="0">
     <w:nsid w:val="79CB41DE"/>
     <w:multiLevelType w:val="hybridMultilevel"/>
     <w:tmpl w:val="395E1F96"/>
@@ -12214,7 +12424,7 @@
 </file>
 
 <file path=word/styles.xml><?xml version="1.0" encoding="utf-8"?>
-<w:styles xmlns:mc="http://schemas.openxmlformats.org/markup-compatibility/2006" xmlns:r="http://schemas.openxmlformats.org/officeDocument/2006/relationships" xmlns:w="http://schemas.openxmlformats.org/wordprocessingml/2006/main" xmlns:w14="http://schemas.microsoft.com/office/word/2010/wordml" xmlns:w15="http://schemas.microsoft.com/office/word/2012/wordml" mc:Ignorable="w14 w15">
+<w:styles xmlns:mc="http://schemas.openxmlformats.org/markup-compatibility/2006" xmlns:r="http://schemas.openxmlformats.org/officeDocument/2006/relationships" xmlns:w="http://schemas.openxmlformats.org/wordprocessingml/2006/main" xmlns:w14="http://schemas.microsoft.com/office/word/2010/wordml" xmlns:w15="http://schemas.microsoft.com/office/word/2012/wordml" xmlns:w16se="http://schemas.microsoft.com/office/word/2015/wordml/symex" mc:Ignorable="w14 w15 w16se">
   <w:docDefaults>
     <w:rPrDefault>
       <w:rPr>
@@ -12856,7 +13066,6 @@
       <w:spacing w:after="0" w:line="240" w:lineRule="auto"/>
     </w:pPr>
     <w:tblPr>
-      <w:tblInd w:w="0" w:type="dxa"/>
       <w:tblBorders>
         <w:top w:val="single" w:sz="4" w:space="0" w:color="auto"/>
         <w:left w:val="single" w:sz="4" w:space="0" w:color="auto"/>
@@ -12865,12 +13074,6 @@
         <w:insideH w:val="single" w:sz="4" w:space="0" w:color="auto"/>
         <w:insideV w:val="single" w:sz="4" w:space="0" w:color="auto"/>
       </w:tblBorders>
-      <w:tblCellMar>
-        <w:top w:w="0" w:type="dxa"/>
-        <w:left w:w="108" w:type="dxa"/>
-        <w:bottom w:w="0" w:type="dxa"/>
-        <w:right w:w="108" w:type="dxa"/>
-      </w:tblCellMar>
     </w:tblPr>
   </w:style>
   <w:style w:type="paragraph" w:styleId="ListParagraph">
@@ -13574,7 +13777,7 @@
 </file>
 
 <file path=customXml/itemProps1.xml><?xml version="1.0" encoding="utf-8"?>
-<ds:datastoreItem xmlns:ds="http://schemas.openxmlformats.org/officeDocument/2006/customXml" ds:itemID="{B2B81CB8-5E69-4CA2-91A8-27B51E7BE1CC}">
+<ds:datastoreItem xmlns:ds="http://schemas.openxmlformats.org/officeDocument/2006/customXml" ds:itemID="{7BD6B0B4-A0A7-4922-80F1-328AA59490A1}">
   <ds:schemaRefs>
     <ds:schemaRef ds:uri="http://schemas.openxmlformats.org/officeDocument/2006/bibliography"/>
   </ds:schemaRefs>

</xml_diff>

<commit_message>
Sửa chính tả :) :)
</commit_message>
<xml_diff>
--- a/report/Air-Measurement-Report.docx
+++ b/report/Air-Measurement-Report.docx
@@ -1,6 +1,6 @@
 
 <file path=word/document.xml><?xml version="1.0" encoding="utf-8"?>
-<w:document xmlns:wpc="http://schemas.microsoft.com/office/word/2010/wordprocessingCanvas" xmlns:cx="http://schemas.microsoft.com/office/drawing/2014/chartex" xmlns:mc="http://schemas.openxmlformats.org/markup-compatibility/2006" xmlns:o="urn:schemas-microsoft-com:office:office" xmlns:r="http://schemas.openxmlformats.org/officeDocument/2006/relationships" xmlns:m="http://schemas.openxmlformats.org/officeDocument/2006/math" xmlns:v="urn:schemas-microsoft-com:vml" xmlns:wp14="http://schemas.microsoft.com/office/word/2010/wordprocessingDrawing" xmlns:wp="http://schemas.openxmlformats.org/drawingml/2006/wordprocessingDrawing" xmlns:w10="urn:schemas-microsoft-com:office:word" xmlns:w="http://schemas.openxmlformats.org/wordprocessingml/2006/main" xmlns:w14="http://schemas.microsoft.com/office/word/2010/wordml" xmlns:w15="http://schemas.microsoft.com/office/word/2012/wordml" xmlns:w16se="http://schemas.microsoft.com/office/word/2015/wordml/symex" xmlns:wpg="http://schemas.microsoft.com/office/word/2010/wordprocessingGroup" xmlns:wpi="http://schemas.microsoft.com/office/word/2010/wordprocessingInk" xmlns:wne="http://schemas.microsoft.com/office/word/2006/wordml" xmlns:wps="http://schemas.microsoft.com/office/word/2010/wordprocessingShape" mc:Ignorable="w14 w15 w16se wp14">
+<w:document xmlns:wpc="http://schemas.microsoft.com/office/word/2010/wordprocessingCanvas" xmlns:mc="http://schemas.openxmlformats.org/markup-compatibility/2006" xmlns:o="urn:schemas-microsoft-com:office:office" xmlns:r="http://schemas.openxmlformats.org/officeDocument/2006/relationships" xmlns:m="http://schemas.openxmlformats.org/officeDocument/2006/math" xmlns:v="urn:schemas-microsoft-com:vml" xmlns:wp14="http://schemas.microsoft.com/office/word/2010/wordprocessingDrawing" xmlns:wp="http://schemas.openxmlformats.org/drawingml/2006/wordprocessingDrawing" xmlns:w10="urn:schemas-microsoft-com:office:word" xmlns:w="http://schemas.openxmlformats.org/wordprocessingml/2006/main" xmlns:w14="http://schemas.microsoft.com/office/word/2010/wordml" xmlns:w15="http://schemas.microsoft.com/office/word/2012/wordml" xmlns:wpg="http://schemas.microsoft.com/office/word/2010/wordprocessingGroup" xmlns:wpi="http://schemas.microsoft.com/office/word/2010/wordprocessingInk" xmlns:wne="http://schemas.microsoft.com/office/word/2006/wordml" xmlns:wps="http://schemas.microsoft.com/office/word/2010/wordprocessingShape" mc:Ignorable="w14 w15 wp14">
   <w:body>
     <w:p>
       <w:pPr>
@@ -157,7 +157,7 @@
       <w:r>
         <w:rPr>
           <w:noProof/>
-          <w:lang w:eastAsia="vi-VN"/>
+          <w:lang w:val="en-US"/>
         </w:rPr>
         <w:drawing>
           <wp:inline distT="0" distB="0" distL="0" distR="0" wp14:anchorId="47F155B1" wp14:editId="10713109">
@@ -270,7 +270,24 @@
           <w:szCs w:val="28"/>
           <w:lang w:val="es-ES"/>
         </w:rPr>
-        <w:t xml:space="preserve">HỆ THỐNG ADRUINO GIÁM SÁT CHỈ SỐ MÔI TRƯỜNG </w:t>
+        <w:t>HỆ THỐNG A</w:t>
+      </w:r>
+      <w:r>
+        <w:rPr>
+          <w:b/>
+          <w:sz w:val="28"/>
+          <w:szCs w:val="28"/>
+        </w:rPr>
+        <w:t>RD</w:t>
+      </w:r>
+      <w:r>
+        <w:rPr>
+          <w:b/>
+          <w:sz w:val="28"/>
+          <w:szCs w:val="28"/>
+          <w:lang w:val="es-ES"/>
+        </w:rPr>
+        <w:t xml:space="preserve">UINO GIÁM SÁT CHỈ SỐ MÔI TRƯỜNG </w:t>
       </w:r>
       <w:r>
         <w:rPr>
@@ -1516,7 +1533,6 @@
       <w:pPr>
         <w:rPr>
           <w:szCs w:val="26"/>
-          <w:lang w:val="en-US"/>
         </w:rPr>
       </w:pPr>
       <w:r>
@@ -1629,7 +1645,27 @@
           <w:szCs w:val="26"/>
           <w:lang w:val="en-US"/>
         </w:rPr>
-        <w:t xml:space="preserve"> ứng dụng của Adruino trong</w:t>
+        <w:t xml:space="preserve"> ứng dụng của </w:t>
+      </w:r>
+      <w:r>
+        <w:rPr>
+          <w:szCs w:val="26"/>
+        </w:rPr>
+        <w:t>Arduino</w:t>
+      </w:r>
+      <w:r>
+        <w:rPr>
+          <w:szCs w:val="26"/>
+          <w:lang w:val="en-US"/>
+        </w:rPr>
+        <w:t xml:space="preserve"> </w:t>
+      </w:r>
+      <w:r>
+        <w:rPr>
+          <w:szCs w:val="26"/>
+          <w:lang w:val="en-US"/>
+        </w:rPr>
+        <w:t>trong</w:t>
       </w:r>
       <w:r>
         <w:rPr>
@@ -1657,7 +1693,27 @@
           <w:szCs w:val="26"/>
           <w:lang w:val="en-US"/>
         </w:rPr>
-        <w:t xml:space="preserve"> quyết định thực hiện đề tài “Hệ thống Adruino giám sát chỉ số môi trường trên nền tảng Web”</w:t>
+        <w:t xml:space="preserve"> quyết định thực hiện đề tài “Hệ thống </w:t>
+      </w:r>
+      <w:r>
+        <w:rPr>
+          <w:szCs w:val="26"/>
+        </w:rPr>
+        <w:t>Arduino</w:t>
+      </w:r>
+      <w:r>
+        <w:rPr>
+          <w:szCs w:val="26"/>
+          <w:lang w:val="en-US"/>
+        </w:rPr>
+        <w:t xml:space="preserve"> </w:t>
+      </w:r>
+      <w:r>
+        <w:rPr>
+          <w:szCs w:val="26"/>
+          <w:lang w:val="en-US"/>
+        </w:rPr>
+        <w:t>giám sát chỉ số môi trường trên nền tảng Web”</w:t>
       </w:r>
       <w:r>
         <w:rPr>
@@ -1764,7 +1820,20 @@
           <w:szCs w:val="26"/>
           <w:lang w:val="en-US"/>
         </w:rPr>
-        <w:t>nền tảng web và Adruino.</w:t>
+        <w:t xml:space="preserve">nền tảng web và </w:t>
+      </w:r>
+      <w:r>
+        <w:rPr>
+          <w:szCs w:val="26"/>
+        </w:rPr>
+        <w:t>Arduino</w:t>
+      </w:r>
+      <w:r>
+        <w:rPr>
+          <w:szCs w:val="26"/>
+          <w:lang w:val="en-US"/>
+        </w:rPr>
+        <w:t>.</w:t>
       </w:r>
       <w:r>
         <w:rPr>
@@ -2036,7 +2105,7 @@
         </w:rPr>
         <w:fldChar w:fldCharType="separate"/>
       </w:r>
-      <w:hyperlink w:anchor="_Toc41909448" w:history="1">
+      <w:hyperlink w:anchor="_Toc41937891" w:history="1">
         <w:r>
           <w:rPr>
             <w:rStyle w:val="Hyperlink"/>
@@ -2064,7 +2133,7 @@
             <w:noProof/>
             <w:webHidden/>
           </w:rPr>
-          <w:instrText xml:space="preserve"> PAGEREF _Toc41909448 \h </w:instrText>
+          <w:instrText xml:space="preserve"> PAGEREF _Toc41937891 \h </w:instrText>
         </w:r>
         <w:r>
           <w:rPr>
@@ -2108,7 +2177,7 @@
           <w:lang w:val="en-US"/>
         </w:rPr>
       </w:pPr>
-      <w:hyperlink w:anchor="_Toc41909449" w:history="1">
+      <w:hyperlink w:anchor="_Toc41937892" w:history="1">
         <w:r>
           <w:rPr>
             <w:rStyle w:val="Hyperlink"/>
@@ -2136,7 +2205,7 @@
             <w:noProof/>
             <w:webHidden/>
           </w:rPr>
-          <w:instrText xml:space="preserve"> PAGEREF _Toc41909449 \h </w:instrText>
+          <w:instrText xml:space="preserve"> PAGEREF _Toc41937892 \h </w:instrText>
         </w:r>
         <w:r>
           <w:rPr>
@@ -2180,7 +2249,7 @@
           <w:lang w:val="en-US"/>
         </w:rPr>
       </w:pPr>
-      <w:hyperlink w:anchor="_Toc41909450" w:history="1">
+      <w:hyperlink w:anchor="_Toc41937893" w:history="1">
         <w:r>
           <w:rPr>
             <w:rStyle w:val="Hyperlink"/>
@@ -2208,7 +2277,7 @@
             <w:noProof/>
             <w:webHidden/>
           </w:rPr>
-          <w:instrText xml:space="preserve"> PAGEREF _Toc41909450 \h </w:instrText>
+          <w:instrText xml:space="preserve"> PAGEREF _Toc41937893 \h </w:instrText>
         </w:r>
         <w:r>
           <w:rPr>
@@ -2252,7 +2321,7 @@
           <w:lang w:val="en-US"/>
         </w:rPr>
       </w:pPr>
-      <w:hyperlink w:anchor="_Toc41909451" w:history="1">
+      <w:hyperlink w:anchor="_Toc41937894" w:history="1">
         <w:r>
           <w:rPr>
             <w:rStyle w:val="Hyperlink"/>
@@ -2280,7 +2349,7 @@
             <w:noProof/>
             <w:webHidden/>
           </w:rPr>
-          <w:instrText xml:space="preserve"> PAGEREF _Toc41909451 \h </w:instrText>
+          <w:instrText xml:space="preserve"> PAGEREF _Toc41937894 \h </w:instrText>
         </w:r>
         <w:r>
           <w:rPr>
@@ -2324,7 +2393,7 @@
           <w:lang w:val="en-US"/>
         </w:rPr>
       </w:pPr>
-      <w:hyperlink w:anchor="_Toc41909452" w:history="1">
+      <w:hyperlink w:anchor="_Toc41937895" w:history="1">
         <w:r>
           <w:rPr>
             <w:rStyle w:val="Hyperlink"/>
@@ -2352,7 +2421,7 @@
             <w:noProof/>
             <w:webHidden/>
           </w:rPr>
-          <w:instrText xml:space="preserve"> PAGEREF _Toc41909452 \h </w:instrText>
+          <w:instrText xml:space="preserve"> PAGEREF _Toc41937895 \h </w:instrText>
         </w:r>
         <w:r>
           <w:rPr>
@@ -2396,7 +2465,7 @@
           <w:lang w:val="en-US"/>
         </w:rPr>
       </w:pPr>
-      <w:hyperlink w:anchor="_Toc41909453" w:history="1">
+      <w:hyperlink w:anchor="_Toc41937896" w:history="1">
         <w:r>
           <w:rPr>
             <w:rStyle w:val="Hyperlink"/>
@@ -2424,7 +2493,7 @@
             <w:noProof/>
             <w:webHidden/>
           </w:rPr>
-          <w:instrText xml:space="preserve"> PAGEREF _Toc41909453 \h </w:instrText>
+          <w:instrText xml:space="preserve"> PAGEREF _Toc41937896 \h </w:instrText>
         </w:r>
         <w:r>
           <w:rPr>
@@ -2468,7 +2537,7 @@
           <w:lang w:val="en-US"/>
         </w:rPr>
       </w:pPr>
-      <w:hyperlink w:anchor="_Toc41909454" w:history="1">
+      <w:hyperlink w:anchor="_Toc41937897" w:history="1">
         <w:r>
           <w:rPr>
             <w:rStyle w:val="Hyperlink"/>
@@ -2496,7 +2565,7 @@
             <w:noProof/>
             <w:webHidden/>
           </w:rPr>
-          <w:instrText xml:space="preserve"> PAGEREF _Toc41909454 \h </w:instrText>
+          <w:instrText xml:space="preserve"> PAGEREF _Toc41937897 \h </w:instrText>
         </w:r>
         <w:r>
           <w:rPr>
@@ -2540,14 +2609,14 @@
           <w:lang w:val="en-US"/>
         </w:rPr>
       </w:pPr>
-      <w:hyperlink w:anchor="_Toc41909455" w:history="1">
+      <w:hyperlink w:anchor="_Toc41937898" w:history="1">
         <w:r>
           <w:rPr>
             <w:rStyle w:val="Hyperlink"/>
             <w:noProof/>
             <w:lang w:val="en-US"/>
           </w:rPr>
-          <w:t>1.1. Chip ESP8266 xử lý tích hợp thu phát WiFi</w:t>
+          <w:t>1.1. Chip ESP8266 NodeMCU xử lý tích hợp thu phát WiFi</w:t>
         </w:r>
         <w:r>
           <w:rPr>
@@ -2568,7 +2637,7 @@
             <w:noProof/>
             <w:webHidden/>
           </w:rPr>
-          <w:instrText xml:space="preserve"> PAGEREF _Toc41909455 \h </w:instrText>
+          <w:instrText xml:space="preserve"> PAGEREF _Toc41937898 \h </w:instrText>
         </w:r>
         <w:r>
           <w:rPr>
@@ -2612,7 +2681,7 @@
           <w:lang w:val="en-US"/>
         </w:rPr>
       </w:pPr>
-      <w:hyperlink w:anchor="_Toc41909456" w:history="1">
+      <w:hyperlink w:anchor="_Toc41937899" w:history="1">
         <w:r>
           <w:rPr>
             <w:rStyle w:val="Hyperlink"/>
@@ -2640,7 +2709,7 @@
             <w:noProof/>
             <w:webHidden/>
           </w:rPr>
-          <w:instrText xml:space="preserve"> PAGEREF _Toc41909456 \h </w:instrText>
+          <w:instrText xml:space="preserve"> PAGEREF _Toc41937899 \h </w:instrText>
         </w:r>
         <w:r>
           <w:rPr>
@@ -2684,7 +2753,7 @@
           <w:lang w:val="en-US"/>
         </w:rPr>
       </w:pPr>
-      <w:hyperlink w:anchor="_Toc41909457" w:history="1">
+      <w:hyperlink w:anchor="_Toc41937900" w:history="1">
         <w:r>
           <w:rPr>
             <w:rStyle w:val="Hyperlink"/>
@@ -2712,7 +2781,7 @@
             <w:noProof/>
             <w:webHidden/>
           </w:rPr>
-          <w:instrText xml:space="preserve"> PAGEREF _Toc41909457 \h </w:instrText>
+          <w:instrText xml:space="preserve"> PAGEREF _Toc41937900 \h </w:instrText>
         </w:r>
         <w:r>
           <w:rPr>
@@ -2732,7 +2801,7 @@
             <w:noProof/>
             <w:webHidden/>
           </w:rPr>
-          <w:t>9</w:t>
+          <w:t>8</w:t>
         </w:r>
         <w:r>
           <w:rPr>
@@ -2756,7 +2825,7 @@
           <w:lang w:val="en-US"/>
         </w:rPr>
       </w:pPr>
-      <w:hyperlink w:anchor="_Toc41909458" w:history="1">
+      <w:hyperlink w:anchor="_Toc41937901" w:history="1">
         <w:r>
           <w:rPr>
             <w:rStyle w:val="Hyperlink"/>
@@ -2784,7 +2853,7 @@
             <w:noProof/>
             <w:webHidden/>
           </w:rPr>
-          <w:instrText xml:space="preserve"> PAGEREF _Toc41909458 \h </w:instrText>
+          <w:instrText xml:space="preserve"> PAGEREF _Toc41937901 \h </w:instrText>
         </w:r>
         <w:r>
           <w:rPr>
@@ -2804,7 +2873,7 @@
             <w:noProof/>
             <w:webHidden/>
           </w:rPr>
-          <w:t>10</w:t>
+          <w:t>9</w:t>
         </w:r>
         <w:r>
           <w:rPr>
@@ -2828,14 +2897,29 @@
           <w:lang w:val="en-US"/>
         </w:rPr>
       </w:pPr>
-      <w:hyperlink w:anchor="_Toc41909459" w:history="1">
+      <w:hyperlink w:anchor="_Toc41937902" w:history="1">
         <w:r>
           <w:rPr>
             <w:rStyle w:val="Hyperlink"/>
             <w:noProof/>
             <w:lang w:val="en-US"/>
           </w:rPr>
-          <w:t>2. Phần mềm IDE và ????</w:t>
+          <w:t>2. Phần mềm IDE và Thing</w:t>
+        </w:r>
+        <w:r>
+          <w:rPr>
+            <w:rStyle w:val="Hyperlink"/>
+            <w:noProof/>
+          </w:rPr>
+          <w:t>S</w:t>
+        </w:r>
+        <w:r>
+          <w:rPr>
+            <w:rStyle w:val="Hyperlink"/>
+            <w:noProof/>
+            <w:lang w:val="en-US"/>
+          </w:rPr>
+          <w:t>peak</w:t>
         </w:r>
         <w:r>
           <w:rPr>
@@ -2856,7 +2940,7 @@
             <w:noProof/>
             <w:webHidden/>
           </w:rPr>
-          <w:instrText xml:space="preserve"> PAGEREF _Toc41909459 \h </w:instrText>
+          <w:instrText xml:space="preserve"> PAGEREF _Toc41937902 \h </w:instrText>
         </w:r>
         <w:r>
           <w:rPr>
@@ -2900,14 +2984,29 @@
           <w:lang w:val="en-US"/>
         </w:rPr>
       </w:pPr>
-      <w:hyperlink w:anchor="_Toc41909460" w:history="1">
+      <w:hyperlink w:anchor="_Toc41937903" w:history="1">
         <w:r>
           <w:rPr>
             <w:rStyle w:val="Hyperlink"/>
             <w:noProof/>
             <w:lang w:val="en-US"/>
           </w:rPr>
-          <w:t>2.1. Adruino IDE</w:t>
+          <w:t>2.1.</w:t>
+        </w:r>
+        <w:r>
+          <w:rPr>
+            <w:rStyle w:val="Hyperlink"/>
+            <w:noProof/>
+          </w:rPr>
+          <w:t xml:space="preserve"> Arduino</w:t>
+        </w:r>
+        <w:r>
+          <w:rPr>
+            <w:rStyle w:val="Hyperlink"/>
+            <w:noProof/>
+            <w:lang w:val="en-US"/>
+          </w:rPr>
+          <w:t xml:space="preserve"> IDE</w:t>
         </w:r>
         <w:r>
           <w:rPr>
@@ -2928,7 +3027,7 @@
             <w:noProof/>
             <w:webHidden/>
           </w:rPr>
-          <w:instrText xml:space="preserve"> PAGEREF _Toc41909460 \h </w:instrText>
+          <w:instrText xml:space="preserve"> PAGEREF _Toc41937903 \h </w:instrText>
         </w:r>
         <w:r>
           <w:rPr>
@@ -2948,7 +3047,7 @@
             <w:noProof/>
             <w:webHidden/>
           </w:rPr>
-          <w:t>11</w:t>
+          <w:t>10</w:t>
         </w:r>
         <w:r>
           <w:rPr>
@@ -2972,14 +3071,29 @@
           <w:lang w:val="en-US"/>
         </w:rPr>
       </w:pPr>
-      <w:hyperlink w:anchor="_Toc41909461" w:history="1">
+      <w:hyperlink w:anchor="_Toc41937904" w:history="1">
         <w:r>
           <w:rPr>
             <w:rStyle w:val="Hyperlink"/>
             <w:noProof/>
             <w:lang w:val="en-US"/>
           </w:rPr>
-          <w:t>2.2. Thingspeak</w:t>
+          <w:t>2.2. Thing</w:t>
+        </w:r>
+        <w:r>
+          <w:rPr>
+            <w:rStyle w:val="Hyperlink"/>
+            <w:noProof/>
+          </w:rPr>
+          <w:t>S</w:t>
+        </w:r>
+        <w:r>
+          <w:rPr>
+            <w:rStyle w:val="Hyperlink"/>
+            <w:noProof/>
+            <w:lang w:val="en-US"/>
+          </w:rPr>
+          <w:t>peak</w:t>
         </w:r>
         <w:r>
           <w:rPr>
@@ -3000,7 +3114,7 @@
             <w:noProof/>
             <w:webHidden/>
           </w:rPr>
-          <w:instrText xml:space="preserve"> PAGEREF _Toc41909461 \h </w:instrText>
+          <w:instrText xml:space="preserve"> PAGEREF _Toc41937904 \h </w:instrText>
         </w:r>
         <w:r>
           <w:rPr>
@@ -3044,7 +3158,7 @@
           <w:lang w:val="en-US"/>
         </w:rPr>
       </w:pPr>
-      <w:hyperlink w:anchor="_Toc41909462" w:history="1">
+      <w:hyperlink w:anchor="_Toc41937905" w:history="1">
         <w:r>
           <w:rPr>
             <w:rStyle w:val="Hyperlink"/>
@@ -3072,7 +3186,7 @@
             <w:noProof/>
             <w:webHidden/>
           </w:rPr>
-          <w:instrText xml:space="preserve"> PAGEREF _Toc41909462 \h </w:instrText>
+          <w:instrText xml:space="preserve"> PAGEREF _Toc41937905 \h </w:instrText>
         </w:r>
         <w:r>
           <w:rPr>
@@ -3116,7 +3230,7 @@
           <w:lang w:val="en-US"/>
         </w:rPr>
       </w:pPr>
-      <w:hyperlink w:anchor="_Toc41909463" w:history="1">
+      <w:hyperlink w:anchor="_Toc41937906" w:history="1">
         <w:r>
           <w:rPr>
             <w:rStyle w:val="Hyperlink"/>
@@ -3144,7 +3258,7 @@
             <w:noProof/>
             <w:webHidden/>
           </w:rPr>
-          <w:instrText xml:space="preserve"> PAGEREF _Toc41909463 \h </w:instrText>
+          <w:instrText xml:space="preserve"> PAGEREF _Toc41937906 \h </w:instrText>
         </w:r>
         <w:r>
           <w:rPr>
@@ -3188,7 +3302,7 @@
           <w:lang w:val="en-US"/>
         </w:rPr>
       </w:pPr>
-      <w:hyperlink w:anchor="_Toc41909464" w:history="1">
+      <w:hyperlink w:anchor="_Toc41937907" w:history="1">
         <w:r>
           <w:rPr>
             <w:rStyle w:val="Hyperlink"/>
@@ -3216,7 +3330,7 @@
             <w:noProof/>
             <w:webHidden/>
           </w:rPr>
-          <w:instrText xml:space="preserve"> PAGEREF _Toc41909464 \h </w:instrText>
+          <w:instrText xml:space="preserve"> PAGEREF _Toc41937907 \h </w:instrText>
         </w:r>
         <w:r>
           <w:rPr>
@@ -3260,7 +3374,7 @@
           <w:lang w:val="en-US"/>
         </w:rPr>
       </w:pPr>
-      <w:hyperlink w:anchor="_Toc41909465" w:history="1">
+      <w:hyperlink w:anchor="_Toc41937908" w:history="1">
         <w:r>
           <w:rPr>
             <w:rStyle w:val="Hyperlink"/>
@@ -3288,7 +3402,7 @@
             <w:noProof/>
             <w:webHidden/>
           </w:rPr>
-          <w:instrText xml:space="preserve"> PAGEREF _Toc41909465 \h </w:instrText>
+          <w:instrText xml:space="preserve"> PAGEREF _Toc41937908 \h </w:instrText>
         </w:r>
         <w:r>
           <w:rPr>
@@ -3332,7 +3446,7 @@
           <w:lang w:val="en-US"/>
         </w:rPr>
       </w:pPr>
-      <w:hyperlink w:anchor="_Toc41909466" w:history="1">
+      <w:hyperlink w:anchor="_Toc41937909" w:history="1">
         <w:r>
           <w:rPr>
             <w:rStyle w:val="Hyperlink"/>
@@ -3360,7 +3474,7 @@
             <w:noProof/>
             <w:webHidden/>
           </w:rPr>
-          <w:instrText xml:space="preserve"> PAGEREF _Toc41909466 \h </w:instrText>
+          <w:instrText xml:space="preserve"> PAGEREF _Toc41937909 \h </w:instrText>
         </w:r>
         <w:r>
           <w:rPr>
@@ -3404,7 +3518,7 @@
           <w:lang w:val="en-US"/>
         </w:rPr>
       </w:pPr>
-      <w:hyperlink w:anchor="_Toc41909467" w:history="1">
+      <w:hyperlink w:anchor="_Toc41937910" w:history="1">
         <w:r>
           <w:rPr>
             <w:rStyle w:val="Hyperlink"/>
@@ -3432,7 +3546,7 @@
             <w:noProof/>
             <w:webHidden/>
           </w:rPr>
-          <w:instrText xml:space="preserve"> PAGEREF _Toc41909467 \h </w:instrText>
+          <w:instrText xml:space="preserve"> PAGEREF _Toc41937910 \h </w:instrText>
         </w:r>
         <w:r>
           <w:rPr>
@@ -3476,7 +3590,7 @@
           <w:lang w:val="en-US"/>
         </w:rPr>
       </w:pPr>
-      <w:hyperlink w:anchor="_Toc41909468" w:history="1">
+      <w:hyperlink w:anchor="_Toc41937911" w:history="1">
         <w:r>
           <w:rPr>
             <w:rStyle w:val="Hyperlink"/>
@@ -3504,7 +3618,7 @@
             <w:noProof/>
             <w:webHidden/>
           </w:rPr>
-          <w:instrText xml:space="preserve"> PAGEREF _Toc41909468 \h </w:instrText>
+          <w:instrText xml:space="preserve"> PAGEREF _Toc41937911 \h </w:instrText>
         </w:r>
         <w:r>
           <w:rPr>
@@ -3548,14 +3662,14 @@
           <w:lang w:val="en-US"/>
         </w:rPr>
       </w:pPr>
-      <w:hyperlink w:anchor="_Toc41909469" w:history="1">
+      <w:hyperlink w:anchor="_Toc41937912" w:history="1">
         <w:r>
           <w:rPr>
             <w:rStyle w:val="Hyperlink"/>
             <w:noProof/>
             <w:lang w:val="en-US"/>
           </w:rPr>
-          <w:t>2. Mô hình hệ thống và nguyên lý hoạt động</w:t>
+          <w:t>2. Thiết kế phần mềm</w:t>
         </w:r>
         <w:r>
           <w:rPr>
@@ -3576,7 +3690,7 @@
             <w:noProof/>
             <w:webHidden/>
           </w:rPr>
-          <w:instrText xml:space="preserve"> PAGEREF _Toc41909469 \h </w:instrText>
+          <w:instrText xml:space="preserve"> PAGEREF _Toc41937912 \h </w:instrText>
         </w:r>
         <w:r>
           <w:rPr>
@@ -3620,14 +3734,14 @@
           <w:lang w:val="en-US"/>
         </w:rPr>
       </w:pPr>
-      <w:hyperlink w:anchor="_Toc41909470" w:history="1">
+      <w:hyperlink w:anchor="_Toc41937913" w:history="1">
         <w:r>
           <w:rPr>
             <w:rStyle w:val="Hyperlink"/>
             <w:noProof/>
             <w:lang w:val="en-US"/>
           </w:rPr>
-          <w:t>3. Kết quả đạt được</w:t>
+          <w:t>3. Mô hình hệ thống và nguyên lý hoạt động</w:t>
         </w:r>
         <w:r>
           <w:rPr>
@@ -3648,7 +3762,7 @@
             <w:noProof/>
             <w:webHidden/>
           </w:rPr>
-          <w:instrText xml:space="preserve"> PAGEREF _Toc41909470 \h </w:instrText>
+          <w:instrText xml:space="preserve"> PAGEREF _Toc41937913 \h </w:instrText>
         </w:r>
         <w:r>
           <w:rPr>
@@ -3669,6 +3783,78 @@
             <w:webHidden/>
           </w:rPr>
           <w:t>16</w:t>
+        </w:r>
+        <w:r>
+          <w:rPr>
+            <w:noProof/>
+            <w:webHidden/>
+          </w:rPr>
+          <w:fldChar w:fldCharType="end"/>
+        </w:r>
+      </w:hyperlink>
+    </w:p>
+    <w:p>
+      <w:pPr>
+        <w:pStyle w:val="TOC2"/>
+        <w:tabs>
+          <w:tab w:val="right" w:leader="dot" w:pos="9344"/>
+        </w:tabs>
+        <w:rPr>
+          <w:rFonts w:asciiTheme="minorHAnsi" w:eastAsiaTheme="minorEastAsia" w:hAnsiTheme="minorHAnsi"/>
+          <w:noProof/>
+          <w:sz w:val="22"/>
+          <w:lang w:val="en-US"/>
+        </w:rPr>
+      </w:pPr>
+      <w:hyperlink w:anchor="_Toc41937914" w:history="1">
+        <w:r>
+          <w:rPr>
+            <w:rStyle w:val="Hyperlink"/>
+            <w:noProof/>
+            <w:lang w:val="en-US"/>
+          </w:rPr>
+          <w:t>4. Kết quả đạt được</w:t>
+        </w:r>
+        <w:r>
+          <w:rPr>
+            <w:noProof/>
+            <w:webHidden/>
+          </w:rPr>
+          <w:tab/>
+        </w:r>
+        <w:r>
+          <w:rPr>
+            <w:noProof/>
+            <w:webHidden/>
+          </w:rPr>
+          <w:fldChar w:fldCharType="begin"/>
+        </w:r>
+        <w:r>
+          <w:rPr>
+            <w:noProof/>
+            <w:webHidden/>
+          </w:rPr>
+          <w:instrText xml:space="preserve"> PAGEREF _Toc41937914 \h </w:instrText>
+        </w:r>
+        <w:r>
+          <w:rPr>
+            <w:noProof/>
+            <w:webHidden/>
+          </w:rPr>
+        </w:r>
+        <w:r>
+          <w:rPr>
+            <w:noProof/>
+            <w:webHidden/>
+          </w:rPr>
+          <w:fldChar w:fldCharType="separate"/>
+        </w:r>
+        <w:r>
+          <w:rPr>
+            <w:noProof/>
+            <w:webHidden/>
+          </w:rPr>
+          <w:t>17</w:t>
         </w:r>
         <w:r>
           <w:rPr>
@@ -3692,7 +3878,7 @@
           <w:lang w:val="en-US"/>
         </w:rPr>
       </w:pPr>
-      <w:hyperlink w:anchor="_Toc41909471" w:history="1">
+      <w:hyperlink w:anchor="_Toc41937915" w:history="1">
         <w:r>
           <w:rPr>
             <w:rStyle w:val="Hyperlink"/>
@@ -3720,7 +3906,7 @@
             <w:noProof/>
             <w:webHidden/>
           </w:rPr>
-          <w:instrText xml:space="preserve"> PAGEREF _Toc41909471 \h </w:instrText>
+          <w:instrText xml:space="preserve"> PAGEREF _Toc41937915 \h </w:instrText>
         </w:r>
         <w:r>
           <w:rPr>
@@ -3740,7 +3926,7 @@
             <w:noProof/>
             <w:webHidden/>
           </w:rPr>
-          <w:t>18</w:t>
+          <w:t>19</w:t>
         </w:r>
         <w:r>
           <w:rPr>
@@ -3764,7 +3950,7 @@
           <w:lang w:val="en-US"/>
         </w:rPr>
       </w:pPr>
-      <w:hyperlink w:anchor="_Toc41909472" w:history="1">
+      <w:hyperlink w:anchor="_Toc41937916" w:history="1">
         <w:r>
           <w:rPr>
             <w:rStyle w:val="Hyperlink"/>
@@ -3792,7 +3978,7 @@
             <w:noProof/>
             <w:webHidden/>
           </w:rPr>
-          <w:instrText xml:space="preserve"> PAGEREF _Toc41909472 \h </w:instrText>
+          <w:instrText xml:space="preserve"> PAGEREF _Toc41937916 \h </w:instrText>
         </w:r>
         <w:r>
           <w:rPr>
@@ -3812,7 +3998,7 @@
             <w:noProof/>
             <w:webHidden/>
           </w:rPr>
-          <w:t>19</w:t>
+          <w:t>20</w:t>
         </w:r>
         <w:r>
           <w:rPr>
@@ -3857,7 +4043,7 @@
           <w:lang w:val="en-US"/>
         </w:rPr>
       </w:pPr>
-      <w:bookmarkStart w:id="0" w:name="_Toc41909448"/>
+      <w:bookmarkStart w:id="0" w:name="_Toc41937891"/>
       <w:r>
         <w:rPr>
           <w:lang w:val="en-US"/>
@@ -3874,7 +4060,7 @@
           <w:lang w:val="en-US"/>
         </w:rPr>
       </w:pPr>
-      <w:bookmarkStart w:id="1" w:name="_Toc41909449"/>
+      <w:bookmarkStart w:id="1" w:name="_Toc41937892"/>
       <w:r>
         <w:rPr>
           <w:lang w:val="en-US"/>
@@ -4045,7 +4231,19 @@
         <w:rPr>
           <w:lang w:val="en-US"/>
         </w:rPr>
-        <w:t xml:space="preserve">hống Adruino </w:t>
+        <w:t xml:space="preserve">hống </w:t>
+      </w:r>
+      <w:r>
+        <w:rPr>
+          <w:szCs w:val="26"/>
+        </w:rPr>
+        <w:t>Arduino</w:t>
+      </w:r>
+      <w:r>
+        <w:rPr>
+          <w:lang w:val="en-US"/>
+        </w:rPr>
+        <w:t xml:space="preserve"> </w:t>
       </w:r>
       <w:r>
         <w:rPr>
@@ -4319,7 +4517,7 @@
           <w:lang w:val="en-US"/>
         </w:rPr>
       </w:pPr>
-      <w:bookmarkStart w:id="2" w:name="_Toc41909450"/>
+      <w:bookmarkStart w:id="2" w:name="_Toc41937893"/>
       <w:r>
         <w:rPr>
           <w:lang w:val="en-US"/>
@@ -4368,7 +4566,13 @@
         <w:rPr>
           <w:lang w:val="en-US"/>
         </w:rPr>
-        <w:t>n Adruino cũng như các công nghệ web hiện có.</w:t>
+        <w:t xml:space="preserve">n </w:t>
+      </w:r>
+      <w:r>
+        <w:rPr>
+          <w:szCs w:val="26"/>
+        </w:rPr>
+        <w:t>Arduino</w:t>
       </w:r>
       <w:r>
         <w:rPr>
@@ -4380,6 +4584,18 @@
         <w:rPr>
           <w:lang w:val="en-US"/>
         </w:rPr>
+        <w:t>cũng như các công nghệ web hiện có.</w:t>
+      </w:r>
+      <w:r>
+        <w:rPr>
+          <w:lang w:val="en-US"/>
+        </w:rPr>
+        <w:t xml:space="preserve"> </w:t>
+      </w:r>
+      <w:r>
+        <w:rPr>
+          <w:lang w:val="en-US"/>
+        </w:rPr>
         <w:t xml:space="preserve">Đồng thời, </w:t>
       </w:r>
       <w:r>
@@ -4456,7 +4672,7 @@
           <w:lang w:val="en-US"/>
         </w:rPr>
       </w:pPr>
-      <w:bookmarkStart w:id="3" w:name="_Toc41909451"/>
+      <w:bookmarkStart w:id="3" w:name="_Toc41937894"/>
       <w:r>
         <w:rPr>
           <w:lang w:val="en-US"/>
@@ -4535,7 +4751,19 @@
         <w:rPr>
           <w:lang w:val="en-US"/>
         </w:rPr>
-        <w:t>trong môi trường Adruino. Đồng thờ</w:t>
+        <w:t xml:space="preserve">trong môi trường </w:t>
+      </w:r>
+      <w:r>
+        <w:rPr>
+          <w:szCs w:val="26"/>
+        </w:rPr>
+        <w:t>Arduino</w:t>
+      </w:r>
+      <w:r>
+        <w:rPr>
+          <w:lang w:val="en-US"/>
+        </w:rPr>
+        <w:t>. Đồng thờ</w:t>
       </w:r>
       <w:r>
         <w:rPr>
@@ -4587,7 +4815,7 @@
           <w:lang w:val="en-US"/>
         </w:rPr>
       </w:pPr>
-      <w:bookmarkStart w:id="4" w:name="_Toc41909452"/>
+      <w:bookmarkStart w:id="4" w:name="_Toc41937895"/>
       <w:r>
         <w:rPr>
           <w:lang w:val="en-US"/>
@@ -4612,7 +4840,25 @@
         <w:rPr>
           <w:lang w:val="en-US"/>
         </w:rPr>
-        <w:t xml:space="preserve">t Adruino IDE, board </w:t>
+        <w:t xml:space="preserve">t </w:t>
+      </w:r>
+      <w:r>
+        <w:rPr>
+          <w:szCs w:val="26"/>
+        </w:rPr>
+        <w:t>Arduino</w:t>
+      </w:r>
+      <w:r>
+        <w:rPr>
+          <w:lang w:val="en-US"/>
+        </w:rPr>
+        <w:t xml:space="preserve"> </w:t>
+      </w:r>
+      <w:r>
+        <w:rPr>
+          <w:lang w:val="en-US"/>
+        </w:rPr>
+        <w:t xml:space="preserve">IDE, board </w:t>
       </w:r>
       <w:r>
         <w:rPr>
@@ -4672,7 +4918,7 @@
           <w:lang w:val="en-US"/>
         </w:rPr>
       </w:pPr>
-      <w:bookmarkStart w:id="5" w:name="_Toc41909453"/>
+      <w:bookmarkStart w:id="5" w:name="_Toc41937896"/>
       <w:r>
         <w:rPr>
           <w:lang w:val="en-US"/>
@@ -4689,7 +4935,7 @@
           <w:lang w:val="en-US"/>
         </w:rPr>
       </w:pPr>
-      <w:bookmarkStart w:id="6" w:name="_Toc41909454"/>
+      <w:bookmarkStart w:id="6" w:name="_Toc41937897"/>
       <w:r>
         <w:rPr>
           <w:lang w:val="en-US"/>
@@ -4705,7 +4951,7 @@
           <w:lang w:val="en-US"/>
         </w:rPr>
       </w:pPr>
-      <w:bookmarkStart w:id="7" w:name="_Toc41909455"/>
+      <w:bookmarkStart w:id="7" w:name="_Toc41937898"/>
       <w:r>
         <w:rPr>
           <w:lang w:val="en-US"/>
@@ -4722,6 +4968,12 @@
         <w:rPr>
           <w:lang w:val="en-US"/>
         </w:rPr>
+        <w:t xml:space="preserve"> NodeMCU</w:t>
+      </w:r>
+      <w:r>
+        <w:rPr>
+          <w:lang w:val="en-US"/>
+        </w:rPr>
         <w:t xml:space="preserve"> xử lý tích hợp thu phát </w:t>
       </w:r>
       <w:r>
@@ -4740,7 +4992,7 @@
     </w:p>
     <w:p>
       <w:r>
-        <w:t>ESP8266 NodeMCU là một trong những mạch phổ biến trong việc phát triển các dự án IoTs, được phát triển dựa trên nề</w:t>
+        <w:t>ESP8266 NodeMCU là một trong những mạch phổ biến trong việc phát triển các dự án IoT, được phát triển dựa trên nề</w:t>
       </w:r>
       <w:r>
         <w:t>n chip Wifi SoC ESP8266</w:t>
@@ -4761,7 +5013,25 @@
         <w:t xml:space="preserve">a ESP8266 NodeMCU </w:t>
       </w:r>
       <w:r>
-        <w:t>sử dụng một vi điều khiển mạnh mẽ hơn sơ với Adruino nguyên thủy. Ngoài ra, thiết kế của ESP8266 NodeMCU rất</w:t>
+        <w:t>sử dụng một vi điều khiển mạnh mẽ hơn s</w:t>
+      </w:r>
+      <w:r>
+        <w:t>o</w:t>
+      </w:r>
+      <w:r>
+        <w:t xml:space="preserve"> với </w:t>
+      </w:r>
+      <w:r>
+        <w:rPr>
+          <w:szCs w:val="26"/>
+        </w:rPr>
+        <w:t>Arduino</w:t>
+      </w:r>
+      <w:r>
+        <w:t xml:space="preserve"> </w:t>
+      </w:r>
+      <w:r>
+        <w:t>nguyên thủy. Ngoài ra, thiết kế của ESP8266 NodeMCU rất</w:t>
       </w:r>
       <w:r>
         <w:rPr>
@@ -4785,15 +5055,13 @@
     <w:p>
       <w:pPr>
         <w:pStyle w:val="Picture"/>
-      </w:pPr>
-      <w:r>
-        <w:rPr>
-          <w:lang w:val="vi-VN" w:eastAsia="vi-VN"/>
-        </w:rPr>
+        <w:keepNext/>
+      </w:pPr>
+      <w:r>
         <w:drawing>
-          <wp:inline distT="0" distB="0" distL="0" distR="0" wp14:anchorId="253E7D51" wp14:editId="772A38BB">
-            <wp:extent cx="4761230" cy="2228741"/>
-            <wp:effectExtent l="0" t="0" r="0" b="0"/>
+          <wp:inline distT="0" distB="0" distL="0" distR="0" wp14:anchorId="253E7D51" wp14:editId="3CB1542B">
+            <wp:extent cx="2663513" cy="1371600"/>
+            <wp:effectExtent l="0" t="0" r="3810" b="0"/>
             <wp:docPr id="21" name="Picture 21"/>
             <wp:cNvGraphicFramePr>
               <a:graphicFrameLocks xmlns:a="http://schemas.openxmlformats.org/drawingml/2006/main" noChangeAspect="1"/>
@@ -4813,13 +5081,13 @@
                         </a:ext>
                       </a:extLst>
                     </a:blip>
-                    <a:srcRect t="10742" b="10718"/>
+                    <a:srcRect l="7241" t="10742" r="7793" b="15847"/>
                     <a:stretch/>
                   </pic:blipFill>
                   <pic:spPr bwMode="auto">
                     <a:xfrm>
                       <a:off x="0" y="0"/>
-                      <a:ext cx="4761905" cy="2229057"/>
+                      <a:ext cx="2663513" cy="1371600"/>
                     </a:xfrm>
                     <a:prstGeom prst="rect">
                       <a:avLst/>
@@ -4842,6 +5110,38 @@
     </w:p>
     <w:p>
       <w:pPr>
+        <w:pStyle w:val="Captions"/>
+      </w:pPr>
+      <w:r>
+        <w:t xml:space="preserve">Figure </w:t>
+      </w:r>
+      <w:r>
+        <w:fldChar w:fldCharType="begin"/>
+      </w:r>
+      <w:r>
+        <w:instrText xml:space="preserve"> SEQ Figure \* ARABIC </w:instrText>
+      </w:r>
+      <w:r>
+        <w:fldChar w:fldCharType="separate"/>
+      </w:r>
+      <w:r>
+        <w:rPr>
+          <w:noProof/>
+        </w:rPr>
+        <w:t>1</w:t>
+      </w:r>
+      <w:r>
+        <w:fldChar w:fldCharType="end"/>
+      </w:r>
+      <w:r>
+        <w:rPr>
+          <w:lang w:val="en-US"/>
+        </w:rPr>
+        <w:t>. Chip ESP8266 NodeMCU xử lý tích hợp thu phát WiFi</w:t>
+      </w:r>
+    </w:p>
+    <w:p>
+      <w:pPr>
         <w:rPr>
           <w:lang w:val="en-US"/>
         </w:rPr>
@@ -4981,33 +5281,14 @@
     </w:p>
     <w:p>
       <w:pPr>
-        <w:rPr>
-          <w:lang w:val="en-US"/>
-        </w:rPr>
-      </w:pPr>
-      <w:r>
-        <w:rPr>
-          <w:lang w:val="en-US"/>
-        </w:rPr>
-        <w:t>Sơ đồ</w:t>
-      </w:r>
-      <w:r>
-        <w:rPr>
-          <w:lang w:val="en-US"/>
-        </w:rPr>
-        <w:t xml:space="preserve"> chân:</w:t>
-      </w:r>
-    </w:p>
-    <w:p>
-      <w:pPr>
         <w:pStyle w:val="Picture"/>
-      </w:pPr>
-      <w:r>
-        <w:lastRenderedPageBreak/>
+        <w:keepNext/>
+      </w:pPr>
+      <w:r>
         <w:drawing>
-          <wp:inline distT="0" distB="0" distL="0" distR="0" wp14:anchorId="04B07542" wp14:editId="77E9D565">
-            <wp:extent cx="4761865" cy="2876550"/>
-            <wp:effectExtent l="0" t="0" r="0" b="0"/>
+          <wp:inline distT="0" distB="0" distL="0" distR="0" wp14:anchorId="04B07542" wp14:editId="07FA6D91">
+            <wp:extent cx="4695207" cy="2926080"/>
+            <wp:effectExtent l="0" t="0" r="0" b="7620"/>
             <wp:docPr id="20" name="Picture 20"/>
             <wp:cNvGraphicFramePr>
               <a:graphicFrameLocks xmlns:a="http://schemas.openxmlformats.org/drawingml/2006/main" noChangeAspect="1"/>
@@ -5027,13 +5308,13 @@
                         </a:ext>
                       </a:extLst>
                     </a:blip>
-                    <a:srcRect t="27604" b="11988"/>
+                    <a:srcRect l="2069" t="28638" r="5464" b="13736"/>
                     <a:stretch/>
                   </pic:blipFill>
                   <pic:spPr bwMode="auto">
                     <a:xfrm>
                       <a:off x="0" y="0"/>
-                      <a:ext cx="4761905" cy="2876574"/>
+                      <a:ext cx="4695207" cy="2926080"/>
                     </a:xfrm>
                     <a:prstGeom prst="rect">
                       <a:avLst/>
@@ -5056,10 +5337,43 @@
     </w:p>
     <w:p>
       <w:pPr>
+        <w:pStyle w:val="Captions"/>
+      </w:pPr>
+      <w:r>
+        <w:t xml:space="preserve">Figure </w:t>
+      </w:r>
+      <w:r>
+        <w:fldChar w:fldCharType="begin"/>
+      </w:r>
+      <w:r>
+        <w:instrText xml:space="preserve"> SEQ Figure \* ARABIC </w:instrText>
+      </w:r>
+      <w:r>
+        <w:fldChar w:fldCharType="separate"/>
+      </w:r>
+      <w:r>
+        <w:rPr>
+          <w:noProof/>
+        </w:rPr>
+        <w:t>2</w:t>
+      </w:r>
+      <w:r>
+        <w:fldChar w:fldCharType="end"/>
+      </w:r>
+      <w:r>
+        <w:rPr>
+          <w:lang w:val="en-US"/>
+        </w:rPr>
+        <w:t>. Sơ đồ chân ESP8266 NodeMCU</w:t>
+      </w:r>
+    </w:p>
+    <w:p>
+      <w:pPr>
         <w:pStyle w:val="Picture"/>
         <w:jc w:val="both"/>
       </w:pPr>
       <w:r>
+        <w:lastRenderedPageBreak/>
         <w:tab/>
       </w:r>
       <w:r>
@@ -5088,7 +5402,7 @@
           <w:lang w:val="en-US"/>
         </w:rPr>
       </w:pPr>
-      <w:bookmarkStart w:id="8" w:name="_Toc41909456"/>
+      <w:bookmarkStart w:id="8" w:name="_Toc41937899"/>
       <w:r>
         <w:rPr>
           <w:lang w:val="en-US"/>
@@ -5131,7 +5445,7 @@
         <w:rPr>
           <w:lang w:val="en-US"/>
         </w:rPr>
-        <w:t xml:space="preserve"> có tích hợp chức năng đo nhiệt độn và độ ẩm không khí</w:t>
+        <w:t xml:space="preserve"> có tích hợp chức năng đo nhiệt độ và độ ẩm không khí</w:t>
       </w:r>
       <w:r>
         <w:rPr>
@@ -5179,15 +5493,13 @@
     <w:p>
       <w:pPr>
         <w:pStyle w:val="Picture"/>
-      </w:pPr>
-      <w:r>
-        <w:rPr>
-          <w:lang w:val="vi-VN" w:eastAsia="vi-VN"/>
-        </w:rPr>
+        <w:keepNext/>
+      </w:pPr>
+      <w:r>
         <w:drawing>
-          <wp:inline distT="0" distB="0" distL="0" distR="0" wp14:anchorId="13FB54D1" wp14:editId="511C9A5E">
-            <wp:extent cx="4086412" cy="2286000"/>
-            <wp:effectExtent l="0" t="0" r="9525" b="0"/>
+          <wp:inline distT="0" distB="0" distL="0" distR="0" wp14:anchorId="13FB54D1" wp14:editId="6A641FEE">
+            <wp:extent cx="3851085" cy="1737360"/>
+            <wp:effectExtent l="0" t="0" r="0" b="0"/>
             <wp:docPr id="5" name="Picture 5"/>
             <wp:cNvGraphicFramePr>
               <a:graphicFrameLocks xmlns:a="http://schemas.openxmlformats.org/drawingml/2006/main" noChangeAspect="1"/>
@@ -5207,13 +5519,13 @@
                         </a:ext>
                       </a:extLst>
                     </a:blip>
-                    <a:srcRect l="7537" t="18815" r="4748" b="15764"/>
+                    <a:srcRect l="7537" t="26264" r="4748" b="20979"/>
                     <a:stretch/>
                   </pic:blipFill>
                   <pic:spPr bwMode="auto">
                     <a:xfrm>
                       <a:off x="0" y="0"/>
-                      <a:ext cx="4086412" cy="2286000"/>
+                      <a:ext cx="3851085" cy="1737360"/>
                     </a:xfrm>
                     <a:prstGeom prst="rect">
                       <a:avLst/>
@@ -5236,11 +5548,35 @@
     </w:p>
     <w:p>
       <w:pPr>
-        <w:jc w:val="center"/>
-        <w:rPr>
-          <w:lang w:val="en-US"/>
-        </w:rPr>
-      </w:pPr>
+        <w:pStyle w:val="Captions"/>
+      </w:pPr>
+      <w:r>
+        <w:t xml:space="preserve">Figure </w:t>
+      </w:r>
+      <w:r>
+        <w:fldChar w:fldCharType="begin"/>
+      </w:r>
+      <w:r>
+        <w:instrText xml:space="preserve"> SEQ Figure \* ARABIC </w:instrText>
+      </w:r>
+      <w:r>
+        <w:fldChar w:fldCharType="separate"/>
+      </w:r>
+      <w:r>
+        <w:rPr>
+          <w:noProof/>
+        </w:rPr>
+        <w:t>3</w:t>
+      </w:r>
+      <w:r>
+        <w:fldChar w:fldCharType="end"/>
+      </w:r>
+      <w:r>
+        <w:rPr>
+          <w:lang w:val="en-US"/>
+        </w:rPr>
+        <w:t>. Module cảm biến nhiệt và nhiệt độ DHT11</w:t>
+      </w:r>
     </w:p>
     <w:p>
       <w:pPr>
@@ -5353,162 +5689,205 @@
     </w:p>
     <w:p>
       <w:pPr>
-        <w:rPr>
-          <w:lang w:val="en-US"/>
-        </w:rPr>
-      </w:pPr>
-      <w:r>
-        <w:rPr>
-          <w:lang w:val="en-US"/>
-        </w:rPr>
-        <w:t xml:space="preserve">Sơ đồ chân </w:t>
+        <w:pStyle w:val="ListParagraph"/>
+        <w:numPr>
+          <w:ilvl w:val="0"/>
+          <w:numId w:val="15"/>
+        </w:numPr>
+        <w:rPr>
+          <w:lang w:val="en-US"/>
+        </w:rPr>
+      </w:pPr>
+      <w:r>
+        <w:rPr>
+          <w:lang w:val="en-US"/>
+        </w:rPr>
+        <w:t xml:space="preserve">Pins: </w:t>
+      </w:r>
+    </w:p>
+    <w:p>
+      <w:pPr>
+        <w:pStyle w:val="ListParagraph"/>
+        <w:numPr>
+          <w:ilvl w:val="1"/>
+          <w:numId w:val="15"/>
+        </w:numPr>
+        <w:rPr>
+          <w:lang w:val="en-US"/>
+        </w:rPr>
+      </w:pPr>
+      <w:r>
+        <w:rPr>
+          <w:lang w:val="en-US"/>
+        </w:rPr>
+        <w:t>VCC: nguồn</w:t>
+      </w:r>
+    </w:p>
+    <w:p>
+      <w:pPr>
+        <w:pStyle w:val="ListParagraph"/>
+        <w:numPr>
+          <w:ilvl w:val="1"/>
+          <w:numId w:val="15"/>
+        </w:numPr>
+        <w:rPr>
+          <w:lang w:val="en-US"/>
+        </w:rPr>
+      </w:pPr>
+      <w:r>
+        <w:rPr>
+          <w:lang w:val="en-US"/>
+        </w:rPr>
+        <w:t>DAT: Digital Output</w:t>
+      </w:r>
+    </w:p>
+    <w:p>
+      <w:pPr>
+        <w:pStyle w:val="ListParagraph"/>
+        <w:numPr>
+          <w:ilvl w:val="1"/>
+          <w:numId w:val="15"/>
+        </w:numPr>
+        <w:rPr>
+          <w:lang w:val="en-US"/>
+        </w:rPr>
+      </w:pPr>
+      <w:r>
+        <w:rPr>
+          <w:lang w:val="en-US"/>
+        </w:rPr>
+        <w:t>GND: nối đất</w:t>
+      </w:r>
+    </w:p>
+    <w:p>
+      <w:pPr>
+        <w:rPr>
+          <w:lang w:val="en-US"/>
+        </w:rPr>
+      </w:pPr>
+      <w:r>
+        <w:rPr>
+          <w:lang w:val="en-US"/>
+        </w:rPr>
+        <w:t>Chức năng chính trong đề</w:t>
+      </w:r>
+      <w:r>
+        <w:rPr>
+          <w:lang w:val="en-US"/>
+        </w:rPr>
+        <w:t xml:space="preserve"> tài</w:t>
+      </w:r>
+      <w:r>
+        <w:rPr>
+          <w:lang w:val="en-US"/>
+        </w:rPr>
+        <w:t xml:space="preserve">: Thu thập các </w:t>
+      </w:r>
+      <w:r>
+        <w:t>chỉ</w:t>
+      </w:r>
+      <w:r>
+        <w:rPr>
+          <w:lang w:val="en-US"/>
+        </w:rPr>
+        <w:t xml:space="preserve"> số về nhiệt độ và độ ẩm của môi trường.</w:t>
+      </w:r>
+    </w:p>
+    <w:p>
+      <w:pPr>
+        <w:pStyle w:val="Heading30"/>
+        <w:rPr>
+          <w:lang w:val="en-US"/>
+        </w:rPr>
+      </w:pPr>
+      <w:bookmarkStart w:id="9" w:name="_Toc41937900"/>
+      <w:r>
+        <w:rPr>
+          <w:lang w:val="en-US"/>
+        </w:rPr>
+        <w:t>Module c</w:t>
+      </w:r>
+      <w:r>
+        <w:rPr>
+          <w:lang w:val="en-US"/>
+        </w:rPr>
+        <w:t>ảm biến lửa 3 chân</w:t>
+      </w:r>
+      <w:bookmarkEnd w:id="9"/>
+    </w:p>
+    <w:p>
+      <w:pPr>
+        <w:rPr>
+          <w:noProof/>
+          <w:lang w:val="en-US"/>
+        </w:rPr>
+      </w:pPr>
+      <w:r>
+        <w:rPr>
+          <w:lang w:val="en-US"/>
+        </w:rPr>
+        <w:t>Cảm biến chuyên dùng để phát hiện lửa sử dụng cảm biến hồng ngoại YG1006 với tốc độ đáp ứng nhanh và độ nhạy cao giúp dễ dàng phát hiện lửa ho</w:t>
+      </w:r>
+      <w:r>
+        <w:rPr>
+          <w:lang w:val="en-US"/>
+        </w:rPr>
+        <w:t>ặ</w:t>
+      </w:r>
+      <w:r>
+        <w:rPr>
+          <w:lang w:val="en-US"/>
+        </w:rPr>
+        <w:t>c nguồn s</w:t>
+      </w:r>
+      <w:r>
+        <w:rPr>
+          <w:lang w:val="en-US"/>
+        </w:rPr>
+        <w:t>á</w:t>
+      </w:r>
+      <w:r>
+        <w:rPr>
+          <w:lang w:val="en-US"/>
+        </w:rPr>
+        <w:t>ng có bức xạ tương tự</w:t>
+      </w:r>
+      <w:r>
+        <w:rPr>
+          <w:lang w:val="en-US"/>
+        </w:rPr>
+        <w:t xml:space="preserve"> nên module này thường được ứng dụng trong các thiết bị báo cháy</w:t>
+      </w:r>
+      <w:r>
+        <w:rPr>
+          <w:lang w:val="en-US"/>
+        </w:rPr>
+        <w:t>. Ngoài ra</w:t>
+      </w:r>
+      <w:r>
+        <w:rPr>
+          <w:lang w:val="en-US"/>
+        </w:rPr>
+        <w:t>, module</w:t>
+      </w:r>
+      <w:r>
+        <w:rPr>
+          <w:lang w:val="en-US"/>
+        </w:rPr>
+        <w:t xml:space="preserve"> còn tích hợp IC LM393 để so sánh tạo mức tính hiệu và có thể chỉnh được độ nhạy bằng biến trở.</w:t>
       </w:r>
     </w:p>
     <w:p>
       <w:pPr>
         <w:pStyle w:val="Picture"/>
-      </w:pPr>
-      <w:r>
-        <w:rPr>
-          <w:color w:val="FF0000"/>
-        </w:rPr>
+        <w:keepNext/>
+      </w:pPr>
+      <w:r>
         <w:lastRenderedPageBreak/>
-        <w:t>&lt;chèn ảnh</w:t>
-      </w:r>
-      <w:r>
-        <w:rPr>
-          <w:color w:val="FF0000"/>
-        </w:rPr>
-        <w:t xml:space="preserve"> + chú thích</w:t>
-      </w:r>
-      <w:r>
-        <w:rPr>
-          <w:color w:val="FF0000"/>
-        </w:rPr>
-        <w:t>&gt;</w:t>
-      </w:r>
-    </w:p>
-    <w:p>
-      <w:pPr>
-        <w:rPr>
-          <w:lang w:val="en-US"/>
-        </w:rPr>
-      </w:pPr>
-      <w:r>
-        <w:rPr>
-          <w:lang w:val="en-US"/>
-        </w:rPr>
-        <w:t>Chức năng chính trong đề</w:t>
-      </w:r>
-      <w:r>
-        <w:rPr>
-          <w:lang w:val="en-US"/>
-        </w:rPr>
-        <w:t xml:space="preserve"> tài</w:t>
-      </w:r>
-      <w:r>
-        <w:rPr>
-          <w:lang w:val="en-US"/>
-        </w:rPr>
-        <w:t>: Thu thập các thông số về nhiệt độ và độ ẩm của môi trường.</w:t>
-      </w:r>
-    </w:p>
-    <w:p>
-      <w:pPr>
-        <w:pStyle w:val="Heading30"/>
-        <w:rPr>
-          <w:lang w:val="en-US"/>
-        </w:rPr>
-      </w:pPr>
-      <w:bookmarkStart w:id="9" w:name="_Toc41909457"/>
-      <w:r>
-        <w:rPr>
-          <w:lang w:val="en-US"/>
-        </w:rPr>
-        <w:t>Module c</w:t>
-      </w:r>
-      <w:r>
-        <w:rPr>
-          <w:lang w:val="en-US"/>
-        </w:rPr>
-        <w:t>ảm biến lửa 3 chân</w:t>
-      </w:r>
-      <w:bookmarkEnd w:id="9"/>
-    </w:p>
-    <w:p>
-      <w:pPr>
-        <w:rPr>
-          <w:noProof/>
-          <w:lang w:val="en-US"/>
-        </w:rPr>
-      </w:pPr>
-      <w:r>
-        <w:rPr>
-          <w:lang w:val="en-US"/>
-        </w:rPr>
-        <w:t>Cảm biến chuyên dùng để phát hiện lửa sử dụng cảm biến hồng ngoại YG1006 với tốc độ đáp ứng nhanh và độ nhạy cao giúp dễ dàng phát hiện lửa ho</w:t>
-      </w:r>
-      <w:r>
-        <w:rPr>
-          <w:lang w:val="en-US"/>
-        </w:rPr>
-        <w:t>ặ</w:t>
-      </w:r>
-      <w:r>
-        <w:rPr>
-          <w:lang w:val="en-US"/>
-        </w:rPr>
-        <w:t>c nguồn s</w:t>
-      </w:r>
-      <w:r>
-        <w:rPr>
-          <w:lang w:val="en-US"/>
-        </w:rPr>
-        <w:t>á</w:t>
-      </w:r>
-      <w:r>
-        <w:rPr>
-          <w:lang w:val="en-US"/>
-        </w:rPr>
-        <w:t>ng có bức xạ tương tự</w:t>
-      </w:r>
-      <w:r>
-        <w:rPr>
-          <w:lang w:val="en-US"/>
-        </w:rPr>
-        <w:t xml:space="preserve"> nên module này thường được ứng dụng trong các thiết bị báo cháy</w:t>
-      </w:r>
-      <w:r>
-        <w:rPr>
-          <w:lang w:val="en-US"/>
-        </w:rPr>
-        <w:t>. Ngoài ra</w:t>
-      </w:r>
-      <w:r>
-        <w:rPr>
-          <w:lang w:val="en-US"/>
-        </w:rPr>
-        <w:t>, module</w:t>
-      </w:r>
-      <w:r>
-        <w:rPr>
-          <w:lang w:val="en-US"/>
-        </w:rPr>
-        <w:t xml:space="preserve"> còn tích hợp IC LM393 để so sánh tạo mức tính hiệu và có thể chỉnh được độ nhạy bằng biến trở.</w:t>
-      </w:r>
-    </w:p>
-    <w:p>
-      <w:pPr>
-        <w:pStyle w:val="Picture"/>
-      </w:pPr>
-      <w:r>
-        <w:rPr>
-          <w:lang w:val="vi-VN" w:eastAsia="vi-VN"/>
-        </w:rPr>
         <w:drawing>
-          <wp:inline distT="0" distB="0" distL="0" distR="0" wp14:anchorId="639D4D7B" wp14:editId="77484ED6">
-            <wp:extent cx="5040796" cy="2286000"/>
-            <wp:effectExtent l="0" t="0" r="7620" b="0"/>
+          <wp:inline distT="0" distB="0" distL="0" distR="0" wp14:anchorId="639D4D7B" wp14:editId="79C0CAC7">
+            <wp:extent cx="3831004" cy="1737360"/>
+            <wp:effectExtent l="0" t="0" r="0" b="0"/>
             <wp:docPr id="3" name="Picture 3"/>
             <wp:cNvGraphicFramePr>
               <a:graphicFrameLocks xmlns:a="http://schemas.openxmlformats.org/drawingml/2006/main" noChangeAspect="1"/>
@@ -5534,7 +5913,7 @@
                   <pic:spPr bwMode="auto">
                     <a:xfrm>
                       <a:off x="0" y="0"/>
-                      <a:ext cx="5040796" cy="2286000"/>
+                      <a:ext cx="3831004" cy="1737360"/>
                     </a:xfrm>
                     <a:prstGeom prst="rect">
                       <a:avLst/>
@@ -5557,6 +5936,38 @@
     </w:p>
     <w:p>
       <w:pPr>
+        <w:pStyle w:val="Captions"/>
+      </w:pPr>
+      <w:r>
+        <w:t xml:space="preserve">Figure </w:t>
+      </w:r>
+      <w:r>
+        <w:fldChar w:fldCharType="begin"/>
+      </w:r>
+      <w:r>
+        <w:instrText xml:space="preserve"> SEQ Figure \* ARABIC </w:instrText>
+      </w:r>
+      <w:r>
+        <w:fldChar w:fldCharType="separate"/>
+      </w:r>
+      <w:r>
+        <w:rPr>
+          <w:noProof/>
+        </w:rPr>
+        <w:t>4</w:t>
+      </w:r>
+      <w:r>
+        <w:fldChar w:fldCharType="end"/>
+      </w:r>
+      <w:r>
+        <w:rPr>
+          <w:lang w:val="en-US"/>
+        </w:rPr>
+        <w:t>. Module cảm biến lửa 3 chân</w:t>
+      </w:r>
+    </w:p>
+    <w:p>
+      <w:pPr>
         <w:rPr>
           <w:lang w:val="en-US"/>
         </w:rPr>
@@ -5726,142 +6137,111 @@
     </w:p>
     <w:p>
       <w:pPr>
-        <w:rPr>
-          <w:lang w:val="en-US"/>
-        </w:rPr>
-      </w:pPr>
-      <w:r>
-        <w:rPr>
-          <w:lang w:val="en-US"/>
-        </w:rPr>
-        <w:t xml:space="preserve">Sơ đồ chân </w:t>
-      </w:r>
-    </w:p>
-    <w:tbl>
-      <w:tblPr>
-        <w:tblStyle w:val="TableGrid"/>
-        <w:tblW w:w="0" w:type="auto"/>
-        <w:tblLook w:val="04A0" w:firstRow="1" w:lastRow="0" w:firstColumn="1" w:lastColumn="0" w:noHBand="0" w:noVBand="1"/>
-      </w:tblPr>
-      <w:tblGrid>
-        <w:gridCol w:w="4672"/>
-        <w:gridCol w:w="4672"/>
-      </w:tblGrid>
-      <w:tr>
-        <w:tc>
-          <w:tcPr>
-            <w:tcW w:w="4672" w:type="dxa"/>
-          </w:tcPr>
-          <w:p>
-            <w:pPr>
-              <w:rPr>
-                <w:lang w:val="en-US"/>
-              </w:rPr>
-            </w:pPr>
-            <w:r>
-              <w:rPr>
-                <w:lang w:val="en-US"/>
-              </w:rPr>
-              <w:t>VCC</w:t>
-            </w:r>
-          </w:p>
-        </w:tc>
-        <w:tc>
-          <w:tcPr>
-            <w:tcW w:w="4672" w:type="dxa"/>
-          </w:tcPr>
-          <w:p>
-            <w:pPr>
-              <w:rPr>
-                <w:lang w:val="en-US"/>
-              </w:rPr>
-            </w:pPr>
-            <w:r>
-              <w:rPr>
-                <w:lang w:val="en-US"/>
-              </w:rPr>
-              <w:t>Nguồn (3.3V)</w:t>
-            </w:r>
-          </w:p>
-        </w:tc>
-      </w:tr>
-      <w:tr>
-        <w:tc>
-          <w:tcPr>
-            <w:tcW w:w="4672" w:type="dxa"/>
-          </w:tcPr>
-          <w:p>
-            <w:pPr>
-              <w:rPr>
-                <w:lang w:val="en-US"/>
-              </w:rPr>
-            </w:pPr>
-            <w:r>
-              <w:rPr>
-                <w:lang w:val="en-US"/>
-              </w:rPr>
-              <w:t>GND</w:t>
-            </w:r>
-          </w:p>
-        </w:tc>
-        <w:tc>
-          <w:tcPr>
-            <w:tcW w:w="4672" w:type="dxa"/>
-          </w:tcPr>
-          <w:p>
-            <w:pPr>
-              <w:rPr>
-                <w:lang w:val="en-US"/>
-              </w:rPr>
-            </w:pPr>
-            <w:r>
-              <w:rPr>
-                <w:lang w:val="en-US"/>
-              </w:rPr>
-              <w:t>Chân đất</w:t>
-            </w:r>
-          </w:p>
-        </w:tc>
-      </w:tr>
-      <w:tr>
-        <w:tc>
-          <w:tcPr>
-            <w:tcW w:w="4672" w:type="dxa"/>
-          </w:tcPr>
-          <w:p>
-            <w:pPr>
-              <w:rPr>
-                <w:lang w:val="en-US"/>
-              </w:rPr>
-            </w:pPr>
-            <w:r>
-              <w:rPr>
-                <w:lang w:val="en-US"/>
-              </w:rPr>
-              <w:t>DO</w:t>
-            </w:r>
-          </w:p>
-        </w:tc>
-        <w:tc>
-          <w:tcPr>
-            <w:tcW w:w="4672" w:type="dxa"/>
-          </w:tcPr>
-          <w:p>
-            <w:pPr>
-              <w:rPr>
-                <w:lang w:val="en-US"/>
-              </w:rPr>
-            </w:pPr>
-          </w:p>
-        </w:tc>
-      </w:tr>
-    </w:tbl>
-    <w:p>
-      <w:pPr>
-        <w:rPr>
-          <w:lang w:val="en-US"/>
-        </w:rPr>
-      </w:pPr>
+        <w:pStyle w:val="ListParagraph"/>
+        <w:numPr>
+          <w:ilvl w:val="0"/>
+          <w:numId w:val="17"/>
+        </w:numPr>
+        <w:rPr>
+          <w:lang w:val="en-US"/>
+        </w:rPr>
+      </w:pPr>
+      <w:r>
+        <w:rPr>
+          <w:lang w:val="en-US"/>
+        </w:rPr>
+        <w:t>Sơ đồ chân:</w:t>
+      </w:r>
+    </w:p>
+    <w:p>
+      <w:pPr>
+        <w:pStyle w:val="ListParagraph"/>
+        <w:numPr>
+          <w:ilvl w:val="1"/>
+          <w:numId w:val="17"/>
+        </w:numPr>
+        <w:rPr>
+          <w:lang w:val="en-US"/>
+        </w:rPr>
+      </w:pPr>
+      <w:r>
+        <w:rPr>
+          <w:lang w:val="en-US"/>
+        </w:rPr>
+        <w:t xml:space="preserve">VCC: </w:t>
+      </w:r>
+      <w:r>
+        <w:rPr>
+          <w:lang w:val="en-US"/>
+        </w:rPr>
+        <w:t>nguồn</w:t>
+      </w:r>
+    </w:p>
+    <w:p>
+      <w:pPr>
+        <w:pStyle w:val="ListParagraph"/>
+        <w:numPr>
+          <w:ilvl w:val="1"/>
+          <w:numId w:val="17"/>
+        </w:numPr>
+        <w:rPr>
+          <w:lang w:val="en-US"/>
+        </w:rPr>
+      </w:pPr>
+      <w:r>
+        <w:rPr>
+          <w:lang w:val="en-US"/>
+        </w:rPr>
+        <w:t>GND: nối đất</w:t>
+      </w:r>
+    </w:p>
+    <w:p>
+      <w:pPr>
+        <w:pStyle w:val="ListParagraph"/>
+        <w:numPr>
+          <w:ilvl w:val="1"/>
+          <w:numId w:val="17"/>
+        </w:numPr>
+        <w:rPr>
+          <w:lang w:val="en-US"/>
+        </w:rPr>
+      </w:pPr>
+      <w:r>
+        <w:rPr>
+          <w:lang w:val="en-US"/>
+        </w:rPr>
+        <w:t>DO:</w:t>
+      </w:r>
+      <w:r>
+        <w:rPr>
+          <w:lang w:val="en-US"/>
+        </w:rPr>
+        <w:t xml:space="preserve"> </w:t>
+      </w:r>
+      <w:r>
+        <w:rPr>
+          <w:lang w:val="en-US"/>
+        </w:rPr>
+        <w:t>d</w:t>
+      </w:r>
+      <w:r>
+        <w:rPr>
+          <w:lang w:val="en-US"/>
+        </w:rPr>
+        <w:t xml:space="preserve">igital </w:t>
+      </w:r>
+      <w:r>
+        <w:rPr>
+          <w:lang w:val="en-US"/>
+        </w:rPr>
+        <w:t>o</w:t>
+      </w:r>
+      <w:r>
+        <w:rPr>
+          <w:lang w:val="en-US"/>
+        </w:rPr>
+        <w:t>utput</w:t>
+      </w:r>
     </w:p>
     <w:p>
       <w:pPr>
@@ -5907,7 +6287,7 @@
           <w:lang w:val="en-US"/>
         </w:rPr>
       </w:pPr>
-      <w:bookmarkStart w:id="10" w:name="_Toc41909458"/>
+      <w:bookmarkStart w:id="10" w:name="_Toc41937901"/>
       <w:r>
         <w:rPr>
           <w:lang w:val="en-US"/>
@@ -6133,7 +6513,10 @@
           <w:szCs w:val="26"/>
           <w:lang w:val="en-US" w:eastAsia="vi-VN"/>
         </w:rPr>
-        <w:t xml:space="preserve">Khi nhiệt độ bề mặt </w:t>
+        <w:t xml:space="preserve">Khi nhiệt độ bề mặt cảm biến được sấy nóng tới </w:t>
+      </w:r>
+      <w:r>
+        <w:t>60ºC</w:t>
       </w:r>
       <w:r>
         <w:rPr>
@@ -6142,11 +6525,7 @@
           <w:szCs w:val="26"/>
           <w:lang w:val="en-US" w:eastAsia="vi-VN"/>
         </w:rPr>
-        <w:lastRenderedPageBreak/>
-        <w:t xml:space="preserve">cảm biến được sấy nóng tới </w:t>
-      </w:r>
-      <w:r>
-        <w:t>60ºC</w:t>
+        <w:t xml:space="preserve">, thời gian cần thiết để phát hiện nồng độ cồn kéo dài khoảng </w:t>
       </w:r>
       <w:r>
         <w:rPr>
@@ -6155,7 +6534,7 @@
           <w:szCs w:val="26"/>
           <w:lang w:val="en-US" w:eastAsia="vi-VN"/>
         </w:rPr>
-        <w:t xml:space="preserve">, thời gian cần thiết để phát hiện nồng độ cồn kéo dài khoảng </w:t>
+        <w:t>6</w:t>
       </w:r>
       <w:r>
         <w:rPr>
@@ -6164,7 +6543,10 @@
           <w:szCs w:val="26"/>
           <w:lang w:val="en-US" w:eastAsia="vi-VN"/>
         </w:rPr>
-        <w:t>6</w:t>
+        <w:t xml:space="preserve"> giây. Cũng trong môi trường đó, khi nhiệt độ bề mặt cảm biến là </w:t>
+      </w:r>
+      <w:r>
+        <w:t>20ºC</w:t>
       </w:r>
       <w:r>
         <w:rPr>
@@ -6173,10 +6555,7 @@
           <w:szCs w:val="26"/>
           <w:lang w:val="en-US" w:eastAsia="vi-VN"/>
         </w:rPr>
-        <w:t xml:space="preserve"> giây. Cũng trong môi trường đó, khi nhiệt độ bề mặt cảm biến là </w:t>
-      </w:r>
-      <w:r>
-        <w:t>20ºC</w:t>
+        <w:t xml:space="preserve"> </w:t>
       </w:r>
       <w:r>
         <w:rPr>
@@ -6185,7 +6564,7 @@
           <w:szCs w:val="26"/>
           <w:lang w:val="en-US" w:eastAsia="vi-VN"/>
         </w:rPr>
-        <w:t xml:space="preserve"> </w:t>
+        <w:t>thời gian phát hiện nồng độ cồn kéo dài từ 3 đến 5 phút.</w:t>
       </w:r>
       <w:r>
         <w:rPr>
@@ -6194,29 +6573,19 @@
           <w:szCs w:val="26"/>
           <w:lang w:val="en-US" w:eastAsia="vi-VN"/>
         </w:rPr>
-        <w:t>thời gian phát hiện nồng độ cồn kéo dài từ 3 đến 5 phút.</w:t>
-      </w:r>
-      <w:r>
-        <w:rPr>
-          <w:rFonts w:ascii="Times New Roman" w:eastAsia="Times New Roman" w:hAnsi="Times New Roman" w:cs="Times New Roman"/>
-          <w:color w:val="FFC000"/>
-          <w:szCs w:val="26"/>
-          <w:lang w:val="en-US" w:eastAsia="vi-VN"/>
-        </w:rPr>
         <w:t xml:space="preserve"> [1]</w:t>
       </w:r>
     </w:p>
     <w:p>
       <w:pPr>
         <w:pStyle w:val="Picture"/>
-      </w:pPr>
-      <w:r>
-        <w:rPr>
-          <w:lang w:val="vi-VN" w:eastAsia="vi-VN"/>
-        </w:rPr>
+        <w:keepNext/>
+      </w:pPr>
+      <w:r>
+        <w:lastRenderedPageBreak/>
         <w:drawing>
-          <wp:inline distT="0" distB="0" distL="0" distR="0" wp14:anchorId="6108D8F3" wp14:editId="792E349A">
-            <wp:extent cx="3492686" cy="2286000"/>
+          <wp:inline distT="0" distB="0" distL="0" distR="0" wp14:anchorId="6108D8F3" wp14:editId="06AC0337">
+            <wp:extent cx="2654443" cy="1737360"/>
             <wp:effectExtent l="0" t="0" r="0" b="0"/>
             <wp:docPr id="18" name="Picture 18"/>
             <wp:cNvGraphicFramePr>
@@ -6243,7 +6612,7 @@
                   <pic:spPr bwMode="auto">
                     <a:xfrm>
                       <a:off x="0" y="0"/>
-                      <a:ext cx="3492686" cy="2286000"/>
+                      <a:ext cx="2654443" cy="1737360"/>
                     </a:xfrm>
                     <a:prstGeom prst="rect">
                       <a:avLst/>
@@ -6266,6 +6635,38 @@
     </w:p>
     <w:p>
       <w:pPr>
+        <w:pStyle w:val="Captions"/>
+      </w:pPr>
+      <w:r>
+        <w:t xml:space="preserve">Figure </w:t>
+      </w:r>
+      <w:r>
+        <w:fldChar w:fldCharType="begin"/>
+      </w:r>
+      <w:r>
+        <w:instrText xml:space="preserve"> SEQ Figure \* ARABIC </w:instrText>
+      </w:r>
+      <w:r>
+        <w:fldChar w:fldCharType="separate"/>
+      </w:r>
+      <w:r>
+        <w:rPr>
+          <w:noProof/>
+        </w:rPr>
+        <w:t>5</w:t>
+      </w:r>
+      <w:r>
+        <w:fldChar w:fldCharType="end"/>
+      </w:r>
+      <w:r>
+        <w:rPr>
+          <w:lang w:val="en-US"/>
+        </w:rPr>
+        <w:t>. Module cảm biến cồn MQ-3</w:t>
+      </w:r>
+    </w:p>
+    <w:p>
+      <w:pPr>
         <w:rPr>
           <w:rFonts w:ascii="Times New Roman" w:eastAsia="Times New Roman" w:hAnsi="Times New Roman" w:cs="Times New Roman"/>
           <w:bCs/>
@@ -6592,114 +6993,173 @@
     </w:p>
     <w:p>
       <w:pPr>
-        <w:rPr>
-          <w:rFonts w:ascii="Times New Roman" w:hAnsi="Times New Roman" w:cs="Times New Roman"/>
-          <w:szCs w:val="26"/>
-        </w:rPr>
-      </w:pPr>
-      <w:r>
-        <w:rPr>
-          <w:rFonts w:ascii="Times New Roman" w:hAnsi="Times New Roman" w:cs="Times New Roman"/>
-          <w:szCs w:val="26"/>
-          <w:lang w:val="en-US"/>
-        </w:rPr>
-        <w:t xml:space="preserve">Sơ đồ </w:t>
-      </w:r>
-      <w:r>
-        <w:rPr>
-          <w:lang w:val="en-US"/>
-        </w:rPr>
-        <w:t>chân</w:t>
-      </w:r>
-      <w:r>
-        <w:rPr>
-          <w:rFonts w:ascii="Times New Roman" w:hAnsi="Times New Roman" w:cs="Times New Roman"/>
-          <w:szCs w:val="26"/>
-        </w:rPr>
-        <w:t>:</w:t>
-      </w:r>
-    </w:p>
-    <w:p>
-      <w:pPr>
-        <w:pStyle w:val="Picture"/>
-      </w:pPr>
-      <w:r>
-        <w:rPr>
-          <w:color w:val="FF0000"/>
-        </w:rPr>
-        <w:t xml:space="preserve"> &lt;chèn ảnh cho đẹp&gt;</w:t>
-      </w:r>
-    </w:p>
-    <w:p>
-      <w:pPr>
         <w:pStyle w:val="ListParagraph"/>
         <w:numPr>
           <w:ilvl w:val="0"/>
-          <w:numId w:val="17"/>
+          <w:numId w:val="22"/>
         </w:numPr>
         <w:rPr>
-          <w:lang w:val="en-US"/>
-        </w:rPr>
-      </w:pPr>
-      <w:r>
-        <w:rPr>
-          <w:lang w:val="en-US"/>
-        </w:rPr>
-        <w:t>VCC: 2.5V – 5V</w:t>
+          <w:rFonts w:ascii="Times New Roman" w:eastAsia="Times New Roman" w:hAnsi="Times New Roman" w:cs="Times New Roman"/>
+          <w:bCs/>
+          <w:color w:val="000000"/>
+          <w:szCs w:val="26"/>
+          <w:lang w:eastAsia="en-GB"/>
+        </w:rPr>
+      </w:pPr>
+      <w:r>
+        <w:rPr>
+          <w:rFonts w:ascii="Times New Roman" w:eastAsia="Times New Roman" w:hAnsi="Times New Roman" w:cs="Times New Roman"/>
+          <w:bCs/>
+          <w:color w:val="000000"/>
+          <w:szCs w:val="26"/>
+          <w:lang w:val="en-US" w:eastAsia="en-GB"/>
+        </w:rPr>
+        <w:t>Sơ đồ chân:</w:t>
       </w:r>
     </w:p>
     <w:p>
       <w:pPr>
         <w:pStyle w:val="ListParagraph"/>
         <w:numPr>
-          <w:ilvl w:val="0"/>
-          <w:numId w:val="17"/>
+          <w:ilvl w:val="1"/>
+          <w:numId w:val="22"/>
         </w:numPr>
-        <w:rPr>
-          <w:lang w:val="en-US"/>
-        </w:rPr>
-      </w:pPr>
-      <w:r>
-        <w:rPr>
-          <w:lang w:val="en-US"/>
-        </w:rPr>
-        <w:t>DOUT : Digital output.</w:t>
+        <w:spacing w:before="240"/>
+        <w:rPr>
+          <w:rFonts w:ascii="Times New Roman" w:eastAsia="Times New Roman" w:hAnsi="Times New Roman" w:cs="Times New Roman"/>
+          <w:bCs/>
+          <w:szCs w:val="26"/>
+          <w:lang w:val="en-US" w:eastAsia="en-GB"/>
+        </w:rPr>
+      </w:pPr>
+      <w:r>
+        <w:rPr>
+          <w:rFonts w:ascii="Times New Roman" w:eastAsia="Times New Roman" w:hAnsi="Times New Roman" w:cs="Times New Roman"/>
+          <w:bCs/>
+          <w:szCs w:val="26"/>
+          <w:lang w:val="en-US" w:eastAsia="en-GB"/>
+        </w:rPr>
+        <w:t xml:space="preserve">VCC: </w:t>
+      </w:r>
+      <w:r>
+        <w:rPr>
+          <w:rFonts w:ascii="Times New Roman" w:eastAsia="Times New Roman" w:hAnsi="Times New Roman" w:cs="Times New Roman"/>
+          <w:bCs/>
+          <w:szCs w:val="26"/>
+          <w:lang w:val="en-US" w:eastAsia="en-GB"/>
+        </w:rPr>
+        <w:t>nguồn</w:t>
       </w:r>
     </w:p>
     <w:p>
       <w:pPr>
         <w:pStyle w:val="ListParagraph"/>
         <w:numPr>
-          <w:ilvl w:val="0"/>
-          <w:numId w:val="17"/>
+          <w:ilvl w:val="1"/>
+          <w:numId w:val="22"/>
         </w:numPr>
-        <w:rPr>
-          <w:lang w:val="en-US"/>
-        </w:rPr>
-      </w:pPr>
-      <w:r>
-        <w:rPr>
-          <w:lang w:val="en-US"/>
-        </w:rPr>
-        <w:t>AOUT: Analog output.</w:t>
+        <w:spacing w:before="240"/>
+        <w:rPr>
+          <w:rFonts w:ascii="Times New Roman" w:eastAsia="Times New Roman" w:hAnsi="Times New Roman" w:cs="Times New Roman"/>
+          <w:bCs/>
+          <w:szCs w:val="26"/>
+          <w:lang w:val="en-US" w:eastAsia="en-GB"/>
+        </w:rPr>
+      </w:pPr>
+      <w:r>
+        <w:rPr>
+          <w:rFonts w:ascii="Times New Roman" w:eastAsia="Times New Roman" w:hAnsi="Times New Roman" w:cs="Times New Roman"/>
+          <w:bCs/>
+          <w:szCs w:val="26"/>
+          <w:lang w:val="en-US" w:eastAsia="en-GB"/>
+        </w:rPr>
+        <w:t>GND : nối đất</w:t>
       </w:r>
     </w:p>
     <w:p>
       <w:pPr>
         <w:pStyle w:val="ListParagraph"/>
         <w:numPr>
-          <w:ilvl w:val="0"/>
-          <w:numId w:val="17"/>
+          <w:ilvl w:val="1"/>
+          <w:numId w:val="22"/>
         </w:numPr>
-        <w:rPr>
-          <w:lang w:val="en-US"/>
-        </w:rPr>
-      </w:pPr>
-      <w:r>
-        <w:rPr>
-          <w:lang w:val="en-US"/>
-        </w:rPr>
-        <w:t>GND : nối đất.</w:t>
+        <w:spacing w:before="240"/>
+        <w:rPr>
+          <w:rFonts w:ascii="Times New Roman" w:eastAsia="Times New Roman" w:hAnsi="Times New Roman" w:cs="Times New Roman"/>
+          <w:bCs/>
+          <w:szCs w:val="26"/>
+          <w:lang w:val="en-US" w:eastAsia="en-GB"/>
+        </w:rPr>
+      </w:pPr>
+      <w:r>
+        <w:rPr>
+          <w:rFonts w:ascii="Times New Roman" w:eastAsia="Times New Roman" w:hAnsi="Times New Roman" w:cs="Times New Roman"/>
+          <w:bCs/>
+          <w:szCs w:val="26"/>
+          <w:lang w:val="en-US" w:eastAsia="en-GB"/>
+        </w:rPr>
+        <w:t xml:space="preserve">DOUT : </w:t>
+      </w:r>
+      <w:r>
+        <w:rPr>
+          <w:rFonts w:ascii="Times New Roman" w:eastAsia="Times New Roman" w:hAnsi="Times New Roman" w:cs="Times New Roman"/>
+          <w:bCs/>
+          <w:szCs w:val="26"/>
+          <w:lang w:val="en-US" w:eastAsia="en-GB"/>
+        </w:rPr>
+        <w:t>d</w:t>
+      </w:r>
+      <w:r>
+        <w:rPr>
+          <w:rFonts w:ascii="Times New Roman" w:eastAsia="Times New Roman" w:hAnsi="Times New Roman" w:cs="Times New Roman"/>
+          <w:bCs/>
+          <w:szCs w:val="26"/>
+          <w:lang w:val="en-US" w:eastAsia="en-GB"/>
+        </w:rPr>
+        <w:t>igital output</w:t>
+      </w:r>
+    </w:p>
+    <w:p>
+      <w:pPr>
+        <w:pStyle w:val="ListParagraph"/>
+        <w:numPr>
+          <w:ilvl w:val="1"/>
+          <w:numId w:val="22"/>
+        </w:numPr>
+        <w:spacing w:before="240"/>
+        <w:rPr>
+          <w:rFonts w:ascii="Times New Roman" w:eastAsia="Times New Roman" w:hAnsi="Times New Roman" w:cs="Times New Roman"/>
+          <w:bCs/>
+          <w:szCs w:val="26"/>
+          <w:lang w:val="en-US" w:eastAsia="en-GB"/>
+        </w:rPr>
+      </w:pPr>
+      <w:r>
+        <w:rPr>
+          <w:rFonts w:ascii="Times New Roman" w:eastAsia="Times New Roman" w:hAnsi="Times New Roman" w:cs="Times New Roman"/>
+          <w:bCs/>
+          <w:szCs w:val="26"/>
+          <w:lang w:val="en-US" w:eastAsia="en-GB"/>
+        </w:rPr>
+        <w:t xml:space="preserve">AOUT: </w:t>
+      </w:r>
+      <w:r>
+        <w:rPr>
+          <w:rFonts w:ascii="Times New Roman" w:eastAsia="Times New Roman" w:hAnsi="Times New Roman" w:cs="Times New Roman"/>
+          <w:bCs/>
+          <w:szCs w:val="26"/>
+          <w:lang w:val="en-US" w:eastAsia="en-GB"/>
+        </w:rPr>
+        <w:t>a</w:t>
+      </w:r>
+      <w:r>
+        <w:rPr>
+          <w:rFonts w:ascii="Times New Roman" w:eastAsia="Times New Roman" w:hAnsi="Times New Roman" w:cs="Times New Roman"/>
+          <w:bCs/>
+          <w:szCs w:val="26"/>
+          <w:lang w:val="en-US" w:eastAsia="en-GB"/>
+        </w:rPr>
+        <w:t>nalog output</w:t>
       </w:r>
     </w:p>
     <w:p>
@@ -6730,7 +7190,37 @@
         <w:rPr>
           <w:lang w:val="en-US"/>
         </w:rPr>
-        <w:t>ng không khí, đơn vị hiển thị là ppm (parts per million)</w:t>
+        <w:t xml:space="preserve">ng không khí, </w:t>
+      </w:r>
+      <w:r>
+        <w:rPr>
+          <w:lang w:val="en-US"/>
+        </w:rPr>
+        <w:t xml:space="preserve">Trong đề tài này, </w:t>
+      </w:r>
+      <w:r>
+        <w:rPr>
+          <w:lang w:val="en-US"/>
+        </w:rPr>
+        <w:t>đơn vị hiển thị</w:t>
+      </w:r>
+      <w:r>
+        <w:rPr>
+          <w:lang w:val="en-US"/>
+        </w:rPr>
+        <w:t xml:space="preserve"> nồng độ cồn trong không khí</w:t>
+      </w:r>
+      <w:r>
+        <w:rPr>
+          <w:lang w:val="en-US"/>
+        </w:rPr>
+        <w:t xml:space="preserve"> là ppm (parts per million)</w:t>
+      </w:r>
+      <w:r>
+        <w:rPr>
+          <w:lang w:val="en-US"/>
+        </w:rPr>
+        <w:t>.</w:t>
       </w:r>
     </w:p>
     <w:p>
@@ -6740,7 +7230,7 @@
           <w:lang w:val="en-US"/>
         </w:rPr>
       </w:pPr>
-      <w:bookmarkStart w:id="11" w:name="_Toc41909459"/>
+      <w:bookmarkStart w:id="11" w:name="_Toc41937902"/>
       <w:r>
         <w:rPr>
           <w:lang w:val="en-US"/>
@@ -6759,17 +7249,26 @@
         </w:rPr>
         <w:t xml:space="preserve"> IDE và </w:t>
       </w:r>
+      <w:r>
+        <w:rPr>
+          <w:lang w:val="en-US"/>
+        </w:rPr>
+        <w:t>Thing</w:t>
+      </w:r>
+      <w:r>
+        <w:t>S</w:t>
+      </w:r>
+      <w:r>
+        <w:rPr>
+          <w:lang w:val="en-US"/>
+        </w:rPr>
+        <w:t>peak</w:t>
+      </w:r>
       <w:bookmarkEnd w:id="11"/>
       <w:r>
         <w:rPr>
           <w:lang w:val="en-US"/>
         </w:rPr>
-        <w:t>Thingspeak</w:t>
-      </w:r>
-      <w:r>
-        <w:rPr>
-          <w:lang w:val="en-US"/>
-        </w:rPr>
         <w:t xml:space="preserve"> </w:t>
       </w:r>
     </w:p>
@@ -6780,12 +7279,24 @@
           <w:lang w:val="en-US"/>
         </w:rPr>
       </w:pPr>
-      <w:bookmarkStart w:id="12" w:name="_Toc41909460"/>
-      <w:r>
-        <w:rPr>
-          <w:lang w:val="en-US"/>
-        </w:rPr>
-        <w:t>Adruino IDE</w:t>
+      <w:bookmarkStart w:id="12" w:name="_Toc41937903"/>
+      <w:r>
+        <w:rPr>
+          <w:szCs w:val="26"/>
+        </w:rPr>
+        <w:t>Arduino</w:t>
+      </w:r>
+      <w:r>
+        <w:rPr>
+          <w:lang w:val="en-US"/>
+        </w:rPr>
+        <w:t xml:space="preserve"> </w:t>
+      </w:r>
+      <w:r>
+        <w:rPr>
+          <w:lang w:val="en-US"/>
+        </w:rPr>
+        <w:t>IDE</w:t>
       </w:r>
       <w:bookmarkEnd w:id="12"/>
     </w:p>
@@ -6805,7 +7316,25 @@
         <w:rPr>
           <w:lang w:val="en-US"/>
         </w:rPr>
-        <w:t xml:space="preserve"> phát triển Adruino mã nguồn mở và đa nền tảng được phát triển từ C và C++, cho phép người dùng </w:t>
+        <w:t xml:space="preserve"> phát triển </w:t>
+      </w:r>
+      <w:r>
+        <w:rPr>
+          <w:szCs w:val="26"/>
+        </w:rPr>
+        <w:t>Arduino</w:t>
+      </w:r>
+      <w:r>
+        <w:rPr>
+          <w:lang w:val="en-US"/>
+        </w:rPr>
+        <w:t xml:space="preserve"> </w:t>
+      </w:r>
+      <w:r>
+        <w:rPr>
+          <w:lang w:val="en-US"/>
+        </w:rPr>
+        <w:t xml:space="preserve">mã nguồn mở và đa nền tảng được phát triển từ C và C++, cho phép người dùng </w:t>
       </w:r>
       <w:r>
         <w:rPr>
@@ -6841,7 +7370,25 @@
         <w:rPr>
           <w:lang w:val="en-US"/>
         </w:rPr>
-        <w:t xml:space="preserve"> Adruino IDE cung cấp đầy đủ các thư viện, các mô hình mẫu giúp người dùng có thể dễ dàng thao tác tạo và thử nghiệm các sản phẩm.</w:t>
+        <w:t xml:space="preserve"> </w:t>
+      </w:r>
+      <w:r>
+        <w:rPr>
+          <w:szCs w:val="26"/>
+        </w:rPr>
+        <w:t>Arduino</w:t>
+      </w:r>
+      <w:r>
+        <w:rPr>
+          <w:lang w:val="en-US"/>
+        </w:rPr>
+        <w:t xml:space="preserve"> </w:t>
+      </w:r>
+      <w:r>
+        <w:rPr>
+          <w:lang w:val="en-US"/>
+        </w:rPr>
+        <w:t>IDE cung cấp đầy đủ các thư viện, các mô hình mẫu giúp người dùng có thể dễ dàng thao tác tạo và thử nghiệm các sản phẩm.</w:t>
       </w:r>
       <w:r>
         <w:rPr>
@@ -6859,7 +7406,25 @@
         <w:rPr>
           <w:lang w:val="en-US"/>
         </w:rPr>
-        <w:t xml:space="preserve"> thảo Adruino gồm có hai hàm chính: một hàm</w:t>
+        <w:t xml:space="preserve"> thảo </w:t>
+      </w:r>
+      <w:r>
+        <w:rPr>
+          <w:szCs w:val="26"/>
+        </w:rPr>
+        <w:t>Arduino</w:t>
+      </w:r>
+      <w:r>
+        <w:rPr>
+          <w:lang w:val="en-US"/>
+        </w:rPr>
+        <w:t xml:space="preserve"> </w:t>
+      </w:r>
+      <w:r>
+        <w:rPr>
+          <w:lang w:val="en-US"/>
+        </w:rPr>
+        <w:t>gồm có hai hàm chính: một hàm</w:t>
       </w:r>
       <w:r>
         <w:rPr>
@@ -6907,19 +7472,14 @@
     <w:p>
       <w:pPr>
         <w:pStyle w:val="Picture"/>
-        <w:rPr>
-          <w:color w:val="FF0000"/>
-        </w:rPr>
-      </w:pPr>
-      <w:r>
-        <w:rPr>
-          <w:lang w:val="vi-VN" w:eastAsia="vi-VN"/>
-        </w:rPr>
+        <w:keepNext/>
+      </w:pPr>
+      <w:r>
         <w:lastRenderedPageBreak/>
         <w:drawing>
-          <wp:inline distT="0" distB="0" distL="0" distR="0" wp14:anchorId="20CF82F3" wp14:editId="47A20303">
-            <wp:extent cx="5394960" cy="5329859"/>
-            <wp:effectExtent l="0" t="0" r="0" b="4445"/>
+          <wp:inline distT="0" distB="0" distL="0" distR="0" wp14:anchorId="20CF82F3" wp14:editId="11586E9C">
+            <wp:extent cx="5029200" cy="4968511"/>
+            <wp:effectExtent l="0" t="0" r="0" b="3810"/>
             <wp:docPr id="13" name="Picture 13"/>
             <wp:cNvGraphicFramePr>
               <a:graphicFrameLocks xmlns:a="http://schemas.openxmlformats.org/drawingml/2006/main" noChangeAspect="1"/>
@@ -6940,7 +7500,7 @@
                   <pic:spPr>
                     <a:xfrm>
                       <a:off x="0" y="0"/>
-                      <a:ext cx="5394960" cy="5329859"/>
+                      <a:ext cx="5029200" cy="4968511"/>
                     </a:xfrm>
                     <a:prstGeom prst="rect">
                       <a:avLst/>
@@ -6955,17 +7515,79 @@
     </w:p>
     <w:p>
       <w:pPr>
+        <w:pStyle w:val="Captions"/>
+        <w:rPr>
+          <w:color w:val="FF0000"/>
+        </w:rPr>
+      </w:pPr>
+      <w:r>
+        <w:t xml:space="preserve">Figure </w:t>
+      </w:r>
+      <w:r>
+        <w:fldChar w:fldCharType="begin"/>
+      </w:r>
+      <w:r>
+        <w:instrText xml:space="preserve"> SEQ Figure \* ARABIC </w:instrText>
+      </w:r>
+      <w:r>
+        <w:fldChar w:fldCharType="separate"/>
+      </w:r>
+      <w:r>
+        <w:rPr>
+          <w:noProof/>
+        </w:rPr>
+        <w:t>6</w:t>
+      </w:r>
+      <w:r>
+        <w:fldChar w:fldCharType="end"/>
+      </w:r>
+      <w:r>
+        <w:rPr>
+          <w:lang w:val="en-US"/>
+        </w:rPr>
+        <w:t xml:space="preserve">. </w:t>
+      </w:r>
+      <w:r>
+        <w:rPr>
+          <w:szCs w:val="26"/>
+        </w:rPr>
+        <w:t>Arduino</w:t>
+      </w:r>
+      <w:r>
+        <w:rPr>
+          <w:lang w:val="en-US"/>
+        </w:rPr>
+        <w:t xml:space="preserve"> </w:t>
+      </w:r>
+      <w:r>
+        <w:rPr>
+          <w:lang w:val="en-US"/>
+        </w:rPr>
+        <w:t>IDE</w:t>
+      </w:r>
+    </w:p>
+    <w:p>
+      <w:pPr>
         <w:pStyle w:val="Heading30"/>
         <w:rPr>
           <w:lang w:val="en-US"/>
         </w:rPr>
       </w:pPr>
-      <w:bookmarkStart w:id="13" w:name="_Toc41909461"/>
-      <w:r>
-        <w:rPr>
-          <w:lang w:val="en-US"/>
-        </w:rPr>
-        <w:t>Thingspeak</w:t>
+      <w:bookmarkStart w:id="13" w:name="_Toc41937904"/>
+      <w:r>
+        <w:rPr>
+          <w:lang w:val="en-US"/>
+        </w:rPr>
+        <w:t>Thing</w:t>
+      </w:r>
+      <w:r>
+        <w:t>S</w:t>
+      </w:r>
+      <w:r>
+        <w:rPr>
+          <w:lang w:val="en-US"/>
+        </w:rPr>
+        <w:t>peak</w:t>
       </w:r>
       <w:bookmarkEnd w:id="13"/>
     </w:p>
@@ -6979,22 +7601,47 @@
         <w:rPr>
           <w:lang w:val="en-US"/>
         </w:rPr>
-        <w:t xml:space="preserve">Thingspeak là một nền tảng Internet of Things, một clound service khá phổ biến cho phép người dùng thu thập dữ liệu và lưu dữ liệu cảm biến trên clound và phát triển các ứng dụng IoT. Thingspeak cung cấp các ứng dụng phân tích và trực quan hóa dữ liệu của người dùng trong MATLAB, người dùng dễ dàng gửi dữ liệu và cung cấp các giao thức đồ họa hiển thị dữ liệu thông qua giao thức HTTP. Thiết bị hoặc ứng dụng của người dùng có thể giao tiếp với Thingspeak bằng API RESTful và người dùng có thể giữ dữ liệu của mình ở chế độ riêng tư hoặc chế độ công khai. </w:t>
+        <w:t>Thing</w:t>
+      </w:r>
+      <w:r>
+        <w:t>S</w:t>
+      </w:r>
+      <w:r>
+        <w:rPr>
+          <w:lang w:val="en-US"/>
+        </w:rPr>
+        <w:t>peak là một nền tảng Internet of Things, một clound service khá phổ biến cho phép người dùng thu thập dữ liệu và lưu dữ liệu cảm biến trên clound và phát triển các ứng dụng IoT. Thing</w:t>
+      </w:r>
+      <w:r>
+        <w:t>S</w:t>
+      </w:r>
+      <w:r>
+        <w:rPr>
+          <w:lang w:val="en-US"/>
+        </w:rPr>
+        <w:t>peak cung cấp các ứng dụng phân tích và trực quan hóa dữ liệu của người dùng trong MATLAB, người dùng dễ dàng gửi dữ liệu và cung cấp các giao thức đồ họa hiển thị dữ liệu thông qua giao thức HTTP. Thiết bị hoặc ứng dụng của người dùng có thể giao tiếp với Thing</w:t>
+      </w:r>
+      <w:r>
+        <w:t>S</w:t>
+      </w:r>
+      <w:r>
+        <w:rPr>
+          <w:lang w:val="en-US"/>
+        </w:rPr>
+        <w:t xml:space="preserve">peak bằng API RESTful và người dùng có thể giữ dữ liệu của mình ở chế độ riêng tư hoặc chế độ công khai. </w:t>
       </w:r>
     </w:p>
     <w:p>
       <w:pPr>
         <w:pStyle w:val="Picture"/>
-      </w:pPr>
-      <w:r>
-        <w:rPr>
-          <w:lang w:val="vi-VN" w:eastAsia="vi-VN"/>
-        </w:rPr>
+        <w:keepNext/>
+      </w:pPr>
+      <w:r>
         <w:lastRenderedPageBreak/>
         <w:drawing>
-          <wp:inline distT="0" distB="0" distL="0" distR="0" wp14:anchorId="1A05F40E" wp14:editId="218DFB8B">
-            <wp:extent cx="5851404" cy="3695700"/>
-            <wp:effectExtent l="0" t="0" r="0" b="0"/>
+          <wp:inline distT="0" distB="0" distL="0" distR="0" wp14:anchorId="1A05F40E" wp14:editId="16C36D69">
+            <wp:extent cx="5760720" cy="3638425"/>
+            <wp:effectExtent l="0" t="0" r="0" b="635"/>
             <wp:docPr id="2" name="Picture 2"/>
             <wp:cNvGraphicFramePr>
               <a:graphicFrameLocks xmlns:a="http://schemas.openxmlformats.org/drawingml/2006/main" noChangeAspect="1"/>
@@ -7020,7 +7667,7 @@
                   <pic:spPr bwMode="auto">
                     <a:xfrm>
                       <a:off x="0" y="0"/>
-                      <a:ext cx="5852160" cy="3696177"/>
+                      <a:ext cx="5760720" cy="3638425"/>
                     </a:xfrm>
                     <a:prstGeom prst="rect">
                       <a:avLst/>
@@ -7043,12 +7690,47 @@
     </w:p>
     <w:p>
       <w:pPr>
+        <w:pStyle w:val="Captions"/>
+      </w:pPr>
+      <w:r>
+        <w:t xml:space="preserve">Figure </w:t>
+      </w:r>
+      <w:r>
+        <w:fldChar w:fldCharType="begin"/>
+      </w:r>
+      <w:r>
+        <w:instrText xml:space="preserve"> SEQ Figure \* ARABIC </w:instrText>
+      </w:r>
+      <w:r>
+        <w:fldChar w:fldCharType="separate"/>
+      </w:r>
+      <w:r>
+        <w:rPr>
+          <w:noProof/>
+        </w:rPr>
+        <w:t>7</w:t>
+      </w:r>
+      <w:r>
+        <w:fldChar w:fldCharType="end"/>
+      </w:r>
+      <w:r>
+        <w:rPr>
+          <w:lang w:val="en-US"/>
+        </w:rPr>
+        <w:t xml:space="preserve">. </w:t>
+      </w:r>
+      <w:r>
+        <w:t>ThingSpeak</w:t>
+      </w:r>
+    </w:p>
+    <w:p>
+      <w:pPr>
         <w:pStyle w:val="Heading2"/>
         <w:rPr>
           <w:lang w:val="en-US"/>
         </w:rPr>
       </w:pPr>
-      <w:bookmarkStart w:id="14" w:name="_Toc41909462"/>
+      <w:bookmarkStart w:id="14" w:name="_Toc41937905"/>
       <w:r>
         <w:rPr>
           <w:lang w:val="en-US"/>
@@ -7064,7 +7746,7 @@
           <w:lang w:val="en-US"/>
         </w:rPr>
       </w:pPr>
-      <w:bookmarkStart w:id="15" w:name="_Toc41909463"/>
+      <w:bookmarkStart w:id="15" w:name="_Toc41937906"/>
       <w:r>
         <w:rPr>
           <w:lang w:val="en-US"/>
@@ -7188,7 +7870,43 @@
         <w:rPr>
           <w:szCs w:val="26"/>
         </w:rPr>
-        <w:t xml:space="preserve"> thảo Adruino (Adruino sketch)</w:t>
+        <w:t xml:space="preserve"> thảo </w:t>
+      </w:r>
+      <w:r>
+        <w:rPr>
+          <w:szCs w:val="26"/>
+        </w:rPr>
+        <w:t>Arduino</w:t>
+      </w:r>
+      <w:r>
+        <w:rPr>
+          <w:szCs w:val="26"/>
+        </w:rPr>
+        <w:t xml:space="preserve"> </w:t>
+      </w:r>
+      <w:r>
+        <w:rPr>
+          <w:szCs w:val="26"/>
+        </w:rPr>
+        <w:t>(</w:t>
+      </w:r>
+      <w:r>
+        <w:rPr>
+          <w:szCs w:val="26"/>
+        </w:rPr>
+        <w:t>Arduino</w:t>
+      </w:r>
+      <w:r>
+        <w:rPr>
+          <w:szCs w:val="26"/>
+        </w:rPr>
+        <w:t xml:space="preserve"> </w:t>
+      </w:r>
+      <w:r>
+        <w:rPr>
+          <w:szCs w:val="26"/>
+        </w:rPr>
+        <w:t>sketch)</w:t>
       </w:r>
       <w:r>
         <w:rPr>
@@ -7285,9 +8003,8 @@
       <w:r>
         <w:rPr>
           <w:szCs w:val="26"/>
-          <w:lang w:val="en-US"/>
-        </w:rPr>
-        <w:t>Adruino</w:t>
+        </w:rPr>
+        <w:t>Arduino</w:t>
       </w:r>
       <w:r>
         <w:rPr>
@@ -7299,16 +8016,14 @@
     <w:p>
       <w:pPr>
         <w:pStyle w:val="Picture"/>
-      </w:pPr>
-      <w:r>
-        <w:rPr>
-          <w:lang w:val="vi-VN" w:eastAsia="vi-VN"/>
-        </w:rPr>
+        <w:keepNext/>
+      </w:pPr>
+      <w:r>
         <w:lastRenderedPageBreak/>
         <w:drawing>
-          <wp:inline distT="0" distB="0" distL="0" distR="0" wp14:anchorId="320AE2F3" wp14:editId="1160B56C">
-            <wp:extent cx="5852160" cy="3308721"/>
-            <wp:effectExtent l="0" t="0" r="0" b="6350"/>
+          <wp:inline distT="0" distB="0" distL="0" distR="0" wp14:anchorId="320AE2F3" wp14:editId="13A90A12">
+            <wp:extent cx="5029200" cy="2843430"/>
+            <wp:effectExtent l="0" t="0" r="0" b="0"/>
             <wp:docPr id="10" name="Picture 10"/>
             <wp:cNvGraphicFramePr>
               <a:graphicFrameLocks xmlns:a="http://schemas.openxmlformats.org/drawingml/2006/main" noChangeAspect="1"/>
@@ -7335,7 +8050,7 @@
                   <pic:spPr>
                     <a:xfrm>
                       <a:off x="0" y="0"/>
-                      <a:ext cx="5852160" cy="3308721"/>
+                      <a:ext cx="5029200" cy="2843430"/>
                     </a:xfrm>
                     <a:prstGeom prst="rect">
                       <a:avLst/>
@@ -7350,12 +8065,53 @@
     </w:p>
     <w:p>
       <w:pPr>
+        <w:pStyle w:val="Captions"/>
+      </w:pPr>
+      <w:r>
+        <w:t xml:space="preserve">Figure </w:t>
+      </w:r>
+      <w:r>
+        <w:fldChar w:fldCharType="begin"/>
+      </w:r>
+      <w:r>
+        <w:instrText xml:space="preserve"> SEQ Figure \* ARABIC </w:instrText>
+      </w:r>
+      <w:r>
+        <w:fldChar w:fldCharType="separate"/>
+      </w:r>
+      <w:r>
+        <w:rPr>
+          <w:noProof/>
+        </w:rPr>
+        <w:t>8</w:t>
+      </w:r>
+      <w:r>
+        <w:fldChar w:fldCharType="end"/>
+      </w:r>
+      <w:r>
+        <w:t xml:space="preserve">. Cấu trúc thư mục lưu </w:t>
+      </w:r>
+      <w:r>
+        <w:rPr>
+          <w:szCs w:val="26"/>
+        </w:rPr>
+        <w:t>Arduino</w:t>
+      </w:r>
+      <w:r>
+        <w:t xml:space="preserve"> </w:t>
+      </w:r>
+      <w:r>
+        <w:t>sketch</w:t>
+      </w:r>
+    </w:p>
+    <w:p>
+      <w:pPr>
         <w:pStyle w:val="Heading30"/>
         <w:rPr>
           <w:lang w:val="en-US"/>
         </w:rPr>
       </w:pPr>
-      <w:bookmarkStart w:id="16" w:name="_Toc41909464"/>
+      <w:bookmarkStart w:id="16" w:name="_Toc41937907"/>
       <w:r>
         <w:rPr>
           <w:lang w:val="en-US"/>
@@ -7537,15 +8293,13 @@
     <w:p>
       <w:pPr>
         <w:pStyle w:val="Picture"/>
-      </w:pPr>
-      <w:r>
-        <w:rPr>
-          <w:lang w:val="vi-VN" w:eastAsia="vi-VN"/>
-        </w:rPr>
+        <w:keepNext/>
+      </w:pPr>
+      <w:r>
         <w:drawing>
-          <wp:inline distT="0" distB="0" distL="0" distR="0" wp14:anchorId="3D03AAB4" wp14:editId="58842750">
-            <wp:extent cx="5852160" cy="1404543"/>
-            <wp:effectExtent l="0" t="0" r="0" b="5715"/>
+          <wp:inline distT="0" distB="0" distL="0" distR="0" wp14:anchorId="3D03AAB4" wp14:editId="57C90F0F">
+            <wp:extent cx="5029200" cy="1207029"/>
+            <wp:effectExtent l="0" t="0" r="0" b="0"/>
             <wp:docPr id="4" name="Picture 4"/>
             <wp:cNvGraphicFramePr>
               <a:graphicFrameLocks xmlns:a="http://schemas.openxmlformats.org/drawingml/2006/main" noChangeAspect="1"/>
@@ -7572,7 +8326,7 @@
                   <pic:spPr>
                     <a:xfrm>
                       <a:off x="0" y="0"/>
-                      <a:ext cx="5852160" cy="1404543"/>
+                      <a:ext cx="5029200" cy="1207029"/>
                     </a:xfrm>
                     <a:prstGeom prst="rect">
                       <a:avLst/>
@@ -7587,6 +8341,35 @@
     </w:p>
     <w:p>
       <w:pPr>
+        <w:pStyle w:val="Captions"/>
+      </w:pPr>
+      <w:r>
+        <w:t xml:space="preserve">Figure </w:t>
+      </w:r>
+      <w:r>
+        <w:fldChar w:fldCharType="begin"/>
+      </w:r>
+      <w:r>
+        <w:instrText xml:space="preserve"> SEQ Figure \* ARABIC </w:instrText>
+      </w:r>
+      <w:r>
+        <w:fldChar w:fldCharType="separate"/>
+      </w:r>
+      <w:r>
+        <w:rPr>
+          <w:noProof/>
+        </w:rPr>
+        <w:t>9</w:t>
+      </w:r>
+      <w:r>
+        <w:fldChar w:fldCharType="end"/>
+      </w:r>
+      <w:r>
+        <w:t>. Nguyên lý hoạt đồng HTTP</w:t>
+      </w:r>
+    </w:p>
+    <w:p>
+      <w:pPr>
         <w:rPr>
           <w:rFonts w:ascii="Times New Roman" w:hAnsi="Times New Roman" w:cs="Times New Roman"/>
           <w:szCs w:val="26"/>
@@ -7608,6 +8391,37 @@
           <w:lang w:val="en-US"/>
         </w:rPr>
         <w:t>Request và HTTP Response</w:t>
+      </w:r>
+    </w:p>
+    <w:p>
+      <w:pPr>
+        <w:pStyle w:val="Captions"/>
+        <w:spacing w:after="0"/>
+        <w:jc w:val="left"/>
+      </w:pPr>
+      <w:r>
+        <w:t xml:space="preserve">Table </w:t>
+      </w:r>
+      <w:r>
+        <w:fldChar w:fldCharType="begin"/>
+      </w:r>
+      <w:r>
+        <w:instrText xml:space="preserve"> SEQ Table \* ARABIC </w:instrText>
+      </w:r>
+      <w:r>
+        <w:fldChar w:fldCharType="separate"/>
+      </w:r>
+      <w:r>
+        <w:rPr>
+          <w:noProof/>
+        </w:rPr>
+        <w:t>1</w:t>
+      </w:r>
+      <w:r>
+        <w:fldChar w:fldCharType="end"/>
+      </w:r>
+      <w:r>
+        <w:t>. Cấu trúc HTTP Request và HTTP Response</w:t>
       </w:r>
     </w:p>
     <w:tbl>
@@ -8015,7 +8829,7 @@
           <w:lang w:val="en-US"/>
         </w:rPr>
       </w:pPr>
-      <w:bookmarkStart w:id="17" w:name="_Toc41909465"/>
+      <w:bookmarkStart w:id="17" w:name="_Toc41937908"/>
       <w:r>
         <w:rPr>
           <w:lang w:val="en-US"/>
@@ -8040,15 +8854,13 @@
     <w:p>
       <w:pPr>
         <w:pStyle w:val="Picture"/>
-      </w:pPr>
-      <w:r>
-        <w:rPr>
-          <w:lang w:val="vi-VN" w:eastAsia="vi-VN"/>
-        </w:rPr>
+        <w:keepNext/>
+      </w:pPr>
+      <w:r>
         <w:drawing>
-          <wp:inline distT="0" distB="0" distL="0" distR="0" wp14:anchorId="390509A8" wp14:editId="1150359F">
-            <wp:extent cx="5943600" cy="1171575"/>
-            <wp:effectExtent l="0" t="0" r="0" b="9525"/>
+          <wp:inline distT="0" distB="0" distL="0" distR="0" wp14:anchorId="390509A8" wp14:editId="33EE716B">
+            <wp:extent cx="5029200" cy="991335"/>
+            <wp:effectExtent l="0" t="0" r="0" b="0"/>
             <wp:docPr id="6" name="Picture 6"/>
             <wp:cNvGraphicFramePr>
               <a:graphicFrameLocks xmlns:a="http://schemas.openxmlformats.org/drawingml/2006/main" noChangeAspect="1"/>
@@ -8061,7 +8873,7 @@
                     <pic:cNvPicPr/>
                   </pic:nvPicPr>
                   <pic:blipFill>
-                    <a:blip r:embed="rId18">
+                    <a:blip r:embed="rId18" cstate="print">
                       <a:extLst>
                         <a:ext uri="{28A0092B-C50C-407E-A947-70E740481C1C}">
                           <a14:useLocalDpi xmlns:a14="http://schemas.microsoft.com/office/drawing/2010/main" val="0"/>
@@ -8075,7 +8887,7 @@
                   <pic:spPr>
                     <a:xfrm>
                       <a:off x="0" y="0"/>
-                      <a:ext cx="5943600" cy="1171575"/>
+                      <a:ext cx="5029200" cy="991335"/>
                     </a:xfrm>
                     <a:prstGeom prst="rect">
                       <a:avLst/>
@@ -8090,6 +8902,35 @@
     </w:p>
     <w:p>
       <w:pPr>
+        <w:pStyle w:val="Captions"/>
+      </w:pPr>
+      <w:r>
+        <w:t xml:space="preserve">Figure </w:t>
+      </w:r>
+      <w:r>
+        <w:fldChar w:fldCharType="begin"/>
+      </w:r>
+      <w:r>
+        <w:instrText xml:space="preserve"> SEQ Figure \* ARABIC </w:instrText>
+      </w:r>
+      <w:r>
+        <w:fldChar w:fldCharType="separate"/>
+      </w:r>
+      <w:r>
+        <w:rPr>
+          <w:noProof/>
+        </w:rPr>
+        <w:t>10</w:t>
+      </w:r>
+      <w:r>
+        <w:fldChar w:fldCharType="end"/>
+      </w:r>
+      <w:r>
+        <w:t>. Minh họa xử lý đông bộ</w:t>
+      </w:r>
+    </w:p>
+    <w:p>
+      <w:pPr>
         <w:rPr>
           <w:szCs w:val="26"/>
         </w:rPr>
@@ -8128,15 +8969,13 @@
     <w:p>
       <w:pPr>
         <w:pStyle w:val="Picture"/>
-      </w:pPr>
-      <w:r>
-        <w:rPr>
-          <w:lang w:val="vi-VN" w:eastAsia="vi-VN"/>
-        </w:rPr>
+        <w:keepNext/>
+      </w:pPr>
+      <w:r>
         <w:drawing>
-          <wp:inline distT="0" distB="0" distL="0" distR="0" wp14:anchorId="4D25C218" wp14:editId="6BCE05E1">
-            <wp:extent cx="3291840" cy="3586207"/>
-            <wp:effectExtent l="0" t="0" r="3810" b="0"/>
+          <wp:inline distT="0" distB="0" distL="0" distR="0" wp14:anchorId="4D25C218" wp14:editId="333235E0">
+            <wp:extent cx="2743200" cy="2988505"/>
+            <wp:effectExtent l="0" t="0" r="0" b="2540"/>
             <wp:docPr id="8" name="Picture 8"/>
             <wp:cNvGraphicFramePr>
               <a:graphicFrameLocks xmlns:a="http://schemas.openxmlformats.org/drawingml/2006/main" noChangeAspect="1"/>
@@ -8149,7 +8988,7 @@
                     <pic:cNvPicPr/>
                   </pic:nvPicPr>
                   <pic:blipFill>
-                    <a:blip r:embed="rId19">
+                    <a:blip r:embed="rId19" cstate="print">
                       <a:extLst>
                         <a:ext uri="{28A0092B-C50C-407E-A947-70E740481C1C}">
                           <a14:useLocalDpi xmlns:a14="http://schemas.microsoft.com/office/drawing/2010/main" val="0"/>
@@ -8163,7 +9002,7 @@
                   <pic:spPr>
                     <a:xfrm>
                       <a:off x="0" y="0"/>
-                      <a:ext cx="3291840" cy="3586207"/>
+                      <a:ext cx="2743200" cy="2988505"/>
                     </a:xfrm>
                     <a:prstGeom prst="rect">
                       <a:avLst/>
@@ -8178,6 +9017,35 @@
     </w:p>
     <w:p>
       <w:pPr>
+        <w:pStyle w:val="Captions"/>
+      </w:pPr>
+      <w:r>
+        <w:t xml:space="preserve">Figure </w:t>
+      </w:r>
+      <w:r>
+        <w:fldChar w:fldCharType="begin"/>
+      </w:r>
+      <w:r>
+        <w:instrText xml:space="preserve"> SEQ Figure \* ARABIC </w:instrText>
+      </w:r>
+      <w:r>
+        <w:fldChar w:fldCharType="separate"/>
+      </w:r>
+      <w:r>
+        <w:rPr>
+          <w:noProof/>
+        </w:rPr>
+        <w:t>11</w:t>
+      </w:r>
+      <w:r>
+        <w:fldChar w:fldCharType="end"/>
+      </w:r>
+      <w:r>
+        <w:t>. Minh họa xử lý bất đồng bộ</w:t>
+      </w:r>
+    </w:p>
+    <w:p>
+      <w:pPr>
         <w:rPr>
           <w:szCs w:val="26"/>
         </w:rPr>
@@ -8198,7 +9066,7 @@
           <w:lang w:val="en-US"/>
         </w:rPr>
       </w:pPr>
-      <w:bookmarkStart w:id="18" w:name="_Toc41909466"/>
+      <w:bookmarkStart w:id="18" w:name="_Toc41937909"/>
       <w:r>
         <w:rPr>
           <w:szCs w:val="26"/>
@@ -8553,7 +9421,7 @@
           <w:lang w:val="en-US"/>
         </w:rPr>
       </w:pPr>
-      <w:bookmarkStart w:id="19" w:name="_Toc41909467"/>
+      <w:bookmarkStart w:id="19" w:name="_Toc41937910"/>
       <w:r>
         <w:rPr>
           <w:caps w:val="0"/>
@@ -8571,7 +9439,7 @@
           <w:lang w:val="en-US"/>
         </w:rPr>
       </w:pPr>
-      <w:bookmarkStart w:id="20" w:name="_Toc41909468"/>
+      <w:bookmarkStart w:id="20" w:name="_Toc41937911"/>
       <w:r>
         <w:rPr>
           <w:caps w:val="0"/>
@@ -8582,42 +9450,64 @@
       <w:bookmarkEnd w:id="20"/>
     </w:p>
     <w:p>
-      <w:pPr>
-        <w:rPr>
-          <w:lang w:val="en-US"/>
-        </w:rPr>
-      </w:pPr>
-      <w:r>
-        <w:rPr>
-          <w:lang w:val="en-US"/>
-        </w:rPr>
-        <w:t>Khối điều khiển và cảm biến gồm có 4 linh kiện chính: ESP8266, DHT11, MQ-3 và cảm biến lửa. Trong đó ESP8266 là mạch xử lý chính, giữ nhiệm vụ cấp nguồn, điều khiển và nhận dữ liệu từ các cảm biến kể trên. Nguồn cấp cho mạch ESP8266 từ cổng</w:t>
-      </w:r>
-      <w:r>
-        <w:rPr>
-          <w:lang w:val="en-US"/>
-        </w:rPr>
+      <w:r>
+        <w:rPr>
+          <w:lang w:val="en-US"/>
+        </w:rPr>
+        <w:t>Khối điều khiển và cảm biến gồm có 4 linh kiện chính: ESP8266, DHT11, MQ-3 và cảm biến lửa. Trong đó ESP8266 là mạch xử lý chính, giữ nhiệm vụ cấp nguồn, điều khiển và nhận dữ liệu từ các cảm biến kể trên. Nguồn cấ</w:t>
+      </w:r>
+      <w:r>
+        <w:rPr>
+          <w:lang w:val="en-US"/>
+        </w:rPr>
+        <w:t xml:space="preserve">p cho ESP8266 sẽ được cắm trực tiếp vào cổng URAT </w:t>
+      </w:r>
+      <w:r>
+        <w:t>và</w:t>
+      </w:r>
+      <w:r>
+        <w:t>o</w:t>
+      </w:r>
+      <w:r>
         <w:t xml:space="preserve"> </w:t>
       </w:r>
       <w:r>
         <w:rPr>
-          <w:color w:val="FF0000"/>
-          <w:lang w:val="en-US"/>
-        </w:rPr>
-        <w:t>…</w:t>
+          <w:lang w:val="en-US"/>
+        </w:rPr>
+        <w:t>laptop</w:t>
+      </w:r>
+      <w:r>
+        <w:t xml:space="preserve"> (5V)</w:t>
+      </w:r>
+      <w:r>
+        <w:rPr>
+          <w:lang w:val="en-US"/>
+        </w:rPr>
+        <w:t xml:space="preserve">, </w:t>
+      </w:r>
+      <w:r>
+        <w:t>và các cảm biến sẽ được cấp nguồn thông qua chân của ESP8266.</w:t>
+      </w:r>
+      <w:r>
+        <w:t xml:space="preserve"> Dữ liệu sẽ được đọc từ các chân digital và analog</w:t>
+      </w:r>
+      <w:r>
+        <w:t xml:space="preserve"> có kết nối với cảm biến</w:t>
+      </w:r>
+      <w:r>
+        <w:t>.</w:t>
       </w:r>
     </w:p>
     <w:p>
       <w:pPr>
         <w:pStyle w:val="Picture"/>
-      </w:pPr>
-      <w:r>
-        <w:rPr>
-          <w:lang w:val="vi-VN" w:eastAsia="vi-VN"/>
-        </w:rPr>
+        <w:keepNext/>
+      </w:pPr>
+      <w:r>
         <w:lastRenderedPageBreak/>
         <w:drawing>
-          <wp:inline distT="0" distB="0" distL="0" distR="0" wp14:anchorId="3FE801B8" wp14:editId="2041ECAE">
+          <wp:inline distT="0" distB="0" distL="0" distR="0" wp14:anchorId="3FE801B8" wp14:editId="4D19FDC6">
             <wp:extent cx="5942911" cy="2447925"/>
             <wp:effectExtent l="0" t="0" r="1270" b="0"/>
             <wp:docPr id="22" name="Picture 22"/>
@@ -8645,7 +9535,7 @@
                   <pic:spPr bwMode="auto">
                     <a:xfrm>
                       <a:off x="0" y="0"/>
-                      <a:ext cx="5943600" cy="2448209"/>
+                      <a:ext cx="5942911" cy="2447925"/>
                     </a:xfrm>
                     <a:prstGeom prst="rect">
                       <a:avLst/>
@@ -8664,6 +9554,66 @@
             </a:graphic>
           </wp:inline>
         </w:drawing>
+      </w:r>
+    </w:p>
+    <w:p>
+      <w:pPr>
+        <w:pStyle w:val="Captions"/>
+      </w:pPr>
+      <w:r>
+        <w:t xml:space="preserve">Figure </w:t>
+      </w:r>
+      <w:r>
+        <w:fldChar w:fldCharType="begin"/>
+      </w:r>
+      <w:r>
+        <w:instrText xml:space="preserve"> SEQ Figure \* ARABIC </w:instrText>
+      </w:r>
+      <w:r>
+        <w:fldChar w:fldCharType="separate"/>
+      </w:r>
+      <w:r>
+        <w:rPr>
+          <w:noProof/>
+        </w:rPr>
+        <w:t>12</w:t>
+      </w:r>
+      <w:r>
+        <w:fldChar w:fldCharType="end"/>
+      </w:r>
+      <w:r>
+        <w:t>. Sơ đồ nối chân của khối điều khiển và cảm biến</w:t>
+      </w:r>
+    </w:p>
+    <w:p>
+      <w:pPr>
+        <w:pStyle w:val="Captions"/>
+        <w:spacing w:after="0"/>
+        <w:jc w:val="left"/>
+      </w:pPr>
+      <w:r>
+        <w:t xml:space="preserve">Table </w:t>
+      </w:r>
+      <w:r>
+        <w:fldChar w:fldCharType="begin"/>
+      </w:r>
+      <w:r>
+        <w:instrText xml:space="preserve"> SEQ Table \* ARABIC </w:instrText>
+      </w:r>
+      <w:r>
+        <w:fldChar w:fldCharType="separate"/>
+      </w:r>
+      <w:r>
+        <w:rPr>
+          <w:noProof/>
+        </w:rPr>
+        <w:t>2</w:t>
+      </w:r>
+      <w:r>
+        <w:fldChar w:fldCharType="end"/>
+      </w:r>
+      <w:r>
+        <w:t>. Bảng thông số nối chân của khối điều khiển và cảm biến</w:t>
       </w:r>
     </w:p>
     <w:tbl>
@@ -9463,13 +10413,32 @@
         <w:pStyle w:val="Heading2"/>
         <w:rPr>
           <w:color w:val="FF0000"/>
-          <w:lang w:val="en-US"/>
-        </w:rPr>
-      </w:pPr>
-      <w:bookmarkStart w:id="21" w:name="_Toc41909469"/>
+        </w:rPr>
+      </w:pPr>
       <w:r>
         <w:rPr>
           <w:color w:val="FF0000"/>
+        </w:rPr>
+        <w:t>Lập trình và cài đặt</w:t>
+      </w:r>
+    </w:p>
+    <w:p>
+      <w:r>
+        <w:t>Đoạn code chương trình chính:</w:t>
+      </w:r>
+    </w:p>
+    <w:p>
+      <w:pPr>
+        <w:pStyle w:val="Heading2"/>
+        <w:rPr>
+          <w:color w:val="FF0000"/>
+          <w:lang w:val="en-US"/>
+        </w:rPr>
+      </w:pPr>
+      <w:bookmarkStart w:id="21" w:name="_Toc41937913"/>
+      <w:r>
+        <w:rPr>
+          <w:color w:val="FF0000"/>
           <w:lang w:val="en-US"/>
         </w:rPr>
         <w:t>M</w:t>
@@ -9489,27 +10458,88 @@
         <w:t>và nguyên lý hoạt động</w:t>
       </w:r>
       <w:bookmarkEnd w:id="21"/>
-      <w:r>
-        <w:rPr>
-          <w:color w:val="FF0000"/>
-          <w:lang w:val="en-US"/>
-        </w:rPr>
-        <w:t xml:space="preserve"> &lt;sửa hình&gt;</w:t>
-      </w:r>
+    </w:p>
+    <w:p>
+      <w:r>
+        <w:t>Ngoài vai trò</w:t>
+      </w:r>
+      <w:r>
+        <w:rPr>
+          <w:lang w:val="en-US"/>
+        </w:rPr>
+        <w:t xml:space="preserve"> là chip xử lý chính, điều khiển và thu thập dữ liệu từ các cảm biến,</w:t>
+      </w:r>
+      <w:r>
+        <w:t xml:space="preserve"> ESP8266 còn</w:t>
+      </w:r>
+      <w:r>
+        <w:rPr>
+          <w:lang w:val="en-US"/>
+        </w:rPr>
+        <w:t xml:space="preserve"> là một server HTTP bất đồng bộ. Khi có yêu cầu từ máy khách, server sẽ gửi các &lt;&gt; dưới dạng phản hồi. Ngoài ra do </w:t>
+      </w:r>
+      <w:r>
+        <w:t>hệ thống</w:t>
+      </w:r>
+      <w:r>
+        <w:rPr>
+          <w:lang w:val="en-US"/>
+        </w:rPr>
+        <w:t xml:space="preserve"> có sử dụng thêm một bên thứ ba</w:t>
+      </w:r>
+      <w:r>
+        <w:t xml:space="preserve"> là ThingSpeak cloud service</w:t>
+      </w:r>
+      <w:r>
+        <w:rPr>
+          <w:lang w:val="en-US"/>
+        </w:rPr>
+        <w:t xml:space="preserve"> để hiển thị biểu đồ </w:t>
+      </w:r>
+      <w:r>
+        <w:t>nhằm trự</w:t>
+      </w:r>
+      <w:r>
+        <w:t>c</w:t>
+      </w:r>
+      <w:r>
+        <w:t xml:space="preserve"> quan hóa </w:t>
+      </w:r>
+      <w:r>
+        <w:rPr>
+          <w:lang w:val="en-US"/>
+        </w:rPr>
+        <w:t>các chỉ số thu thập đượ</w:t>
+      </w:r>
+      <w:r>
+        <w:rPr>
+          <w:lang w:val="en-US"/>
+        </w:rPr>
+        <w:t>c nên.</w:t>
+      </w:r>
+      <w:r>
+        <w:t xml:space="preserve"> Khi thu thập các số liệu, ESP8266 cũng sẽ tạo một kết nối &lt;&gt; và gửi yêu cầu dạng POST để gửi dữ liệu lên ThingSpeak. Website hiển thị biểu đồ sẽ gửi một yêu cầu GET cho TS và nhận được phản hồi &lt;&gt; :v bla bla</w:t>
+      </w:r>
+    </w:p>
+    <w:p>
+      <w:pPr>
+        <w:rPr>
+          <w:lang w:val="en-US"/>
+        </w:rPr>
+      </w:pPr>
     </w:p>
     <w:p>
       <w:pPr>
         <w:pStyle w:val="Picture"/>
-      </w:pPr>
-      <w:r>
-        <w:rPr>
-          <w:lang w:val="vi-VN" w:eastAsia="vi-VN"/>
-        </w:rPr>
+        <w:keepNext/>
+      </w:pPr>
+      <w:r>
+        <w:lastRenderedPageBreak/>
         <w:drawing>
-          <wp:inline distT="0" distB="0" distL="0" distR="0" wp14:anchorId="4EA6D17A" wp14:editId="4B1AC09E">
-            <wp:extent cx="5939790" cy="3183890"/>
+          <wp:inline distT="0" distB="0" distL="0" distR="0" wp14:anchorId="7BA93332" wp14:editId="59B2CB03">
+            <wp:extent cx="5939790" cy="3108325"/>
             <wp:effectExtent l="0" t="0" r="3810" b="0"/>
-            <wp:docPr id="11" name="Picture 11"/>
+            <wp:docPr id="12" name="Picture 12"/>
             <wp:cNvGraphicFramePr>
               <a:graphicFrameLocks xmlns:a="http://schemas.openxmlformats.org/drawingml/2006/main" noChangeAspect="1"/>
             </wp:cNvGraphicFramePr>
@@ -9517,7 +10547,7 @@
               <a:graphicData uri="http://schemas.openxmlformats.org/drawingml/2006/picture">
                 <pic:pic xmlns:pic="http://schemas.openxmlformats.org/drawingml/2006/picture">
                   <pic:nvPicPr>
-                    <pic:cNvPr id="11" name="system.png"/>
+                    <pic:cNvPr id="12" name="system.png"/>
                     <pic:cNvPicPr/>
                   </pic:nvPicPr>
                   <pic:blipFill>
@@ -9535,7 +10565,7 @@
                   <pic:spPr>
                     <a:xfrm>
                       <a:off x="0" y="0"/>
-                      <a:ext cx="5939790" cy="3183890"/>
+                      <a:ext cx="5939790" cy="3108325"/>
                     </a:xfrm>
                     <a:prstGeom prst="rect">
                       <a:avLst/>
@@ -9550,12 +10580,41 @@
     </w:p>
     <w:p>
       <w:pPr>
+        <w:pStyle w:val="Captions"/>
+      </w:pPr>
+      <w:r>
+        <w:t xml:space="preserve">Figure </w:t>
+      </w:r>
+      <w:r>
+        <w:fldChar w:fldCharType="begin"/>
+      </w:r>
+      <w:r>
+        <w:instrText xml:space="preserve"> SEQ Figure \* ARABIC </w:instrText>
+      </w:r>
+      <w:r>
+        <w:fldChar w:fldCharType="separate"/>
+      </w:r>
+      <w:r>
+        <w:rPr>
+          <w:noProof/>
+        </w:rPr>
+        <w:t>13</w:t>
+      </w:r>
+      <w:r>
+        <w:fldChar w:fldCharType="end"/>
+      </w:r>
+      <w:r>
+        <w:t>. Minh họa nguyên lý hoạt động của hệ thống</w:t>
+      </w:r>
+    </w:p>
+    <w:p>
+      <w:pPr>
         <w:pStyle w:val="Heading2"/>
         <w:rPr>
           <w:lang w:val="en-US"/>
         </w:rPr>
       </w:pPr>
-      <w:bookmarkStart w:id="22" w:name="_Toc41909470"/>
+      <w:bookmarkStart w:id="22" w:name="_Toc41937914"/>
       <w:r>
         <w:rPr>
           <w:lang w:val="en-US"/>
@@ -9611,12 +10670,9 @@
     <w:p>
       <w:pPr>
         <w:pStyle w:val="Picture"/>
-      </w:pPr>
-      <w:r>
-        <w:rPr>
-          <w:lang w:val="vi-VN" w:eastAsia="vi-VN"/>
-        </w:rPr>
-        <w:lastRenderedPageBreak/>
+        <w:keepNext/>
+      </w:pPr>
+      <w:r>
         <w:drawing>
           <wp:inline distT="0" distB="0" distL="0" distR="0" wp14:anchorId="14E71D0E" wp14:editId="4F9E82BB">
             <wp:extent cx="5939790" cy="3158197"/>
@@ -9669,6 +10725,38 @@
     </w:p>
     <w:p>
       <w:pPr>
+        <w:pStyle w:val="Captions"/>
+      </w:pPr>
+      <w:r>
+        <w:t xml:space="preserve">Figure </w:t>
+      </w:r>
+      <w:r>
+        <w:fldChar w:fldCharType="begin"/>
+      </w:r>
+      <w:r>
+        <w:instrText xml:space="preserve"> SEQ Figure \* ARABIC </w:instrText>
+      </w:r>
+      <w:r>
+        <w:fldChar w:fldCharType="separate"/>
+      </w:r>
+      <w:r>
+        <w:rPr>
+          <w:noProof/>
+        </w:rPr>
+        <w:t>14</w:t>
+      </w:r>
+      <w:r>
+        <w:fldChar w:fldCharType="end"/>
+      </w:r>
+      <w:r>
+        <w:t xml:space="preserve">. </w:t>
+      </w:r>
+      <w:r>
+        <w:t>Giao diện trang chủ website</w:t>
+      </w:r>
+    </w:p>
+    <w:p>
+      <w:pPr>
         <w:rPr>
           <w:lang w:val="en-US"/>
         </w:rPr>
@@ -9727,41 +10815,19 @@
         </w:rPr>
         <w:t xml:space="preserve"> cập nhật thời gian thực.</w:t>
       </w:r>
-      <w:r>
-        <w:rPr>
-          <w:color w:val="FF0000"/>
-          <w:lang w:val="en-US"/>
-        </w:rPr>
-        <w:t xml:space="preserve"> &lt;chỉnh hình</w:t>
-      </w:r>
-      <w:r>
-        <w:rPr>
-          <w:color w:val="FF0000"/>
-          <w:lang w:val="en-US"/>
-        </w:rPr>
-        <w:t xml:space="preserve"> chỗ mg/L</w:t>
-      </w:r>
-      <w:r>
-        <w:rPr>
-          <w:color w:val="FF0000"/>
-          <w:lang w:val="en-US"/>
-        </w:rPr>
-        <w:t>&gt;</w:t>
-      </w:r>
     </w:p>
     <w:p>
       <w:pPr>
         <w:pStyle w:val="Picture"/>
-      </w:pPr>
-      <w:r>
-        <w:rPr>
-          <w:lang w:val="vi-VN" w:eastAsia="vi-VN"/>
-        </w:rPr>
+        <w:keepNext/>
+      </w:pPr>
+      <w:r>
+        <w:lastRenderedPageBreak/>
         <w:drawing>
-          <wp:inline distT="0" distB="0" distL="0" distR="0" wp14:anchorId="4ED53A67" wp14:editId="5736C3A9">
-            <wp:extent cx="5943600" cy="2996466"/>
-            <wp:effectExtent l="0" t="0" r="0" b="0"/>
-            <wp:docPr id="15" name="Picture 15"/>
+          <wp:inline distT="0" distB="0" distL="0" distR="0" wp14:anchorId="0343E5BB" wp14:editId="38995090">
+            <wp:extent cx="5866228" cy="2954020"/>
+            <wp:effectExtent l="0" t="0" r="1270" b="0"/>
+            <wp:docPr id="9" name="Picture 9"/>
             <wp:cNvGraphicFramePr>
               <a:graphicFrameLocks xmlns:a="http://schemas.openxmlformats.org/drawingml/2006/main" noChangeAspect="1"/>
             </wp:cNvGraphicFramePr>
@@ -9769,7 +10835,7 @@
               <a:graphicData uri="http://schemas.openxmlformats.org/drawingml/2006/picture">
                 <pic:pic xmlns:pic="http://schemas.openxmlformats.org/drawingml/2006/picture">
                   <pic:nvPicPr>
-                    <pic:cNvPr id="15" name="content.png"/>
+                    <pic:cNvPr id="9" name="content.png"/>
                     <pic:cNvPicPr/>
                   </pic:nvPicPr>
                   <pic:blipFill rotWithShape="1">
@@ -9780,13 +10846,13 @@
                         </a:ext>
                       </a:extLst>
                     </a:blip>
-                    <a:srcRect l="1" r="1112" b="11325"/>
+                    <a:srcRect r="1232" b="11536"/>
                     <a:stretch/>
                   </pic:blipFill>
                   <pic:spPr bwMode="auto">
                     <a:xfrm>
                       <a:off x="0" y="0"/>
-                      <a:ext cx="5943600" cy="2996466"/>
+                      <a:ext cx="5866615" cy="2954215"/>
                     </a:xfrm>
                     <a:prstGeom prst="rect">
                       <a:avLst/>
@@ -9809,6 +10875,35 @@
     </w:p>
     <w:p>
       <w:pPr>
+        <w:pStyle w:val="Captions"/>
+      </w:pPr>
+      <w:r>
+        <w:t xml:space="preserve">Figure </w:t>
+      </w:r>
+      <w:r>
+        <w:fldChar w:fldCharType="begin"/>
+      </w:r>
+      <w:r>
+        <w:instrText xml:space="preserve"> SEQ Figure \* ARABIC </w:instrText>
+      </w:r>
+      <w:r>
+        <w:fldChar w:fldCharType="separate"/>
+      </w:r>
+      <w:r>
+        <w:rPr>
+          <w:noProof/>
+        </w:rPr>
+        <w:t>15</w:t>
+      </w:r>
+      <w:r>
+        <w:fldChar w:fldCharType="end"/>
+      </w:r>
+      <w:r>
+        <w:t>. Giao diện trang hiển thị chỉ số môi trường</w:t>
+      </w:r>
+    </w:p>
+    <w:p>
+      <w:pPr>
         <w:rPr>
           <w:lang w:val="en-US"/>
         </w:rPr>
@@ -9874,12 +10969,9 @@
     <w:p>
       <w:pPr>
         <w:pStyle w:val="Picture"/>
-      </w:pPr>
-      <w:r>
-        <w:rPr>
-          <w:lang w:val="vi-VN" w:eastAsia="vi-VN"/>
-        </w:rPr>
-        <w:lastRenderedPageBreak/>
+        <w:keepNext/>
+      </w:pPr>
+      <w:r>
         <w:drawing>
           <wp:inline distT="0" distB="0" distL="0" distR="0" wp14:anchorId="462CF387" wp14:editId="6C9E2F3C">
             <wp:extent cx="5943600" cy="3214924"/>
@@ -9932,31 +11024,110 @@
     </w:p>
     <w:p>
       <w:pPr>
-        <w:rPr>
-          <w:lang w:val="en-US"/>
-        </w:rPr>
-      </w:pPr>
-      <w:r>
-        <w:rPr>
-          <w:lang w:val="en-US"/>
-        </w:rPr>
-        <w:t>Khi hệ thống nhận được tín hiệu báo cháy, sẽ hiển thị một modal box thông báo cho người dùng. Chức năng này đều hoạt động ở cả ba trang kể trên.</w:t>
-      </w:r>
-      <w:r>
-        <w:rPr>
-          <w:lang w:val="en-US"/>
-        </w:rPr>
+        <w:pStyle w:val="Captions"/>
+      </w:pPr>
+      <w:r>
+        <w:t xml:space="preserve">Figure </w:t>
+      </w:r>
+      <w:r>
+        <w:fldChar w:fldCharType="begin"/>
+      </w:r>
+      <w:r>
+        <w:instrText xml:space="preserve"> SEQ Figure \* ARABIC </w:instrText>
+      </w:r>
+      <w:r>
+        <w:fldChar w:fldCharType="separate"/>
+      </w:r>
+      <w:r>
+        <w:rPr>
+          <w:noProof/>
+        </w:rPr>
+        <w:t>16</w:t>
+      </w:r>
+      <w:r>
+        <w:fldChar w:fldCharType="end"/>
+      </w:r>
+      <w:r>
+        <w:t xml:space="preserve">. </w:t>
+      </w:r>
+      <w:r>
+        <w:t>Giao diện trang hiển thị biểu đồ trực quan tương ứng với từng thông số</w:t>
+      </w:r>
+    </w:p>
+    <w:p>
+      <w:pPr>
+        <w:rPr>
+          <w:lang w:val="en-US"/>
+        </w:rPr>
+      </w:pPr>
+      <w:r>
+        <w:rPr>
+          <w:lang w:val="en-US"/>
+        </w:rPr>
+        <w:t>Khi hệ thống nhận được</w:t>
+      </w:r>
+      <w:r>
         <w:t xml:space="preserve"> </w:t>
       </w:r>
+      <w:r>
+        <w:rPr>
+          <w:lang w:val="en-US"/>
+        </w:rPr>
+        <w:t>tín hiệ</w:t>
+      </w:r>
+      <w:r>
+        <w:rPr>
+          <w:lang w:val="en-US"/>
+        </w:rPr>
+        <w:t>u báo cháy</w:t>
+      </w:r>
+      <w:r>
+        <w:rPr>
+          <w:lang w:val="en-US"/>
+        </w:rPr>
+        <w:t xml:space="preserve"> sẽ</w:t>
+      </w:r>
+      <w:r>
+        <w:t xml:space="preserve"> tự động</w:t>
+      </w:r>
+      <w:r>
+        <w:rPr>
+          <w:lang w:val="en-US"/>
+        </w:rPr>
+        <w:t xml:space="preserve"> hiển thị một </w:t>
+      </w:r>
+      <w:r>
+        <w:t>hộp thoại</w:t>
+      </w:r>
+      <w:r>
+        <w:rPr>
+          <w:lang w:val="en-US"/>
+        </w:rPr>
+        <w:t xml:space="preserve"> </w:t>
+      </w:r>
+      <w:r>
+        <w:t>cảnh</w:t>
+      </w:r>
+      <w:r>
+        <w:rPr>
+          <w:lang w:val="en-US"/>
+        </w:rPr>
+        <w:t xml:space="preserve"> báo cho người dùng. Chức năng này đều hoạt động ở cả ba trang kể trên.</w:t>
+      </w:r>
+      <w:r>
+        <w:rPr>
+          <w:lang w:val="en-US"/>
+        </w:rPr>
+        <w:t xml:space="preserve"> </w:t>
+      </w:r>
     </w:p>
     <w:p>
       <w:pPr>
         <w:pStyle w:val="Picture"/>
-      </w:pPr>
-      <w:r>
-        <w:rPr>
-          <w:lang w:val="vi-VN" w:eastAsia="vi-VN"/>
-        </w:rPr>
+        <w:keepNext/>
+      </w:pPr>
+      <w:r>
+        <w:lastRenderedPageBreak/>
         <w:drawing>
           <wp:inline distT="0" distB="0" distL="0" distR="0" wp14:anchorId="43B895D2" wp14:editId="60035A05">
             <wp:extent cx="5939790" cy="3158197"/>
@@ -10009,137 +11180,194 @@
     </w:p>
     <w:p>
       <w:pPr>
+        <w:pStyle w:val="FigureCap"/>
+      </w:pPr>
+      <w:r>
+        <w:t xml:space="preserve">Figure </w:t>
+      </w:r>
+      <w:r>
+        <w:fldChar w:fldCharType="begin"/>
+      </w:r>
+      <w:r>
+        <w:instrText xml:space="preserve"> SEQ Figure \* ARABIC </w:instrText>
+      </w:r>
+      <w:r>
+        <w:fldChar w:fldCharType="separate"/>
+      </w:r>
+      <w:r>
+        <w:rPr>
+          <w:noProof/>
+        </w:rPr>
+        <w:t>17</w:t>
+      </w:r>
+      <w:r>
+        <w:fldChar w:fldCharType="end"/>
+      </w:r>
+      <w:r>
+        <w:t>. Hộp thoại chức năng phát hiện và cảnh báo cháy</w:t>
+      </w:r>
+    </w:p>
+    <w:p>
+      <w:pPr>
         <w:pStyle w:val="Heading1"/>
         <w:rPr>
+          <w:lang w:val="en-US"/>
+        </w:rPr>
+      </w:pPr>
+      <w:bookmarkStart w:id="23" w:name="_Toc41937915"/>
+      <w:r>
+        <w:rPr>
+          <w:lang w:val="en-US"/>
+        </w:rPr>
+        <w:t>KẾT LUẬN</w:t>
+      </w:r>
+      <w:bookmarkEnd w:id="23"/>
+    </w:p>
+    <w:p>
+      <w:pPr>
+        <w:rPr>
+          <w:lang w:val="en-US"/>
+        </w:rPr>
+      </w:pPr>
+      <w:r>
+        <w:rPr>
+          <w:lang w:val="en-US"/>
+        </w:rPr>
+        <w:t>Sau thời gian tìm hiểu và thử nghiệm nhóm đã xây dựng được sản phẩm là</w:t>
+      </w:r>
+      <w:r>
+        <w:rPr>
+          <w:lang w:val="en-US"/>
+        </w:rPr>
+        <w:t xml:space="preserve"> một hệ thống tương đối hoàn chỉnh </w:t>
+      </w:r>
+      <w:r>
+        <w:rPr>
+          <w:lang w:val="en-US"/>
+        </w:rPr>
+        <w:t>có thể thu thập được những chỉ số cơ bản từ môi trường và hiển thị qua website</w:t>
+      </w:r>
+      <w:r>
+        <w:rPr>
+          <w:lang w:val="en-US"/>
+        </w:rPr>
+        <w:t>.</w:t>
+      </w:r>
+      <w:r>
+        <w:rPr>
+          <w:lang w:val="en-US"/>
+        </w:rPr>
+        <w:t xml:space="preserve"> Đây là một sản phẩm có tính ứng dụng cao và có thể mở rộng ra trong nhiều đề tài cũng như các lĩnh vực khác. Qua đề tài này chúng em đã được tiếp cận và hiểu biết hơn </w:t>
+      </w:r>
+      <w:r>
+        <w:rPr>
+          <w:szCs w:val="26"/>
+        </w:rPr>
+        <w:t>Arduino</w:t>
+      </w:r>
+      <w:r>
+        <w:rPr>
+          <w:lang w:val="en-US"/>
+        </w:rPr>
+        <w:t xml:space="preserve"> </w:t>
+      </w:r>
+      <w:r>
+        <w:rPr>
+          <w:lang w:val="en-US"/>
+        </w:rPr>
+        <w:t xml:space="preserve">và một số công nghệ web đang được sử dụng phổ biến hiện nay. </w:t>
+      </w:r>
+    </w:p>
+    <w:p>
+      <w:r>
+        <w:rPr>
+          <w:lang w:val="en-US"/>
+        </w:rPr>
+        <w:t>Bên cạnh đó nhóm chúng em cũng đề xuất một số hướng phát triển cho đề tài thêm phần hoàn thiện hơn. Đầu tiên, nhóm đang sử dụng Webserver</w:t>
+      </w:r>
+      <w:r>
+        <w:rPr>
+          <w:lang w:val="en-US"/>
+        </w:rPr>
+        <w:t xml:space="preserve"> bất đồng bộ</w:t>
+      </w:r>
+      <w:r>
+        <w:rPr>
+          <w:lang w:val="en-US"/>
+        </w:rPr>
+        <w:t xml:space="preserve"> được lập trình trực tiếp trên mạch xử</w:t>
+      </w:r>
+      <w:r>
+        <w:rPr>
+          <w:lang w:val="en-US"/>
+        </w:rPr>
+        <w:t xml:space="preserve"> lý ESP8266 vì </w:t>
+      </w:r>
+      <w:r>
+        <w:rPr>
+          <w:lang w:val="en-US"/>
+        </w:rPr>
+        <w:t>có thể khai thác được ưu điểm</w:t>
+      </w:r>
+      <w:r>
+        <w:t xml:space="preserve"> ổn định và</w:t>
+      </w:r>
+      <w:r>
+        <w:rPr>
+          <w:lang w:val="en-US"/>
+        </w:rPr>
+        <w:t xml:space="preserve"> dễ dàng cập nhật, chỉnh sửa trong quá trình thử nghiệm sản phẩm</w:t>
+      </w:r>
+      <w:r>
+        <w:t xml:space="preserve">, phù hợp với mục tiêu làm quen và tìm hiểu về lập trình </w:t>
+      </w:r>
+      <w:r>
+        <w:rPr>
+          <w:szCs w:val="26"/>
+        </w:rPr>
+        <w:t>Arduino</w:t>
+      </w:r>
+      <w:r>
+        <w:rPr>
+          <w:lang w:val="en-US"/>
+        </w:rPr>
+        <w:t xml:space="preserve">. Tuy </w:t>
+      </w:r>
+      <w:r>
+        <w:t xml:space="preserve">nhiên, nếu đặt mục tiêu ứng dụng đề tài vào thực tiễn, hệ thống cần có một Webserver </w:t>
+      </w:r>
+      <w:r>
+        <w:rPr>
           <w:color w:val="FF0000"/>
-          <w:lang w:val="en-US"/>
-        </w:rPr>
-      </w:pPr>
-      <w:bookmarkStart w:id="23" w:name="_Toc41909471"/>
+        </w:rPr>
+        <w:t>chính thống</w:t>
+      </w:r>
       <w:r>
         <w:rPr>
           <w:color w:val="FF0000"/>
-          <w:lang w:val="en-US"/>
-        </w:rPr>
-        <w:t>KẾT LUẬN</w:t>
-      </w:r>
-      <w:bookmarkEnd w:id="23"/>
-    </w:p>
-    <w:p>
-      <w:pPr>
-        <w:rPr>
-          <w:lang w:val="en-US"/>
-        </w:rPr>
-      </w:pPr>
-      <w:r>
-        <w:rPr>
-          <w:lang w:val="en-US"/>
-        </w:rPr>
-        <w:t>Sau thời gian tìm hiểu và thử nghiệm nhóm đã xây dựng được sản phẩm là</w:t>
-      </w:r>
-      <w:r>
-        <w:rPr>
-          <w:lang w:val="en-US"/>
-        </w:rPr>
-        <w:t xml:space="preserve"> một hệ thống tương đối hoàn chỉnh </w:t>
-      </w:r>
-      <w:r>
-        <w:rPr>
-          <w:lang w:val="en-US"/>
-        </w:rPr>
-        <w:t>có thể thu thập được những chỉ số cơ bản từ môi trường và hiển thị qua website</w:t>
-      </w:r>
-      <w:r>
-        <w:rPr>
-          <w:lang w:val="en-US"/>
-        </w:rPr>
-        <w:t>.</w:t>
-      </w:r>
-      <w:r>
-        <w:rPr>
-          <w:lang w:val="en-US"/>
-        </w:rPr>
-        <w:t xml:space="preserve"> Đây là một sản phẩm có tính ứng dụng cao và có thể mở rộng ra trong nhiều đề tài cũng như các lĩnh vực khác. Qua đề tài này chúng em đã được tiếp cận và hiểu biết hơn Adruino và một số công nghệ web đang được sử dụng phổ biến hiện nay. </w:t>
-      </w:r>
-    </w:p>
-    <w:p>
-      <w:pPr>
-        <w:rPr>
-          <w:lang w:val="en-US"/>
-        </w:rPr>
-      </w:pPr>
-      <w:r>
-        <w:rPr>
-          <w:lang w:val="en-US"/>
-        </w:rPr>
-        <w:t>Bên cạnh đó nhóm chúng em cũng đề xuất một số hướng phát triển cho đề tài thêm phần hoàn thiện hơn. Đầu tiên, nhóm đang sử dụng Webserver</w:t>
-      </w:r>
-      <w:r>
-        <w:rPr>
-          <w:lang w:val="en-US"/>
-        </w:rPr>
-        <w:t xml:space="preserve"> bất đồng bộ</w:t>
-      </w:r>
-      <w:r>
-        <w:rPr>
-          <w:lang w:val="en-US"/>
-        </w:rPr>
-        <w:t xml:space="preserve"> được lập trình trực tiếp trên mạch xử</w:t>
-      </w:r>
-      <w:r>
-        <w:rPr>
-          <w:lang w:val="en-US"/>
-        </w:rPr>
-        <w:t xml:space="preserve"> lý ESP8266 do có thể khai thác được ưu điểm tiện lợi và dễ dàng cập </w:t>
-      </w:r>
-      <w:r>
-        <w:rPr>
-          <w:lang w:val="en-US"/>
-        </w:rPr>
-        <w:lastRenderedPageBreak/>
-        <w:t>nhật, chỉnh sửa trong quá trình thử nghiệm sản phẩm, sau này khi ứng dụng vào thực tế hệ thống vẫn cần một địa chỉ server chính thống (hoàn chình)??</w:t>
-      </w:r>
-      <w:r>
-        <w:rPr>
-          <w:lang w:val="en-US"/>
-        </w:rPr>
-        <w:t xml:space="preserve">. </w:t>
-      </w:r>
-      <w:r>
-        <w:rPr>
-          <w:lang w:val="en-US"/>
-        </w:rPr>
-        <w:t>Có thể phát triển thêm hệ thống bằng cách tích hợp thêm một một số cảm biến tùy ý (:v) và các linh kiện bổ trợ khác như màng hình LCD, đèn LED, loa vào khối cảm biến</w:t>
-      </w:r>
-      <w:r>
-        <w:rPr>
-          <w:lang w:val="en-US"/>
-        </w:rPr>
-        <w:t xml:space="preserve"> đồng thời cấp nguồn cho khối cảm biến qua </w:t>
-      </w:r>
-      <w:r>
-        <w:rPr>
-          <w:lang w:val="en-US"/>
-        </w:rPr>
-        <w:t>pin rời</w:t>
-      </w:r>
-      <w:r>
-        <w:rPr>
-          <w:lang w:val="en-US"/>
-        </w:rPr>
-        <w:t xml:space="preserve"> mà không cần sử dụng</w:t>
-      </w:r>
-      <w:r>
-        <w:rPr>
-          <w:lang w:val="en-US"/>
-        </w:rPr>
-        <w:t xml:space="preserve"> nguồn trực tiếp từ laptop</w:t>
-      </w:r>
-      <w:r>
-        <w:rPr>
-          <w:lang w:val="en-US"/>
-        </w:rPr>
-        <w:t>.</w:t>
+        </w:rPr>
+        <w:t xml:space="preserve"> </w:t>
+      </w:r>
+      <w:r>
+        <w:t xml:space="preserve">và cần xây dựng một khối nguồn riêng cho ESP8266 thay vì </w:t>
+      </w:r>
+      <w:r>
+        <w:t>phụ thuộc trực tiếp</w:t>
+      </w:r>
+      <w:r>
+        <w:t xml:space="preserve"> từ</w:t>
+      </w:r>
+      <w:r>
+        <w:t xml:space="preserve"> nguồn điện</w:t>
+      </w:r>
+      <w:r>
+        <w:t xml:space="preserve"> laptop</w:t>
+      </w:r>
+      <w:r>
+        <w:t>. Bên cạnh đó, tùy vào mục đích sử dụng mà có thể linh hoạt thay đổi các cảm biến cho phù hợp. Đồng thời có thể tích hợp thêm một số linh kiện phụ khác, chẳng hạn nh</w:t>
+      </w:r>
+      <w:r>
+        <w:t>ư màn hình LCD, đèn LED hay loa.</w:t>
       </w:r>
       <w:bookmarkStart w:id="24" w:name="_GoBack"/>
       <w:bookmarkEnd w:id="24"/>
@@ -10161,7 +11389,7 @@
           <w:lang w:val="en-US"/>
         </w:rPr>
       </w:pPr>
-      <w:bookmarkStart w:id="25" w:name="_Toc41909472"/>
+      <w:bookmarkStart w:id="25" w:name="_Toc41937916"/>
       <w:r>
         <w:rPr>
           <w:lang w:val="en-US"/>
@@ -10250,7 +11478,7 @@
 </file>
 
 <file path=word/endnotes.xml><?xml version="1.0" encoding="utf-8"?>
-<w:endnotes xmlns:wpc="http://schemas.microsoft.com/office/word/2010/wordprocessingCanvas" xmlns:cx="http://schemas.microsoft.com/office/drawing/2014/chartex" xmlns:mc="http://schemas.openxmlformats.org/markup-compatibility/2006" xmlns:o="urn:schemas-microsoft-com:office:office" xmlns:r="http://schemas.openxmlformats.org/officeDocument/2006/relationships" xmlns:m="http://schemas.openxmlformats.org/officeDocument/2006/math" xmlns:v="urn:schemas-microsoft-com:vml" xmlns:wp14="http://schemas.microsoft.com/office/word/2010/wordprocessingDrawing" xmlns:wp="http://schemas.openxmlformats.org/drawingml/2006/wordprocessingDrawing" xmlns:w10="urn:schemas-microsoft-com:office:word" xmlns:w="http://schemas.openxmlformats.org/wordprocessingml/2006/main" xmlns:w14="http://schemas.microsoft.com/office/word/2010/wordml" xmlns:w15="http://schemas.microsoft.com/office/word/2012/wordml" xmlns:w16se="http://schemas.microsoft.com/office/word/2015/wordml/symex" xmlns:wpg="http://schemas.microsoft.com/office/word/2010/wordprocessingGroup" xmlns:wpi="http://schemas.microsoft.com/office/word/2010/wordprocessingInk" xmlns:wne="http://schemas.microsoft.com/office/word/2006/wordml" xmlns:wps="http://schemas.microsoft.com/office/word/2010/wordprocessingShape" mc:Ignorable="w14 w15 w16se wp14">
+<w:endnotes xmlns:wpc="http://schemas.microsoft.com/office/word/2010/wordprocessingCanvas" xmlns:mc="http://schemas.openxmlformats.org/markup-compatibility/2006" xmlns:o="urn:schemas-microsoft-com:office:office" xmlns:r="http://schemas.openxmlformats.org/officeDocument/2006/relationships" xmlns:m="http://schemas.openxmlformats.org/officeDocument/2006/math" xmlns:v="urn:schemas-microsoft-com:vml" xmlns:wp14="http://schemas.microsoft.com/office/word/2010/wordprocessingDrawing" xmlns:wp="http://schemas.openxmlformats.org/drawingml/2006/wordprocessingDrawing" xmlns:w10="urn:schemas-microsoft-com:office:word" xmlns:w="http://schemas.openxmlformats.org/wordprocessingml/2006/main" xmlns:w14="http://schemas.microsoft.com/office/word/2010/wordml" xmlns:w15="http://schemas.microsoft.com/office/word/2012/wordml" xmlns:wpg="http://schemas.microsoft.com/office/word/2010/wordprocessingGroup" xmlns:wpi="http://schemas.microsoft.com/office/word/2010/wordprocessingInk" xmlns:wne="http://schemas.microsoft.com/office/word/2006/wordml" xmlns:wps="http://schemas.microsoft.com/office/word/2010/wordprocessingShape" mc:Ignorable="w14 w15 wp14">
   <w:endnote w:type="separator" w:id="-1">
     <w:p>
       <w:pPr>
@@ -10275,7 +11503,7 @@
 </file>
 
 <file path=word/footnotes.xml><?xml version="1.0" encoding="utf-8"?>
-<w:footnotes xmlns:wpc="http://schemas.microsoft.com/office/word/2010/wordprocessingCanvas" xmlns:cx="http://schemas.microsoft.com/office/drawing/2014/chartex" xmlns:mc="http://schemas.openxmlformats.org/markup-compatibility/2006" xmlns:o="urn:schemas-microsoft-com:office:office" xmlns:r="http://schemas.openxmlformats.org/officeDocument/2006/relationships" xmlns:m="http://schemas.openxmlformats.org/officeDocument/2006/math" xmlns:v="urn:schemas-microsoft-com:vml" xmlns:wp14="http://schemas.microsoft.com/office/word/2010/wordprocessingDrawing" xmlns:wp="http://schemas.openxmlformats.org/drawingml/2006/wordprocessingDrawing" xmlns:w10="urn:schemas-microsoft-com:office:word" xmlns:w="http://schemas.openxmlformats.org/wordprocessingml/2006/main" xmlns:w14="http://schemas.microsoft.com/office/word/2010/wordml" xmlns:w15="http://schemas.microsoft.com/office/word/2012/wordml" xmlns:w16se="http://schemas.microsoft.com/office/word/2015/wordml/symex" xmlns:wpg="http://schemas.microsoft.com/office/word/2010/wordprocessingGroup" xmlns:wpi="http://schemas.microsoft.com/office/word/2010/wordprocessingInk" xmlns:wne="http://schemas.microsoft.com/office/word/2006/wordml" xmlns:wps="http://schemas.microsoft.com/office/word/2010/wordprocessingShape" mc:Ignorable="w14 w15 w16se wp14">
+<w:footnotes xmlns:wpc="http://schemas.microsoft.com/office/word/2010/wordprocessingCanvas" xmlns:mc="http://schemas.openxmlformats.org/markup-compatibility/2006" xmlns:o="urn:schemas-microsoft-com:office:office" xmlns:r="http://schemas.openxmlformats.org/officeDocument/2006/relationships" xmlns:m="http://schemas.openxmlformats.org/officeDocument/2006/math" xmlns:v="urn:schemas-microsoft-com:vml" xmlns:wp14="http://schemas.microsoft.com/office/word/2010/wordprocessingDrawing" xmlns:wp="http://schemas.openxmlformats.org/drawingml/2006/wordprocessingDrawing" xmlns:w10="urn:schemas-microsoft-com:office:word" xmlns:w="http://schemas.openxmlformats.org/wordprocessingml/2006/main" xmlns:w14="http://schemas.microsoft.com/office/word/2010/wordml" xmlns:w15="http://schemas.microsoft.com/office/word/2012/wordml" xmlns:wpg="http://schemas.microsoft.com/office/word/2010/wordprocessingGroup" xmlns:wpi="http://schemas.microsoft.com/office/word/2010/wordprocessingInk" xmlns:wne="http://schemas.microsoft.com/office/word/2006/wordml" xmlns:wps="http://schemas.microsoft.com/office/word/2010/wordprocessingShape" mc:Ignorable="w14 w15 wp14">
   <w:footnote w:type="separator" w:id="-1">
     <w:p>
       <w:pPr>
@@ -10300,8 +11528,8 @@
 </file>
 
 <file path=word/numbering.xml><?xml version="1.0" encoding="utf-8"?>
-<w:numbering xmlns:wpc="http://schemas.microsoft.com/office/word/2010/wordprocessingCanvas" xmlns:cx="http://schemas.microsoft.com/office/drawing/2014/chartex" xmlns:mc="http://schemas.openxmlformats.org/markup-compatibility/2006" xmlns:o="urn:schemas-microsoft-com:office:office" xmlns:r="http://schemas.openxmlformats.org/officeDocument/2006/relationships" xmlns:m="http://schemas.openxmlformats.org/officeDocument/2006/math" xmlns:v="urn:schemas-microsoft-com:vml" xmlns:wp14="http://schemas.microsoft.com/office/word/2010/wordprocessingDrawing" xmlns:wp="http://schemas.openxmlformats.org/drawingml/2006/wordprocessingDrawing" xmlns:w10="urn:schemas-microsoft-com:office:word" xmlns:w="http://schemas.openxmlformats.org/wordprocessingml/2006/main" xmlns:w14="http://schemas.microsoft.com/office/word/2010/wordml" xmlns:w15="http://schemas.microsoft.com/office/word/2012/wordml" xmlns:w16se="http://schemas.microsoft.com/office/word/2015/wordml/symex" xmlns:wpg="http://schemas.microsoft.com/office/word/2010/wordprocessingGroup" xmlns:wpi="http://schemas.microsoft.com/office/word/2010/wordprocessingInk" xmlns:wne="http://schemas.microsoft.com/office/word/2006/wordml" xmlns:wps="http://schemas.microsoft.com/office/word/2010/wordprocessingShape" mc:Ignorable="w14 w15 w16se wp14">
-  <w:abstractNum w:abstractNumId="0" w15:restartNumberingAfterBreak="0">
+<w:numbering xmlns:wpc="http://schemas.microsoft.com/office/word/2010/wordprocessingCanvas" xmlns:mc="http://schemas.openxmlformats.org/markup-compatibility/2006" xmlns:o="urn:schemas-microsoft-com:office:office" xmlns:r="http://schemas.openxmlformats.org/officeDocument/2006/relationships" xmlns:m="http://schemas.openxmlformats.org/officeDocument/2006/math" xmlns:v="urn:schemas-microsoft-com:vml" xmlns:wp14="http://schemas.microsoft.com/office/word/2010/wordprocessingDrawing" xmlns:wp="http://schemas.openxmlformats.org/drawingml/2006/wordprocessingDrawing" xmlns:w10="urn:schemas-microsoft-com:office:word" xmlns:w="http://schemas.openxmlformats.org/wordprocessingml/2006/main" xmlns:w14="http://schemas.microsoft.com/office/word/2010/wordml" xmlns:w15="http://schemas.microsoft.com/office/word/2012/wordml" xmlns:wpg="http://schemas.microsoft.com/office/word/2010/wordprocessingGroup" xmlns:wpi="http://schemas.microsoft.com/office/word/2010/wordprocessingInk" xmlns:wne="http://schemas.microsoft.com/office/word/2006/wordml" xmlns:wps="http://schemas.microsoft.com/office/word/2010/wordprocessingShape" mc:Ignorable="w14 w15 wp14">
+  <w:abstractNum w:abstractNumId="0">
     <w:nsid w:val="01597491"/>
     <w:multiLevelType w:val="hybridMultilevel"/>
     <w:tmpl w:val="672C8822"/>
@@ -10414,7 +11642,7 @@
       </w:rPr>
     </w:lvl>
   </w:abstractNum>
-  <w:abstractNum w:abstractNumId="1" w15:restartNumberingAfterBreak="0">
+  <w:abstractNum w:abstractNumId="1">
     <w:nsid w:val="0C7F1E0F"/>
     <w:multiLevelType w:val="multilevel"/>
     <w:tmpl w:val="C4EC47DC"/>
@@ -10434,7 +11662,7 @@
         <w:sz w:val="20"/>
       </w:rPr>
     </w:lvl>
-    <w:lvl w:ilvl="1" w:tentative="1">
+    <w:lvl w:ilvl="1">
       <w:start w:val="1"/>
       <w:numFmt w:val="bullet"/>
       <w:lvlText w:val="o"/>
@@ -10563,7 +11791,7 @@
       </w:rPr>
     </w:lvl>
   </w:abstractNum>
-  <w:abstractNum w:abstractNumId="2" w15:restartNumberingAfterBreak="0">
+  <w:abstractNum w:abstractNumId="2">
     <w:nsid w:val="0D5414E0"/>
     <w:multiLevelType w:val="hybridMultilevel"/>
     <w:tmpl w:val="B6DA628E"/>
@@ -10675,7 +11903,7 @@
       </w:rPr>
     </w:lvl>
   </w:abstractNum>
-  <w:abstractNum w:abstractNumId="3" w15:restartNumberingAfterBreak="0">
+  <w:abstractNum w:abstractNumId="3">
     <w:nsid w:val="17611350"/>
     <w:multiLevelType w:val="hybridMultilevel"/>
     <w:tmpl w:val="478C498E"/>
@@ -10788,7 +12016,7 @@
       </w:rPr>
     </w:lvl>
   </w:abstractNum>
-  <w:abstractNum w:abstractNumId="4" w15:restartNumberingAfterBreak="0">
+  <w:abstractNum w:abstractNumId="4">
     <w:nsid w:val="1C9942F1"/>
     <w:multiLevelType w:val="hybridMultilevel"/>
     <w:tmpl w:val="D95AFF04"/>
@@ -10901,7 +12129,7 @@
       </w:rPr>
     </w:lvl>
   </w:abstractNum>
-  <w:abstractNum w:abstractNumId="5" w15:restartNumberingAfterBreak="0">
+  <w:abstractNum w:abstractNumId="5">
     <w:nsid w:val="1E7D6BA8"/>
     <w:multiLevelType w:val="hybridMultilevel"/>
     <w:tmpl w:val="DA50DA80"/>
@@ -11014,7 +12242,7 @@
       </w:rPr>
     </w:lvl>
   </w:abstractNum>
-  <w:abstractNum w:abstractNumId="6" w15:restartNumberingAfterBreak="0">
+  <w:abstractNum w:abstractNumId="6">
     <w:nsid w:val="249056EA"/>
     <w:multiLevelType w:val="hybridMultilevel"/>
     <w:tmpl w:val="34063EB4"/>
@@ -11030,7 +12258,7 @@
         <w:rFonts w:ascii="Symbol" w:hAnsi="Symbol" w:hint="default"/>
       </w:rPr>
     </w:lvl>
-    <w:lvl w:ilvl="1" w:tplc="04090003" w:tentative="1">
+    <w:lvl w:ilvl="1" w:tplc="04090003">
       <w:start w:val="1"/>
       <w:numFmt w:val="bullet"/>
       <w:lvlText w:val="o"/>
@@ -11127,7 +12355,7 @@
       </w:rPr>
     </w:lvl>
   </w:abstractNum>
-  <w:abstractNum w:abstractNumId="7" w15:restartNumberingAfterBreak="0">
+  <w:abstractNum w:abstractNumId="7">
     <w:nsid w:val="2622281A"/>
     <w:multiLevelType w:val="hybridMultilevel"/>
     <w:tmpl w:val="3B7A1B30"/>
@@ -11240,7 +12468,7 @@
       </w:rPr>
     </w:lvl>
   </w:abstractNum>
-  <w:abstractNum w:abstractNumId="8" w15:restartNumberingAfterBreak="0">
+  <w:abstractNum w:abstractNumId="8">
     <w:nsid w:val="2C4348FB"/>
     <w:multiLevelType w:val="hybridMultilevel"/>
     <w:tmpl w:val="32484458"/>
@@ -11353,7 +12581,7 @@
       </w:rPr>
     </w:lvl>
   </w:abstractNum>
-  <w:abstractNum w:abstractNumId="9" w15:restartNumberingAfterBreak="0">
+  <w:abstractNum w:abstractNumId="9">
     <w:nsid w:val="3C123E97"/>
     <w:multiLevelType w:val="hybridMultilevel"/>
     <w:tmpl w:val="DADA6218"/>
@@ -11466,7 +12694,7 @@
       </w:rPr>
     </w:lvl>
   </w:abstractNum>
-  <w:abstractNum w:abstractNumId="10" w15:restartNumberingAfterBreak="0">
+  <w:abstractNum w:abstractNumId="10">
     <w:nsid w:val="440D71A1"/>
     <w:multiLevelType w:val="hybridMultilevel"/>
     <w:tmpl w:val="2D44E968"/>
@@ -11580,7 +12808,7 @@
       </w:rPr>
     </w:lvl>
   </w:abstractNum>
-  <w:abstractNum w:abstractNumId="11" w15:restartNumberingAfterBreak="0">
+  <w:abstractNum w:abstractNumId="11">
     <w:nsid w:val="48923D92"/>
     <w:multiLevelType w:val="multilevel"/>
     <w:tmpl w:val="95FC4A86"/>
@@ -11694,7 +12922,7 @@
       </w:rPr>
     </w:lvl>
   </w:abstractNum>
-  <w:abstractNum w:abstractNumId="12" w15:restartNumberingAfterBreak="0">
+  <w:abstractNum w:abstractNumId="12">
     <w:nsid w:val="499A5211"/>
     <w:multiLevelType w:val="multilevel"/>
     <w:tmpl w:val="3CC6D4C8"/>
@@ -11815,7 +13043,7 @@
       </w:rPr>
     </w:lvl>
   </w:abstractNum>
-  <w:abstractNum w:abstractNumId="13" w15:restartNumberingAfterBreak="0">
+  <w:abstractNum w:abstractNumId="13">
     <w:nsid w:val="54B74323"/>
     <w:multiLevelType w:val="hybridMultilevel"/>
     <w:tmpl w:val="C53AC130"/>
@@ -11831,7 +13059,7 @@
         <w:rFonts w:ascii="Symbol" w:hAnsi="Symbol" w:hint="default"/>
       </w:rPr>
     </w:lvl>
-    <w:lvl w:ilvl="1" w:tplc="04090003" w:tentative="1">
+    <w:lvl w:ilvl="1" w:tplc="04090003">
       <w:start w:val="1"/>
       <w:numFmt w:val="bullet"/>
       <w:lvlText w:val="o"/>
@@ -11928,7 +13156,7 @@
       </w:rPr>
     </w:lvl>
   </w:abstractNum>
-  <w:abstractNum w:abstractNumId="14" w15:restartNumberingAfterBreak="0">
+  <w:abstractNum w:abstractNumId="14">
     <w:nsid w:val="58B138A5"/>
     <w:multiLevelType w:val="hybridMultilevel"/>
     <w:tmpl w:val="3C0E5F9A"/>
@@ -12041,7 +13269,7 @@
       </w:rPr>
     </w:lvl>
   </w:abstractNum>
-  <w:abstractNum w:abstractNumId="15" w15:restartNumberingAfterBreak="0">
+  <w:abstractNum w:abstractNumId="15">
     <w:nsid w:val="634358AE"/>
     <w:multiLevelType w:val="hybridMultilevel"/>
     <w:tmpl w:val="9C421734"/>
@@ -12154,7 +13382,7 @@
       </w:rPr>
     </w:lvl>
   </w:abstractNum>
-  <w:abstractNum w:abstractNumId="16" w15:restartNumberingAfterBreak="0">
+  <w:abstractNum w:abstractNumId="16">
     <w:nsid w:val="79CB41DE"/>
     <w:multiLevelType w:val="hybridMultilevel"/>
     <w:tmpl w:val="395E1F96"/>
@@ -12420,11 +13648,14 @@
   <w:num w:numId="33">
     <w:abstractNumId w:val="12"/>
   </w:num>
+  <w:num w:numId="34">
+    <w:abstractNumId w:val="12"/>
+  </w:num>
 </w:numbering>
 </file>
 
 <file path=word/styles.xml><?xml version="1.0" encoding="utf-8"?>
-<w:styles xmlns:mc="http://schemas.openxmlformats.org/markup-compatibility/2006" xmlns:r="http://schemas.openxmlformats.org/officeDocument/2006/relationships" xmlns:w="http://schemas.openxmlformats.org/wordprocessingml/2006/main" xmlns:w14="http://schemas.microsoft.com/office/word/2010/wordml" xmlns:w15="http://schemas.microsoft.com/office/word/2012/wordml" xmlns:w16se="http://schemas.microsoft.com/office/word/2015/wordml/symex" mc:Ignorable="w14 w15 w16se">
+<w:styles xmlns:mc="http://schemas.openxmlformats.org/markup-compatibility/2006" xmlns:r="http://schemas.openxmlformats.org/officeDocument/2006/relationships" xmlns:w="http://schemas.openxmlformats.org/wordprocessingml/2006/main" xmlns:w14="http://schemas.microsoft.com/office/word/2010/wordml" xmlns:w15="http://schemas.microsoft.com/office/word/2012/wordml" mc:Ignorable="w14 w15">
   <w:docDefaults>
     <w:rPrDefault>
       <w:rPr>
@@ -13066,6 +14297,7 @@
       <w:spacing w:after="0" w:line="240" w:lineRule="auto"/>
     </w:pPr>
     <w:tblPr>
+      <w:tblInd w:w="0" w:type="dxa"/>
       <w:tblBorders>
         <w:top w:val="single" w:sz="4" w:space="0" w:color="auto"/>
         <w:left w:val="single" w:sz="4" w:space="0" w:color="auto"/>
@@ -13074,6 +14306,12 @@
         <w:insideH w:val="single" w:sz="4" w:space="0" w:color="auto"/>
         <w:insideV w:val="single" w:sz="4" w:space="0" w:color="auto"/>
       </w:tblBorders>
+      <w:tblCellMar>
+        <w:top w:w="0" w:type="dxa"/>
+        <w:left w:w="108" w:type="dxa"/>
+        <w:bottom w:w="0" w:type="dxa"/>
+        <w:right w:w="108" w:type="dxa"/>
+      </w:tblCellMar>
     </w:tblPr>
   </w:style>
   <w:style w:type="paragraph" w:styleId="ListParagraph">
@@ -13419,7 +14657,6 @@
     <w:basedOn w:val="Normal"/>
     <w:next w:val="Normal"/>
     <w:uiPriority w:val="35"/>
-    <w:semiHidden/>
     <w:unhideWhenUsed/>
     <w:qFormat/>
     <w:rsid w:val="000B2D19"/>
@@ -13493,6 +14730,36 @@
       <w:noProof/>
       <w:szCs w:val="26"/>
       <w:lang w:val="en-US"/>
+    </w:rPr>
+  </w:style>
+  <w:style w:type="paragraph" w:customStyle="1" w:styleId="Captions">
+    <w:name w:val="Captions"/>
+    <w:basedOn w:val="Caption"/>
+    <w:qFormat/>
+    <w:rsid w:val="005C38BB"/>
+    <w:pPr>
+      <w:jc w:val="center"/>
+    </w:pPr>
+    <w:rPr>
+      <w:sz w:val="26"/>
+    </w:rPr>
+  </w:style>
+  <w:style w:type="paragraph" w:customStyle="1" w:styleId="Code">
+    <w:name w:val="Code"/>
+    <w:basedOn w:val="Normal"/>
+    <w:qFormat/>
+    <w:rsid w:val="00F1284C"/>
+    <w:pPr>
+      <w:pBdr>
+        <w:top w:val="single" w:sz="4" w:space="1" w:color="auto"/>
+        <w:left w:val="single" w:sz="4" w:space="4" w:color="auto"/>
+        <w:bottom w:val="single" w:sz="4" w:space="1" w:color="auto"/>
+        <w:right w:val="single" w:sz="4" w:space="4" w:color="auto"/>
+      </w:pBdr>
+      <w:spacing w:after="0" w:line="240" w:lineRule="auto"/>
+    </w:pPr>
+    <w:rPr>
+      <w:rFonts w:ascii="Courier New" w:hAnsi="Courier New"/>
     </w:rPr>
   </w:style>
 </w:styles>
@@ -13777,7 +15044,7 @@
 </file>
 
 <file path=customXml/itemProps1.xml><?xml version="1.0" encoding="utf-8"?>
-<ds:datastoreItem xmlns:ds="http://schemas.openxmlformats.org/officeDocument/2006/customXml" ds:itemID="{7BD6B0B4-A0A7-4922-80F1-328AA59490A1}">
+<ds:datastoreItem xmlns:ds="http://schemas.openxmlformats.org/officeDocument/2006/customXml" ds:itemID="{64B4B80D-A2B8-4C3E-9D71-114D50A9D6C6}">
   <ds:schemaRefs>
     <ds:schemaRef ds:uri="http://schemas.openxmlformats.org/officeDocument/2006/bibliography"/>
   </ds:schemaRefs>

</xml_diff>

<commit_message>
Update hình cho đúng chính tả
</commit_message>
<xml_diff>
--- a/report/Air-Measurement-Report.docx
+++ b/report/Air-Measurement-Report.docx
@@ -1,6 +1,6 @@
 
 <file path=word/document.xml><?xml version="1.0" encoding="utf-8"?>
-<w:document xmlns:wpc="http://schemas.microsoft.com/office/word/2010/wordprocessingCanvas" xmlns:cx="http://schemas.microsoft.com/office/drawing/2014/chartex" xmlns:mc="http://schemas.openxmlformats.org/markup-compatibility/2006" xmlns:o="urn:schemas-microsoft-com:office:office" xmlns:r="http://schemas.openxmlformats.org/officeDocument/2006/relationships" xmlns:m="http://schemas.openxmlformats.org/officeDocument/2006/math" xmlns:v="urn:schemas-microsoft-com:vml" xmlns:wp14="http://schemas.microsoft.com/office/word/2010/wordprocessingDrawing" xmlns:wp="http://schemas.openxmlformats.org/drawingml/2006/wordprocessingDrawing" xmlns:w10="urn:schemas-microsoft-com:office:word" xmlns:w="http://schemas.openxmlformats.org/wordprocessingml/2006/main" xmlns:w14="http://schemas.microsoft.com/office/word/2010/wordml" xmlns:w15="http://schemas.microsoft.com/office/word/2012/wordml" xmlns:w16se="http://schemas.microsoft.com/office/word/2015/wordml/symex" xmlns:wpg="http://schemas.microsoft.com/office/word/2010/wordprocessingGroup" xmlns:wpi="http://schemas.microsoft.com/office/word/2010/wordprocessingInk" xmlns:wne="http://schemas.microsoft.com/office/word/2006/wordml" xmlns:wps="http://schemas.microsoft.com/office/word/2010/wordprocessingShape" mc:Ignorable="w14 w15 w16se wp14">
+<w:document xmlns:wpc="http://schemas.microsoft.com/office/word/2010/wordprocessingCanvas" xmlns:mc="http://schemas.openxmlformats.org/markup-compatibility/2006" xmlns:o="urn:schemas-microsoft-com:office:office" xmlns:r="http://schemas.openxmlformats.org/officeDocument/2006/relationships" xmlns:m="http://schemas.openxmlformats.org/officeDocument/2006/math" xmlns:v="urn:schemas-microsoft-com:vml" xmlns:wp14="http://schemas.microsoft.com/office/word/2010/wordprocessingDrawing" xmlns:wp="http://schemas.openxmlformats.org/drawingml/2006/wordprocessingDrawing" xmlns:w10="urn:schemas-microsoft-com:office:word" xmlns:w="http://schemas.openxmlformats.org/wordprocessingml/2006/main" xmlns:w14="http://schemas.microsoft.com/office/word/2010/wordml" xmlns:w15="http://schemas.microsoft.com/office/word/2012/wordml" xmlns:wpg="http://schemas.microsoft.com/office/word/2010/wordprocessingGroup" xmlns:wpi="http://schemas.microsoft.com/office/word/2010/wordprocessingInk" xmlns:wne="http://schemas.microsoft.com/office/word/2006/wordml" xmlns:wps="http://schemas.microsoft.com/office/word/2010/wordprocessingShape" mc:Ignorable="w14 w15 wp14">
   <w:body>
     <w:p>
       <w:pPr>
@@ -157,7 +157,7 @@
       <w:r>
         <w:rPr>
           <w:noProof/>
-          <w:lang w:eastAsia="vi-VN"/>
+          <w:lang w:val="en-US"/>
         </w:rPr>
         <w:drawing>
           <wp:inline distT="0" distB="0" distL="0" distR="0" wp14:anchorId="47F155B1" wp14:editId="10713109">
@@ -4100,30 +4100,38 @@
       <w:pPr>
         <w:pStyle w:val="TableofFigures"/>
         <w:tabs>
-          <w:tab w:val="right" w:leader="dot" w:pos="9344"/>
+          <w:tab w:val="right" w:pos="9344"/>
         </w:tabs>
         <w:rPr>
           <w:rFonts w:asciiTheme="minorHAnsi" w:eastAsiaTheme="minorEastAsia" w:hAnsiTheme="minorHAnsi"/>
           <w:noProof/>
           <w:sz w:val="22"/>
-          <w:lang w:eastAsia="vi-VN"/>
-        </w:rPr>
-      </w:pPr>
-      <w:hyperlink w:anchor="_Toc41953051" w:history="1">
+          <w:lang w:val="en-US"/>
+        </w:rPr>
+      </w:pPr>
+      <w:hyperlink w:anchor="_Toc41985267" w:history="1">
         <w:r>
           <w:rPr>
             <w:rStyle w:val="Hyperlink"/>
             <w:noProof/>
-          </w:rPr>
-          <w:t>Hình 2</w:t>
+            <w:lang w:val="en-US"/>
+          </w:rPr>
+          <w:t>Hình</w:t>
         </w:r>
         <w:r>
           <w:rPr>
             <w:rStyle w:val="Hyperlink"/>
             <w:noProof/>
+          </w:rPr>
+          <w:t xml:space="preserve"> 1</w:t>
+        </w:r>
+        <w:r>
+          <w:rPr>
+            <w:rStyle w:val="Hyperlink"/>
+            <w:noProof/>
             <w:lang w:val="en-US"/>
           </w:rPr>
-          <w:t>. Sơ đồ chân ESP8266 NodeMCU</w:t>
+          <w:t>. Chip ESP8266 NodeMCU</w:t>
         </w:r>
         <w:r>
           <w:rPr>
@@ -4144,7 +4152,7 @@
             <w:noProof/>
             <w:webHidden/>
           </w:rPr>
-          <w:instrText xml:space="preserve"> PAGEREF _Toc41953051 \h </w:instrText>
+          <w:instrText xml:space="preserve"> PAGEREF _Toc41985267 \h </w:instrText>
         </w:r>
         <w:r>
           <w:rPr>
@@ -4179,22 +4187,22 @@
       <w:pPr>
         <w:pStyle w:val="TableofFigures"/>
         <w:tabs>
-          <w:tab w:val="right" w:leader="dot" w:pos="9344"/>
+          <w:tab w:val="right" w:pos="9344"/>
         </w:tabs>
         <w:rPr>
           <w:rFonts w:asciiTheme="minorHAnsi" w:eastAsiaTheme="minorEastAsia" w:hAnsiTheme="minorHAnsi"/>
           <w:noProof/>
           <w:sz w:val="22"/>
-          <w:lang w:eastAsia="vi-VN"/>
-        </w:rPr>
-      </w:pPr>
-      <w:hyperlink w:anchor="_Toc41953052" w:history="1">
+          <w:lang w:val="en-US"/>
+        </w:rPr>
+      </w:pPr>
+      <w:hyperlink w:anchor="_Toc41985268" w:history="1">
         <w:r>
           <w:rPr>
             <w:rStyle w:val="Hyperlink"/>
             <w:noProof/>
           </w:rPr>
-          <w:t>Hình 3</w:t>
+          <w:t>Hình 2</w:t>
         </w:r>
         <w:r>
           <w:rPr>
@@ -4202,7 +4210,7 @@
             <w:noProof/>
             <w:lang w:val="en-US"/>
           </w:rPr>
-          <w:t>. Module cảm biến nhiệt và nhiệt độ DHT11</w:t>
+          <w:t>. Sơ đồ chân ESP8266 NodeMCU</w:t>
         </w:r>
         <w:r>
           <w:rPr>
@@ -4223,7 +4231,7 @@
             <w:noProof/>
             <w:webHidden/>
           </w:rPr>
-          <w:instrText xml:space="preserve"> PAGEREF _Toc41953052 \h </w:instrText>
+          <w:instrText xml:space="preserve"> PAGEREF _Toc41985268 \h </w:instrText>
         </w:r>
         <w:r>
           <w:rPr>
@@ -4243,7 +4251,7 @@
             <w:noProof/>
             <w:webHidden/>
           </w:rPr>
-          <w:t>9</w:t>
+          <w:t>8</w:t>
         </w:r>
         <w:r>
           <w:rPr>
@@ -4258,22 +4266,22 @@
       <w:pPr>
         <w:pStyle w:val="TableofFigures"/>
         <w:tabs>
-          <w:tab w:val="right" w:leader="dot" w:pos="9344"/>
+          <w:tab w:val="right" w:pos="9344"/>
         </w:tabs>
         <w:rPr>
           <w:rFonts w:asciiTheme="minorHAnsi" w:eastAsiaTheme="minorEastAsia" w:hAnsiTheme="minorHAnsi"/>
           <w:noProof/>
           <w:sz w:val="22"/>
-          <w:lang w:eastAsia="vi-VN"/>
-        </w:rPr>
-      </w:pPr>
-      <w:hyperlink w:anchor="_Toc41953053" w:history="1">
+          <w:lang w:val="en-US"/>
+        </w:rPr>
+      </w:pPr>
+      <w:hyperlink w:anchor="_Toc41985269" w:history="1">
         <w:r>
           <w:rPr>
             <w:rStyle w:val="Hyperlink"/>
             <w:noProof/>
           </w:rPr>
-          <w:t>Hình 4</w:t>
+          <w:t>Hình 3</w:t>
         </w:r>
         <w:r>
           <w:rPr>
@@ -4281,7 +4289,7 @@
             <w:noProof/>
             <w:lang w:val="en-US"/>
           </w:rPr>
-          <w:t>. Module cảm biến lửa 3 chân</w:t>
+          <w:t>. Module cảm biến nhiệt và nhiệt độ DHT11</w:t>
         </w:r>
         <w:r>
           <w:rPr>
@@ -4302,7 +4310,7 @@
             <w:noProof/>
             <w:webHidden/>
           </w:rPr>
-          <w:instrText xml:space="preserve"> PAGEREF _Toc41953053 \h </w:instrText>
+          <w:instrText xml:space="preserve"> PAGEREF _Toc41985269 \h </w:instrText>
         </w:r>
         <w:r>
           <w:rPr>
@@ -4322,7 +4330,7 @@
             <w:noProof/>
             <w:webHidden/>
           </w:rPr>
-          <w:t>10</w:t>
+          <w:t>9</w:t>
         </w:r>
         <w:r>
           <w:rPr>
@@ -4337,22 +4345,22 @@
       <w:pPr>
         <w:pStyle w:val="TableofFigures"/>
         <w:tabs>
-          <w:tab w:val="right" w:leader="dot" w:pos="9344"/>
+          <w:tab w:val="right" w:pos="9344"/>
         </w:tabs>
         <w:rPr>
           <w:rFonts w:asciiTheme="minorHAnsi" w:eastAsiaTheme="minorEastAsia" w:hAnsiTheme="minorHAnsi"/>
           <w:noProof/>
           <w:sz w:val="22"/>
-          <w:lang w:eastAsia="vi-VN"/>
-        </w:rPr>
-      </w:pPr>
-      <w:hyperlink w:anchor="_Toc41953054" w:history="1">
+          <w:lang w:val="en-US"/>
+        </w:rPr>
+      </w:pPr>
+      <w:hyperlink w:anchor="_Toc41985270" w:history="1">
         <w:r>
           <w:rPr>
             <w:rStyle w:val="Hyperlink"/>
             <w:noProof/>
           </w:rPr>
-          <w:t>Hình 5</w:t>
+          <w:t>Hình 4</w:t>
         </w:r>
         <w:r>
           <w:rPr>
@@ -4360,7 +4368,7 @@
             <w:noProof/>
             <w:lang w:val="en-US"/>
           </w:rPr>
-          <w:t>. Module cảm biến cồn MQ-3</w:t>
+          <w:t>. Module cảm biến lửa 3 chân</w:t>
         </w:r>
         <w:r>
           <w:rPr>
@@ -4381,7 +4389,7 @@
             <w:noProof/>
             <w:webHidden/>
           </w:rPr>
-          <w:instrText xml:space="preserve"> PAGEREF _Toc41953054 \h </w:instrText>
+          <w:instrText xml:space="preserve"> PAGEREF _Toc41985270 \h </w:instrText>
         </w:r>
         <w:r>
           <w:rPr>
@@ -4401,7 +4409,7 @@
             <w:noProof/>
             <w:webHidden/>
           </w:rPr>
-          <w:t>11</w:t>
+          <w:t>10</w:t>
         </w:r>
         <w:r>
           <w:rPr>
@@ -4416,22 +4424,22 @@
       <w:pPr>
         <w:pStyle w:val="TableofFigures"/>
         <w:tabs>
-          <w:tab w:val="right" w:leader="dot" w:pos="9344"/>
+          <w:tab w:val="right" w:pos="9344"/>
         </w:tabs>
         <w:rPr>
           <w:rFonts w:asciiTheme="minorHAnsi" w:eastAsiaTheme="minorEastAsia" w:hAnsiTheme="minorHAnsi"/>
           <w:noProof/>
           <w:sz w:val="22"/>
-          <w:lang w:eastAsia="vi-VN"/>
-        </w:rPr>
-      </w:pPr>
-      <w:hyperlink w:anchor="_Toc41953055" w:history="1">
+          <w:lang w:val="en-US"/>
+        </w:rPr>
+      </w:pPr>
+      <w:hyperlink w:anchor="_Toc41985271" w:history="1">
         <w:r>
           <w:rPr>
             <w:rStyle w:val="Hyperlink"/>
             <w:noProof/>
           </w:rPr>
-          <w:t>Hình 6</w:t>
+          <w:t>Hình 5</w:t>
         </w:r>
         <w:r>
           <w:rPr>
@@ -4439,22 +4447,7 @@
             <w:noProof/>
             <w:lang w:val="en-US"/>
           </w:rPr>
-          <w:t xml:space="preserve">. </w:t>
-        </w:r>
-        <w:r>
-          <w:rPr>
-            <w:rStyle w:val="Hyperlink"/>
-            <w:noProof/>
-          </w:rPr>
-          <w:t>Arduino</w:t>
-        </w:r>
-        <w:r>
-          <w:rPr>
-            <w:rStyle w:val="Hyperlink"/>
-            <w:noProof/>
-            <w:lang w:val="en-US"/>
-          </w:rPr>
-          <w:t xml:space="preserve"> IDE</w:t>
+          <w:t>. Module cảm biến cồn MQ-3</w:t>
         </w:r>
         <w:r>
           <w:rPr>
@@ -4475,7 +4468,7 @@
             <w:noProof/>
             <w:webHidden/>
           </w:rPr>
-          <w:instrText xml:space="preserve"> PAGEREF _Toc41953055 \h </w:instrText>
+          <w:instrText xml:space="preserve"> PAGEREF _Toc41985271 \h </w:instrText>
         </w:r>
         <w:r>
           <w:rPr>
@@ -4495,7 +4488,7 @@
             <w:noProof/>
             <w:webHidden/>
           </w:rPr>
-          <w:t>12</w:t>
+          <w:t>11</w:t>
         </w:r>
         <w:r>
           <w:rPr>
@@ -4510,22 +4503,22 @@
       <w:pPr>
         <w:pStyle w:val="TableofFigures"/>
         <w:tabs>
-          <w:tab w:val="right" w:leader="dot" w:pos="9344"/>
+          <w:tab w:val="right" w:pos="9344"/>
         </w:tabs>
         <w:rPr>
           <w:rFonts w:asciiTheme="minorHAnsi" w:eastAsiaTheme="minorEastAsia" w:hAnsiTheme="minorHAnsi"/>
           <w:noProof/>
           <w:sz w:val="22"/>
-          <w:lang w:eastAsia="vi-VN"/>
-        </w:rPr>
-      </w:pPr>
-      <w:hyperlink w:anchor="_Toc41953056" w:history="1">
+          <w:lang w:val="en-US"/>
+        </w:rPr>
+      </w:pPr>
+      <w:hyperlink w:anchor="_Toc41985272" w:history="1">
         <w:r>
           <w:rPr>
             <w:rStyle w:val="Hyperlink"/>
             <w:noProof/>
           </w:rPr>
-          <w:t>Hình 7</w:t>
+          <w:t>Hình 6</w:t>
         </w:r>
         <w:r>
           <w:rPr>
@@ -4540,7 +4533,15 @@
             <w:rStyle w:val="Hyperlink"/>
             <w:noProof/>
           </w:rPr>
-          <w:t>ThingSpeak</w:t>
+          <w:t>Arduino</w:t>
+        </w:r>
+        <w:r>
+          <w:rPr>
+            <w:rStyle w:val="Hyperlink"/>
+            <w:noProof/>
+            <w:lang w:val="en-US"/>
+          </w:rPr>
+          <w:t xml:space="preserve"> IDE</w:t>
         </w:r>
         <w:r>
           <w:rPr>
@@ -4561,7 +4562,7 @@
             <w:noProof/>
             <w:webHidden/>
           </w:rPr>
-          <w:instrText xml:space="preserve"> PAGEREF _Toc41953056 \h </w:instrText>
+          <w:instrText xml:space="preserve"> PAGEREF _Toc41985272 \h </w:instrText>
         </w:r>
         <w:r>
           <w:rPr>
@@ -4581,7 +4582,7 @@
             <w:noProof/>
             <w:webHidden/>
           </w:rPr>
-          <w:t>13</w:t>
+          <w:t>12</w:t>
         </w:r>
         <w:r>
           <w:rPr>
@@ -4596,22 +4597,37 @@
       <w:pPr>
         <w:pStyle w:val="TableofFigures"/>
         <w:tabs>
-          <w:tab w:val="right" w:leader="dot" w:pos="9344"/>
+          <w:tab w:val="right" w:pos="9344"/>
         </w:tabs>
         <w:rPr>
           <w:rFonts w:asciiTheme="minorHAnsi" w:eastAsiaTheme="minorEastAsia" w:hAnsiTheme="minorHAnsi"/>
           <w:noProof/>
           <w:sz w:val="22"/>
-          <w:lang w:eastAsia="vi-VN"/>
-        </w:rPr>
-      </w:pPr>
-      <w:hyperlink w:anchor="_Toc41953057" w:history="1">
+          <w:lang w:val="en-US"/>
+        </w:rPr>
+      </w:pPr>
+      <w:hyperlink w:anchor="_Toc41985273" w:history="1">
         <w:r>
           <w:rPr>
             <w:rStyle w:val="Hyperlink"/>
             <w:noProof/>
           </w:rPr>
-          <w:t>Hình 8. Cấu trúc thư mục lưu Arduino sketch</w:t>
+          <w:t>Hình 7</w:t>
+        </w:r>
+        <w:r>
+          <w:rPr>
+            <w:rStyle w:val="Hyperlink"/>
+            <w:noProof/>
+            <w:lang w:val="en-US"/>
+          </w:rPr>
+          <w:t xml:space="preserve">. </w:t>
+        </w:r>
+        <w:r>
+          <w:rPr>
+            <w:rStyle w:val="Hyperlink"/>
+            <w:noProof/>
+          </w:rPr>
+          <w:t>ThingSpeak</w:t>
         </w:r>
         <w:r>
           <w:rPr>
@@ -4632,7 +4648,7 @@
             <w:noProof/>
             <w:webHidden/>
           </w:rPr>
-          <w:instrText xml:space="preserve"> PAGEREF _Toc41953057 \h </w:instrText>
+          <w:instrText xml:space="preserve"> PAGEREF _Toc41985273 \h </w:instrText>
         </w:r>
         <w:r>
           <w:rPr>
@@ -4652,7 +4668,7 @@
             <w:noProof/>
             <w:webHidden/>
           </w:rPr>
-          <w:t>14</w:t>
+          <w:t>13</w:t>
         </w:r>
         <w:r>
           <w:rPr>
@@ -4667,22 +4683,22 @@
       <w:pPr>
         <w:pStyle w:val="TableofFigures"/>
         <w:tabs>
-          <w:tab w:val="right" w:leader="dot" w:pos="9344"/>
+          <w:tab w:val="right" w:pos="9344"/>
         </w:tabs>
         <w:rPr>
           <w:rFonts w:asciiTheme="minorHAnsi" w:eastAsiaTheme="minorEastAsia" w:hAnsiTheme="minorHAnsi"/>
           <w:noProof/>
           <w:sz w:val="22"/>
-          <w:lang w:eastAsia="vi-VN"/>
-        </w:rPr>
-      </w:pPr>
-      <w:hyperlink w:anchor="_Toc41953058" w:history="1">
+          <w:lang w:val="en-US"/>
+        </w:rPr>
+      </w:pPr>
+      <w:hyperlink w:anchor="_Toc41985274" w:history="1">
         <w:r>
           <w:rPr>
             <w:rStyle w:val="Hyperlink"/>
             <w:noProof/>
           </w:rPr>
-          <w:t>Hình 9. Nguyên lý hoạt đồng HTTP</w:t>
+          <w:t>Hình 8. Cấu trúc thư mục lưu Arduino sketch</w:t>
         </w:r>
         <w:r>
           <w:rPr>
@@ -4703,7 +4719,7 @@
             <w:noProof/>
             <w:webHidden/>
           </w:rPr>
-          <w:instrText xml:space="preserve"> PAGEREF _Toc41953058 \h </w:instrText>
+          <w:instrText xml:space="preserve"> PAGEREF _Toc41985274 \h </w:instrText>
         </w:r>
         <w:r>
           <w:rPr>
@@ -4738,22 +4754,22 @@
       <w:pPr>
         <w:pStyle w:val="TableofFigures"/>
         <w:tabs>
-          <w:tab w:val="right" w:leader="dot" w:pos="9344"/>
+          <w:tab w:val="right" w:pos="9344"/>
         </w:tabs>
         <w:rPr>
           <w:rFonts w:asciiTheme="minorHAnsi" w:eastAsiaTheme="minorEastAsia" w:hAnsiTheme="minorHAnsi"/>
           <w:noProof/>
           <w:sz w:val="22"/>
-          <w:lang w:eastAsia="vi-VN"/>
-        </w:rPr>
-      </w:pPr>
-      <w:hyperlink w:anchor="_Toc41953059" w:history="1">
+          <w:lang w:val="en-US"/>
+        </w:rPr>
+      </w:pPr>
+      <w:hyperlink w:anchor="_Toc41985275" w:history="1">
         <w:r>
           <w:rPr>
             <w:rStyle w:val="Hyperlink"/>
             <w:noProof/>
           </w:rPr>
-          <w:t>Hình 10. Minh họa xử lý đông bộ</w:t>
+          <w:t>Hình 9. Nguyên lý hoạt đồng HTTP</w:t>
         </w:r>
         <w:r>
           <w:rPr>
@@ -4774,7 +4790,7 @@
             <w:noProof/>
             <w:webHidden/>
           </w:rPr>
-          <w:instrText xml:space="preserve"> PAGEREF _Toc41953059 \h </w:instrText>
+          <w:instrText xml:space="preserve"> PAGEREF _Toc41985275 \h </w:instrText>
         </w:r>
         <w:r>
           <w:rPr>
@@ -4794,7 +4810,7 @@
             <w:noProof/>
             <w:webHidden/>
           </w:rPr>
-          <w:t>15</w:t>
+          <w:t>14</w:t>
         </w:r>
         <w:r>
           <w:rPr>
@@ -4809,22 +4825,22 @@
       <w:pPr>
         <w:pStyle w:val="TableofFigures"/>
         <w:tabs>
-          <w:tab w:val="right" w:leader="dot" w:pos="9344"/>
+          <w:tab w:val="right" w:pos="9344"/>
         </w:tabs>
         <w:rPr>
           <w:rFonts w:asciiTheme="minorHAnsi" w:eastAsiaTheme="minorEastAsia" w:hAnsiTheme="minorHAnsi"/>
           <w:noProof/>
           <w:sz w:val="22"/>
-          <w:lang w:eastAsia="vi-VN"/>
-        </w:rPr>
-      </w:pPr>
-      <w:hyperlink w:anchor="_Toc41953060" w:history="1">
+          <w:lang w:val="en-US"/>
+        </w:rPr>
+      </w:pPr>
+      <w:hyperlink w:anchor="_Toc41985276" w:history="1">
         <w:r>
           <w:rPr>
             <w:rStyle w:val="Hyperlink"/>
             <w:noProof/>
           </w:rPr>
-          <w:t>Hình 11. Minh họa xử lý bất đồng bộ</w:t>
+          <w:t>Hình 10. Minh họa xử lý đông bộ</w:t>
         </w:r>
         <w:r>
           <w:rPr>
@@ -4845,7 +4861,7 @@
             <w:noProof/>
             <w:webHidden/>
           </w:rPr>
-          <w:instrText xml:space="preserve"> PAGEREF _Toc41953060 \h </w:instrText>
+          <w:instrText xml:space="preserve"> PAGEREF _Toc41985276 \h </w:instrText>
         </w:r>
         <w:r>
           <w:rPr>
@@ -4880,22 +4896,22 @@
       <w:pPr>
         <w:pStyle w:val="TableofFigures"/>
         <w:tabs>
-          <w:tab w:val="right" w:leader="dot" w:pos="9344"/>
+          <w:tab w:val="right" w:pos="9344"/>
         </w:tabs>
         <w:rPr>
           <w:rFonts w:asciiTheme="minorHAnsi" w:eastAsiaTheme="minorEastAsia" w:hAnsiTheme="minorHAnsi"/>
           <w:noProof/>
           <w:sz w:val="22"/>
-          <w:lang w:eastAsia="vi-VN"/>
-        </w:rPr>
-      </w:pPr>
-      <w:hyperlink w:anchor="_Toc41953061" w:history="1">
+          <w:lang w:val="en-US"/>
+        </w:rPr>
+      </w:pPr>
+      <w:hyperlink w:anchor="_Toc41985277" w:history="1">
         <w:r>
           <w:rPr>
             <w:rStyle w:val="Hyperlink"/>
             <w:noProof/>
           </w:rPr>
-          <w:t>Hình 12. Sơ đồ nối chân của khối điều khiển và cảm biến</w:t>
+          <w:t>Hình 11. Minh họa xử lý bất đồng bộ</w:t>
         </w:r>
         <w:r>
           <w:rPr>
@@ -4916,7 +4932,7 @@
             <w:noProof/>
             <w:webHidden/>
           </w:rPr>
-          <w:instrText xml:space="preserve"> PAGEREF _Toc41953061 \h </w:instrText>
+          <w:instrText xml:space="preserve"> PAGEREF _Toc41985277 \h </w:instrText>
         </w:r>
         <w:r>
           <w:rPr>
@@ -4936,7 +4952,7 @@
             <w:noProof/>
             <w:webHidden/>
           </w:rPr>
-          <w:t>17</w:t>
+          <w:t>15</w:t>
         </w:r>
         <w:r>
           <w:rPr>
@@ -4951,22 +4967,22 @@
       <w:pPr>
         <w:pStyle w:val="TableofFigures"/>
         <w:tabs>
-          <w:tab w:val="right" w:leader="dot" w:pos="9344"/>
+          <w:tab w:val="right" w:pos="9344"/>
         </w:tabs>
         <w:rPr>
           <w:rFonts w:asciiTheme="minorHAnsi" w:eastAsiaTheme="minorEastAsia" w:hAnsiTheme="minorHAnsi"/>
           <w:noProof/>
           <w:sz w:val="22"/>
-          <w:lang w:eastAsia="vi-VN"/>
-        </w:rPr>
-      </w:pPr>
-      <w:hyperlink w:anchor="_Toc41953062" w:history="1">
+          <w:lang w:val="en-US"/>
+        </w:rPr>
+      </w:pPr>
+      <w:hyperlink w:anchor="_Toc41985278" w:history="1">
         <w:r>
           <w:rPr>
             <w:rStyle w:val="Hyperlink"/>
             <w:noProof/>
           </w:rPr>
-          <w:t>Hình 13. Minh họa nguyên lý hoạt động của hệ thống</w:t>
+          <w:t>Hình 12. Sơ đồ nối chân của khối điều khiển và cảm biến</w:t>
         </w:r>
         <w:r>
           <w:rPr>
@@ -4987,7 +5003,7 @@
             <w:noProof/>
             <w:webHidden/>
           </w:rPr>
-          <w:instrText xml:space="preserve"> PAGEREF _Toc41953062 \h </w:instrText>
+          <w:instrText xml:space="preserve"> PAGEREF _Toc41985278 \h </w:instrText>
         </w:r>
         <w:r>
           <w:rPr>
@@ -5007,7 +5023,7 @@
             <w:noProof/>
             <w:webHidden/>
           </w:rPr>
-          <w:t>18</w:t>
+          <w:t>17</w:t>
         </w:r>
         <w:r>
           <w:rPr>
@@ -5022,22 +5038,22 @@
       <w:pPr>
         <w:pStyle w:val="TableofFigures"/>
         <w:tabs>
-          <w:tab w:val="right" w:leader="dot" w:pos="9344"/>
+          <w:tab w:val="right" w:pos="9344"/>
         </w:tabs>
         <w:rPr>
           <w:rFonts w:asciiTheme="minorHAnsi" w:eastAsiaTheme="minorEastAsia" w:hAnsiTheme="minorHAnsi"/>
           <w:noProof/>
           <w:sz w:val="22"/>
-          <w:lang w:eastAsia="vi-VN"/>
-        </w:rPr>
-      </w:pPr>
-      <w:hyperlink w:anchor="_Toc41953063" w:history="1">
+          <w:lang w:val="en-US"/>
+        </w:rPr>
+      </w:pPr>
+      <w:hyperlink w:anchor="_Toc41985279" w:history="1">
         <w:r>
           <w:rPr>
             <w:rStyle w:val="Hyperlink"/>
             <w:noProof/>
           </w:rPr>
-          <w:t>Hình 14. Giao diện trang chủ website</w:t>
+          <w:t>Hình 13. Minh họa nguyên lý hoạt động của hệ thống</w:t>
         </w:r>
         <w:r>
           <w:rPr>
@@ -5058,7 +5074,7 @@
             <w:noProof/>
             <w:webHidden/>
           </w:rPr>
-          <w:instrText xml:space="preserve"> PAGEREF _Toc41953063 \h </w:instrText>
+          <w:instrText xml:space="preserve"> PAGEREF _Toc41985279 \h </w:instrText>
         </w:r>
         <w:r>
           <w:rPr>
@@ -5093,22 +5109,22 @@
       <w:pPr>
         <w:pStyle w:val="TableofFigures"/>
         <w:tabs>
-          <w:tab w:val="right" w:leader="dot" w:pos="9344"/>
+          <w:tab w:val="right" w:pos="9344"/>
         </w:tabs>
         <w:rPr>
           <w:rFonts w:asciiTheme="minorHAnsi" w:eastAsiaTheme="minorEastAsia" w:hAnsiTheme="minorHAnsi"/>
           <w:noProof/>
           <w:sz w:val="22"/>
-          <w:lang w:eastAsia="vi-VN"/>
-        </w:rPr>
-      </w:pPr>
-      <w:hyperlink w:anchor="_Toc41953064" w:history="1">
+          <w:lang w:val="en-US"/>
+        </w:rPr>
+      </w:pPr>
+      <w:hyperlink w:anchor="_Toc41985280" w:history="1">
         <w:r>
           <w:rPr>
             <w:rStyle w:val="Hyperlink"/>
             <w:noProof/>
           </w:rPr>
-          <w:t>Hình 15. Giao diện trang hiển thị chỉ số môi trường</w:t>
+          <w:t>Hình 14. Giao diện trang chủ website</w:t>
         </w:r>
         <w:r>
           <w:rPr>
@@ -5129,7 +5145,7 @@
             <w:noProof/>
             <w:webHidden/>
           </w:rPr>
-          <w:instrText xml:space="preserve"> PAGEREF _Toc41953064 \h </w:instrText>
+          <w:instrText xml:space="preserve"> PAGEREF _Toc41985280 \h </w:instrText>
         </w:r>
         <w:r>
           <w:rPr>
@@ -5149,7 +5165,7 @@
             <w:noProof/>
             <w:webHidden/>
           </w:rPr>
-          <w:t>19</w:t>
+          <w:t>18</w:t>
         </w:r>
         <w:r>
           <w:rPr>
@@ -5164,22 +5180,22 @@
       <w:pPr>
         <w:pStyle w:val="TableofFigures"/>
         <w:tabs>
-          <w:tab w:val="right" w:leader="dot" w:pos="9344"/>
+          <w:tab w:val="right" w:pos="9344"/>
         </w:tabs>
         <w:rPr>
           <w:rFonts w:asciiTheme="minorHAnsi" w:eastAsiaTheme="minorEastAsia" w:hAnsiTheme="minorHAnsi"/>
           <w:noProof/>
           <w:sz w:val="22"/>
-          <w:lang w:eastAsia="vi-VN"/>
-        </w:rPr>
-      </w:pPr>
-      <w:hyperlink w:anchor="_Toc41953065" w:history="1">
+          <w:lang w:val="en-US"/>
+        </w:rPr>
+      </w:pPr>
+      <w:hyperlink w:anchor="_Toc41985281" w:history="1">
         <w:r>
           <w:rPr>
             <w:rStyle w:val="Hyperlink"/>
             <w:noProof/>
           </w:rPr>
-          <w:t>Hình 16. Giao diện trang hiển thị biểu đồ trực quan tương ứng với từng thông số</w:t>
+          <w:t>Hình 15. Giao diện trang hiển thị chỉ số môi trường</w:t>
         </w:r>
         <w:r>
           <w:rPr>
@@ -5200,7 +5216,7 @@
             <w:noProof/>
             <w:webHidden/>
           </w:rPr>
-          <w:instrText xml:space="preserve"> PAGEREF _Toc41953065 \h </w:instrText>
+          <w:instrText xml:space="preserve"> PAGEREF _Toc41985281 \h </w:instrText>
         </w:r>
         <w:r>
           <w:rPr>
@@ -5235,20 +5251,92 @@
       <w:pPr>
         <w:pStyle w:val="TableofFigures"/>
         <w:tabs>
-          <w:tab w:val="right" w:leader="dot" w:pos="9344"/>
+          <w:tab w:val="right" w:pos="9344"/>
         </w:tabs>
         <w:rPr>
+          <w:rFonts w:asciiTheme="minorHAnsi" w:eastAsiaTheme="minorEastAsia" w:hAnsiTheme="minorHAnsi"/>
           <w:noProof/>
-          <w:color w:val="0563C1" w:themeColor="hyperlink"/>
-          <w:u w:val="single"/>
-        </w:rPr>
-      </w:pPr>
-      <w:hyperlink w:anchor="_Toc41953066" w:history="1">
+          <w:sz w:val="22"/>
+          <w:lang w:val="en-US"/>
+        </w:rPr>
+      </w:pPr>
+      <w:hyperlink w:anchor="_Toc41985282" w:history="1">
         <w:r>
           <w:rPr>
             <w:rStyle w:val="Hyperlink"/>
             <w:noProof/>
           </w:rPr>
+          <w:t>Hình 16. Giao diện trang hiển thị biểu đồ trực quan tương ứng với từng thông số</w:t>
+        </w:r>
+        <w:r>
+          <w:rPr>
+            <w:noProof/>
+            <w:webHidden/>
+          </w:rPr>
+          <w:tab/>
+        </w:r>
+        <w:r>
+          <w:rPr>
+            <w:noProof/>
+            <w:webHidden/>
+          </w:rPr>
+          <w:fldChar w:fldCharType="begin"/>
+        </w:r>
+        <w:r>
+          <w:rPr>
+            <w:noProof/>
+            <w:webHidden/>
+          </w:rPr>
+          <w:instrText xml:space="preserve"> PAGEREF _Toc41985282 \h </w:instrText>
+        </w:r>
+        <w:r>
+          <w:rPr>
+            <w:noProof/>
+            <w:webHidden/>
+          </w:rPr>
+        </w:r>
+        <w:r>
+          <w:rPr>
+            <w:noProof/>
+            <w:webHidden/>
+          </w:rPr>
+          <w:fldChar w:fldCharType="separate"/>
+        </w:r>
+        <w:r>
+          <w:rPr>
+            <w:noProof/>
+            <w:webHidden/>
+          </w:rPr>
+          <w:t>19</w:t>
+        </w:r>
+        <w:r>
+          <w:rPr>
+            <w:noProof/>
+            <w:webHidden/>
+          </w:rPr>
+          <w:fldChar w:fldCharType="end"/>
+        </w:r>
+      </w:hyperlink>
+    </w:p>
+    <w:p>
+      <w:pPr>
+        <w:pStyle w:val="TableofFigures"/>
+        <w:tabs>
+          <w:tab w:val="right" w:pos="9344"/>
+        </w:tabs>
+        <w:rPr>
+          <w:rFonts w:asciiTheme="minorHAnsi" w:eastAsiaTheme="minorEastAsia" w:hAnsiTheme="minorHAnsi"/>
+          <w:noProof/>
+          <w:sz w:val="22"/>
+          <w:lang w:val="en-US"/>
+        </w:rPr>
+      </w:pPr>
+      <w:hyperlink w:anchor="_Toc41985283" w:history="1">
+        <w:r>
+          <w:rPr>
+            <w:rStyle w:val="Hyperlink"/>
+            <w:noProof/>
+          </w:rPr>
           <w:t>Hình 17. Hộp thoại chức năng phát hiện và cảnh báo cháy</w:t>
         </w:r>
         <w:r>
@@ -5270,7 +5358,7 @@
             <w:noProof/>
             <w:webHidden/>
           </w:rPr>
-          <w:instrText xml:space="preserve"> PAGEREF _Toc41953066 \h </w:instrText>
+          <w:instrText xml:space="preserve"> PAGEREF _Toc41985283 \h </w:instrText>
         </w:r>
         <w:r>
           <w:rPr>
@@ -5459,8 +5547,6 @@
           </w:rPr>
           <w:t xml:space="preserve">. </w:t>
         </w:r>
-        <w:bookmarkStart w:id="0" w:name="_GoBack"/>
-        <w:bookmarkEnd w:id="0"/>
         <w:r>
           <w:rPr>
             <w:rStyle w:val="Hyperlink"/>
@@ -5560,7 +5646,7 @@
           <w:lang w:val="en-US"/>
         </w:rPr>
       </w:pPr>
-      <w:bookmarkStart w:id="1" w:name="_Toc41938442"/>
+      <w:bookmarkStart w:id="0" w:name="_Toc41938442"/>
       <w:r>
         <w:rPr>
           <w:lang w:val="en-US"/>
@@ -5568,21 +5654,478 @@
         <w:lastRenderedPageBreak/>
         <w:t>TỒNG QUAN</w:t>
       </w:r>
+      <w:bookmarkEnd w:id="0"/>
+    </w:p>
+    <w:p>
+      <w:pPr>
+        <w:pStyle w:val="Heading2"/>
+        <w:rPr>
+          <w:lang w:val="en-US"/>
+        </w:rPr>
+      </w:pPr>
+      <w:bookmarkStart w:id="1" w:name="_Toc41938443"/>
+      <w:r>
+        <w:rPr>
+          <w:lang w:val="en-US"/>
+        </w:rPr>
+        <w:t>MÔ TẢ BÀI TOÁN</w:t>
+      </w:r>
       <w:bookmarkEnd w:id="1"/>
     </w:p>
     <w:p>
       <w:pPr>
+        <w:rPr>
+          <w:lang w:val="en-US"/>
+        </w:rPr>
+      </w:pPr>
+      <w:r>
+        <w:rPr>
+          <w:lang w:val="en-US"/>
+        </w:rPr>
+        <w:t>V</w:t>
+      </w:r>
+      <w:r>
+        <w:rPr>
+          <w:lang w:val="en-US"/>
+        </w:rPr>
+        <w:t xml:space="preserve">ới sự </w:t>
+      </w:r>
+      <w:r>
+        <w:rPr>
+          <w:lang w:val="en-US"/>
+        </w:rPr>
+        <w:t>bùng nổ</w:t>
+      </w:r>
+      <w:r>
+        <w:rPr>
+          <w:lang w:val="en-US"/>
+        </w:rPr>
+        <w:t xml:space="preserve"> của Internet, </w:t>
+      </w:r>
+      <w:r>
+        <w:rPr>
+          <w:lang w:val="en-US"/>
+        </w:rPr>
+        <w:t>công nghệ thông tin</w:t>
+      </w:r>
+      <w:r>
+        <w:rPr>
+          <w:lang w:val="en-US"/>
+        </w:rPr>
+        <w:t xml:space="preserve"> cùng với những tiến bộ của khoa học kĩ thuật, ngày càng có nhiều sản phẩm </w:t>
+      </w:r>
+      <w:r>
+        <w:rPr>
+          <w:lang w:val="en-US"/>
+        </w:rPr>
+        <w:t xml:space="preserve">có </w:t>
+      </w:r>
+      <w:r>
+        <w:rPr>
+          <w:lang w:val="en-US"/>
+        </w:rPr>
+        <w:t>những tính năng đa dạng và phong phú mà không thể không nhắc tới các ứng dụng I</w:t>
+      </w:r>
+      <w:r>
+        <w:rPr>
+          <w:lang w:val="en-US"/>
+        </w:rPr>
+        <w:t>nternet of Things</w:t>
+      </w:r>
+      <w:r>
+        <w:rPr>
+          <w:lang w:val="en-US"/>
+        </w:rPr>
+        <w:t xml:space="preserve"> (IoT)</w:t>
+      </w:r>
+      <w:r>
+        <w:rPr>
+          <w:lang w:val="en-US"/>
+        </w:rPr>
+        <w:t xml:space="preserve"> hay còn gọi là Internet vạn vật</w:t>
+      </w:r>
+      <w:r>
+        <w:rPr>
+          <w:lang w:val="en-US"/>
+        </w:rPr>
+        <w:t xml:space="preserve">, một xu hướng đang phát triển mạnh mẽ và hứa hẹn sẽ còn phát triển hơn nữa trong tương lai. Lấy ý tưởng cốt lõi là kết nối mọi vật thông qua mạng lưới Internet, IoT giúp cho con người có thể kiểm soát mọi đồ vật một cách dễ dàng và tiện lợi thông qua các thiết bị công nghệ hiện đại như laptop, smartphone, máy tính bảng,… </w:t>
+      </w:r>
+      <w:r>
+        <w:rPr>
+          <w:lang w:val="en-US"/>
+        </w:rPr>
+        <w:t xml:space="preserve">Bên cạnh đó, nển tảng web là một trong </w:t>
+      </w:r>
+      <w:r>
+        <w:rPr>
+          <w:lang w:val="en-US"/>
+        </w:rPr>
+        <w:t xml:space="preserve">những nền tảng phổ biến nhất hiện này vì độ </w:t>
+      </w:r>
+      <w:r>
+        <w:rPr>
+          <w:lang w:val="en-US"/>
+        </w:rPr>
+        <w:t>tương thích</w:t>
+      </w:r>
+      <w:r>
+        <w:rPr>
+          <w:lang w:val="en-US"/>
+        </w:rPr>
+        <w:t xml:space="preserve"> của nó, chúng ta có thể truy cập web bằng nhiều thiết bị khác nhau vào bất cứ khi nào</w:t>
+      </w:r>
+      <w:r>
+        <w:rPr>
+          <w:lang w:val="en-US"/>
+        </w:rPr>
+        <w:t xml:space="preserve"> và</w:t>
+      </w:r>
+      <w:r>
+        <w:rPr>
+          <w:lang w:val="en-US"/>
+        </w:rPr>
+        <w:t xml:space="preserve"> tại bất cứ đâu chỉ cần có kết nối Internet</w:t>
+      </w:r>
+      <w:r>
+        <w:rPr>
+          <w:lang w:val="en-US"/>
+        </w:rPr>
+        <w:t xml:space="preserve">. </w:t>
+      </w:r>
+    </w:p>
+    <w:p>
+      <w:r>
+        <w:rPr>
+          <w:lang w:val="en-US"/>
+        </w:rPr>
+        <w:t xml:space="preserve">Nhận thấy những thuận lợi mà IoT </w:t>
+      </w:r>
+      <w:r>
+        <w:rPr>
+          <w:lang w:val="en-US"/>
+        </w:rPr>
+        <w:t xml:space="preserve">và web </w:t>
+      </w:r>
+      <w:r>
+        <w:rPr>
+          <w:lang w:val="en-US"/>
+        </w:rPr>
+        <w:t xml:space="preserve">mang lại, nhóm chúng em quyết định thực hiện đề tài </w:t>
+      </w:r>
+      <w:r>
+        <w:rPr>
+          <w:lang w:val="en-US"/>
+        </w:rPr>
+        <w:t>“</w:t>
+      </w:r>
+      <w:r>
+        <w:rPr>
+          <w:lang w:val="en-US"/>
+        </w:rPr>
+        <w:t>Hệ</w:t>
+      </w:r>
+      <w:r>
+        <w:rPr>
+          <w:lang w:val="en-US"/>
+        </w:rPr>
+        <w:t xml:space="preserve"> t</w:t>
+      </w:r>
+      <w:r>
+        <w:rPr>
+          <w:lang w:val="en-US"/>
+        </w:rPr>
+        <w:t xml:space="preserve">hống </w:t>
+      </w:r>
+      <w:r>
+        <w:rPr>
+          <w:szCs w:val="26"/>
+        </w:rPr>
+        <w:t>Arduino</w:t>
+      </w:r>
+      <w:r>
+        <w:rPr>
+          <w:lang w:val="en-US"/>
+        </w:rPr>
+        <w:t xml:space="preserve"> </w:t>
+      </w:r>
+      <w:r>
+        <w:rPr>
+          <w:lang w:val="en-US"/>
+        </w:rPr>
+        <w:t>g</w:t>
+      </w:r>
+      <w:r>
+        <w:rPr>
+          <w:lang w:val="en-US"/>
+        </w:rPr>
+        <w:t xml:space="preserve">iám </w:t>
+      </w:r>
+      <w:r>
+        <w:rPr>
+          <w:lang w:val="en-US"/>
+        </w:rPr>
+        <w:t>s</w:t>
+      </w:r>
+      <w:r>
+        <w:rPr>
+          <w:lang w:val="en-US"/>
+        </w:rPr>
+        <w:t xml:space="preserve">át </w:t>
+      </w:r>
+      <w:r>
+        <w:rPr>
+          <w:lang w:val="en-US"/>
+        </w:rPr>
+        <w:t>c</w:t>
+      </w:r>
+      <w:r>
+        <w:rPr>
+          <w:lang w:val="en-US"/>
+        </w:rPr>
+        <w:t xml:space="preserve">hỉ </w:t>
+      </w:r>
+      <w:r>
+        <w:rPr>
+          <w:lang w:val="en-US"/>
+        </w:rPr>
+        <w:t>s</w:t>
+      </w:r>
+      <w:r>
+        <w:rPr>
+          <w:lang w:val="en-US"/>
+        </w:rPr>
+        <w:t xml:space="preserve">ố </w:t>
+      </w:r>
+      <w:r>
+        <w:rPr>
+          <w:lang w:val="en-US"/>
+        </w:rPr>
+        <w:t>m</w:t>
+      </w:r>
+      <w:r>
+        <w:rPr>
+          <w:lang w:val="en-US"/>
+        </w:rPr>
+        <w:t xml:space="preserve">ôi </w:t>
+      </w:r>
+      <w:r>
+        <w:rPr>
+          <w:lang w:val="en-US"/>
+        </w:rPr>
+        <w:t>t</w:t>
+      </w:r>
+      <w:r>
+        <w:rPr>
+          <w:lang w:val="en-US"/>
+        </w:rPr>
+        <w:t xml:space="preserve">rường </w:t>
+      </w:r>
+      <w:r>
+        <w:rPr>
+          <w:lang w:val="en-US"/>
+        </w:rPr>
+        <w:t>t</w:t>
+      </w:r>
+      <w:r>
+        <w:rPr>
+          <w:lang w:val="en-US"/>
+        </w:rPr>
+        <w:t xml:space="preserve">rên </w:t>
+      </w:r>
+      <w:r>
+        <w:rPr>
+          <w:lang w:val="en-US"/>
+        </w:rPr>
+        <w:t>n</w:t>
+      </w:r>
+      <w:r>
+        <w:rPr>
+          <w:lang w:val="en-US"/>
+        </w:rPr>
+        <w:t xml:space="preserve">ền </w:t>
+      </w:r>
+      <w:r>
+        <w:rPr>
+          <w:lang w:val="en-US"/>
+        </w:rPr>
+        <w:t>t</w:t>
+      </w:r>
+      <w:r>
+        <w:rPr>
+          <w:lang w:val="en-US"/>
+        </w:rPr>
+        <w:t>ảng Web</w:t>
+      </w:r>
+      <w:r>
+        <w:rPr>
+          <w:lang w:val="en-US"/>
+        </w:rPr>
+        <w:t>”</w:t>
+      </w:r>
+      <w:r>
+        <w:rPr>
+          <w:lang w:val="en-US"/>
+        </w:rPr>
+        <w:t xml:space="preserve"> nhằm mục đích sẽ ứng dụng được các công nghệ sẵn có để tạo ra một sản phẩm </w:t>
+      </w:r>
+      <w:r>
+        <w:rPr>
+          <w:lang w:val="en-US"/>
+        </w:rPr>
+        <w:t>IoT có chức năng thu thập</w:t>
+      </w:r>
+      <w:r>
+        <w:rPr>
+          <w:lang w:val="en-US"/>
+        </w:rPr>
+        <w:t xml:space="preserve"> </w:t>
+      </w:r>
+      <w:r>
+        <w:rPr>
+          <w:lang w:val="en-US"/>
+        </w:rPr>
+        <w:t>thông số</w:t>
+      </w:r>
+      <w:r>
+        <w:rPr>
+          <w:lang w:val="en-US"/>
+        </w:rPr>
+        <w:t xml:space="preserve"> cơ bản về môi trường </w:t>
+      </w:r>
+      <w:r>
+        <w:rPr>
+          <w:lang w:val="en-US"/>
+        </w:rPr>
+        <w:t>trong không khí có tích hợp cảnh báo cháy có thể</w:t>
+      </w:r>
+      <w:r>
+        <w:rPr>
+          <w:lang w:val="en-US"/>
+        </w:rPr>
+        <w:t xml:space="preserve"> chạy trên nền tảng web</w:t>
+      </w:r>
+      <w:r>
+        <w:rPr>
+          <w:lang w:val="en-US"/>
+        </w:rPr>
+        <w:t>.</w:t>
+      </w:r>
+      <w:r>
+        <w:rPr>
+          <w:lang w:val="en-US"/>
+        </w:rPr>
+        <w:t xml:space="preserve"> </w:t>
+      </w:r>
+      <w:r>
+        <w:rPr>
+          <w:lang w:val="en-US"/>
+        </w:rPr>
+        <w:t>Hệ thống</w:t>
+      </w:r>
+      <w:r>
+        <w:rPr>
+          <w:lang w:val="en-US"/>
+        </w:rPr>
+        <w:t xml:space="preserve"> này</w:t>
+      </w:r>
+      <w:r>
+        <w:rPr>
+          <w:lang w:val="en-US"/>
+        </w:rPr>
+        <w:t xml:space="preserve"> tuy đơn giản nhưng có phạm vi </w:t>
+      </w:r>
+      <w:r>
+        <w:rPr>
+          <w:lang w:val="en-US"/>
+        </w:rPr>
+        <w:t>ứng</w:t>
+      </w:r>
+      <w:r>
+        <w:rPr>
+          <w:lang w:val="en-US"/>
+        </w:rPr>
+        <w:t xml:space="preserve"> dụng rộng lớn. Một số ví dụ có thể kể đến là</w:t>
+      </w:r>
+      <w:r>
+        <w:rPr>
+          <w:lang w:val="en-US"/>
+        </w:rPr>
+        <w:t xml:space="preserve"> hỗ trợ giám sát điều kiện trồng nông sản trong</w:t>
+      </w:r>
+      <w:r>
+        <w:rPr>
+          <w:lang w:val="en-US"/>
+        </w:rPr>
+        <w:t xml:space="preserve"> nông nghiệ</w:t>
+      </w:r>
+      <w:r>
+        <w:rPr>
+          <w:lang w:val="en-US"/>
+        </w:rPr>
+        <w:t>p,</w:t>
+      </w:r>
+      <w:r>
+        <w:rPr>
+          <w:lang w:val="en-US"/>
+        </w:rPr>
+        <w:t xml:space="preserve"> </w:t>
+      </w:r>
+      <w:r>
+        <w:rPr>
+          <w:lang w:val="en-US"/>
+        </w:rPr>
+        <w:t xml:space="preserve">bảo quản thực phẩm, sản phẩm trong </w:t>
+      </w:r>
+      <w:r>
+        <w:rPr>
+          <w:lang w:val="en-US"/>
+        </w:rPr>
+        <w:t xml:space="preserve">công nhiệp </w:t>
+      </w:r>
+      <w:r>
+        <w:rPr>
+          <w:lang w:val="en-US"/>
+        </w:rPr>
+        <w:t xml:space="preserve">và còn nhiều ứng dụng trong </w:t>
+      </w:r>
+      <w:r>
+        <w:rPr>
+          <w:lang w:val="en-US"/>
+        </w:rPr>
+        <w:t>những</w:t>
+      </w:r>
+      <w:r>
+        <w:rPr>
+          <w:lang w:val="en-US"/>
+        </w:rPr>
+        <w:t xml:space="preserve"> lĩnh vự</w:t>
+      </w:r>
+      <w:r>
+        <w:rPr>
+          <w:lang w:val="en-US"/>
+        </w:rPr>
+        <w:t>c khác</w:t>
+      </w:r>
+      <w:r>
+        <w:rPr>
+          <w:lang w:val="en-US"/>
+        </w:rPr>
+        <w:t>.</w:t>
+      </w:r>
+    </w:p>
+    <w:p>
+      <w:pPr>
         <w:pStyle w:val="Heading2"/>
         <w:rPr>
           <w:lang w:val="en-US"/>
         </w:rPr>
       </w:pPr>
-      <w:bookmarkStart w:id="2" w:name="_Toc41938443"/>
-      <w:r>
-        <w:rPr>
-          <w:lang w:val="en-US"/>
-        </w:rPr>
-        <w:t>MÔ TẢ BÀI TOÁN</w:t>
+      <w:bookmarkStart w:id="2" w:name="_Toc41938444"/>
+      <w:r>
+        <w:rPr>
+          <w:lang w:val="en-US"/>
+        </w:rPr>
+        <w:t>MỤC TIÊU ĐỀ TÀI</w:t>
       </w:r>
       <w:bookmarkEnd w:id="2"/>
     </w:p>
@@ -5596,109 +6139,270 @@
         <w:rPr>
           <w:lang w:val="en-US"/>
         </w:rPr>
-        <w:t>V</w:t>
-      </w:r>
-      <w:r>
-        <w:rPr>
-          <w:lang w:val="en-US"/>
-        </w:rPr>
-        <w:t xml:space="preserve">ới sự </w:t>
-      </w:r>
-      <w:r>
-        <w:rPr>
-          <w:lang w:val="en-US"/>
-        </w:rPr>
-        <w:t>bùng nổ</w:t>
-      </w:r>
-      <w:r>
-        <w:rPr>
-          <w:lang w:val="en-US"/>
-        </w:rPr>
-        <w:t xml:space="preserve"> của Internet, </w:t>
-      </w:r>
-      <w:r>
-        <w:rPr>
-          <w:lang w:val="en-US"/>
-        </w:rPr>
-        <w:t>công nghệ thông tin</w:t>
-      </w:r>
-      <w:r>
-        <w:rPr>
-          <w:lang w:val="en-US"/>
-        </w:rPr>
-        <w:t xml:space="preserve"> cùng với những tiến bộ của khoa học kĩ thuật, ngày càng có nhiều sản phẩm </w:t>
-      </w:r>
-      <w:r>
-        <w:rPr>
-          <w:lang w:val="en-US"/>
-        </w:rPr>
-        <w:t xml:space="preserve">có </w:t>
-      </w:r>
-      <w:r>
-        <w:rPr>
-          <w:lang w:val="en-US"/>
-        </w:rPr>
-        <w:t>những tính năng đa dạng và phong phú mà không thể không nhắc tới các ứng dụng I</w:t>
-      </w:r>
-      <w:r>
-        <w:rPr>
-          <w:lang w:val="en-US"/>
-        </w:rPr>
-        <w:t>nternet of Things</w:t>
-      </w:r>
-      <w:r>
-        <w:rPr>
-          <w:lang w:val="en-US"/>
-        </w:rPr>
-        <w:t xml:space="preserve"> (IoT)</w:t>
-      </w:r>
-      <w:r>
-        <w:rPr>
-          <w:lang w:val="en-US"/>
-        </w:rPr>
-        <w:t xml:space="preserve"> hay còn gọi là Internet vạn vật</w:t>
-      </w:r>
-      <w:r>
-        <w:rPr>
-          <w:lang w:val="en-US"/>
-        </w:rPr>
-        <w:t xml:space="preserve">, một xu hướng đang phát triển mạnh mẽ và hứa hẹn sẽ còn phát triển hơn nữa trong tương lai. Lấy ý tưởng cốt lõi là kết nối mọi vật thông qua mạng lưới Internet, IoT giúp cho con người có thể kiểm soát mọi đồ vật một cách dễ dàng và tiện lợi thông qua các thiết bị công nghệ hiện đại như laptop, smartphone, máy tính bảng,… </w:t>
-      </w:r>
-      <w:r>
-        <w:rPr>
-          <w:lang w:val="en-US"/>
-        </w:rPr>
-        <w:t xml:space="preserve">Bên cạnh đó, nển tảng web là một trong </w:t>
-      </w:r>
-      <w:r>
-        <w:rPr>
-          <w:lang w:val="en-US"/>
-        </w:rPr>
-        <w:t xml:space="preserve">những nền tảng phổ biến nhất hiện này vì độ </w:t>
-      </w:r>
-      <w:r>
-        <w:rPr>
-          <w:lang w:val="en-US"/>
-        </w:rPr>
-        <w:t>tương thích</w:t>
-      </w:r>
-      <w:r>
-        <w:rPr>
-          <w:lang w:val="en-US"/>
-        </w:rPr>
-        <w:t xml:space="preserve"> của nó, chúng ta có thể truy cập web bằng nhiều thiết bị khác nhau vào bất cứ khi nào</w:t>
-      </w:r>
-      <w:r>
-        <w:rPr>
-          <w:lang w:val="en-US"/>
-        </w:rPr>
-        <w:t xml:space="preserve"> và</w:t>
-      </w:r>
-      <w:r>
-        <w:rPr>
-          <w:lang w:val="en-US"/>
-        </w:rPr>
-        <w:t xml:space="preserve"> tại bất cứ đâu chỉ cần có kết nối Internet</w:t>
+        <w:t xml:space="preserve">Giúp sinh viên có thêm kiến thức </w:t>
+      </w:r>
+      <w:r>
+        <w:rPr>
+          <w:lang w:val="en-US"/>
+        </w:rPr>
+        <w:t>về công dụng và cách sử dụng của một số linh kiệ</w:t>
+      </w:r>
+      <w:r>
+        <w:rPr>
+          <w:lang w:val="en-US"/>
+        </w:rPr>
+        <w:t xml:space="preserve">n, vi </w:t>
+      </w:r>
+      <w:r>
+        <w:rPr>
+          <w:lang w:val="en-US"/>
+        </w:rPr>
+        <w:t xml:space="preserve">mạch </w:t>
+      </w:r>
+      <w:r>
+        <w:rPr>
+          <w:lang w:val="en-US"/>
+        </w:rPr>
+        <w:t>điều khiể</w:t>
+      </w:r>
+      <w:r>
+        <w:rPr>
+          <w:lang w:val="en-US"/>
+        </w:rPr>
+        <w:t xml:space="preserve">n </w:t>
+      </w:r>
+      <w:r>
+        <w:rPr>
+          <w:szCs w:val="26"/>
+        </w:rPr>
+        <w:t>Arduino</w:t>
+      </w:r>
+      <w:r>
+        <w:rPr>
+          <w:lang w:val="en-US"/>
+        </w:rPr>
+        <w:t xml:space="preserve"> </w:t>
+      </w:r>
+      <w:r>
+        <w:rPr>
+          <w:lang w:val="en-US"/>
+        </w:rPr>
+        <w:t>cũng như các công nghệ web hiện có.</w:t>
+      </w:r>
+      <w:r>
+        <w:rPr>
+          <w:lang w:val="en-US"/>
+        </w:rPr>
+        <w:t xml:space="preserve"> </w:t>
+      </w:r>
+      <w:r>
+        <w:rPr>
+          <w:lang w:val="en-US"/>
+        </w:rPr>
+        <w:t xml:space="preserve">Đồng thời, </w:t>
+      </w:r>
+      <w:r>
+        <w:rPr>
+          <w:lang w:val="en-US"/>
+        </w:rPr>
+        <w:t>t</w:t>
+      </w:r>
+      <w:r>
+        <w:rPr>
+          <w:lang w:val="en-US"/>
+        </w:rPr>
+        <w:t xml:space="preserve">ạo một </w:t>
+      </w:r>
+      <w:r>
+        <w:rPr>
+          <w:lang w:val="en-US"/>
+        </w:rPr>
+        <w:t>ứng dụng</w:t>
+      </w:r>
+      <w:r>
+        <w:rPr>
+          <w:lang w:val="en-US"/>
+        </w:rPr>
+        <w:t xml:space="preserve"> web</w:t>
+      </w:r>
+      <w:r>
+        <w:rPr>
+          <w:lang w:val="en-US"/>
+        </w:rPr>
+        <w:t xml:space="preserve"> giúp thu thập các </w:t>
+      </w:r>
+      <w:r>
+        <w:rPr>
+          <w:lang w:val="en-US"/>
+        </w:rPr>
+        <w:t>dữ liệu</w:t>
+      </w:r>
+      <w:r>
+        <w:rPr>
+          <w:lang w:val="en-US"/>
+        </w:rPr>
+        <w:t xml:space="preserve"> </w:t>
+      </w:r>
+      <w:r>
+        <w:rPr>
+          <w:lang w:val="en-US"/>
+        </w:rPr>
+        <w:t>nhiệt độ, độ ẩm, độ cồ</w:t>
+      </w:r>
+      <w:r>
+        <w:rPr>
+          <w:lang w:val="en-US"/>
+        </w:rPr>
+        <w:t>n trong không khí đồng thời có thể phát hiện và</w:t>
+      </w:r>
+      <w:r>
+        <w:rPr>
+          <w:lang w:val="en-US"/>
+        </w:rPr>
+        <w:t xml:space="preserve"> cảnh báo cháy </w:t>
+      </w:r>
+      <w:r>
+        <w:rPr>
+          <w:lang w:val="en-US"/>
+        </w:rPr>
+        <w:t>có tính ứng dụng cao trong thực tiễn.</w:t>
+      </w:r>
+    </w:p>
+    <w:p>
+      <w:pPr>
+        <w:pStyle w:val="Heading2"/>
+        <w:rPr>
+          <w:lang w:val="en-US"/>
+        </w:rPr>
+      </w:pPr>
+      <w:bookmarkStart w:id="3" w:name="_Toc41938445"/>
+      <w:r>
+        <w:rPr>
+          <w:lang w:val="en-US"/>
+        </w:rPr>
+        <w:t>ĐỐI TƯỢNG VÀ PHẠM VI</w:t>
+      </w:r>
+      <w:bookmarkEnd w:id="3"/>
+    </w:p>
+    <w:p>
+      <w:pPr>
+        <w:rPr>
+          <w:lang w:val="en-US"/>
+        </w:rPr>
+      </w:pPr>
+      <w:r>
+        <w:rPr>
+          <w:lang w:val="en-US"/>
+        </w:rPr>
+        <w:t xml:space="preserve">Trong đề tài này, nhóm sử dụng chip ESP8266 tích hợp thu phát WiFi </w:t>
+      </w:r>
+      <w:r>
+        <w:rPr>
+          <w:lang w:val="en-US"/>
+        </w:rPr>
+        <w:t>điều khiển</w:t>
+      </w:r>
+      <w:r>
+        <w:rPr>
+          <w:lang w:val="en-US"/>
+        </w:rPr>
+        <w:t xml:space="preserve"> một số cảm biế</w:t>
+      </w:r>
+      <w:r>
+        <w:rPr>
+          <w:lang w:val="en-US"/>
+        </w:rPr>
+        <w:t>n</w:t>
+      </w:r>
+      <w:r>
+        <w:rPr>
+          <w:lang w:val="en-US"/>
+        </w:rPr>
+        <w:t>, trong đó có</w:t>
+      </w:r>
+      <w:r>
+        <w:rPr>
+          <w:lang w:val="en-US"/>
+        </w:rPr>
+        <w:t xml:space="preserve">: cảm biến thu thập nhiệt độ và độ </w:t>
+      </w:r>
+      <w:r>
+        <w:rPr>
+          <w:lang w:val="en-US"/>
+        </w:rPr>
+        <w:t>ẩ</w:t>
+      </w:r>
+      <w:r>
+        <w:rPr>
+          <w:lang w:val="en-US"/>
+        </w:rPr>
+        <w:t xml:space="preserve">m DHT11, </w:t>
+      </w:r>
+      <w:r>
+        <w:rPr>
+          <w:lang w:val="en-US"/>
+        </w:rPr>
+        <w:t xml:space="preserve">cảm biến phát hiện lửa và </w:t>
+      </w:r>
+      <w:r>
+        <w:rPr>
+          <w:lang w:val="en-US"/>
+        </w:rPr>
+        <w:t xml:space="preserve">cảm biến nồng độ cồn MQ-3 </w:t>
+      </w:r>
+      <w:r>
+        <w:rPr>
+          <w:lang w:val="en-US"/>
+        </w:rPr>
+        <w:t xml:space="preserve">trong môi trường </w:t>
+      </w:r>
+      <w:r>
+        <w:rPr>
+          <w:szCs w:val="26"/>
+        </w:rPr>
+        <w:t>Arduino</w:t>
+      </w:r>
+      <w:r>
+        <w:rPr>
+          <w:lang w:val="en-US"/>
+        </w:rPr>
+        <w:t>. Đồng thờ</w:t>
+      </w:r>
+      <w:r>
+        <w:rPr>
+          <w:lang w:val="en-US"/>
+        </w:rPr>
+        <w:t>i, nhóm cũng ứng dụng các</w:t>
+      </w:r>
+      <w:r>
+        <w:rPr>
+          <w:lang w:val="en-US"/>
+        </w:rPr>
+        <w:t xml:space="preserve"> ngôn ngữ lập trình web gồm HTML, CSS và JavaScript cùng một số công nghệ web hiện nay như</w:t>
+      </w:r>
+      <w:r>
+        <w:rPr>
+          <w:lang w:val="en-US"/>
+        </w:rPr>
+        <w:t xml:space="preserve"> ứng dụng </w:t>
+      </w:r>
+      <w:r>
+        <w:rPr>
+          <w:lang w:val="en-US"/>
+        </w:rPr>
+        <w:t>đối tượng XMLHttpRequest (XHR) trong AJAX</w:t>
+      </w:r>
+      <w:r>
+        <w:rPr>
+          <w:lang w:val="en-US"/>
+        </w:rPr>
+        <w:t xml:space="preserve"> và</w:t>
+      </w:r>
+      <w:r>
+        <w:rPr>
+          <w:lang w:val="en-US"/>
+        </w:rPr>
+        <w:t xml:space="preserve"> lập trình bất đồng bộ</w:t>
       </w:r>
       <w:r>
         <w:rPr>
@@ -5708,47 +6412,38 @@
       </w:r>
     </w:p>
     <w:p>
-      <w:r>
-        <w:rPr>
-          <w:lang w:val="en-US"/>
-        </w:rPr>
-        <w:t xml:space="preserve">Nhận thấy những thuận lợi mà IoT </w:t>
-      </w:r>
-      <w:r>
-        <w:rPr>
-          <w:lang w:val="en-US"/>
-        </w:rPr>
-        <w:t xml:space="preserve">và web </w:t>
-      </w:r>
-      <w:r>
-        <w:rPr>
-          <w:lang w:val="en-US"/>
-        </w:rPr>
-        <w:t xml:space="preserve">mang lại, nhóm chúng em quyết định thực hiện đề tài </w:t>
-      </w:r>
-      <w:r>
-        <w:rPr>
-          <w:lang w:val="en-US"/>
-        </w:rPr>
-        <w:t>“</w:t>
-      </w:r>
-      <w:r>
-        <w:rPr>
-          <w:lang w:val="en-US"/>
-        </w:rPr>
-        <w:t>Hệ</w:t>
-      </w:r>
-      <w:r>
-        <w:rPr>
-          <w:lang w:val="en-US"/>
-        </w:rPr>
-        <w:t xml:space="preserve"> t</w:t>
-      </w:r>
-      <w:r>
-        <w:rPr>
-          <w:lang w:val="en-US"/>
-        </w:rPr>
-        <w:t xml:space="preserve">hống </w:t>
+      <w:pPr>
+        <w:pStyle w:val="Heading2"/>
+        <w:rPr>
+          <w:lang w:val="en-US"/>
+        </w:rPr>
+      </w:pPr>
+      <w:bookmarkStart w:id="4" w:name="_Toc41938446"/>
+      <w:r>
+        <w:rPr>
+          <w:lang w:val="en-US"/>
+        </w:rPr>
+        <w:t>NỘI DUNG NGHIÊN CỨU</w:t>
+      </w:r>
+      <w:bookmarkEnd w:id="4"/>
+    </w:p>
+    <w:p>
+      <w:pPr>
+        <w:rPr>
+          <w:lang w:val="en-US"/>
+        </w:rPr>
+      </w:pPr>
+      <w:r>
+        <w:rPr>
+          <w:lang w:val="en-US"/>
+        </w:rPr>
+        <w:t>Cài đặ</w:t>
+      </w:r>
+      <w:r>
+        <w:rPr>
+          <w:lang w:val="en-US"/>
+        </w:rPr>
+        <w:t xml:space="preserve">t </w:t>
       </w:r>
       <w:r>
         <w:rPr>
@@ -5766,127 +6461,19 @@
         <w:rPr>
           <w:lang w:val="en-US"/>
         </w:rPr>
-        <w:t>g</w:t>
-      </w:r>
-      <w:r>
-        <w:rPr>
-          <w:lang w:val="en-US"/>
-        </w:rPr>
-        <w:t xml:space="preserve">iám </w:t>
-      </w:r>
-      <w:r>
-        <w:rPr>
-          <w:lang w:val="en-US"/>
-        </w:rPr>
-        <w:t>s</w:t>
-      </w:r>
-      <w:r>
-        <w:rPr>
-          <w:lang w:val="en-US"/>
-        </w:rPr>
-        <w:t xml:space="preserve">át </w:t>
-      </w:r>
-      <w:r>
-        <w:rPr>
-          <w:lang w:val="en-US"/>
-        </w:rPr>
-        <w:t>c</w:t>
-      </w:r>
-      <w:r>
-        <w:rPr>
-          <w:lang w:val="en-US"/>
-        </w:rPr>
-        <w:t xml:space="preserve">hỉ </w:t>
-      </w:r>
-      <w:r>
-        <w:rPr>
-          <w:lang w:val="en-US"/>
-        </w:rPr>
-        <w:t>s</w:t>
-      </w:r>
-      <w:r>
-        <w:rPr>
-          <w:lang w:val="en-US"/>
-        </w:rPr>
-        <w:t xml:space="preserve">ố </w:t>
-      </w:r>
-      <w:r>
-        <w:rPr>
-          <w:lang w:val="en-US"/>
-        </w:rPr>
-        <w:t>m</w:t>
-      </w:r>
-      <w:r>
-        <w:rPr>
-          <w:lang w:val="en-US"/>
-        </w:rPr>
-        <w:t xml:space="preserve">ôi </w:t>
-      </w:r>
-      <w:r>
-        <w:rPr>
-          <w:lang w:val="en-US"/>
-        </w:rPr>
-        <w:t>t</w:t>
-      </w:r>
-      <w:r>
-        <w:rPr>
-          <w:lang w:val="en-US"/>
-        </w:rPr>
-        <w:t xml:space="preserve">rường </w:t>
-      </w:r>
-      <w:r>
-        <w:rPr>
-          <w:lang w:val="en-US"/>
-        </w:rPr>
-        <w:t>t</w:t>
-      </w:r>
-      <w:r>
-        <w:rPr>
-          <w:lang w:val="en-US"/>
-        </w:rPr>
-        <w:t xml:space="preserve">rên </w:t>
-      </w:r>
-      <w:r>
-        <w:rPr>
-          <w:lang w:val="en-US"/>
-        </w:rPr>
-        <w:t>n</w:t>
-      </w:r>
-      <w:r>
-        <w:rPr>
-          <w:lang w:val="en-US"/>
-        </w:rPr>
-        <w:t xml:space="preserve">ền </w:t>
-      </w:r>
-      <w:r>
-        <w:rPr>
-          <w:lang w:val="en-US"/>
-        </w:rPr>
-        <w:t>t</w:t>
-      </w:r>
-      <w:r>
-        <w:rPr>
-          <w:lang w:val="en-US"/>
-        </w:rPr>
-        <w:t>ảng Web</w:t>
-      </w:r>
-      <w:r>
-        <w:rPr>
-          <w:lang w:val="en-US"/>
-        </w:rPr>
-        <w:t>”</w:t>
-      </w:r>
-      <w:r>
-        <w:rPr>
-          <w:lang w:val="en-US"/>
-        </w:rPr>
-        <w:t xml:space="preserve"> nhằm mục đích sẽ ứng dụng được các công nghệ sẵn có để tạo ra một sản phẩm </w:t>
-      </w:r>
-      <w:r>
-        <w:rPr>
-          <w:lang w:val="en-US"/>
-        </w:rPr>
-        <w:t>IoT có chức năng thu thập</w:t>
+        <w:t xml:space="preserve">IDE, board </w:t>
+      </w:r>
+      <w:r>
+        <w:rPr>
+          <w:lang w:val="en-US"/>
+        </w:rPr>
+        <w:t>cùng các thư viện cần thiết.</w:t>
+      </w:r>
+      <w:r>
+        <w:rPr>
+          <w:lang w:val="en-US"/>
+        </w:rPr>
+        <w:t xml:space="preserve"> Nghiên cứu và thử nghiệm mạch xử lý tích hợp thu phát wifi ESP8266 cùng các module cảm biến DHT11, MQ-3 và cảm biến lửa.</w:t>
       </w:r>
       <w:r>
         <w:rPr>
@@ -5898,31 +6485,7 @@
         <w:rPr>
           <w:lang w:val="en-US"/>
         </w:rPr>
-        <w:t>thông số</w:t>
-      </w:r>
-      <w:r>
-        <w:rPr>
-          <w:lang w:val="en-US"/>
-        </w:rPr>
-        <w:t xml:space="preserve"> cơ bản về môi trường </w:t>
-      </w:r>
-      <w:r>
-        <w:rPr>
-          <w:lang w:val="en-US"/>
-        </w:rPr>
-        <w:t>trong không khí có tích hợp cảnh báo cháy có thể</w:t>
-      </w:r>
-      <w:r>
-        <w:rPr>
-          <w:lang w:val="en-US"/>
-        </w:rPr>
-        <w:t xml:space="preserve"> chạy trên nền tảng web</w:t>
-      </w:r>
-      <w:r>
-        <w:rPr>
-          <w:lang w:val="en-US"/>
-        </w:rPr>
-        <w:t>.</w:t>
+        <w:t>Thiết kế và lập trình trang web để hiển thị dữ liệu ra màng hình browser.</w:t>
       </w:r>
       <w:r>
         <w:rPr>
@@ -5934,483 +6497,6 @@
         <w:rPr>
           <w:lang w:val="en-US"/>
         </w:rPr>
-        <w:t>Hệ thống</w:t>
-      </w:r>
-      <w:r>
-        <w:rPr>
-          <w:lang w:val="en-US"/>
-        </w:rPr>
-        <w:t xml:space="preserve"> này</w:t>
-      </w:r>
-      <w:r>
-        <w:rPr>
-          <w:lang w:val="en-US"/>
-        </w:rPr>
-        <w:t xml:space="preserve"> tuy đơn giản nhưng có phạm vi </w:t>
-      </w:r>
-      <w:r>
-        <w:rPr>
-          <w:lang w:val="en-US"/>
-        </w:rPr>
-        <w:t>ứng</w:t>
-      </w:r>
-      <w:r>
-        <w:rPr>
-          <w:lang w:val="en-US"/>
-        </w:rPr>
-        <w:t xml:space="preserve"> dụng rộng lớn. Một số ví dụ có thể kể đến là</w:t>
-      </w:r>
-      <w:r>
-        <w:rPr>
-          <w:lang w:val="en-US"/>
-        </w:rPr>
-        <w:t xml:space="preserve"> hỗ trợ giám sát điều kiện trồng nông sản trong</w:t>
-      </w:r>
-      <w:r>
-        <w:rPr>
-          <w:lang w:val="en-US"/>
-        </w:rPr>
-        <w:t xml:space="preserve"> nông nghiệ</w:t>
-      </w:r>
-      <w:r>
-        <w:rPr>
-          <w:lang w:val="en-US"/>
-        </w:rPr>
-        <w:t>p,</w:t>
-      </w:r>
-      <w:r>
-        <w:rPr>
-          <w:lang w:val="en-US"/>
-        </w:rPr>
-        <w:t xml:space="preserve"> </w:t>
-      </w:r>
-      <w:r>
-        <w:rPr>
-          <w:lang w:val="en-US"/>
-        </w:rPr>
-        <w:t xml:space="preserve">bảo quản thực phẩm, sản phẩm trong </w:t>
-      </w:r>
-      <w:r>
-        <w:rPr>
-          <w:lang w:val="en-US"/>
-        </w:rPr>
-        <w:t xml:space="preserve">công nhiệp </w:t>
-      </w:r>
-      <w:r>
-        <w:rPr>
-          <w:lang w:val="en-US"/>
-        </w:rPr>
-        <w:t xml:space="preserve">và còn nhiều ứng dụng trong </w:t>
-      </w:r>
-      <w:r>
-        <w:rPr>
-          <w:lang w:val="en-US"/>
-        </w:rPr>
-        <w:t>những</w:t>
-      </w:r>
-      <w:r>
-        <w:rPr>
-          <w:lang w:val="en-US"/>
-        </w:rPr>
-        <w:t xml:space="preserve"> lĩnh vự</w:t>
-      </w:r>
-      <w:r>
-        <w:rPr>
-          <w:lang w:val="en-US"/>
-        </w:rPr>
-        <w:t>c khác</w:t>
-      </w:r>
-      <w:r>
-        <w:rPr>
-          <w:lang w:val="en-US"/>
-        </w:rPr>
-        <w:t>.</w:t>
-      </w:r>
-    </w:p>
-    <w:p>
-      <w:pPr>
-        <w:pStyle w:val="Heading2"/>
-        <w:rPr>
-          <w:lang w:val="en-US"/>
-        </w:rPr>
-      </w:pPr>
-      <w:bookmarkStart w:id="3" w:name="_Toc41938444"/>
-      <w:r>
-        <w:rPr>
-          <w:lang w:val="en-US"/>
-        </w:rPr>
-        <w:t>MỤC TIÊU ĐỀ TÀI</w:t>
-      </w:r>
-      <w:bookmarkEnd w:id="3"/>
-    </w:p>
-    <w:p>
-      <w:pPr>
-        <w:rPr>
-          <w:lang w:val="en-US"/>
-        </w:rPr>
-      </w:pPr>
-      <w:r>
-        <w:rPr>
-          <w:lang w:val="en-US"/>
-        </w:rPr>
-        <w:t xml:space="preserve">Giúp sinh viên có thêm kiến thức </w:t>
-      </w:r>
-      <w:r>
-        <w:rPr>
-          <w:lang w:val="en-US"/>
-        </w:rPr>
-        <w:t>về công dụng và cách sử dụng của một số linh kiệ</w:t>
-      </w:r>
-      <w:r>
-        <w:rPr>
-          <w:lang w:val="en-US"/>
-        </w:rPr>
-        <w:t xml:space="preserve">n, vi </w:t>
-      </w:r>
-      <w:r>
-        <w:rPr>
-          <w:lang w:val="en-US"/>
-        </w:rPr>
-        <w:t xml:space="preserve">mạch </w:t>
-      </w:r>
-      <w:r>
-        <w:rPr>
-          <w:lang w:val="en-US"/>
-        </w:rPr>
-        <w:t>điều khiể</w:t>
-      </w:r>
-      <w:r>
-        <w:rPr>
-          <w:lang w:val="en-US"/>
-        </w:rPr>
-        <w:t xml:space="preserve">n </w:t>
-      </w:r>
-      <w:r>
-        <w:rPr>
-          <w:szCs w:val="26"/>
-        </w:rPr>
-        <w:t>Arduino</w:t>
-      </w:r>
-      <w:r>
-        <w:rPr>
-          <w:lang w:val="en-US"/>
-        </w:rPr>
-        <w:t xml:space="preserve"> </w:t>
-      </w:r>
-      <w:r>
-        <w:rPr>
-          <w:lang w:val="en-US"/>
-        </w:rPr>
-        <w:t>cũng như các công nghệ web hiện có.</w:t>
-      </w:r>
-      <w:r>
-        <w:rPr>
-          <w:lang w:val="en-US"/>
-        </w:rPr>
-        <w:t xml:space="preserve"> </w:t>
-      </w:r>
-      <w:r>
-        <w:rPr>
-          <w:lang w:val="en-US"/>
-        </w:rPr>
-        <w:t xml:space="preserve">Đồng thời, </w:t>
-      </w:r>
-      <w:r>
-        <w:rPr>
-          <w:lang w:val="en-US"/>
-        </w:rPr>
-        <w:t>t</w:t>
-      </w:r>
-      <w:r>
-        <w:rPr>
-          <w:lang w:val="en-US"/>
-        </w:rPr>
-        <w:t xml:space="preserve">ạo một </w:t>
-      </w:r>
-      <w:r>
-        <w:rPr>
-          <w:lang w:val="en-US"/>
-        </w:rPr>
-        <w:t>ứng dụng</w:t>
-      </w:r>
-      <w:r>
-        <w:rPr>
-          <w:lang w:val="en-US"/>
-        </w:rPr>
-        <w:t xml:space="preserve"> web</w:t>
-      </w:r>
-      <w:r>
-        <w:rPr>
-          <w:lang w:val="en-US"/>
-        </w:rPr>
-        <w:t xml:space="preserve"> giúp thu thập các </w:t>
-      </w:r>
-      <w:r>
-        <w:rPr>
-          <w:lang w:val="en-US"/>
-        </w:rPr>
-        <w:t>dữ liệu</w:t>
-      </w:r>
-      <w:r>
-        <w:rPr>
-          <w:lang w:val="en-US"/>
-        </w:rPr>
-        <w:t xml:space="preserve"> </w:t>
-      </w:r>
-      <w:r>
-        <w:rPr>
-          <w:lang w:val="en-US"/>
-        </w:rPr>
-        <w:t>nhiệt độ, độ ẩm, độ cồ</w:t>
-      </w:r>
-      <w:r>
-        <w:rPr>
-          <w:lang w:val="en-US"/>
-        </w:rPr>
-        <w:t>n trong không khí đồng thời có thể phát hiện và</w:t>
-      </w:r>
-      <w:r>
-        <w:rPr>
-          <w:lang w:val="en-US"/>
-        </w:rPr>
-        <w:t xml:space="preserve"> cảnh báo cháy </w:t>
-      </w:r>
-      <w:r>
-        <w:rPr>
-          <w:lang w:val="en-US"/>
-        </w:rPr>
-        <w:t>có tính ứng dụng cao trong thực tiễn.</w:t>
-      </w:r>
-    </w:p>
-    <w:p>
-      <w:pPr>
-        <w:pStyle w:val="Heading2"/>
-        <w:rPr>
-          <w:lang w:val="en-US"/>
-        </w:rPr>
-      </w:pPr>
-      <w:bookmarkStart w:id="4" w:name="_Toc41938445"/>
-      <w:r>
-        <w:rPr>
-          <w:lang w:val="en-US"/>
-        </w:rPr>
-        <w:t>ĐỐI TƯỢNG VÀ PHẠM VI</w:t>
-      </w:r>
-      <w:bookmarkEnd w:id="4"/>
-    </w:p>
-    <w:p>
-      <w:pPr>
-        <w:rPr>
-          <w:lang w:val="en-US"/>
-        </w:rPr>
-      </w:pPr>
-      <w:r>
-        <w:rPr>
-          <w:lang w:val="en-US"/>
-        </w:rPr>
-        <w:t xml:space="preserve">Trong đề tài này, nhóm sử dụng chip ESP8266 tích hợp thu phát WiFi </w:t>
-      </w:r>
-      <w:r>
-        <w:rPr>
-          <w:lang w:val="en-US"/>
-        </w:rPr>
-        <w:t>điều khiển</w:t>
-      </w:r>
-      <w:r>
-        <w:rPr>
-          <w:lang w:val="en-US"/>
-        </w:rPr>
-        <w:t xml:space="preserve"> một số cảm biế</w:t>
-      </w:r>
-      <w:r>
-        <w:rPr>
-          <w:lang w:val="en-US"/>
-        </w:rPr>
-        <w:t>n</w:t>
-      </w:r>
-      <w:r>
-        <w:rPr>
-          <w:lang w:val="en-US"/>
-        </w:rPr>
-        <w:t>, trong đó có</w:t>
-      </w:r>
-      <w:r>
-        <w:rPr>
-          <w:lang w:val="en-US"/>
-        </w:rPr>
-        <w:t xml:space="preserve">: cảm biến thu thập nhiệt độ và độ </w:t>
-      </w:r>
-      <w:r>
-        <w:rPr>
-          <w:lang w:val="en-US"/>
-        </w:rPr>
-        <w:t>ẩ</w:t>
-      </w:r>
-      <w:r>
-        <w:rPr>
-          <w:lang w:val="en-US"/>
-        </w:rPr>
-        <w:t xml:space="preserve">m DHT11, </w:t>
-      </w:r>
-      <w:r>
-        <w:rPr>
-          <w:lang w:val="en-US"/>
-        </w:rPr>
-        <w:t xml:space="preserve">cảm biến phát hiện lửa và </w:t>
-      </w:r>
-      <w:r>
-        <w:rPr>
-          <w:lang w:val="en-US"/>
-        </w:rPr>
-        <w:t xml:space="preserve">cảm biến nồng độ cồn MQ-3 </w:t>
-      </w:r>
-      <w:r>
-        <w:rPr>
-          <w:lang w:val="en-US"/>
-        </w:rPr>
-        <w:t xml:space="preserve">trong môi trường </w:t>
-      </w:r>
-      <w:r>
-        <w:rPr>
-          <w:szCs w:val="26"/>
-        </w:rPr>
-        <w:t>Arduino</w:t>
-      </w:r>
-      <w:r>
-        <w:rPr>
-          <w:lang w:val="en-US"/>
-        </w:rPr>
-        <w:t>. Đồng thờ</w:t>
-      </w:r>
-      <w:r>
-        <w:rPr>
-          <w:lang w:val="en-US"/>
-        </w:rPr>
-        <w:t>i, nhóm cũng ứng dụng các</w:t>
-      </w:r>
-      <w:r>
-        <w:rPr>
-          <w:lang w:val="en-US"/>
-        </w:rPr>
-        <w:t xml:space="preserve"> ngôn ngữ lập trình web gồm HTML, CSS và JavaScript cùng một số công nghệ web hiện nay như</w:t>
-      </w:r>
-      <w:r>
-        <w:rPr>
-          <w:lang w:val="en-US"/>
-        </w:rPr>
-        <w:t xml:space="preserve"> ứng dụng </w:t>
-      </w:r>
-      <w:r>
-        <w:rPr>
-          <w:lang w:val="en-US"/>
-        </w:rPr>
-        <w:t>đối tượng XMLHttpRequest (XHR) trong AJAX</w:t>
-      </w:r>
-      <w:r>
-        <w:rPr>
-          <w:lang w:val="en-US"/>
-        </w:rPr>
-        <w:t xml:space="preserve"> và</w:t>
-      </w:r>
-      <w:r>
-        <w:rPr>
-          <w:lang w:val="en-US"/>
-        </w:rPr>
-        <w:t xml:space="preserve"> lập trình bất đồng bộ</w:t>
-      </w:r>
-      <w:r>
-        <w:rPr>
-          <w:lang w:val="en-US"/>
-        </w:rPr>
-        <w:t xml:space="preserve">. </w:t>
-      </w:r>
-    </w:p>
-    <w:p>
-      <w:pPr>
-        <w:pStyle w:val="Heading2"/>
-        <w:rPr>
-          <w:lang w:val="en-US"/>
-        </w:rPr>
-      </w:pPr>
-      <w:bookmarkStart w:id="5" w:name="_Toc41938446"/>
-      <w:r>
-        <w:rPr>
-          <w:lang w:val="en-US"/>
-        </w:rPr>
-        <w:t>NỘI DUNG NGHIÊN CỨU</w:t>
-      </w:r>
-      <w:bookmarkEnd w:id="5"/>
-    </w:p>
-    <w:p>
-      <w:pPr>
-        <w:rPr>
-          <w:lang w:val="en-US"/>
-        </w:rPr>
-      </w:pPr>
-      <w:r>
-        <w:rPr>
-          <w:lang w:val="en-US"/>
-        </w:rPr>
-        <w:t>Cài đặ</w:t>
-      </w:r>
-      <w:r>
-        <w:rPr>
-          <w:lang w:val="en-US"/>
-        </w:rPr>
-        <w:t xml:space="preserve">t </w:t>
-      </w:r>
-      <w:r>
-        <w:rPr>
-          <w:szCs w:val="26"/>
-        </w:rPr>
-        <w:t>Arduino</w:t>
-      </w:r>
-      <w:r>
-        <w:rPr>
-          <w:lang w:val="en-US"/>
-        </w:rPr>
-        <w:t xml:space="preserve"> </w:t>
-      </w:r>
-      <w:r>
-        <w:rPr>
-          <w:lang w:val="en-US"/>
-        </w:rPr>
-        <w:t xml:space="preserve">IDE, board </w:t>
-      </w:r>
-      <w:r>
-        <w:rPr>
-          <w:lang w:val="en-US"/>
-        </w:rPr>
-        <w:t>cùng các thư viện cần thiết.</w:t>
-      </w:r>
-      <w:r>
-        <w:rPr>
-          <w:lang w:val="en-US"/>
-        </w:rPr>
-        <w:t xml:space="preserve"> Nghiên cứu và thử nghiệm mạch xử lý tích hợp thu phát wifi ESP8266 cùng các module cảm biến DHT11, MQ-3 và cảm biến lửa.</w:t>
-      </w:r>
-      <w:r>
-        <w:rPr>
-          <w:lang w:val="en-US"/>
-        </w:rPr>
-        <w:t xml:space="preserve"> </w:t>
-      </w:r>
-      <w:r>
-        <w:rPr>
-          <w:lang w:val="en-US"/>
-        </w:rPr>
-        <w:t>Thiết kế và lập trình trang web để hiển thị dữ liệu ra màng hình browser.</w:t>
-      </w:r>
-      <w:r>
-        <w:rPr>
-          <w:lang w:val="en-US"/>
-        </w:rPr>
-        <w:t xml:space="preserve"> </w:t>
-      </w:r>
-      <w:r>
-        <w:rPr>
-          <w:lang w:val="en-US"/>
-        </w:rPr>
         <w:t>Lập trình server bất đồng bộ trên ESP8266.</w:t>
       </w:r>
     </w:p>
@@ -6435,7 +6521,7 @@
           <w:lang w:val="en-US"/>
         </w:rPr>
       </w:pPr>
-      <w:bookmarkStart w:id="6" w:name="_Toc41938447"/>
+      <w:bookmarkStart w:id="5" w:name="_Toc41938447"/>
       <w:r>
         <w:rPr>
           <w:lang w:val="en-US"/>
@@ -6443,63 +6529,63 @@
         <w:lastRenderedPageBreak/>
         <w:t>CƠ SỞ LÝ THUYẾT</w:t>
       </w:r>
+      <w:bookmarkEnd w:id="5"/>
+    </w:p>
+    <w:p>
+      <w:pPr>
+        <w:pStyle w:val="Heading2"/>
+        <w:rPr>
+          <w:lang w:val="en-US"/>
+        </w:rPr>
+      </w:pPr>
+      <w:bookmarkStart w:id="6" w:name="_Toc41938448"/>
+      <w:r>
+        <w:rPr>
+          <w:lang w:val="en-US"/>
+        </w:rPr>
+        <w:t>Module linh kiện</w:t>
+      </w:r>
       <w:bookmarkEnd w:id="6"/>
     </w:p>
     <w:p>
       <w:pPr>
-        <w:pStyle w:val="Heading2"/>
-        <w:rPr>
-          <w:lang w:val="en-US"/>
-        </w:rPr>
-      </w:pPr>
-      <w:bookmarkStart w:id="7" w:name="_Toc41938448"/>
-      <w:r>
-        <w:rPr>
-          <w:lang w:val="en-US"/>
-        </w:rPr>
-        <w:t>Module linh kiện</w:t>
+        <w:pStyle w:val="Heading30"/>
+        <w:rPr>
+          <w:lang w:val="en-US"/>
+        </w:rPr>
+      </w:pPr>
+      <w:bookmarkStart w:id="7" w:name="_Toc41938449"/>
+      <w:r>
+        <w:rPr>
+          <w:lang w:val="en-US"/>
+        </w:rPr>
+        <w:t>Chip</w:t>
+      </w:r>
+      <w:r>
+        <w:rPr>
+          <w:lang w:val="en-US"/>
+        </w:rPr>
+        <w:t xml:space="preserve"> ESP8266</w:t>
+      </w:r>
+      <w:r>
+        <w:rPr>
+          <w:lang w:val="en-US"/>
+        </w:rPr>
+        <w:t xml:space="preserve"> NodeMCU</w:t>
+      </w:r>
+      <w:r>
+        <w:rPr>
+          <w:lang w:val="en-US"/>
+        </w:rPr>
+        <w:t xml:space="preserve"> xử lý tích hợp thu phát </w:t>
+      </w:r>
+      <w:r>
+        <w:rPr>
+          <w:lang w:val="en-US"/>
+        </w:rPr>
+        <w:t>WiFi</w:t>
       </w:r>
       <w:bookmarkEnd w:id="7"/>
-    </w:p>
-    <w:p>
-      <w:pPr>
-        <w:pStyle w:val="Heading30"/>
-        <w:rPr>
-          <w:lang w:val="en-US"/>
-        </w:rPr>
-      </w:pPr>
-      <w:bookmarkStart w:id="8" w:name="_Toc41938449"/>
-      <w:r>
-        <w:rPr>
-          <w:lang w:val="en-US"/>
-        </w:rPr>
-        <w:t>Chip</w:t>
-      </w:r>
-      <w:r>
-        <w:rPr>
-          <w:lang w:val="en-US"/>
-        </w:rPr>
-        <w:t xml:space="preserve"> ESP8266</w:t>
-      </w:r>
-      <w:r>
-        <w:rPr>
-          <w:lang w:val="en-US"/>
-        </w:rPr>
-        <w:t xml:space="preserve"> NodeMCU</w:t>
-      </w:r>
-      <w:r>
-        <w:rPr>
-          <w:lang w:val="en-US"/>
-        </w:rPr>
-        <w:t xml:space="preserve"> xử lý tích hợp thu phát </w:t>
-      </w:r>
-      <w:r>
-        <w:rPr>
-          <w:lang w:val="en-US"/>
-        </w:rPr>
-        <w:t>WiFi</w:t>
-      </w:r>
-      <w:bookmarkEnd w:id="8"/>
       <w:r>
         <w:rPr>
           <w:lang w:val="en-US"/>
@@ -6575,9 +6661,6 @@
         <w:keepNext/>
       </w:pPr>
       <w:r>
-        <w:rPr>
-          <w:lang w:val="vi-VN" w:eastAsia="vi-VN"/>
-        </w:rPr>
         <w:drawing>
           <wp:inline distT="0" distB="0" distL="0" distR="0" wp14:anchorId="253E7D51" wp14:editId="3CB1542B">
             <wp:extent cx="2663513" cy="1371600"/>
@@ -6632,45 +6715,31 @@
       <w:pPr>
         <w:pStyle w:val="Captions"/>
       </w:pPr>
-      <w:r>
-        <w:t xml:space="preserve">Hình </w:t>
-      </w:r>
-      <w:r>
-        <w:fldChar w:fldCharType="begin"/>
-      </w:r>
-      <w:r>
-        <w:instrText xml:space="preserve"> SEQ Hình \* ARABIC </w:instrText>
-      </w:r>
-      <w:r>
-        <w:fldChar w:fldCharType="separate"/>
-      </w:r>
-      <w:r>
-        <w:rPr>
-          <w:noProof/>
-        </w:rPr>
-        <w:t>1</w:t>
-      </w:r>
-      <w:r>
-        <w:fldChar w:fldCharType="end"/>
-      </w:r>
-      <w:r>
-        <w:rPr>
-          <w:lang w:val="en-US"/>
-        </w:rPr>
-        <w:t xml:space="preserve">. </w:t>
-      </w:r>
-      <w:r>
-        <w:t xml:space="preserve">Chip ESP8266 NodeMCU xử lý </w:t>
-      </w:r>
-      <w:r>
-        <w:rPr>
-          <w:lang w:val="en-US"/>
-        </w:rPr>
-        <w:t>tích</w:t>
-      </w:r>
-      <w:r>
-        <w:t xml:space="preserve"> hợp thu phát WiFi</w:t>
-      </w:r>
+      <w:bookmarkStart w:id="8" w:name="_Toc41985267"/>
+      <w:r>
+        <w:rPr>
+          <w:lang w:val="en-US"/>
+        </w:rPr>
+        <w:t>Hình</w:t>
+      </w:r>
+      <w:r>
+        <w:t xml:space="preserve"> </w:t>
+      </w:r>
+      <w:fldSimple w:instr=" SEQ Figure \* ARABIC ">
+        <w:r>
+          <w:rPr>
+            <w:noProof/>
+          </w:rPr>
+          <w:t>1</w:t>
+        </w:r>
+      </w:fldSimple>
+      <w:r>
+        <w:rPr>
+          <w:lang w:val="en-US"/>
+        </w:rPr>
+        <w:t>. Chip ESP8266 NodeMCU</w:t>
+      </w:r>
+      <w:bookmarkEnd w:id="8"/>
     </w:p>
     <w:p>
       <w:pPr>
@@ -6817,9 +6886,6 @@
         <w:keepNext/>
       </w:pPr>
       <w:r>
-        <w:rPr>
-          <w:lang w:val="vi-VN" w:eastAsia="vi-VN"/>
-        </w:rPr>
         <w:drawing>
           <wp:inline distT="0" distB="0" distL="0" distR="0" wp14:anchorId="04B07542" wp14:editId="07FA6D91">
             <wp:extent cx="4695207" cy="2926080"/>
@@ -6874,31 +6940,18 @@
       <w:pPr>
         <w:pStyle w:val="Captions"/>
       </w:pPr>
-      <w:bookmarkStart w:id="9" w:name="_Toc41953051"/>
+      <w:bookmarkStart w:id="9" w:name="_Toc41985268"/>
       <w:r>
         <w:t xml:space="preserve">Hình </w:t>
       </w:r>
-      <w:r>
-        <w:fldChar w:fldCharType="begin"/>
-      </w:r>
-      <w:r>
-        <w:instrText xml:space="preserve"> SEQ Figure \* ARABIC </w:instrText>
-      </w:r>
-      <w:r>
-        <w:fldChar w:fldCharType="separate"/>
-      </w:r>
-      <w:r>
-        <w:rPr>
-          <w:noProof/>
-        </w:rPr>
-        <w:t>2</w:t>
-      </w:r>
-      <w:r>
-        <w:rPr>
-          <w:noProof/>
-        </w:rPr>
-        <w:fldChar w:fldCharType="end"/>
-      </w:r>
+      <w:fldSimple w:instr=" SEQ Figure \* ARABIC ">
+        <w:r>
+          <w:rPr>
+            <w:noProof/>
+          </w:rPr>
+          <w:t>2</w:t>
+        </w:r>
+      </w:fldSimple>
       <w:r>
         <w:rPr>
           <w:lang w:val="en-US"/>
@@ -7036,9 +7089,6 @@
         <w:keepNext/>
       </w:pPr>
       <w:r>
-        <w:rPr>
-          <w:lang w:val="vi-VN" w:eastAsia="vi-VN"/>
-        </w:rPr>
         <w:drawing>
           <wp:inline distT="0" distB="0" distL="0" distR="0" wp14:anchorId="13FB54D1" wp14:editId="6A641FEE">
             <wp:extent cx="3851085" cy="1737360"/>
@@ -7093,31 +7143,18 @@
       <w:pPr>
         <w:pStyle w:val="Captions"/>
       </w:pPr>
-      <w:bookmarkStart w:id="11" w:name="_Toc41953052"/>
+      <w:bookmarkStart w:id="11" w:name="_Toc41985269"/>
       <w:r>
         <w:t xml:space="preserve">Hình </w:t>
       </w:r>
-      <w:r>
-        <w:fldChar w:fldCharType="begin"/>
-      </w:r>
-      <w:r>
-        <w:instrText xml:space="preserve"> SEQ Figure \* ARABIC </w:instrText>
-      </w:r>
-      <w:r>
-        <w:fldChar w:fldCharType="separate"/>
-      </w:r>
-      <w:r>
-        <w:rPr>
-          <w:noProof/>
-        </w:rPr>
-        <w:t>3</w:t>
-      </w:r>
-      <w:r>
-        <w:rPr>
-          <w:noProof/>
-        </w:rPr>
-        <w:fldChar w:fldCharType="end"/>
-      </w:r>
+      <w:fldSimple w:instr=" SEQ Figure \* ARABIC ">
+        <w:r>
+          <w:rPr>
+            <w:noProof/>
+          </w:rPr>
+          <w:t>3</w:t>
+        </w:r>
+      </w:fldSimple>
       <w:r>
         <w:rPr>
           <w:lang w:val="en-US"/>
@@ -7431,9 +7468,6 @@
         <w:keepNext/>
       </w:pPr>
       <w:r>
-        <w:rPr>
-          <w:lang w:val="vi-VN" w:eastAsia="vi-VN"/>
-        </w:rPr>
         <w:lastRenderedPageBreak/>
         <w:drawing>
           <wp:inline distT="0" distB="0" distL="0" distR="0" wp14:anchorId="639D4D7B" wp14:editId="79C0CAC7">
@@ -7489,31 +7523,18 @@
       <w:pPr>
         <w:pStyle w:val="Captions"/>
       </w:pPr>
-      <w:bookmarkStart w:id="13" w:name="_Toc41953053"/>
+      <w:bookmarkStart w:id="13" w:name="_Toc41985270"/>
       <w:r>
         <w:t xml:space="preserve">Hình </w:t>
       </w:r>
-      <w:r>
-        <w:fldChar w:fldCharType="begin"/>
-      </w:r>
-      <w:r>
-        <w:instrText xml:space="preserve"> SEQ Figure \* ARABIC </w:instrText>
-      </w:r>
-      <w:r>
-        <w:fldChar w:fldCharType="separate"/>
-      </w:r>
-      <w:r>
-        <w:rPr>
-          <w:noProof/>
-        </w:rPr>
-        <w:t>4</w:t>
-      </w:r>
-      <w:r>
-        <w:rPr>
-          <w:noProof/>
-        </w:rPr>
-        <w:fldChar w:fldCharType="end"/>
-      </w:r>
+      <w:fldSimple w:instr=" SEQ Figure \* ARABIC ">
+        <w:r>
+          <w:rPr>
+            <w:noProof/>
+          </w:rPr>
+          <w:t>4</w:t>
+        </w:r>
+      </w:fldSimple>
       <w:r>
         <w:rPr>
           <w:lang w:val="en-US"/>
@@ -8010,7 +8031,23 @@
           <w:szCs w:val="26"/>
           <w:lang w:val="en-US" w:eastAsia="vi-VN"/>
         </w:rPr>
-        <w:t>OH bay hơi tát động lên lớp SnO</w:t>
+        <w:t>OH bay hơi tá</w:t>
+      </w:r>
+      <w:r>
+        <w:rPr>
+          <w:rFonts w:ascii="Times New Roman" w:eastAsia="Times New Roman" w:hAnsi="Times New Roman" w:cs="Times New Roman"/>
+          <w:szCs w:val="26"/>
+          <w:lang w:val="en-US" w:eastAsia="vi-VN"/>
+        </w:rPr>
+        <w:t>c</w:t>
+      </w:r>
+      <w:r>
+        <w:rPr>
+          <w:rFonts w:ascii="Times New Roman" w:eastAsia="Times New Roman" w:hAnsi="Times New Roman" w:cs="Times New Roman"/>
+          <w:szCs w:val="26"/>
+          <w:lang w:val="en-US" w:eastAsia="vi-VN"/>
+        </w:rPr>
+        <w:t xml:space="preserve"> động lên lớp SnO</w:t>
       </w:r>
       <w:r>
         <w:rPr>
@@ -8138,9 +8175,6 @@
         <w:keepNext/>
       </w:pPr>
       <w:r>
-        <w:rPr>
-          <w:lang w:val="vi-VN" w:eastAsia="vi-VN"/>
-        </w:rPr>
         <w:lastRenderedPageBreak/>
         <w:drawing>
           <wp:inline distT="0" distB="0" distL="0" distR="0" wp14:anchorId="6108D8F3" wp14:editId="06AC0337">
@@ -8196,31 +8230,18 @@
       <w:pPr>
         <w:pStyle w:val="Captions"/>
       </w:pPr>
-      <w:bookmarkStart w:id="15" w:name="_Toc41953054"/>
+      <w:bookmarkStart w:id="15" w:name="_Toc41985271"/>
       <w:r>
         <w:t xml:space="preserve">Hình </w:t>
       </w:r>
-      <w:r>
-        <w:fldChar w:fldCharType="begin"/>
-      </w:r>
-      <w:r>
-        <w:instrText xml:space="preserve"> SEQ Figure \* ARABIC </w:instrText>
-      </w:r>
-      <w:r>
-        <w:fldChar w:fldCharType="separate"/>
-      </w:r>
-      <w:r>
-        <w:rPr>
-          <w:noProof/>
-        </w:rPr>
-        <w:t>5</w:t>
-      </w:r>
-      <w:r>
-        <w:rPr>
-          <w:noProof/>
-        </w:rPr>
-        <w:fldChar w:fldCharType="end"/>
-      </w:r>
+      <w:fldSimple w:instr=" SEQ Figure \* ARABIC ">
+        <w:r>
+          <w:rPr>
+            <w:noProof/>
+          </w:rPr>
+          <w:t>5</w:t>
+        </w:r>
+      </w:fldSimple>
       <w:r>
         <w:rPr>
           <w:lang w:val="en-US"/>
@@ -9039,9 +9060,6 @@
         <w:keepNext/>
       </w:pPr>
       <w:r>
-        <w:rPr>
-          <w:lang w:val="vi-VN" w:eastAsia="vi-VN"/>
-        </w:rPr>
         <w:lastRenderedPageBreak/>
         <w:drawing>
           <wp:inline distT="0" distB="0" distL="0" distR="0" wp14:anchorId="20CF82F3" wp14:editId="11586E9C">
@@ -9087,31 +9105,18 @@
           <w:color w:val="FF0000"/>
         </w:rPr>
       </w:pPr>
-      <w:bookmarkStart w:id="18" w:name="_Toc41953055"/>
+      <w:bookmarkStart w:id="18" w:name="_Toc41985272"/>
       <w:r>
         <w:t xml:space="preserve">Hình </w:t>
       </w:r>
-      <w:r>
-        <w:fldChar w:fldCharType="begin"/>
-      </w:r>
-      <w:r>
-        <w:instrText xml:space="preserve"> SEQ Figure \* ARABIC </w:instrText>
-      </w:r>
-      <w:r>
-        <w:fldChar w:fldCharType="separate"/>
-      </w:r>
-      <w:r>
-        <w:rPr>
-          <w:noProof/>
-        </w:rPr>
-        <w:t>6</w:t>
-      </w:r>
-      <w:r>
-        <w:rPr>
-          <w:noProof/>
-        </w:rPr>
-        <w:fldChar w:fldCharType="end"/>
-      </w:r>
+      <w:fldSimple w:instr=" SEQ Figure \* ARABIC ">
+        <w:r>
+          <w:rPr>
+            <w:noProof/>
+          </w:rPr>
+          <w:t>6</w:t>
+        </w:r>
+      </w:fldSimple>
       <w:r>
         <w:rPr>
           <w:lang w:val="en-US"/>
@@ -9209,9 +9214,6 @@
         <w:keepNext/>
       </w:pPr>
       <w:r>
-        <w:rPr>
-          <w:lang w:val="vi-VN" w:eastAsia="vi-VN"/>
-        </w:rPr>
         <w:lastRenderedPageBreak/>
         <w:drawing>
           <wp:inline distT="0" distB="0" distL="0" distR="0" wp14:anchorId="1A05F40E" wp14:editId="16C36D69">
@@ -9267,31 +9269,18 @@
       <w:pPr>
         <w:pStyle w:val="Captions"/>
       </w:pPr>
-      <w:bookmarkStart w:id="20" w:name="_Toc41953056"/>
+      <w:bookmarkStart w:id="20" w:name="_Toc41985273"/>
       <w:r>
         <w:t xml:space="preserve">Hình </w:t>
       </w:r>
-      <w:r>
-        <w:fldChar w:fldCharType="begin"/>
-      </w:r>
-      <w:r>
-        <w:instrText xml:space="preserve"> SEQ Figure \* ARABIC </w:instrText>
-      </w:r>
-      <w:r>
-        <w:fldChar w:fldCharType="separate"/>
-      </w:r>
-      <w:r>
-        <w:rPr>
-          <w:noProof/>
-        </w:rPr>
-        <w:t>7</w:t>
-      </w:r>
-      <w:r>
-        <w:rPr>
-          <w:noProof/>
-        </w:rPr>
-        <w:fldChar w:fldCharType="end"/>
-      </w:r>
+      <w:fldSimple w:instr=" SEQ Figure \* ARABIC ">
+        <w:r>
+          <w:rPr>
+            <w:noProof/>
+          </w:rPr>
+          <w:t>7</w:t>
+        </w:r>
+      </w:fldSimple>
       <w:r>
         <w:rPr>
           <w:lang w:val="en-US"/>
@@ -9587,9 +9576,6 @@
         <w:keepNext/>
       </w:pPr>
       <w:r>
-        <w:rPr>
-          <w:lang w:val="vi-VN" w:eastAsia="vi-VN"/>
-        </w:rPr>
         <w:lastRenderedPageBreak/>
         <w:drawing>
           <wp:inline distT="0" distB="0" distL="0" distR="0" wp14:anchorId="320AE2F3" wp14:editId="13A90A12">
@@ -9638,31 +9624,18 @@
       <w:pPr>
         <w:pStyle w:val="Captions"/>
       </w:pPr>
-      <w:bookmarkStart w:id="23" w:name="_Toc41953057"/>
+      <w:bookmarkStart w:id="23" w:name="_Toc41985274"/>
       <w:r>
         <w:t xml:space="preserve">Hình </w:t>
       </w:r>
-      <w:r>
-        <w:fldChar w:fldCharType="begin"/>
-      </w:r>
-      <w:r>
-        <w:instrText xml:space="preserve"> SEQ Figure \* ARABIC </w:instrText>
-      </w:r>
-      <w:r>
-        <w:fldChar w:fldCharType="separate"/>
-      </w:r>
-      <w:r>
-        <w:rPr>
-          <w:noProof/>
-        </w:rPr>
-        <w:t>8</w:t>
-      </w:r>
-      <w:r>
-        <w:rPr>
-          <w:noProof/>
-        </w:rPr>
-        <w:fldChar w:fldCharType="end"/>
-      </w:r>
+      <w:fldSimple w:instr=" SEQ Figure \* ARABIC ">
+        <w:r>
+          <w:rPr>
+            <w:noProof/>
+          </w:rPr>
+          <w:t>8</w:t>
+        </w:r>
+      </w:fldSimple>
       <w:r>
         <w:t xml:space="preserve">. Cấu trúc thư mục lưu </w:t>
       </w:r>
@@ -9872,9 +9845,6 @@
         <w:keepNext/>
       </w:pPr>
       <w:r>
-        <w:rPr>
-          <w:lang w:val="vi-VN" w:eastAsia="vi-VN"/>
-        </w:rPr>
         <w:drawing>
           <wp:inline distT="0" distB="0" distL="0" distR="0" wp14:anchorId="3D03AAB4" wp14:editId="57C90F0F">
             <wp:extent cx="5029200" cy="1207029"/>
@@ -9922,31 +9892,18 @@
       <w:pPr>
         <w:pStyle w:val="Captions"/>
       </w:pPr>
-      <w:bookmarkStart w:id="25" w:name="_Toc41953058"/>
+      <w:bookmarkStart w:id="25" w:name="_Toc41985275"/>
       <w:r>
         <w:t xml:space="preserve">Hình </w:t>
       </w:r>
-      <w:r>
-        <w:fldChar w:fldCharType="begin"/>
-      </w:r>
-      <w:r>
-        <w:instrText xml:space="preserve"> SEQ Figure \* ARABIC </w:instrText>
-      </w:r>
-      <w:r>
-        <w:fldChar w:fldCharType="separate"/>
-      </w:r>
-      <w:r>
-        <w:rPr>
-          <w:noProof/>
-        </w:rPr>
-        <w:t>9</w:t>
-      </w:r>
-      <w:r>
-        <w:rPr>
-          <w:noProof/>
-        </w:rPr>
-        <w:fldChar w:fldCharType="end"/>
-      </w:r>
+      <w:fldSimple w:instr=" SEQ Figure \* ARABIC ">
+        <w:r>
+          <w:rPr>
+            <w:noProof/>
+          </w:rPr>
+          <w:t>9</w:t>
+        </w:r>
+      </w:fldSimple>
       <w:r>
         <w:t>. Nguyên lý hoạt đồng HTTP</w:t>
       </w:r>
@@ -9987,24 +9944,14 @@
       <w:r>
         <w:t xml:space="preserve">Bảng </w:t>
       </w:r>
-      <w:r>
-        <w:fldChar w:fldCharType="begin"/>
-      </w:r>
-      <w:r>
-        <w:instrText xml:space="preserve"> SEQ Bảng \* ARABIC </w:instrText>
-      </w:r>
-      <w:r>
-        <w:fldChar w:fldCharType="separate"/>
-      </w:r>
-      <w:r>
-        <w:rPr>
-          <w:noProof/>
-        </w:rPr>
-        <w:t>1</w:t>
-      </w:r>
-      <w:r>
-        <w:fldChar w:fldCharType="end"/>
-      </w:r>
+      <w:fldSimple w:instr=" SEQ Bảng \* ARABIC ">
+        <w:r>
+          <w:rPr>
+            <w:noProof/>
+          </w:rPr>
+          <w:t>1</w:t>
+        </w:r>
+      </w:fldSimple>
       <w:r>
         <w:rPr>
           <w:lang w:val="en-US"/>
@@ -10452,9 +10399,6 @@
         <w:keepNext/>
       </w:pPr>
       <w:r>
-        <w:rPr>
-          <w:lang w:val="vi-VN" w:eastAsia="vi-VN"/>
-        </w:rPr>
         <w:drawing>
           <wp:inline distT="0" distB="0" distL="0" distR="0" wp14:anchorId="390509A8" wp14:editId="33EE716B">
             <wp:extent cx="5029200" cy="991335"/>
@@ -10502,31 +10446,18 @@
       <w:pPr>
         <w:pStyle w:val="Captions"/>
       </w:pPr>
-      <w:bookmarkStart w:id="28" w:name="_Toc41953059"/>
+      <w:bookmarkStart w:id="28" w:name="_Toc41985276"/>
       <w:r>
         <w:t xml:space="preserve">Hình </w:t>
       </w:r>
-      <w:r>
-        <w:fldChar w:fldCharType="begin"/>
-      </w:r>
-      <w:r>
-        <w:instrText xml:space="preserve"> SEQ Figure \* ARABIC </w:instrText>
-      </w:r>
-      <w:r>
-        <w:fldChar w:fldCharType="separate"/>
-      </w:r>
-      <w:r>
-        <w:rPr>
-          <w:noProof/>
-        </w:rPr>
-        <w:t>10</w:t>
-      </w:r>
-      <w:r>
-        <w:rPr>
-          <w:noProof/>
-        </w:rPr>
-        <w:fldChar w:fldCharType="end"/>
-      </w:r>
+      <w:fldSimple w:instr=" SEQ Figure \* ARABIC ">
+        <w:r>
+          <w:rPr>
+            <w:noProof/>
+          </w:rPr>
+          <w:t>10</w:t>
+        </w:r>
+      </w:fldSimple>
       <w:r>
         <w:t>. Minh họa xử lý đông bộ</w:t>
       </w:r>
@@ -10575,9 +10506,6 @@
         <w:keepNext/>
       </w:pPr>
       <w:r>
-        <w:rPr>
-          <w:lang w:val="vi-VN" w:eastAsia="vi-VN"/>
-        </w:rPr>
         <w:drawing>
           <wp:inline distT="0" distB="0" distL="0" distR="0" wp14:anchorId="4D25C218" wp14:editId="333235E0">
             <wp:extent cx="2743200" cy="2988505"/>
@@ -10625,31 +10553,18 @@
       <w:pPr>
         <w:pStyle w:val="Captions"/>
       </w:pPr>
-      <w:bookmarkStart w:id="29" w:name="_Toc41953060"/>
+      <w:bookmarkStart w:id="29" w:name="_Toc41985277"/>
       <w:r>
         <w:t xml:space="preserve">Hình </w:t>
       </w:r>
-      <w:r>
-        <w:fldChar w:fldCharType="begin"/>
-      </w:r>
-      <w:r>
-        <w:instrText xml:space="preserve"> SEQ Figure \* ARABIC </w:instrText>
-      </w:r>
-      <w:r>
-        <w:fldChar w:fldCharType="separate"/>
-      </w:r>
-      <w:r>
-        <w:rPr>
-          <w:noProof/>
-        </w:rPr>
-        <w:t>11</w:t>
-      </w:r>
-      <w:r>
-        <w:rPr>
-          <w:noProof/>
-        </w:rPr>
-        <w:fldChar w:fldCharType="end"/>
-      </w:r>
+      <w:fldSimple w:instr=" SEQ Figure \* ARABIC ">
+        <w:r>
+          <w:rPr>
+            <w:noProof/>
+          </w:rPr>
+          <w:t>11</w:t>
+        </w:r>
+      </w:fldSimple>
       <w:r>
         <w:t>. Minh họa xử lý bất đồng bộ</w:t>
       </w:r>
@@ -11127,9 +11042,6 @@
         <w:keepNext/>
       </w:pPr>
       <w:r>
-        <w:rPr>
-          <w:lang w:val="vi-VN" w:eastAsia="vi-VN"/>
-        </w:rPr>
         <w:lastRenderedPageBreak/>
         <w:drawing>
           <wp:inline distT="0" distB="0" distL="0" distR="0" wp14:anchorId="3FE801B8" wp14:editId="4D19FDC6">
@@ -11185,31 +11097,18 @@
       <w:pPr>
         <w:pStyle w:val="Captions"/>
       </w:pPr>
-      <w:bookmarkStart w:id="33" w:name="_Toc41953061"/>
+      <w:bookmarkStart w:id="33" w:name="_Toc41985278"/>
       <w:r>
         <w:t xml:space="preserve">Hình </w:t>
       </w:r>
-      <w:r>
-        <w:fldChar w:fldCharType="begin"/>
-      </w:r>
-      <w:r>
-        <w:instrText xml:space="preserve"> SEQ Figure \* ARABIC </w:instrText>
-      </w:r>
-      <w:r>
-        <w:fldChar w:fldCharType="separate"/>
-      </w:r>
-      <w:r>
-        <w:rPr>
-          <w:noProof/>
-        </w:rPr>
-        <w:t>12</w:t>
-      </w:r>
-      <w:r>
-        <w:rPr>
-          <w:noProof/>
-        </w:rPr>
-        <w:fldChar w:fldCharType="end"/>
-      </w:r>
+      <w:fldSimple w:instr=" SEQ Figure \* ARABIC ">
+        <w:r>
+          <w:rPr>
+            <w:noProof/>
+          </w:rPr>
+          <w:t>12</w:t>
+        </w:r>
+      </w:fldSimple>
       <w:r>
         <w:t>. Sơ đồ nối chân của khối điều khiển và cảm biến</w:t>
       </w:r>
@@ -11228,24 +11127,14 @@
       <w:r>
         <w:t xml:space="preserve">Bảng </w:t>
       </w:r>
-      <w:r>
-        <w:fldChar w:fldCharType="begin"/>
-      </w:r>
-      <w:r>
-        <w:instrText xml:space="preserve"> SEQ Bảng \* ARABIC </w:instrText>
-      </w:r>
-      <w:r>
-        <w:fldChar w:fldCharType="separate"/>
-      </w:r>
-      <w:r>
-        <w:rPr>
-          <w:noProof/>
-        </w:rPr>
-        <w:t>2</w:t>
-      </w:r>
-      <w:r>
-        <w:fldChar w:fldCharType="end"/>
-      </w:r>
+      <w:fldSimple w:instr=" SEQ Bảng \* ARABIC ">
+        <w:r>
+          <w:rPr>
+            <w:noProof/>
+          </w:rPr>
+          <w:t>2</w:t>
+        </w:r>
+      </w:fldSimple>
       <w:r>
         <w:rPr>
           <w:lang w:val="en-US"/>
@@ -12071,9 +11960,19 @@
       <w:bookmarkEnd w:id="35"/>
     </w:p>
     <w:p>
-      <w:r>
-        <w:t>Đoạn code chương trình chính:</w:t>
-      </w:r>
+      <w:pPr>
+        <w:rPr>
+          <w:lang w:val="en-US"/>
+        </w:rPr>
+      </w:pPr>
+      <w:r>
+        <w:rPr>
+          <w:lang w:val="en-US"/>
+        </w:rPr>
+        <w:t>Cài đặt Adruino IDE</w:t>
+      </w:r>
+      <w:bookmarkStart w:id="36" w:name="_GoBack"/>
+      <w:bookmarkEnd w:id="36"/>
     </w:p>
     <w:p>
       <w:pPr>
@@ -12083,7 +11982,7 @@
           <w:lang w:val="en-US"/>
         </w:rPr>
       </w:pPr>
-      <w:bookmarkStart w:id="36" w:name="_Toc41938464"/>
+      <w:bookmarkStart w:id="37" w:name="_Toc41938464"/>
       <w:r>
         <w:rPr>
           <w:color w:val="FF0000"/>
@@ -12105,7 +12004,7 @@
         </w:rPr>
         <w:t>và nguyên lý hoạt động</w:t>
       </w:r>
-      <w:bookmarkEnd w:id="36"/>
+      <w:bookmarkEnd w:id="37"/>
     </w:p>
     <w:p>
       <w:pPr>
@@ -12120,7 +12019,19 @@
         <w:rPr>
           <w:lang w:val="en-US"/>
         </w:rPr>
-        <w:t xml:space="preserve"> là chip xử lý chính, điều khiển và thu thập dữ liệu từ các cảm biến,</w:t>
+        <w:t xml:space="preserve"> là chip xử lý chính,</w:t>
+      </w:r>
+      <w:r>
+        <w:rPr>
+          <w:lang w:val="en-US"/>
+        </w:rPr>
+        <w:t xml:space="preserve"> giữ nhiệm vụ</w:t>
+      </w:r>
+      <w:r>
+        <w:rPr>
+          <w:lang w:val="en-US"/>
+        </w:rPr>
+        <w:t xml:space="preserve"> điều khiển và thu thập dữ liệu từ các cảm biến,</w:t>
       </w:r>
       <w:r>
         <w:t xml:space="preserve"> ESP8266 còn</w:t>
@@ -12244,9 +12155,6 @@
         <w:keepNext/>
       </w:pPr>
       <w:r>
-        <w:rPr>
-          <w:lang w:val="vi-VN" w:eastAsia="vi-VN"/>
-        </w:rPr>
         <w:lastRenderedPageBreak/>
         <w:drawing>
           <wp:inline distT="0" distB="0" distL="0" distR="0" wp14:anchorId="7BA93332" wp14:editId="59B2CB03">
@@ -12295,35 +12203,22 @@
       <w:pPr>
         <w:pStyle w:val="Captions"/>
       </w:pPr>
-      <w:bookmarkStart w:id="37" w:name="_Toc41953062"/>
+      <w:bookmarkStart w:id="38" w:name="_Toc41985279"/>
       <w:r>
         <w:t xml:space="preserve">Hình </w:t>
       </w:r>
-      <w:r>
-        <w:fldChar w:fldCharType="begin"/>
-      </w:r>
-      <w:r>
-        <w:instrText xml:space="preserve"> SEQ Figure \* ARABIC </w:instrText>
-      </w:r>
-      <w:r>
-        <w:fldChar w:fldCharType="separate"/>
-      </w:r>
-      <w:r>
-        <w:rPr>
-          <w:noProof/>
-        </w:rPr>
-        <w:t>13</w:t>
-      </w:r>
-      <w:r>
-        <w:rPr>
-          <w:noProof/>
-        </w:rPr>
-        <w:fldChar w:fldCharType="end"/>
-      </w:r>
+      <w:fldSimple w:instr=" SEQ Figure \* ARABIC ">
+        <w:r>
+          <w:rPr>
+            <w:noProof/>
+          </w:rPr>
+          <w:t>13</w:t>
+        </w:r>
+      </w:fldSimple>
       <w:r>
         <w:t>. Minh họa nguyên lý hoạt động của hệ thống</w:t>
       </w:r>
-      <w:bookmarkEnd w:id="37"/>
+      <w:bookmarkEnd w:id="38"/>
     </w:p>
     <w:p>
       <w:pPr>
@@ -12332,14 +12227,14 @@
           <w:lang w:val="en-US"/>
         </w:rPr>
       </w:pPr>
-      <w:bookmarkStart w:id="38" w:name="_Toc41938465"/>
+      <w:bookmarkStart w:id="39" w:name="_Toc41938465"/>
       <w:r>
         <w:rPr>
           <w:lang w:val="en-US"/>
         </w:rPr>
         <w:t>Kết quả đạt được</w:t>
       </w:r>
-      <w:bookmarkEnd w:id="38"/>
+      <w:bookmarkEnd w:id="39"/>
     </w:p>
     <w:p>
       <w:pPr>
@@ -12391,14 +12286,11 @@
         <w:keepNext/>
       </w:pPr>
       <w:r>
-        <w:rPr>
-          <w:lang w:val="vi-VN" w:eastAsia="vi-VN"/>
-        </w:rPr>
         <w:drawing>
-          <wp:inline distT="0" distB="0" distL="0" distR="0" wp14:anchorId="14E71D0E" wp14:editId="4F9E82BB">
-            <wp:extent cx="5939790" cy="3158197"/>
-            <wp:effectExtent l="0" t="0" r="3810" b="4445"/>
-            <wp:docPr id="14" name="Picture 14"/>
+          <wp:inline distT="0" distB="0" distL="0" distR="0" wp14:anchorId="25042409" wp14:editId="38D4632C">
+            <wp:extent cx="5939790" cy="3144129"/>
+            <wp:effectExtent l="0" t="0" r="3810" b="0"/>
+            <wp:docPr id="7" name="Picture 7"/>
             <wp:cNvGraphicFramePr>
               <a:graphicFrameLocks xmlns:a="http://schemas.openxmlformats.org/drawingml/2006/main" noChangeAspect="1"/>
             </wp:cNvGraphicFramePr>
@@ -12406,7 +12298,7 @@
               <a:graphicData uri="http://schemas.openxmlformats.org/drawingml/2006/picture">
                 <pic:pic xmlns:pic="http://schemas.openxmlformats.org/drawingml/2006/picture">
                   <pic:nvPicPr>
-                    <pic:cNvPr id="14" name="index.png"/>
+                    <pic:cNvPr id="7" name="index.png"/>
                     <pic:cNvPicPr/>
                   </pic:nvPicPr>
                   <pic:blipFill rotWithShape="1">
@@ -12417,13 +12309,13 @@
                         </a:ext>
                       </a:extLst>
                     </a:blip>
-                    <a:srcRect b="5428"/>
+                    <a:srcRect b="5849"/>
                     <a:stretch/>
                   </pic:blipFill>
                   <pic:spPr bwMode="auto">
                     <a:xfrm>
                       <a:off x="0" y="0"/>
-                      <a:ext cx="5939790" cy="3158197"/>
+                      <a:ext cx="5939790" cy="3144129"/>
                     </a:xfrm>
                     <a:prstGeom prst="rect">
                       <a:avLst/>
@@ -12448,38 +12340,25 @@
       <w:pPr>
         <w:pStyle w:val="Captions"/>
       </w:pPr>
-      <w:bookmarkStart w:id="39" w:name="_Toc41953063"/>
+      <w:bookmarkStart w:id="40" w:name="_Toc41985280"/>
       <w:r>
         <w:t xml:space="preserve">Hình </w:t>
       </w:r>
-      <w:r>
-        <w:fldChar w:fldCharType="begin"/>
-      </w:r>
-      <w:r>
-        <w:instrText xml:space="preserve"> SEQ Figure \* ARABIC </w:instrText>
-      </w:r>
-      <w:r>
-        <w:fldChar w:fldCharType="separate"/>
-      </w:r>
-      <w:r>
-        <w:rPr>
-          <w:noProof/>
-        </w:rPr>
-        <w:t>14</w:t>
-      </w:r>
-      <w:r>
-        <w:rPr>
-          <w:noProof/>
-        </w:rPr>
-        <w:fldChar w:fldCharType="end"/>
-      </w:r>
+      <w:fldSimple w:instr=" SEQ Figure \* ARABIC ">
+        <w:r>
+          <w:rPr>
+            <w:noProof/>
+          </w:rPr>
+          <w:t>14</w:t>
+        </w:r>
+      </w:fldSimple>
       <w:r>
         <w:t xml:space="preserve">. </w:t>
       </w:r>
       <w:r>
         <w:t>Giao diện trang chủ website</w:t>
       </w:r>
-      <w:bookmarkEnd w:id="39"/>
+      <w:bookmarkEnd w:id="40"/>
     </w:p>
     <w:p>
       <w:pPr>
@@ -12548,15 +12427,12 @@
         <w:keepNext/>
       </w:pPr>
       <w:r>
-        <w:rPr>
-          <w:lang w:val="vi-VN" w:eastAsia="vi-VN"/>
-        </w:rPr>
         <w:lastRenderedPageBreak/>
         <w:drawing>
-          <wp:inline distT="0" distB="0" distL="0" distR="0" wp14:anchorId="0343E5BB" wp14:editId="38995090">
-            <wp:extent cx="5866228" cy="2954020"/>
-            <wp:effectExtent l="0" t="0" r="1270" b="0"/>
-            <wp:docPr id="9" name="Picture 9"/>
+          <wp:inline distT="0" distB="0" distL="0" distR="0" wp14:anchorId="420BECA5" wp14:editId="3E4C8F2A">
+            <wp:extent cx="5845126" cy="2974975"/>
+            <wp:effectExtent l="0" t="0" r="3810" b="0"/>
+            <wp:docPr id="11" name="Picture 11"/>
             <wp:cNvGraphicFramePr>
               <a:graphicFrameLocks xmlns:a="http://schemas.openxmlformats.org/drawingml/2006/main" noChangeAspect="1"/>
             </wp:cNvGraphicFramePr>
@@ -12564,7 +12440,7 @@
               <a:graphicData uri="http://schemas.openxmlformats.org/drawingml/2006/picture">
                 <pic:pic xmlns:pic="http://schemas.openxmlformats.org/drawingml/2006/picture">
                   <pic:nvPicPr>
-                    <pic:cNvPr id="9" name="content.png"/>
+                    <pic:cNvPr id="11" name="content.png"/>
                     <pic:cNvPicPr/>
                   </pic:nvPicPr>
                   <pic:blipFill rotWithShape="1">
@@ -12575,13 +12451,13 @@
                         </a:ext>
                       </a:extLst>
                     </a:blip>
-                    <a:srcRect r="1232" b="11536"/>
+                    <a:srcRect r="1583" b="10904"/>
                     <a:stretch/>
                   </pic:blipFill>
                   <pic:spPr bwMode="auto">
                     <a:xfrm>
                       <a:off x="0" y="0"/>
-                      <a:ext cx="5866615" cy="2954215"/>
+                      <a:ext cx="5845798" cy="2975317"/>
                     </a:xfrm>
                     <a:prstGeom prst="rect">
                       <a:avLst/>
@@ -12606,35 +12482,22 @@
       <w:pPr>
         <w:pStyle w:val="Captions"/>
       </w:pPr>
-      <w:bookmarkStart w:id="40" w:name="_Toc41953064"/>
+      <w:bookmarkStart w:id="41" w:name="_Toc41985281"/>
       <w:r>
         <w:t xml:space="preserve">Hình </w:t>
       </w:r>
-      <w:r>
-        <w:fldChar w:fldCharType="begin"/>
-      </w:r>
-      <w:r>
-        <w:instrText xml:space="preserve"> SEQ Figure \* ARABIC </w:instrText>
-      </w:r>
-      <w:r>
-        <w:fldChar w:fldCharType="separate"/>
-      </w:r>
-      <w:r>
-        <w:rPr>
-          <w:noProof/>
-        </w:rPr>
-        <w:t>15</w:t>
-      </w:r>
-      <w:r>
-        <w:rPr>
-          <w:noProof/>
-        </w:rPr>
-        <w:fldChar w:fldCharType="end"/>
-      </w:r>
+      <w:fldSimple w:instr=" SEQ Figure \* ARABIC ">
+        <w:r>
+          <w:rPr>
+            <w:noProof/>
+          </w:rPr>
+          <w:t>15</w:t>
+        </w:r>
+      </w:fldSimple>
       <w:r>
         <w:t>. Giao diện trang hiển thị chỉ số môi trường</w:t>
       </w:r>
-      <w:bookmarkEnd w:id="40"/>
+      <w:bookmarkEnd w:id="41"/>
     </w:p>
     <w:p>
       <w:pPr>
@@ -12706,14 +12569,11 @@
         <w:keepNext/>
       </w:pPr>
       <w:r>
-        <w:rPr>
-          <w:lang w:val="vi-VN" w:eastAsia="vi-VN"/>
-        </w:rPr>
         <w:drawing>
-          <wp:inline distT="0" distB="0" distL="0" distR="0" wp14:anchorId="462CF387" wp14:editId="6C9E2F3C">
-            <wp:extent cx="5943600" cy="3214924"/>
-            <wp:effectExtent l="0" t="0" r="0" b="5080"/>
-            <wp:docPr id="16" name="Picture 16"/>
+          <wp:inline distT="0" distB="0" distL="0" distR="0" wp14:anchorId="3BB8CF1B" wp14:editId="582966E7">
+            <wp:extent cx="5838093" cy="2967990"/>
+            <wp:effectExtent l="0" t="0" r="0" b="3810"/>
+            <wp:docPr id="15" name="Picture 15"/>
             <wp:cNvGraphicFramePr>
               <a:graphicFrameLocks xmlns:a="http://schemas.openxmlformats.org/drawingml/2006/main" noChangeAspect="1"/>
             </wp:cNvGraphicFramePr>
@@ -12721,7 +12581,7 @@
               <a:graphicData uri="http://schemas.openxmlformats.org/drawingml/2006/picture">
                 <pic:pic xmlns:pic="http://schemas.openxmlformats.org/drawingml/2006/picture">
                   <pic:nvPicPr>
-                    <pic:cNvPr id="16" name="chart-page.png"/>
+                    <pic:cNvPr id="15" name="chart-page.png"/>
                     <pic:cNvPicPr/>
                   </pic:nvPicPr>
                   <pic:blipFill rotWithShape="1">
@@ -12732,13 +12592,13 @@
                         </a:ext>
                       </a:extLst>
                     </a:blip>
-                    <a:srcRect r="1701" b="5428"/>
+                    <a:srcRect r="1703" b="11115"/>
                     <a:stretch/>
                   </pic:blipFill>
                   <pic:spPr bwMode="auto">
                     <a:xfrm>
                       <a:off x="0" y="0"/>
-                      <a:ext cx="5943600" cy="3214924"/>
+                      <a:ext cx="5838671" cy="2968284"/>
                     </a:xfrm>
                     <a:prstGeom prst="rect">
                       <a:avLst/>
@@ -12763,38 +12623,25 @@
       <w:pPr>
         <w:pStyle w:val="Captions"/>
       </w:pPr>
-      <w:bookmarkStart w:id="41" w:name="_Toc41953065"/>
+      <w:bookmarkStart w:id="42" w:name="_Toc41985282"/>
       <w:r>
         <w:t xml:space="preserve">Hình </w:t>
       </w:r>
-      <w:r>
-        <w:fldChar w:fldCharType="begin"/>
-      </w:r>
-      <w:r>
-        <w:instrText xml:space="preserve"> SEQ Figure \* ARABIC </w:instrText>
-      </w:r>
-      <w:r>
-        <w:fldChar w:fldCharType="separate"/>
-      </w:r>
-      <w:r>
-        <w:rPr>
-          <w:noProof/>
-        </w:rPr>
-        <w:t>16</w:t>
-      </w:r>
-      <w:r>
-        <w:rPr>
-          <w:noProof/>
-        </w:rPr>
-        <w:fldChar w:fldCharType="end"/>
-      </w:r>
+      <w:fldSimple w:instr=" SEQ Figure \* ARABIC ">
+        <w:r>
+          <w:rPr>
+            <w:noProof/>
+          </w:rPr>
+          <w:t>16</w:t>
+        </w:r>
+      </w:fldSimple>
       <w:r>
         <w:t xml:space="preserve">. </w:t>
       </w:r>
       <w:r>
         <w:t>Giao diện trang hiển thị biểu đồ trực quan tương ứng với từng thông số</w:t>
       </w:r>
-      <w:bookmarkEnd w:id="41"/>
+      <w:bookmarkEnd w:id="42"/>
     </w:p>
     <w:p>
       <w:pPr>
@@ -12869,15 +12716,12 @@
         <w:keepNext/>
       </w:pPr>
       <w:r>
-        <w:rPr>
-          <w:lang w:val="vi-VN" w:eastAsia="vi-VN"/>
-        </w:rPr>
         <w:lastRenderedPageBreak/>
         <w:drawing>
-          <wp:inline distT="0" distB="0" distL="0" distR="0" wp14:anchorId="43B895D2" wp14:editId="60035A05">
-            <wp:extent cx="5939790" cy="3158197"/>
-            <wp:effectExtent l="0" t="0" r="3810" b="4445"/>
-            <wp:docPr id="17" name="Picture 17"/>
+          <wp:inline distT="0" distB="0" distL="0" distR="0" wp14:anchorId="1CE2FF37" wp14:editId="245DD9FD">
+            <wp:extent cx="5939790" cy="3137096"/>
+            <wp:effectExtent l="0" t="0" r="3810" b="6350"/>
+            <wp:docPr id="19" name="Picture 19"/>
             <wp:cNvGraphicFramePr>
               <a:graphicFrameLocks xmlns:a="http://schemas.openxmlformats.org/drawingml/2006/main" noChangeAspect="1"/>
             </wp:cNvGraphicFramePr>
@@ -12885,7 +12729,7 @@
               <a:graphicData uri="http://schemas.openxmlformats.org/drawingml/2006/picture">
                 <pic:pic xmlns:pic="http://schemas.openxmlformats.org/drawingml/2006/picture">
                   <pic:nvPicPr>
-                    <pic:cNvPr id="17" name="model.png"/>
+                    <pic:cNvPr id="19" name="model.png"/>
                     <pic:cNvPicPr/>
                   </pic:nvPicPr>
                   <pic:blipFill rotWithShape="1">
@@ -12896,13 +12740,13 @@
                         </a:ext>
                       </a:extLst>
                     </a:blip>
-                    <a:srcRect b="5428"/>
+                    <a:srcRect b="6060"/>
                     <a:stretch/>
                   </pic:blipFill>
                   <pic:spPr bwMode="auto">
                     <a:xfrm>
                       <a:off x="0" y="0"/>
-                      <a:ext cx="5939790" cy="3158197"/>
+                      <a:ext cx="5939790" cy="3137096"/>
                     </a:xfrm>
                     <a:prstGeom prst="rect">
                       <a:avLst/>
@@ -12927,32 +12771,22 @@
       <w:pPr>
         <w:pStyle w:val="Captions"/>
       </w:pPr>
-      <w:bookmarkStart w:id="42" w:name="_Toc41953066"/>
+      <w:bookmarkStart w:id="43" w:name="_Toc41985283"/>
       <w:r>
         <w:t xml:space="preserve">Hình </w:t>
       </w:r>
-      <w:r>
-        <w:fldChar w:fldCharType="begin"/>
-      </w:r>
-      <w:r>
-        <w:instrText xml:space="preserve"> SEQ Figure \* ARABIC </w:instrText>
-      </w:r>
-      <w:r>
-        <w:fldChar w:fldCharType="separate"/>
-      </w:r>
-      <w:r>
-        <w:rPr>
-          <w:noProof/>
-        </w:rPr>
-        <w:t>17</w:t>
-      </w:r>
-      <w:r>
-        <w:fldChar w:fldCharType="end"/>
-      </w:r>
+      <w:fldSimple w:instr=" SEQ Figure \* ARABIC ">
+        <w:r>
+          <w:rPr>
+            <w:noProof/>
+          </w:rPr>
+          <w:t>17</w:t>
+        </w:r>
+      </w:fldSimple>
       <w:r>
         <w:t>. Hộp thoại chức năng phát hiện và cảnh báo cháy</w:t>
       </w:r>
-      <w:bookmarkEnd w:id="42"/>
+      <w:bookmarkEnd w:id="43"/>
     </w:p>
     <w:p>
       <w:pPr>
@@ -12961,14 +12795,14 @@
           <w:lang w:val="en-US"/>
         </w:rPr>
       </w:pPr>
-      <w:bookmarkStart w:id="43" w:name="_Toc41938466"/>
+      <w:bookmarkStart w:id="44" w:name="_Toc41938466"/>
       <w:r>
         <w:rPr>
           <w:lang w:val="en-US"/>
         </w:rPr>
         <w:t>KẾT LUẬN</w:t>
       </w:r>
-      <w:bookmarkEnd w:id="43"/>
+      <w:bookmarkEnd w:id="44"/>
     </w:p>
     <w:p>
       <w:pPr>
@@ -13081,18 +12915,24 @@
         <w:t xml:space="preserve">. Tuy </w:t>
       </w:r>
       <w:r>
-        <w:t xml:space="preserve">nhiên, nếu đặt mục tiêu ứng dụng đề tài vào thực tiễn, hệ thống cần có một Webserver </w:t>
+        <w:t>nhiên, nếu đặt mục tiêu ứng dụng đề tài vào thực tiễn, hệ thống cần có một Webserver</w:t>
+      </w:r>
+      <w:r>
+        <w:rPr>
+          <w:lang w:val="en-US"/>
+        </w:rPr>
+        <w:t xml:space="preserve"> nằm ngoài</w:t>
+      </w:r>
+      <w:r>
+        <w:rPr>
+          <w:lang w:val="en-US"/>
+        </w:rPr>
+        <w:t xml:space="preserve"> ESP8266</w:t>
       </w:r>
       <w:r>
         <w:rPr>
           <w:color w:val="FF0000"/>
         </w:rPr>
-        <w:t>chính thống</w:t>
-      </w:r>
-      <w:r>
-        <w:rPr>
-          <w:color w:val="FF0000"/>
-        </w:rPr>
         <w:t xml:space="preserve"> </w:t>
       </w:r>
       <w:r>
@@ -13111,7 +12951,16 @@
         <w:t xml:space="preserve"> laptop</w:t>
       </w:r>
       <w:r>
-        <w:t>. Bên cạnh đó, tùy vào mục đích sử dụng mà có thể linh hoạt thay đổi các cảm biến cho phù hợp. Đồng thời có thể tích hợp thêm một số linh kiện phụ khác, chẳng hạn nh</w:t>
+        <w:t xml:space="preserve">. Bên cạnh đó, tùy vào mục đích sử dụng mà có thể linh hoạt thay đổi các cảm biến cho phù hợp. Đồng thời có thể tích hợp thêm một số linh kiện </w:t>
+      </w:r>
+      <w:r>
+        <w:rPr>
+          <w:lang w:val="en-US"/>
+        </w:rPr>
+        <w:t>ngoại vi</w:t>
+      </w:r>
+      <w:r>
+        <w:t>, chẳng hạn nh</w:t>
       </w:r>
       <w:r>
         <w:t>ư màn hình LCD, đèn LED hay loa.</w:t>
@@ -13134,7 +12983,7 @@
           <w:lang w:val="en-US"/>
         </w:rPr>
       </w:pPr>
-      <w:bookmarkStart w:id="44" w:name="_Toc41938467"/>
+      <w:bookmarkStart w:id="45" w:name="_Toc41938467"/>
       <w:r>
         <w:rPr>
           <w:lang w:val="en-US"/>
@@ -13142,7 +12991,7 @@
         <w:lastRenderedPageBreak/>
         <w:t>TÀI LIỆU THAM KHẢO</w:t>
       </w:r>
-      <w:bookmarkEnd w:id="44"/>
+      <w:bookmarkEnd w:id="45"/>
     </w:p>
     <w:p>
       <w:pPr>
@@ -13223,7 +13072,7 @@
 </file>
 
 <file path=word/endnotes.xml><?xml version="1.0" encoding="utf-8"?>
-<w:endnotes xmlns:wpc="http://schemas.microsoft.com/office/word/2010/wordprocessingCanvas" xmlns:cx="http://schemas.microsoft.com/office/drawing/2014/chartex" xmlns:mc="http://schemas.openxmlformats.org/markup-compatibility/2006" xmlns:o="urn:schemas-microsoft-com:office:office" xmlns:r="http://schemas.openxmlformats.org/officeDocument/2006/relationships" xmlns:m="http://schemas.openxmlformats.org/officeDocument/2006/math" xmlns:v="urn:schemas-microsoft-com:vml" xmlns:wp14="http://schemas.microsoft.com/office/word/2010/wordprocessingDrawing" xmlns:wp="http://schemas.openxmlformats.org/drawingml/2006/wordprocessingDrawing" xmlns:w10="urn:schemas-microsoft-com:office:word" xmlns:w="http://schemas.openxmlformats.org/wordprocessingml/2006/main" xmlns:w14="http://schemas.microsoft.com/office/word/2010/wordml" xmlns:w15="http://schemas.microsoft.com/office/word/2012/wordml" xmlns:w16se="http://schemas.microsoft.com/office/word/2015/wordml/symex" xmlns:wpg="http://schemas.microsoft.com/office/word/2010/wordprocessingGroup" xmlns:wpi="http://schemas.microsoft.com/office/word/2010/wordprocessingInk" xmlns:wne="http://schemas.microsoft.com/office/word/2006/wordml" xmlns:wps="http://schemas.microsoft.com/office/word/2010/wordprocessingShape" mc:Ignorable="w14 w15 w16se wp14">
+<w:endnotes xmlns:wpc="http://schemas.microsoft.com/office/word/2010/wordprocessingCanvas" xmlns:mc="http://schemas.openxmlformats.org/markup-compatibility/2006" xmlns:o="urn:schemas-microsoft-com:office:office" xmlns:r="http://schemas.openxmlformats.org/officeDocument/2006/relationships" xmlns:m="http://schemas.openxmlformats.org/officeDocument/2006/math" xmlns:v="urn:schemas-microsoft-com:vml" xmlns:wp14="http://schemas.microsoft.com/office/word/2010/wordprocessingDrawing" xmlns:wp="http://schemas.openxmlformats.org/drawingml/2006/wordprocessingDrawing" xmlns:w10="urn:schemas-microsoft-com:office:word" xmlns:w="http://schemas.openxmlformats.org/wordprocessingml/2006/main" xmlns:w14="http://schemas.microsoft.com/office/word/2010/wordml" xmlns:w15="http://schemas.microsoft.com/office/word/2012/wordml" xmlns:wpg="http://schemas.microsoft.com/office/word/2010/wordprocessingGroup" xmlns:wpi="http://schemas.microsoft.com/office/word/2010/wordprocessingInk" xmlns:wne="http://schemas.microsoft.com/office/word/2006/wordml" xmlns:wps="http://schemas.microsoft.com/office/word/2010/wordprocessingShape" mc:Ignorable="w14 w15 wp14">
   <w:endnote w:type="separator" w:id="-1">
     <w:p>
       <w:pPr>
@@ -13248,7 +13097,7 @@
 </file>
 
 <file path=word/footnotes.xml><?xml version="1.0" encoding="utf-8"?>
-<w:footnotes xmlns:wpc="http://schemas.microsoft.com/office/word/2010/wordprocessingCanvas" xmlns:cx="http://schemas.microsoft.com/office/drawing/2014/chartex" xmlns:mc="http://schemas.openxmlformats.org/markup-compatibility/2006" xmlns:o="urn:schemas-microsoft-com:office:office" xmlns:r="http://schemas.openxmlformats.org/officeDocument/2006/relationships" xmlns:m="http://schemas.openxmlformats.org/officeDocument/2006/math" xmlns:v="urn:schemas-microsoft-com:vml" xmlns:wp14="http://schemas.microsoft.com/office/word/2010/wordprocessingDrawing" xmlns:wp="http://schemas.openxmlformats.org/drawingml/2006/wordprocessingDrawing" xmlns:w10="urn:schemas-microsoft-com:office:word" xmlns:w="http://schemas.openxmlformats.org/wordprocessingml/2006/main" xmlns:w14="http://schemas.microsoft.com/office/word/2010/wordml" xmlns:w15="http://schemas.microsoft.com/office/word/2012/wordml" xmlns:w16se="http://schemas.microsoft.com/office/word/2015/wordml/symex" xmlns:wpg="http://schemas.microsoft.com/office/word/2010/wordprocessingGroup" xmlns:wpi="http://schemas.microsoft.com/office/word/2010/wordprocessingInk" xmlns:wne="http://schemas.microsoft.com/office/word/2006/wordml" xmlns:wps="http://schemas.microsoft.com/office/word/2010/wordprocessingShape" mc:Ignorable="w14 w15 w16se wp14">
+<w:footnotes xmlns:wpc="http://schemas.microsoft.com/office/word/2010/wordprocessingCanvas" xmlns:mc="http://schemas.openxmlformats.org/markup-compatibility/2006" xmlns:o="urn:schemas-microsoft-com:office:office" xmlns:r="http://schemas.openxmlformats.org/officeDocument/2006/relationships" xmlns:m="http://schemas.openxmlformats.org/officeDocument/2006/math" xmlns:v="urn:schemas-microsoft-com:vml" xmlns:wp14="http://schemas.microsoft.com/office/word/2010/wordprocessingDrawing" xmlns:wp="http://schemas.openxmlformats.org/drawingml/2006/wordprocessingDrawing" xmlns:w10="urn:schemas-microsoft-com:office:word" xmlns:w="http://schemas.openxmlformats.org/wordprocessingml/2006/main" xmlns:w14="http://schemas.microsoft.com/office/word/2010/wordml" xmlns:w15="http://schemas.microsoft.com/office/word/2012/wordml" xmlns:wpg="http://schemas.microsoft.com/office/word/2010/wordprocessingGroup" xmlns:wpi="http://schemas.microsoft.com/office/word/2010/wordprocessingInk" xmlns:wne="http://schemas.microsoft.com/office/word/2006/wordml" xmlns:wps="http://schemas.microsoft.com/office/word/2010/wordprocessingShape" mc:Ignorable="w14 w15 wp14">
   <w:footnote w:type="separator" w:id="-1">
     <w:p>
       <w:pPr>
@@ -13273,8 +13122,8 @@
 </file>
 
 <file path=word/numbering.xml><?xml version="1.0" encoding="utf-8"?>
-<w:numbering xmlns:wpc="http://schemas.microsoft.com/office/word/2010/wordprocessingCanvas" xmlns:cx="http://schemas.microsoft.com/office/drawing/2014/chartex" xmlns:mc="http://schemas.openxmlformats.org/markup-compatibility/2006" xmlns:o="urn:schemas-microsoft-com:office:office" xmlns:r="http://schemas.openxmlformats.org/officeDocument/2006/relationships" xmlns:m="http://schemas.openxmlformats.org/officeDocument/2006/math" xmlns:v="urn:schemas-microsoft-com:vml" xmlns:wp14="http://schemas.microsoft.com/office/word/2010/wordprocessingDrawing" xmlns:wp="http://schemas.openxmlformats.org/drawingml/2006/wordprocessingDrawing" xmlns:w10="urn:schemas-microsoft-com:office:word" xmlns:w="http://schemas.openxmlformats.org/wordprocessingml/2006/main" xmlns:w14="http://schemas.microsoft.com/office/word/2010/wordml" xmlns:w15="http://schemas.microsoft.com/office/word/2012/wordml" xmlns:w16se="http://schemas.microsoft.com/office/word/2015/wordml/symex" xmlns:wpg="http://schemas.microsoft.com/office/word/2010/wordprocessingGroup" xmlns:wpi="http://schemas.microsoft.com/office/word/2010/wordprocessingInk" xmlns:wne="http://schemas.microsoft.com/office/word/2006/wordml" xmlns:wps="http://schemas.microsoft.com/office/word/2010/wordprocessingShape" mc:Ignorable="w14 w15 w16se wp14">
-  <w:abstractNum w:abstractNumId="0" w15:restartNumberingAfterBreak="0">
+<w:numbering xmlns:wpc="http://schemas.microsoft.com/office/word/2010/wordprocessingCanvas" xmlns:mc="http://schemas.openxmlformats.org/markup-compatibility/2006" xmlns:o="urn:schemas-microsoft-com:office:office" xmlns:r="http://schemas.openxmlformats.org/officeDocument/2006/relationships" xmlns:m="http://schemas.openxmlformats.org/officeDocument/2006/math" xmlns:v="urn:schemas-microsoft-com:vml" xmlns:wp14="http://schemas.microsoft.com/office/word/2010/wordprocessingDrawing" xmlns:wp="http://schemas.openxmlformats.org/drawingml/2006/wordprocessingDrawing" xmlns:w10="urn:schemas-microsoft-com:office:word" xmlns:w="http://schemas.openxmlformats.org/wordprocessingml/2006/main" xmlns:w14="http://schemas.microsoft.com/office/word/2010/wordml" xmlns:w15="http://schemas.microsoft.com/office/word/2012/wordml" xmlns:wpg="http://schemas.microsoft.com/office/word/2010/wordprocessingGroup" xmlns:wpi="http://schemas.microsoft.com/office/word/2010/wordprocessingInk" xmlns:wne="http://schemas.microsoft.com/office/word/2006/wordml" xmlns:wps="http://schemas.microsoft.com/office/word/2010/wordprocessingShape" mc:Ignorable="w14 w15 wp14">
+  <w:abstractNum w:abstractNumId="0">
     <w:nsid w:val="01597491"/>
     <w:multiLevelType w:val="hybridMultilevel"/>
     <w:tmpl w:val="672C8822"/>
@@ -13387,7 +13236,7 @@
       </w:rPr>
     </w:lvl>
   </w:abstractNum>
-  <w:abstractNum w:abstractNumId="1" w15:restartNumberingAfterBreak="0">
+  <w:abstractNum w:abstractNumId="1">
     <w:nsid w:val="0C7F1E0F"/>
     <w:multiLevelType w:val="multilevel"/>
     <w:tmpl w:val="C4EC47DC"/>
@@ -13536,7 +13385,7 @@
       </w:rPr>
     </w:lvl>
   </w:abstractNum>
-  <w:abstractNum w:abstractNumId="2" w15:restartNumberingAfterBreak="0">
+  <w:abstractNum w:abstractNumId="2">
     <w:nsid w:val="0D5414E0"/>
     <w:multiLevelType w:val="hybridMultilevel"/>
     <w:tmpl w:val="B6DA628E"/>
@@ -13648,7 +13497,7 @@
       </w:rPr>
     </w:lvl>
   </w:abstractNum>
-  <w:abstractNum w:abstractNumId="3" w15:restartNumberingAfterBreak="0">
+  <w:abstractNum w:abstractNumId="3">
     <w:nsid w:val="17611350"/>
     <w:multiLevelType w:val="hybridMultilevel"/>
     <w:tmpl w:val="478C498E"/>
@@ -13761,7 +13610,7 @@
       </w:rPr>
     </w:lvl>
   </w:abstractNum>
-  <w:abstractNum w:abstractNumId="4" w15:restartNumberingAfterBreak="0">
+  <w:abstractNum w:abstractNumId="4">
     <w:nsid w:val="1C9942F1"/>
     <w:multiLevelType w:val="hybridMultilevel"/>
     <w:tmpl w:val="D95AFF04"/>
@@ -13874,7 +13723,7 @@
       </w:rPr>
     </w:lvl>
   </w:abstractNum>
-  <w:abstractNum w:abstractNumId="5" w15:restartNumberingAfterBreak="0">
+  <w:abstractNum w:abstractNumId="5">
     <w:nsid w:val="1E7D6BA8"/>
     <w:multiLevelType w:val="hybridMultilevel"/>
     <w:tmpl w:val="DA50DA80"/>
@@ -13987,7 +13836,7 @@
       </w:rPr>
     </w:lvl>
   </w:abstractNum>
-  <w:abstractNum w:abstractNumId="6" w15:restartNumberingAfterBreak="0">
+  <w:abstractNum w:abstractNumId="6">
     <w:nsid w:val="249056EA"/>
     <w:multiLevelType w:val="hybridMultilevel"/>
     <w:tmpl w:val="34063EB4"/>
@@ -14100,7 +13949,7 @@
       </w:rPr>
     </w:lvl>
   </w:abstractNum>
-  <w:abstractNum w:abstractNumId="7" w15:restartNumberingAfterBreak="0">
+  <w:abstractNum w:abstractNumId="7">
     <w:nsid w:val="2622281A"/>
     <w:multiLevelType w:val="hybridMultilevel"/>
     <w:tmpl w:val="3B7A1B30"/>
@@ -14213,7 +14062,7 @@
       </w:rPr>
     </w:lvl>
   </w:abstractNum>
-  <w:abstractNum w:abstractNumId="8" w15:restartNumberingAfterBreak="0">
+  <w:abstractNum w:abstractNumId="8">
     <w:nsid w:val="2C4348FB"/>
     <w:multiLevelType w:val="hybridMultilevel"/>
     <w:tmpl w:val="32484458"/>
@@ -14326,7 +14175,7 @@
       </w:rPr>
     </w:lvl>
   </w:abstractNum>
-  <w:abstractNum w:abstractNumId="9" w15:restartNumberingAfterBreak="0">
+  <w:abstractNum w:abstractNumId="9">
     <w:nsid w:val="3C123E97"/>
     <w:multiLevelType w:val="hybridMultilevel"/>
     <w:tmpl w:val="DADA6218"/>
@@ -14439,7 +14288,7 @@
       </w:rPr>
     </w:lvl>
   </w:abstractNum>
-  <w:abstractNum w:abstractNumId="10" w15:restartNumberingAfterBreak="0">
+  <w:abstractNum w:abstractNumId="10">
     <w:nsid w:val="440D71A1"/>
     <w:multiLevelType w:val="hybridMultilevel"/>
     <w:tmpl w:val="2D44E968"/>
@@ -14553,7 +14402,7 @@
       </w:rPr>
     </w:lvl>
   </w:abstractNum>
-  <w:abstractNum w:abstractNumId="11" w15:restartNumberingAfterBreak="0">
+  <w:abstractNum w:abstractNumId="11">
     <w:nsid w:val="48923D92"/>
     <w:multiLevelType w:val="multilevel"/>
     <w:tmpl w:val="95FC4A86"/>
@@ -14667,7 +14516,7 @@
       </w:rPr>
     </w:lvl>
   </w:abstractNum>
-  <w:abstractNum w:abstractNumId="12" w15:restartNumberingAfterBreak="0">
+  <w:abstractNum w:abstractNumId="12">
     <w:nsid w:val="499A5211"/>
     <w:multiLevelType w:val="multilevel"/>
     <w:tmpl w:val="3CC6D4C8"/>
@@ -14788,7 +14637,7 @@
       </w:rPr>
     </w:lvl>
   </w:abstractNum>
-  <w:abstractNum w:abstractNumId="13" w15:restartNumberingAfterBreak="0">
+  <w:abstractNum w:abstractNumId="13">
     <w:nsid w:val="54B74323"/>
     <w:multiLevelType w:val="hybridMultilevel"/>
     <w:tmpl w:val="C53AC130"/>
@@ -14901,7 +14750,7 @@
       </w:rPr>
     </w:lvl>
   </w:abstractNum>
-  <w:abstractNum w:abstractNumId="14" w15:restartNumberingAfterBreak="0">
+  <w:abstractNum w:abstractNumId="14">
     <w:nsid w:val="58B138A5"/>
     <w:multiLevelType w:val="hybridMultilevel"/>
     <w:tmpl w:val="3C0E5F9A"/>
@@ -15014,7 +14863,7 @@
       </w:rPr>
     </w:lvl>
   </w:abstractNum>
-  <w:abstractNum w:abstractNumId="15" w15:restartNumberingAfterBreak="0">
+  <w:abstractNum w:abstractNumId="15">
     <w:nsid w:val="634358AE"/>
     <w:multiLevelType w:val="hybridMultilevel"/>
     <w:tmpl w:val="9C421734"/>
@@ -15127,7 +14976,7 @@
       </w:rPr>
     </w:lvl>
   </w:abstractNum>
-  <w:abstractNum w:abstractNumId="16" w15:restartNumberingAfterBreak="0">
+  <w:abstractNum w:abstractNumId="16">
     <w:nsid w:val="79CB41DE"/>
     <w:multiLevelType w:val="hybridMultilevel"/>
     <w:tmpl w:val="395E1F96"/>
@@ -15400,7 +15249,7 @@
 </file>
 
 <file path=word/styles.xml><?xml version="1.0" encoding="utf-8"?>
-<w:styles xmlns:mc="http://schemas.openxmlformats.org/markup-compatibility/2006" xmlns:r="http://schemas.openxmlformats.org/officeDocument/2006/relationships" xmlns:w="http://schemas.openxmlformats.org/wordprocessingml/2006/main" xmlns:w14="http://schemas.microsoft.com/office/word/2010/wordml" xmlns:w15="http://schemas.microsoft.com/office/word/2012/wordml" xmlns:w16se="http://schemas.microsoft.com/office/word/2015/wordml/symex" mc:Ignorable="w14 w15 w16se">
+<w:styles xmlns:mc="http://schemas.openxmlformats.org/markup-compatibility/2006" xmlns:r="http://schemas.openxmlformats.org/officeDocument/2006/relationships" xmlns:w="http://schemas.openxmlformats.org/wordprocessingml/2006/main" xmlns:w14="http://schemas.microsoft.com/office/word/2010/wordml" xmlns:w15="http://schemas.microsoft.com/office/word/2012/wordml" mc:Ignorable="w14 w15">
   <w:docDefaults>
     <w:rPrDefault>
       <w:rPr>
@@ -16042,6 +15891,7 @@
       <w:spacing w:after="0" w:line="240" w:lineRule="auto"/>
     </w:pPr>
     <w:tblPr>
+      <w:tblInd w:w="0" w:type="dxa"/>
       <w:tblBorders>
         <w:top w:val="single" w:sz="4" w:space="0" w:color="auto"/>
         <w:left w:val="single" w:sz="4" w:space="0" w:color="auto"/>
@@ -16050,6 +15900,12 @@
         <w:insideH w:val="single" w:sz="4" w:space="0" w:color="auto"/>
         <w:insideV w:val="single" w:sz="4" w:space="0" w:color="auto"/>
       </w:tblBorders>
+      <w:tblCellMar>
+        <w:top w:w="0" w:type="dxa"/>
+        <w:left w:w="108" w:type="dxa"/>
+        <w:bottom w:w="0" w:type="dxa"/>
+        <w:right w:w="108" w:type="dxa"/>
+      </w:tblCellMar>
     </w:tblPr>
   </w:style>
   <w:style w:type="paragraph" w:styleId="ListParagraph">
@@ -16793,7 +16649,7 @@
 </file>
 
 <file path=customXml/itemProps1.xml><?xml version="1.0" encoding="utf-8"?>
-<ds:datastoreItem xmlns:ds="http://schemas.openxmlformats.org/officeDocument/2006/customXml" ds:itemID="{48701CD1-E872-4BDD-BCBA-AF28AC758897}">
+<ds:datastoreItem xmlns:ds="http://schemas.openxmlformats.org/officeDocument/2006/customXml" ds:itemID="{56B66692-D3EB-498E-8140-0D1FAE27EAAB}">
   <ds:schemaRefs>
     <ds:schemaRef ds:uri="http://schemas.openxmlformats.org/officeDocument/2006/bibliography"/>
   </ds:schemaRefs>

</xml_diff>